<commit_message>
add Math.sqrt() and how to initiliza the whole array in java
</commit_message>
<xml_diff>
--- a/java/JAVA_总结.docx
+++ b/java/JAVA_总结.docx
@@ -657,6 +657,27 @@
           <w:p>
             <w:pPr>
               <w:rPr>
+                <w:rFonts w:ascii="Arial" w:eastAsia="Heiti SC Light" w:hAnsi="Arial" w:cs="Arial"/>
+                <w:b/>
+                <w:color w:val="3366FF"/>
+                <w:kern w:val="0"/>
+                <w:sz w:val="28"/>
+                <w:szCs w:val="28"/>
+              </w:rPr>
+            </w:pPr>
+            <w:r>
+              <w:rPr>
+                <w:rFonts w:ascii="Arial" w:eastAsia="Heiti SC Light" w:hAnsi="Arial" w:cs="Arial"/>
+                <w:b/>
+                <w:color w:val="3366FF"/>
+                <w:kern w:val="0"/>
+                <w:sz w:val="28"/>
+                <w:szCs w:val="28"/>
+              </w:rPr>
+              <w:t>Java</w:t>
+            </w:r>
+            <w:r>
+              <w:rPr>
                 <w:rFonts w:ascii="Arial" w:eastAsia="Heiti SC Light" w:hAnsi="Arial" w:cs="Arial" w:hint="eastAsia"/>
                 <w:b/>
                 <w:color w:val="3366FF"/>
@@ -664,8 +685,9 @@
                 <w:sz w:val="28"/>
                 <w:szCs w:val="28"/>
               </w:rPr>
-            </w:pPr>
-            <w:bookmarkStart w:id="0" w:name="_GoBack"/>
+              <w:t>中的</w:t>
+            </w:r>
+            <w:proofErr w:type="spellStart"/>
             <w:r>
               <w:rPr>
                 <w:rFonts w:ascii="Arial" w:eastAsia="Heiti SC Light" w:hAnsi="Arial" w:cs="Arial"/>
@@ -675,8 +697,9 @@
                 <w:sz w:val="28"/>
                 <w:szCs w:val="28"/>
               </w:rPr>
-              <w:t>Java</w:t>
-            </w:r>
+              <w:t>linkedlist</w:t>
+            </w:r>
+            <w:proofErr w:type="spellEnd"/>
             <w:r>
               <w:rPr>
                 <w:rFonts w:ascii="Arial" w:eastAsia="Heiti SC Light" w:hAnsi="Arial" w:cs="Arial" w:hint="eastAsia"/>
@@ -686,33 +709,8 @@
                 <w:sz w:val="28"/>
                 <w:szCs w:val="28"/>
               </w:rPr>
-              <w:t>中的</w:t>
-            </w:r>
-            <w:proofErr w:type="spellStart"/>
-            <w:r>
-              <w:rPr>
-                <w:rFonts w:ascii="Arial" w:eastAsia="Heiti SC Light" w:hAnsi="Arial" w:cs="Arial"/>
-                <w:b/>
-                <w:color w:val="3366FF"/>
-                <w:kern w:val="0"/>
-                <w:sz w:val="28"/>
-                <w:szCs w:val="28"/>
-              </w:rPr>
-              <w:t>linkedlist</w:t>
-            </w:r>
-            <w:proofErr w:type="spellEnd"/>
-            <w:r>
-              <w:rPr>
-                <w:rFonts w:ascii="Arial" w:eastAsia="Heiti SC Light" w:hAnsi="Arial" w:cs="Arial" w:hint="eastAsia"/>
-                <w:b/>
-                <w:color w:val="3366FF"/>
-                <w:kern w:val="0"/>
-                <w:sz w:val="28"/>
-                <w:szCs w:val="28"/>
-              </w:rPr>
               <w:t>是双向链表</w:t>
             </w:r>
-            <w:bookmarkEnd w:id="0"/>
           </w:p>
         </w:tc>
       </w:tr>
@@ -1002,7 +1000,26 @@
                 <w:szCs w:val="28"/>
               </w:rPr>
               <w:tab/>
-              <w:t xml:space="preserve">public </w:t>
+            </w:r>
+            <w:proofErr w:type="gramStart"/>
+            <w:r>
+              <w:rPr>
+                <w:rFonts w:ascii="Arial" w:eastAsia="Heiti SC Light" w:hAnsi="Arial" w:cs="Arial"/>
+                <w:kern w:val="0"/>
+                <w:sz w:val="28"/>
+                <w:szCs w:val="28"/>
+              </w:rPr>
+              <w:t>public</w:t>
+            </w:r>
+            <w:proofErr w:type="gramEnd"/>
+            <w:r>
+              <w:rPr>
+                <w:rFonts w:ascii="Arial" w:eastAsia="Heiti SC Light" w:hAnsi="Arial" w:cs="Arial"/>
+                <w:kern w:val="0"/>
+                <w:sz w:val="28"/>
+                <w:szCs w:val="28"/>
+              </w:rPr>
+              <w:t xml:space="preserve"> </w:t>
             </w:r>
             <w:proofErr w:type="spellStart"/>
             <w:r>
@@ -1107,7 +1124,26 @@
                 <w:szCs w:val="28"/>
               </w:rPr>
               <w:tab/>
-              <w:t>return o1.getAge() - o2.getAge();</w:t>
+            </w:r>
+            <w:proofErr w:type="gramStart"/>
+            <w:r>
+              <w:rPr>
+                <w:rFonts w:ascii="Arial" w:eastAsia="Heiti SC Light" w:hAnsi="Arial" w:cs="Arial"/>
+                <w:kern w:val="0"/>
+                <w:sz w:val="28"/>
+                <w:szCs w:val="28"/>
+              </w:rPr>
+              <w:t>return</w:t>
+            </w:r>
+            <w:proofErr w:type="gramEnd"/>
+            <w:r>
+              <w:rPr>
+                <w:rFonts w:ascii="Arial" w:eastAsia="Heiti SC Light" w:hAnsi="Arial" w:cs="Arial"/>
+                <w:kern w:val="0"/>
+                <w:sz w:val="28"/>
+                <w:szCs w:val="28"/>
+              </w:rPr>
+              <w:t xml:space="preserve"> o1.getAge() - o2.getAge();</w:t>
             </w:r>
           </w:p>
           <w:p>
@@ -1740,6 +1776,7 @@
               </w:rPr>
             </w:pPr>
             <w:proofErr w:type="spellStart"/>
+            <w:proofErr w:type="gramStart"/>
             <w:r>
               <w:rPr>
                 <w:rFonts w:ascii="Arial" w:eastAsia="Heiti SC Light" w:hAnsi="Arial" w:cs="Arial"/>
@@ -1750,6 +1787,7 @@
               <w:t>int</w:t>
             </w:r>
             <w:proofErr w:type="spellEnd"/>
+            <w:proofErr w:type="gramEnd"/>
             <w:r>
               <w:rPr>
                 <w:rFonts w:ascii="Arial" w:eastAsia="Heiti SC Light" w:hAnsi="Arial" w:cs="Arial"/>
@@ -1830,6 +1868,7 @@
               </w:rPr>
             </w:pPr>
             <w:proofErr w:type="spellStart"/>
+            <w:proofErr w:type="gramStart"/>
             <w:r>
               <w:rPr>
                 <w:rFonts w:ascii="Arial" w:eastAsia="Heiti SC Light" w:hAnsi="Arial" w:cs="Arial"/>
@@ -1847,7 +1886,17 @@
                 <w:sz w:val="28"/>
                 <w:szCs w:val="28"/>
               </w:rPr>
-              <w:t>(nums,0,myNum,0,nums.length);</w:t>
+              <w:t>(</w:t>
+            </w:r>
+            <w:proofErr w:type="gramEnd"/>
+            <w:r>
+              <w:rPr>
+                <w:rFonts w:ascii="Arial" w:eastAsia="Heiti SC Light" w:hAnsi="Arial" w:cs="Arial"/>
+                <w:kern w:val="0"/>
+                <w:sz w:val="28"/>
+                <w:szCs w:val="28"/>
+              </w:rPr>
+              <w:t>nums,0,myNum,0,nums.length);</w:t>
             </w:r>
           </w:p>
           <w:p>
@@ -1860,6 +1909,7 @@
               </w:rPr>
             </w:pPr>
             <w:proofErr w:type="spellStart"/>
+            <w:proofErr w:type="gramStart"/>
             <w:r>
               <w:rPr>
                 <w:rFonts w:ascii="Arial" w:eastAsia="Heiti SC Light" w:hAnsi="Arial" w:cs="Arial"/>
@@ -1880,6 +1930,7 @@
               <w:t>(</w:t>
             </w:r>
             <w:proofErr w:type="spellStart"/>
+            <w:proofErr w:type="gramEnd"/>
             <w:r>
               <w:rPr>
                 <w:rFonts w:ascii="Arial" w:eastAsia="Heiti SC Light" w:hAnsi="Arial" w:cs="Arial"/>
@@ -2201,6 +2252,7 @@
               </w:rPr>
             </w:pPr>
             <w:proofErr w:type="spellStart"/>
+            <w:proofErr w:type="gramStart"/>
             <w:r>
               <w:rPr>
                 <w:rFonts w:ascii="Heiti SC Light" w:eastAsia="Heiti SC Light" w:cs="Heiti SC Light"/>
@@ -2220,7 +2272,18 @@
                 <w:sz w:val="30"/>
                 <w:szCs w:val="30"/>
               </w:rPr>
-              <w:t xml:space="preserve">[] res = new </w:t>
+              <w:t>[</w:t>
+            </w:r>
+            <w:proofErr w:type="gramEnd"/>
+            <w:r>
+              <w:rPr>
+                <w:rFonts w:ascii="Heiti SC Light" w:eastAsia="Heiti SC Light" w:cs="Heiti SC Light"/>
+                <w:color w:val="262626"/>
+                <w:kern w:val="0"/>
+                <w:sz w:val="30"/>
+                <w:szCs w:val="30"/>
+              </w:rPr>
+              <w:t xml:space="preserve">] res = new </w:t>
             </w:r>
             <w:proofErr w:type="spellStart"/>
             <w:r>
@@ -2256,6 +2319,7 @@
               </w:rPr>
             </w:pPr>
             <w:proofErr w:type="spellStart"/>
+            <w:proofErr w:type="gramStart"/>
             <w:r>
               <w:rPr>
                 <w:rFonts w:ascii="Heiti SC Light" w:eastAsia="Heiti SC Light" w:cs="Heiti SC Light"/>
@@ -2275,7 +2339,18 @@
                 <w:sz w:val="30"/>
                 <w:szCs w:val="30"/>
               </w:rPr>
-              <w:t>[] res = {1,2,3,4};</w:t>
+              <w:t>[</w:t>
+            </w:r>
+            <w:proofErr w:type="gramEnd"/>
+            <w:r>
+              <w:rPr>
+                <w:rFonts w:ascii="Heiti SC Light" w:eastAsia="Heiti SC Light" w:cs="Heiti SC Light"/>
+                <w:color w:val="262626"/>
+                <w:kern w:val="0"/>
+                <w:sz w:val="30"/>
+                <w:szCs w:val="30"/>
+              </w:rPr>
+              <w:t>] res = {1,2,3,4};</w:t>
             </w:r>
           </w:p>
         </w:tc>
@@ -2421,6 +2496,7 @@
               <w:t xml:space="preserve"> (</w:t>
             </w:r>
             <w:proofErr w:type="spellStart"/>
+            <w:proofErr w:type="gramStart"/>
             <w:r>
               <w:rPr>
                 <w:rFonts w:ascii="Arial" w:eastAsia="Heiti SC Light" w:hAnsi="Arial" w:cs="Arial"/>
@@ -2438,7 +2514,17 @@
                 <w:sz w:val="28"/>
                 <w:szCs w:val="28"/>
               </w:rPr>
-              <w:t xml:space="preserve">[] original, </w:t>
+              <w:t>[</w:t>
+            </w:r>
+            <w:proofErr w:type="gramEnd"/>
+            <w:r>
+              <w:rPr>
+                <w:rFonts w:ascii="Arial" w:eastAsia="Heiti SC Light" w:hAnsi="Arial" w:cs="Arial"/>
+                <w:kern w:val="0"/>
+                <w:sz w:val="28"/>
+                <w:szCs w:val="28"/>
+              </w:rPr>
+              <w:t xml:space="preserve">] original, </w:t>
             </w:r>
             <w:proofErr w:type="spellStart"/>
             <w:r>
@@ -2536,6 +2622,7 @@
               <w:t xml:space="preserve"> (</w:t>
             </w:r>
             <w:proofErr w:type="spellStart"/>
+            <w:proofErr w:type="gramStart"/>
             <w:r>
               <w:rPr>
                 <w:rFonts w:ascii="Arial" w:eastAsia="Heiti SC Light" w:hAnsi="Arial" w:cs="Arial"/>
@@ -2553,7 +2640,17 @@
                 <w:sz w:val="28"/>
                 <w:szCs w:val="28"/>
               </w:rPr>
-              <w:t xml:space="preserve">[] original, </w:t>
+              <w:t>[</w:t>
+            </w:r>
+            <w:proofErr w:type="gramEnd"/>
+            <w:r>
+              <w:rPr>
+                <w:rFonts w:ascii="Arial" w:eastAsia="Heiti SC Light" w:hAnsi="Arial" w:cs="Arial"/>
+                <w:kern w:val="0"/>
+                <w:sz w:val="28"/>
+                <w:szCs w:val="28"/>
+              </w:rPr>
+              <w:t xml:space="preserve">] original, </w:t>
             </w:r>
             <w:proofErr w:type="spellStart"/>
             <w:r>
@@ -2708,14 +2805,25 @@
                 <w:szCs w:val="28"/>
               </w:rPr>
             </w:pPr>
-            <w:r>
-              <w:rPr>
-                <w:rFonts w:ascii="Arial" w:eastAsia="Heiti SC Light" w:hAnsi="Arial" w:cs="Arial"/>
-                <w:kern w:val="0"/>
-                <w:sz w:val="28"/>
-                <w:szCs w:val="28"/>
-              </w:rPr>
-              <w:t xml:space="preserve">Max(Collection&lt;&gt; </w:t>
+            <w:proofErr w:type="gramStart"/>
+            <w:r>
+              <w:rPr>
+                <w:rFonts w:ascii="Arial" w:eastAsia="Heiti SC Light" w:hAnsi="Arial" w:cs="Arial"/>
+                <w:kern w:val="0"/>
+                <w:sz w:val="28"/>
+                <w:szCs w:val="28"/>
+              </w:rPr>
+              <w:t>Max(</w:t>
+            </w:r>
+            <w:proofErr w:type="gramEnd"/>
+            <w:r>
+              <w:rPr>
+                <w:rFonts w:ascii="Arial" w:eastAsia="Heiti SC Light" w:hAnsi="Arial" w:cs="Arial"/>
+                <w:kern w:val="0"/>
+                <w:sz w:val="28"/>
+                <w:szCs w:val="28"/>
+              </w:rPr>
+              <w:t xml:space="preserve">Collection&lt;&gt; </w:t>
             </w:r>
             <w:proofErr w:type="spellStart"/>
             <w:r>
@@ -2747,14 +2855,25 @@
                 <w:szCs w:val="28"/>
               </w:rPr>
             </w:pPr>
-            <w:r>
-              <w:rPr>
-                <w:rFonts w:ascii="Arial" w:eastAsia="Heiti SC Light" w:hAnsi="Arial" w:cs="Arial"/>
-                <w:kern w:val="0"/>
-                <w:sz w:val="28"/>
-                <w:szCs w:val="28"/>
-              </w:rPr>
-              <w:t>Reverse(List&lt;&gt; list)</w:t>
+            <w:proofErr w:type="gramStart"/>
+            <w:r>
+              <w:rPr>
+                <w:rFonts w:ascii="Arial" w:eastAsia="Heiti SC Light" w:hAnsi="Arial" w:cs="Arial"/>
+                <w:kern w:val="0"/>
+                <w:sz w:val="28"/>
+                <w:szCs w:val="28"/>
+              </w:rPr>
+              <w:t>Reverse(</w:t>
+            </w:r>
+            <w:proofErr w:type="gramEnd"/>
+            <w:r>
+              <w:rPr>
+                <w:rFonts w:ascii="Arial" w:eastAsia="Heiti SC Light" w:hAnsi="Arial" w:cs="Arial"/>
+                <w:kern w:val="0"/>
+                <w:sz w:val="28"/>
+                <w:szCs w:val="28"/>
+              </w:rPr>
+              <w:t>List&lt;&gt; list)</w:t>
             </w:r>
           </w:p>
           <w:p>
@@ -2766,14 +2885,25 @@
                 <w:szCs w:val="28"/>
               </w:rPr>
             </w:pPr>
-            <w:r>
-              <w:rPr>
-                <w:rFonts w:ascii="Arial" w:eastAsia="Heiti SC Light" w:hAnsi="Arial" w:cs="Arial"/>
-                <w:kern w:val="0"/>
-                <w:sz w:val="28"/>
-                <w:szCs w:val="28"/>
-              </w:rPr>
-              <w:t>Shuffle(List&lt;&gt; list)</w:t>
+            <w:proofErr w:type="gramStart"/>
+            <w:r>
+              <w:rPr>
+                <w:rFonts w:ascii="Arial" w:eastAsia="Heiti SC Light" w:hAnsi="Arial" w:cs="Arial"/>
+                <w:kern w:val="0"/>
+                <w:sz w:val="28"/>
+                <w:szCs w:val="28"/>
+              </w:rPr>
+              <w:t>Shuffle(</w:t>
+            </w:r>
+            <w:proofErr w:type="gramEnd"/>
+            <w:r>
+              <w:rPr>
+                <w:rFonts w:ascii="Arial" w:eastAsia="Heiti SC Light" w:hAnsi="Arial" w:cs="Arial"/>
+                <w:kern w:val="0"/>
+                <w:sz w:val="28"/>
+                <w:szCs w:val="28"/>
+              </w:rPr>
+              <w:t>List&lt;&gt; list)</w:t>
             </w:r>
           </w:p>
           <w:p>
@@ -2785,14 +2915,25 @@
                 <w:szCs w:val="28"/>
               </w:rPr>
             </w:pPr>
-            <w:r>
-              <w:rPr>
-                <w:rFonts w:ascii="Arial" w:eastAsia="Heiti SC Light" w:hAnsi="Arial" w:cs="Arial"/>
-                <w:kern w:val="0"/>
-                <w:sz w:val="28"/>
-                <w:szCs w:val="28"/>
-              </w:rPr>
-              <w:t>List(Enumeration&lt;&gt; e)</w:t>
+            <w:proofErr w:type="gramStart"/>
+            <w:r>
+              <w:rPr>
+                <w:rFonts w:ascii="Arial" w:eastAsia="Heiti SC Light" w:hAnsi="Arial" w:cs="Arial"/>
+                <w:kern w:val="0"/>
+                <w:sz w:val="28"/>
+                <w:szCs w:val="28"/>
+              </w:rPr>
+              <w:t>List(</w:t>
+            </w:r>
+            <w:proofErr w:type="gramEnd"/>
+            <w:r>
+              <w:rPr>
+                <w:rFonts w:ascii="Arial" w:eastAsia="Heiti SC Light" w:hAnsi="Arial" w:cs="Arial"/>
+                <w:kern w:val="0"/>
+                <w:sz w:val="28"/>
+                <w:szCs w:val="28"/>
+              </w:rPr>
+              <w:t>Enumeration&lt;&gt; e)</w:t>
             </w:r>
           </w:p>
           <w:p>
@@ -2804,14 +2945,25 @@
                 <w:szCs w:val="28"/>
               </w:rPr>
             </w:pPr>
-            <w:r>
-              <w:rPr>
-                <w:rFonts w:ascii="Arial" w:eastAsia="Heiti SC Light" w:hAnsi="Arial" w:cs="Arial"/>
-                <w:kern w:val="0"/>
-                <w:sz w:val="28"/>
-                <w:szCs w:val="28"/>
-              </w:rPr>
-              <w:t xml:space="preserve">Copy(List&lt;&gt; </w:t>
+            <w:proofErr w:type="gramStart"/>
+            <w:r>
+              <w:rPr>
+                <w:rFonts w:ascii="Arial" w:eastAsia="Heiti SC Light" w:hAnsi="Arial" w:cs="Arial"/>
+                <w:kern w:val="0"/>
+                <w:sz w:val="28"/>
+                <w:szCs w:val="28"/>
+              </w:rPr>
+              <w:t>Copy(</w:t>
+            </w:r>
+            <w:proofErr w:type="gramEnd"/>
+            <w:r>
+              <w:rPr>
+                <w:rFonts w:ascii="Arial" w:eastAsia="Heiti SC Light" w:hAnsi="Arial" w:cs="Arial"/>
+                <w:kern w:val="0"/>
+                <w:sz w:val="28"/>
+                <w:szCs w:val="28"/>
+              </w:rPr>
+              <w:t xml:space="preserve">List&lt;&gt; </w:t>
             </w:r>
             <w:proofErr w:type="spellStart"/>
             <w:r>
@@ -2938,8 +3090,9 @@
                 <w:szCs w:val="21"/>
                 <w:shd w:val="clear" w:color="auto" w:fill="FFFFFF"/>
               </w:rPr>
-              <w:t>&amp; (bitwise and)</w:t>
-            </w:r>
+              <w:t>&amp; (</w:t>
+            </w:r>
+            <w:proofErr w:type="gramStart"/>
             <w:r>
               <w:rPr>
                 <w:rFonts w:ascii="Verdana" w:eastAsia="Times New Roman" w:hAnsi="Verdana" w:cs="Times New Roman"/>
@@ -2951,8 +3104,9 @@
                 <w:szCs w:val="21"/>
                 <w:shd w:val="clear" w:color="auto" w:fill="FFFFFF"/>
               </w:rPr>
-              <w:t xml:space="preserve">   </w:t>
-            </w:r>
+              <w:t>bitwise</w:t>
+            </w:r>
+            <w:proofErr w:type="gramEnd"/>
             <w:r>
               <w:rPr>
                 <w:rFonts w:ascii="Verdana" w:eastAsia="Times New Roman" w:hAnsi="Verdana" w:cs="Times New Roman"/>
@@ -2964,7 +3118,7 @@
                 <w:szCs w:val="21"/>
                 <w:shd w:val="clear" w:color="auto" w:fill="FFFFFF"/>
               </w:rPr>
-              <w:t>| (bitwise or)</w:t>
+              <w:t xml:space="preserve"> and)</w:t>
             </w:r>
             <w:r>
               <w:rPr>
@@ -2977,11 +3131,9 @@
                 <w:szCs w:val="21"/>
                 <w:shd w:val="clear" w:color="auto" w:fill="FFFFFF"/>
               </w:rPr>
-              <w:t xml:space="preserve"> </w:t>
-            </w:r>
-          </w:p>
-          <w:p>
-            <w:pPr>
+              <w:t xml:space="preserve">   </w:t>
+            </w:r>
+            <w:r>
               <w:rPr>
                 <w:rFonts w:ascii="Verdana" w:eastAsia="Times New Roman" w:hAnsi="Verdana" w:cs="Times New Roman"/>
                 <w:b/>
@@ -2992,7 +3144,8 @@
                 <w:szCs w:val="21"/>
                 <w:shd w:val="clear" w:color="auto" w:fill="FFFFFF"/>
               </w:rPr>
-            </w:pPr>
+              <w:t>| (bitwise or)</w:t>
+            </w:r>
             <w:r>
               <w:rPr>
                 <w:rFonts w:ascii="Verdana" w:eastAsia="Times New Roman" w:hAnsi="Verdana" w:cs="Times New Roman"/>
@@ -3002,10 +3155,13 @@
                 <w:kern w:val="0"/>
                 <w:sz w:val="21"/>
                 <w:szCs w:val="21"/>
-              </w:rPr>
-              <w:t>^ (bitwise XOR)</w:t>
-            </w:r>
-            <w:r>
+                <w:shd w:val="clear" w:color="auto" w:fill="FFFFFF"/>
+              </w:rPr>
+              <w:t xml:space="preserve"> </w:t>
+            </w:r>
+          </w:p>
+          <w:p>
+            <w:pPr>
               <w:rPr>
                 <w:rFonts w:ascii="Verdana" w:eastAsia="Times New Roman" w:hAnsi="Verdana" w:cs="Times New Roman"/>
                 <w:b/>
@@ -3014,9 +3170,9 @@
                 <w:kern w:val="0"/>
                 <w:sz w:val="21"/>
                 <w:szCs w:val="21"/>
-              </w:rPr>
-              <w:t xml:space="preserve">  </w:t>
-            </w:r>
+                <w:shd w:val="clear" w:color="auto" w:fill="FFFFFF"/>
+              </w:rPr>
+            </w:pPr>
             <w:r>
               <w:rPr>
                 <w:rFonts w:ascii="Verdana" w:eastAsia="Times New Roman" w:hAnsi="Verdana" w:cs="Times New Roman"/>
@@ -3026,20 +3182,10 @@
                 <w:kern w:val="0"/>
                 <w:sz w:val="21"/>
                 <w:szCs w:val="21"/>
-                <w:shd w:val="clear" w:color="auto" w:fill="FFFFFF"/>
-              </w:rPr>
-              <w:t>~ (bitwise compliment)</w:t>
-            </w:r>
-          </w:p>
-          <w:p>
-            <w:pPr>
-              <w:rPr>
-                <w:rFonts w:ascii="Times" w:eastAsia="Times New Roman" w:hAnsi="Times" w:cs="Times New Roman"/>
-                <w:kern w:val="0"/>
-                <w:sz w:val="20"/>
-                <w:szCs w:val="20"/>
-              </w:rPr>
-            </w:pPr>
+              </w:rPr>
+              <w:t>^ (</w:t>
+            </w:r>
+            <w:proofErr w:type="gramStart"/>
             <w:r>
               <w:rPr>
                 <w:rFonts w:ascii="Verdana" w:eastAsia="Times New Roman" w:hAnsi="Verdana" w:cs="Times New Roman"/>
@@ -3049,9 +3195,97 @@
                 <w:kern w:val="0"/>
                 <w:sz w:val="21"/>
                 <w:szCs w:val="21"/>
+              </w:rPr>
+              <w:t>bitwise</w:t>
+            </w:r>
+            <w:proofErr w:type="gramEnd"/>
+            <w:r>
+              <w:rPr>
+                <w:rFonts w:ascii="Verdana" w:eastAsia="Times New Roman" w:hAnsi="Verdana" w:cs="Times New Roman"/>
+                <w:b/>
+                <w:bCs/>
+                <w:color w:val="313131"/>
+                <w:kern w:val="0"/>
+                <w:sz w:val="21"/>
+                <w:szCs w:val="21"/>
+              </w:rPr>
+              <w:t xml:space="preserve"> XOR)</w:t>
+            </w:r>
+            <w:r>
+              <w:rPr>
+                <w:rFonts w:ascii="Verdana" w:eastAsia="Times New Roman" w:hAnsi="Verdana" w:cs="Times New Roman"/>
+                <w:b/>
+                <w:bCs/>
+                <w:color w:val="313131"/>
+                <w:kern w:val="0"/>
+                <w:sz w:val="21"/>
+                <w:szCs w:val="21"/>
+              </w:rPr>
+              <w:t xml:space="preserve">  </w:t>
+            </w:r>
+            <w:r>
+              <w:rPr>
+                <w:rFonts w:ascii="Verdana" w:eastAsia="Times New Roman" w:hAnsi="Verdana" w:cs="Times New Roman"/>
+                <w:b/>
+                <w:bCs/>
+                <w:color w:val="313131"/>
+                <w:kern w:val="0"/>
+                <w:sz w:val="21"/>
+                <w:szCs w:val="21"/>
                 <w:shd w:val="clear" w:color="auto" w:fill="FFFFFF"/>
               </w:rPr>
-              <w:t>&lt;&lt; (left shift)</w:t>
+              <w:t>~ (bitwise compliment)</w:t>
+            </w:r>
+          </w:p>
+          <w:p>
+            <w:pPr>
+              <w:rPr>
+                <w:rFonts w:ascii="Times" w:eastAsia="Times New Roman" w:hAnsi="Times" w:cs="Times New Roman"/>
+                <w:kern w:val="0"/>
+                <w:sz w:val="20"/>
+                <w:szCs w:val="20"/>
+              </w:rPr>
+            </w:pPr>
+            <w:r>
+              <w:rPr>
+                <w:rFonts w:ascii="Verdana" w:eastAsia="Times New Roman" w:hAnsi="Verdana" w:cs="Times New Roman"/>
+                <w:b/>
+                <w:bCs/>
+                <w:color w:val="313131"/>
+                <w:kern w:val="0"/>
+                <w:sz w:val="21"/>
+                <w:szCs w:val="21"/>
+                <w:shd w:val="clear" w:color="auto" w:fill="FFFFFF"/>
+              </w:rPr>
+              <w:t>&lt;&lt; (</w:t>
+            </w:r>
+            <w:proofErr w:type="gramStart"/>
+            <w:r>
+              <w:rPr>
+                <w:rFonts w:ascii="Verdana" w:eastAsia="Times New Roman" w:hAnsi="Verdana" w:cs="Times New Roman"/>
+                <w:b/>
+                <w:bCs/>
+                <w:color w:val="313131"/>
+                <w:kern w:val="0"/>
+                <w:sz w:val="21"/>
+                <w:szCs w:val="21"/>
+                <w:shd w:val="clear" w:color="auto" w:fill="FFFFFF"/>
+              </w:rPr>
+              <w:t>left</w:t>
+            </w:r>
+            <w:proofErr w:type="gramEnd"/>
+            <w:r>
+              <w:rPr>
+                <w:rFonts w:ascii="Verdana" w:eastAsia="Times New Roman" w:hAnsi="Verdana" w:cs="Times New Roman"/>
+                <w:b/>
+                <w:bCs/>
+                <w:color w:val="313131"/>
+                <w:kern w:val="0"/>
+                <w:sz w:val="21"/>
+                <w:szCs w:val="21"/>
+                <w:shd w:val="clear" w:color="auto" w:fill="FFFFFF"/>
+              </w:rPr>
+              <w:t xml:space="preserve"> shift)</w:t>
             </w:r>
             <w:r>
               <w:rPr>
@@ -3208,7 +3442,35 @@
                 <w:szCs w:val="21"/>
                 <w:shd w:val="clear" w:color="auto" w:fill="FFFFFF"/>
               </w:rPr>
-              <w:t>&gt;&gt;&gt; (zero fill right shift)</w:t>
+              <w:t>&gt;&gt;&gt; (</w:t>
+            </w:r>
+            <w:proofErr w:type="gramStart"/>
+            <w:r>
+              <w:rPr>
+                <w:rFonts w:ascii="Verdana" w:eastAsia="Times New Roman" w:hAnsi="Verdana" w:cs="Times New Roman"/>
+                <w:b/>
+                <w:bCs/>
+                <w:color w:val="313131"/>
+                <w:kern w:val="0"/>
+                <w:sz w:val="21"/>
+                <w:szCs w:val="21"/>
+                <w:shd w:val="clear" w:color="auto" w:fill="FFFFFF"/>
+              </w:rPr>
+              <w:t>zero</w:t>
+            </w:r>
+            <w:proofErr w:type="gramEnd"/>
+            <w:r>
+              <w:rPr>
+                <w:rFonts w:ascii="Verdana" w:eastAsia="Times New Roman" w:hAnsi="Verdana" w:cs="Times New Roman"/>
+                <w:b/>
+                <w:bCs/>
+                <w:color w:val="313131"/>
+                <w:kern w:val="0"/>
+                <w:sz w:val="21"/>
+                <w:szCs w:val="21"/>
+                <w:shd w:val="clear" w:color="auto" w:fill="FFFFFF"/>
+              </w:rPr>
+              <w:t xml:space="preserve"> fill right shift)</w:t>
             </w:r>
             <w:r>
               <w:rPr>
@@ -3351,6 +3613,7 @@
               <w:t xml:space="preserve">Left shift AND assignment </w:t>
             </w:r>
             <w:proofErr w:type="spellStart"/>
+            <w:proofErr w:type="gramStart"/>
             <w:r>
               <w:rPr>
                 <w:rFonts w:ascii="Verdana" w:hAnsi="Verdana" w:cs="Times New Roman"/>
@@ -3386,6 +3649,7 @@
               <w:t>C</w:t>
             </w:r>
             <w:proofErr w:type="spellEnd"/>
+            <w:proofErr w:type="gramEnd"/>
             <w:r>
               <w:rPr>
                 <w:rFonts w:ascii="Verdana" w:eastAsia="Times New Roman" w:hAnsi="Verdana" w:cs="Times New Roman"/>
@@ -3437,6 +3701,7 @@
                 <w:szCs w:val="20"/>
               </w:rPr>
             </w:pPr>
+            <w:proofErr w:type="gramStart"/>
             <w:r>
               <w:rPr>
                 <w:rFonts w:ascii="Verdana" w:hAnsi="Verdana" w:cs="Times New Roman"/>
@@ -3445,7 +3710,18 @@
                 <w:sz w:val="20"/>
                 <w:szCs w:val="20"/>
               </w:rPr>
-              <w:t xml:space="preserve">bitwise exclusive OR and assignment </w:t>
+              <w:t>bitwise</w:t>
+            </w:r>
+            <w:proofErr w:type="gramEnd"/>
+            <w:r>
+              <w:rPr>
+                <w:rFonts w:ascii="Verdana" w:hAnsi="Verdana" w:cs="Times New Roman"/>
+                <w:color w:val="000000"/>
+                <w:kern w:val="0"/>
+                <w:sz w:val="20"/>
+                <w:szCs w:val="20"/>
+              </w:rPr>
+              <w:t xml:space="preserve"> exclusive OR and assignment </w:t>
             </w:r>
             <w:proofErr w:type="spellStart"/>
             <w:r>
@@ -3656,14 +3932,25 @@
                 <w:szCs w:val="28"/>
               </w:rPr>
             </w:pPr>
-            <w:r>
-              <w:rPr>
-                <w:rFonts w:ascii="Arial" w:eastAsia="Heiti SC Light" w:hAnsi="Arial" w:cs="Arial"/>
-                <w:kern w:val="0"/>
-                <w:sz w:val="28"/>
-                <w:szCs w:val="28"/>
-              </w:rPr>
-              <w:t>Reverse()</w:t>
+            <w:proofErr w:type="gramStart"/>
+            <w:r>
+              <w:rPr>
+                <w:rFonts w:ascii="Arial" w:eastAsia="Heiti SC Light" w:hAnsi="Arial" w:cs="Arial"/>
+                <w:kern w:val="0"/>
+                <w:sz w:val="28"/>
+                <w:szCs w:val="28"/>
+              </w:rPr>
+              <w:t>Reverse(</w:t>
+            </w:r>
+            <w:proofErr w:type="gramEnd"/>
+            <w:r>
+              <w:rPr>
+                <w:rFonts w:ascii="Arial" w:eastAsia="Heiti SC Light" w:hAnsi="Arial" w:cs="Arial"/>
+                <w:kern w:val="0"/>
+                <w:sz w:val="28"/>
+                <w:szCs w:val="28"/>
+              </w:rPr>
+              <w:t>)</w:t>
             </w:r>
           </w:p>
           <w:p>
@@ -3676,6 +3963,7 @@
               </w:rPr>
             </w:pPr>
             <w:proofErr w:type="spellStart"/>
+            <w:proofErr w:type="gramStart"/>
             <w:r>
               <w:rPr>
                 <w:rFonts w:ascii="Arial" w:eastAsia="Heiti SC Light" w:hAnsi="Arial" w:cs="Arial"/>
@@ -3686,6 +3974,7 @@
               <w:t>toString</w:t>
             </w:r>
             <w:proofErr w:type="spellEnd"/>
+            <w:proofErr w:type="gramEnd"/>
             <w:r>
               <w:rPr>
                 <w:rFonts w:ascii="Arial" w:eastAsia="Heiti SC Light" w:hAnsi="Arial" w:cs="Arial"/>
@@ -3706,6 +3995,7 @@
               </w:rPr>
             </w:pPr>
             <w:proofErr w:type="spellStart"/>
+            <w:proofErr w:type="gramStart"/>
             <w:r>
               <w:rPr>
                 <w:rFonts w:ascii="Arial" w:eastAsia="Heiti SC Light" w:hAnsi="Arial" w:cs="Arial"/>
@@ -3716,6 +4006,7 @@
               <w:t>subString</w:t>
             </w:r>
             <w:proofErr w:type="spellEnd"/>
+            <w:proofErr w:type="gramEnd"/>
             <w:r>
               <w:rPr>
                 <w:rFonts w:ascii="Arial" w:eastAsia="Heiti SC Light" w:hAnsi="Arial" w:cs="Arial"/>
@@ -4005,14 +4296,25 @@
                 <w:szCs w:val="28"/>
               </w:rPr>
             </w:pPr>
-            <w:r>
-              <w:rPr>
-                <w:rFonts w:ascii="Arial" w:eastAsia="Heiti SC Light" w:hAnsi="Arial" w:cs="Arial"/>
-                <w:kern w:val="0"/>
-                <w:sz w:val="28"/>
-                <w:szCs w:val="28"/>
-              </w:rPr>
-              <w:t xml:space="preserve">Clear(), remove(Object o), add(E </w:t>
+            <w:proofErr w:type="gramStart"/>
+            <w:r>
+              <w:rPr>
+                <w:rFonts w:ascii="Arial" w:eastAsia="Heiti SC Light" w:hAnsi="Arial" w:cs="Arial"/>
+                <w:kern w:val="0"/>
+                <w:sz w:val="28"/>
+                <w:szCs w:val="28"/>
+              </w:rPr>
+              <w:t>Clear(</w:t>
+            </w:r>
+            <w:proofErr w:type="gramEnd"/>
+            <w:r>
+              <w:rPr>
+                <w:rFonts w:ascii="Arial" w:eastAsia="Heiti SC Light" w:hAnsi="Arial" w:cs="Arial"/>
+                <w:kern w:val="0"/>
+                <w:sz w:val="28"/>
+                <w:szCs w:val="28"/>
+              </w:rPr>
+              <w:t xml:space="preserve">), remove(Object o), add(E </w:t>
             </w:r>
             <w:proofErr w:type="spellStart"/>
             <w:r>
@@ -4486,9 +4788,20 @@
                 <w:sz w:val="20"/>
                 <w:szCs w:val="20"/>
               </w:rPr>
-              <w:t>Character,char</w:t>
-            </w:r>
-            <w:proofErr w:type="spellEnd"/>
+              <w:t>Character</w:t>
+            </w:r>
+            <w:proofErr w:type="gramStart"/>
+            <w:r>
+              <w:rPr>
+                <w:rFonts w:ascii="Arial" w:eastAsia="Heiti SC Light" w:hAnsi="Arial" w:cs="Arial"/>
+                <w:kern w:val="0"/>
+                <w:sz w:val="20"/>
+                <w:szCs w:val="20"/>
+              </w:rPr>
+              <w:t>,char</w:t>
+            </w:r>
+            <w:proofErr w:type="spellEnd"/>
+            <w:proofErr w:type="gramEnd"/>
             <w:r>
               <w:rPr>
                 <w:rFonts w:ascii="Arial" w:eastAsia="Heiti SC Light" w:hAnsi="Arial" w:cs="Arial"/>
@@ -4548,6 +4861,7 @@
                 <w:szCs w:val="20"/>
               </w:rPr>
             </w:pPr>
+            <w:proofErr w:type="gramStart"/>
             <w:r>
               <w:rPr>
                 <w:rFonts w:ascii="Arial" w:eastAsia="Heiti SC Light" w:hAnsi="Arial" w:cs="Arial"/>
@@ -4555,7 +4869,17 @@
                 <w:sz w:val="20"/>
                 <w:szCs w:val="20"/>
               </w:rPr>
-              <w:t xml:space="preserve">char[] </w:t>
+              <w:t>char</w:t>
+            </w:r>
+            <w:proofErr w:type="gramEnd"/>
+            <w:r>
+              <w:rPr>
+                <w:rFonts w:ascii="Arial" w:eastAsia="Heiti SC Light" w:hAnsi="Arial" w:cs="Arial"/>
+                <w:kern w:val="0"/>
+                <w:sz w:val="20"/>
+                <w:szCs w:val="20"/>
+              </w:rPr>
+              <w:t xml:space="preserve">[] </w:t>
             </w:r>
             <w:proofErr w:type="spellStart"/>
             <w:r>
@@ -4608,6 +4932,7 @@
               </w:rPr>
             </w:pPr>
             <w:proofErr w:type="spellStart"/>
+            <w:proofErr w:type="gramStart"/>
             <w:r>
               <w:rPr>
                 <w:rFonts w:ascii="Arial" w:eastAsia="Heiti SC Light" w:hAnsi="Arial" w:cs="Arial"/>
@@ -4618,6 +4943,7 @@
               <w:t>stringMap.put</w:t>
             </w:r>
             <w:proofErr w:type="spellEnd"/>
+            <w:proofErr w:type="gramEnd"/>
             <w:r>
               <w:rPr>
                 <w:rFonts w:ascii="Arial" w:eastAsia="Heiti SC Light" w:hAnsi="Arial" w:cs="Arial"/>
@@ -5114,6 +5440,7 @@
               </w:rPr>
             </w:pPr>
             <w:proofErr w:type="spellStart"/>
+            <w:proofErr w:type="gramStart"/>
             <w:r>
               <w:rPr>
                 <w:rFonts w:ascii="Arial" w:eastAsia="Heiti SC Light" w:hAnsi="Arial" w:cs="Arial"/>
@@ -5124,6 +5451,7 @@
               <w:t>int</w:t>
             </w:r>
             <w:proofErr w:type="spellEnd"/>
+            <w:proofErr w:type="gramEnd"/>
             <w:r>
               <w:rPr>
                 <w:rFonts w:ascii="Arial" w:eastAsia="Heiti SC Light" w:hAnsi="Arial" w:cs="Arial"/>
@@ -5152,14 +5480,25 @@
                 <w:szCs w:val="28"/>
               </w:rPr>
             </w:pPr>
-            <w:r>
-              <w:rPr>
-                <w:rFonts w:ascii="Arial" w:eastAsia="Heiti SC Light" w:hAnsi="Arial" w:cs="Arial"/>
-                <w:kern w:val="0"/>
-                <w:sz w:val="28"/>
-                <w:szCs w:val="28"/>
-              </w:rPr>
-              <w:t>char -&gt; ‘u000’  String -&gt; null</w:t>
+            <w:proofErr w:type="gramStart"/>
+            <w:r>
+              <w:rPr>
+                <w:rFonts w:ascii="Arial" w:eastAsia="Heiti SC Light" w:hAnsi="Arial" w:cs="Arial"/>
+                <w:kern w:val="0"/>
+                <w:sz w:val="28"/>
+                <w:szCs w:val="28"/>
+              </w:rPr>
+              <w:t>char</w:t>
+            </w:r>
+            <w:proofErr w:type="gramEnd"/>
+            <w:r>
+              <w:rPr>
+                <w:rFonts w:ascii="Arial" w:eastAsia="Heiti SC Light" w:hAnsi="Arial" w:cs="Arial"/>
+                <w:kern w:val="0"/>
+                <w:sz w:val="28"/>
+                <w:szCs w:val="28"/>
+              </w:rPr>
+              <w:t xml:space="preserve"> -&gt; ‘u000’  String -&gt; null</w:t>
             </w:r>
           </w:p>
         </w:tc>
@@ -5168,7 +5507,7 @@
     <w:p>
       <w:pPr>
         <w:rPr>
-          <w:rFonts w:ascii="Arial" w:eastAsia="Heiti SC Light" w:hAnsi="Arial" w:cs="Arial" w:hint="eastAsia"/>
+          <w:rFonts w:ascii="Arial" w:eastAsia="Heiti SC Light" w:hAnsi="Arial" w:cs="Arial"/>
           <w:kern w:val="0"/>
           <w:sz w:val="28"/>
           <w:szCs w:val="28"/>
@@ -5205,18 +5544,7 @@
           <w:sz w:val="28"/>
           <w:szCs w:val="28"/>
         </w:rPr>
-        <w:t>中的</w:t>
-      </w:r>
-      <w:r>
-        <w:rPr>
-          <w:rFonts w:ascii="Arial" w:eastAsia="Heiti SC Light" w:hAnsi="Arial" w:cs="Arial" w:hint="eastAsia"/>
-          <w:b/>
-          <w:color w:val="0000FF"/>
-          <w:kern w:val="0"/>
-          <w:sz w:val="28"/>
-          <w:szCs w:val="28"/>
-        </w:rPr>
-        <w:t>隐士转换</w:t>
+        <w:t>中的隐士转换</w:t>
       </w:r>
       <w:r>
         <w:rPr>
@@ -5604,14 +5932,25 @@
                 <w:szCs w:val="28"/>
               </w:rPr>
             </w:pPr>
-            <w:r>
-              <w:rPr>
-                <w:rFonts w:ascii="Arial" w:eastAsia="Heiti SC Light" w:hAnsi="Arial" w:cs="Arial"/>
-                <w:kern w:val="0"/>
-                <w:sz w:val="28"/>
-                <w:szCs w:val="28"/>
-              </w:rPr>
-              <w:t xml:space="preserve">from </w:t>
+            <w:proofErr w:type="gramStart"/>
+            <w:r>
+              <w:rPr>
+                <w:rFonts w:ascii="Arial" w:eastAsia="Heiti SC Light" w:hAnsi="Arial" w:cs="Arial"/>
+                <w:kern w:val="0"/>
+                <w:sz w:val="28"/>
+                <w:szCs w:val="28"/>
+              </w:rPr>
+              <w:t>from</w:t>
+            </w:r>
+            <w:proofErr w:type="gramEnd"/>
+            <w:r>
+              <w:rPr>
+                <w:rFonts w:ascii="Arial" w:eastAsia="Heiti SC Light" w:hAnsi="Arial" w:cs="Arial"/>
+                <w:kern w:val="0"/>
+                <w:sz w:val="28"/>
+                <w:szCs w:val="28"/>
+              </w:rPr>
+              <w:t xml:space="preserve"> </w:t>
             </w:r>
             <w:hyperlink r:id="rId5" w:history="1">
               <w:r>
@@ -5632,7 +5971,7 @@
     <w:p>
       <w:pPr>
         <w:rPr>
-          <w:rFonts w:ascii="Arial" w:eastAsia="Heiti SC Light" w:hAnsi="Arial" w:cs="Arial" w:hint="eastAsia"/>
+          <w:rFonts w:ascii="Arial" w:eastAsia="Heiti SC Light" w:hAnsi="Arial" w:cs="Arial"/>
           <w:kern w:val="0"/>
           <w:sz w:val="28"/>
           <w:szCs w:val="28"/>
@@ -5669,18 +6008,7 @@
           <w:sz w:val="28"/>
           <w:szCs w:val="28"/>
         </w:rPr>
-        <w:t>中的</w:t>
-      </w:r>
-      <w:r>
-        <w:rPr>
-          <w:rFonts w:ascii="Arial" w:eastAsia="Heiti SC Light" w:hAnsi="Arial" w:cs="Arial" w:hint="eastAsia"/>
-          <w:b/>
-          <w:color w:val="0000FF"/>
-          <w:kern w:val="0"/>
-          <w:sz w:val="28"/>
-          <w:szCs w:val="28"/>
-        </w:rPr>
-        <w:t>堆和栈</w:t>
+        <w:t>中的堆和栈</w:t>
       </w:r>
       <w:r>
         <w:rPr>
@@ -5745,7 +6073,7 @@
     <w:p>
       <w:pPr>
         <w:rPr>
-          <w:rFonts w:ascii="Arial" w:eastAsia="Heiti SC Light" w:hAnsi="Arial" w:cs="Arial" w:hint="eastAsia"/>
+          <w:rFonts w:ascii="Arial" w:eastAsia="Heiti SC Light" w:hAnsi="Arial" w:cs="Arial"/>
           <w:b/>
           <w:color w:val="0000FF"/>
           <w:kern w:val="0"/>
@@ -5841,7 +6169,7 @@
               <w:widowControl/>
               <w:jc w:val="left"/>
               <w:rPr>
-                <w:rFonts w:ascii="Times" w:eastAsia="Times New Roman" w:hAnsi="Times" w:cs="Times New Roman" w:hint="eastAsia"/>
+                <w:rFonts w:ascii="Times" w:eastAsia="Times New Roman" w:hAnsi="Times" w:cs="Times New Roman"/>
                 <w:kern w:val="0"/>
                 <w:sz w:val="20"/>
                 <w:szCs w:val="20"/>
@@ -5907,9 +6235,22 @@
           <w:sz w:val="28"/>
           <w:szCs w:val="28"/>
         </w:rPr>
-        <w:t>Final,finally,finalize</w:t>
+        <w:t>Final</w:t>
+      </w:r>
+      <w:proofErr w:type="gramStart"/>
+      <w:r>
+        <w:rPr>
+          <w:rFonts w:ascii="Arial" w:eastAsia="Heiti SC Light" w:hAnsi="Arial" w:cs="Arial"/>
+          <w:b/>
+          <w:color w:val="0000FF"/>
+          <w:kern w:val="0"/>
+          <w:sz w:val="28"/>
+          <w:szCs w:val="28"/>
+        </w:rPr>
+        <w:t>,finally,finalize</w:t>
       </w:r>
       <w:proofErr w:type="spellEnd"/>
+      <w:proofErr w:type="gramEnd"/>
       <w:r>
         <w:rPr>
           <w:rFonts w:ascii="Arial" w:eastAsia="Heiti SC Light" w:hAnsi="Arial" w:cs="Arial"/>
@@ -5965,7 +6306,7 @@
     <w:p>
       <w:pPr>
         <w:rPr>
-          <w:rFonts w:ascii="Arial" w:eastAsia="Heiti SC Light" w:hAnsi="Arial" w:cs="Arial" w:hint="eastAsia"/>
+          <w:rFonts w:ascii="Arial" w:eastAsia="Heiti SC Light" w:hAnsi="Arial" w:cs="Arial"/>
           <w:kern w:val="0"/>
           <w:sz w:val="28"/>
           <w:szCs w:val="28"/>
@@ -6033,7 +6374,7 @@
               <w:widowControl/>
               <w:jc w:val="left"/>
               <w:rPr>
-                <w:rFonts w:ascii="Times" w:eastAsia="Times New Roman" w:hAnsi="Times" w:cs="Times New Roman" w:hint="eastAsia"/>
+                <w:rFonts w:ascii="Times" w:eastAsia="Times New Roman" w:hAnsi="Times" w:cs="Times New Roman"/>
                 <w:kern w:val="0"/>
                 <w:sz w:val="20"/>
                 <w:szCs w:val="20"/>
@@ -6177,7 +6518,888 @@
     <w:p>
       <w:pPr>
         <w:rPr>
+          <w:rFonts w:ascii="Arial" w:eastAsia="Heiti SC Light" w:hAnsi="Arial" w:cs="Arial"/>
+          <w:kern w:val="0"/>
+          <w:sz w:val="28"/>
+          <w:szCs w:val="28"/>
+        </w:rPr>
+      </w:pPr>
+      <w:r>
+        <w:rPr>
+          <w:rFonts w:ascii="Arial" w:eastAsia="Heiti SC Light" w:hAnsi="Arial" w:cs="Arial"/>
+          <w:b/>
+          <w:color w:val="0000FF"/>
+          <w:kern w:val="0"/>
+          <w:sz w:val="28"/>
+          <w:szCs w:val="28"/>
+        </w:rPr>
+        <w:t>Java</w:t>
+      </w:r>
+      <w:r>
+        <w:rPr>
+          <w:rFonts w:ascii="Arial" w:eastAsia="Heiti SC Light" w:hAnsi="Arial" w:cs="Arial"/>
+          <w:b/>
+          <w:color w:val="0000FF"/>
+          <w:kern w:val="0"/>
+          <w:sz w:val="28"/>
+          <w:szCs w:val="28"/>
+        </w:rPr>
+        <w:t xml:space="preserve"> </w:t>
+      </w:r>
+      <w:r>
+        <w:rPr>
           <w:rFonts w:ascii="Arial" w:eastAsia="Heiti SC Light" w:hAnsi="Arial" w:cs="Arial" w:hint="eastAsia"/>
+          <w:b/>
+          <w:color w:val="0000FF"/>
+          <w:kern w:val="0"/>
+          <w:sz w:val="28"/>
+          <w:szCs w:val="28"/>
+        </w:rPr>
+        <w:t>中的</w:t>
+      </w:r>
+      <w:proofErr w:type="spellStart"/>
+      <w:r>
+        <w:rPr>
+          <w:rFonts w:ascii="Arial" w:eastAsia="Heiti SC Light" w:hAnsi="Arial" w:cs="Arial"/>
+          <w:b/>
+          <w:color w:val="0000FF"/>
+          <w:kern w:val="0"/>
+          <w:sz w:val="28"/>
+          <w:szCs w:val="28"/>
+        </w:rPr>
+        <w:t>Math.sqrt</w:t>
+      </w:r>
+      <w:proofErr w:type="spellEnd"/>
+      <w:r>
+        <w:rPr>
+          <w:rFonts w:ascii="Arial" w:eastAsia="Heiti SC Light" w:hAnsi="Arial" w:cs="Arial"/>
+          <w:b/>
+          <w:color w:val="0000FF"/>
+          <w:kern w:val="0"/>
+          <w:sz w:val="28"/>
+          <w:szCs w:val="28"/>
+        </w:rPr>
+        <w:t>()</w:t>
+      </w:r>
+      <w:r>
+        <w:rPr>
+          <w:rFonts w:ascii="Arial" w:eastAsia="Heiti SC Light" w:hAnsi="Arial" w:cs="Arial" w:hint="eastAsia"/>
+          <w:kern w:val="0"/>
+          <w:sz w:val="28"/>
+          <w:szCs w:val="28"/>
+        </w:rPr>
+        <w:t>：</w:t>
+      </w:r>
+    </w:p>
+    <w:tbl>
+      <w:tblPr>
+        <w:tblStyle w:val="a3"/>
+        <w:tblW w:w="0" w:type="auto"/>
+        <w:tblLook w:val="04A0" w:firstRow="1" w:lastRow="0" w:firstColumn="1" w:lastColumn="0" w:noHBand="0" w:noVBand="1"/>
+      </w:tblPr>
+      <w:tblGrid>
+        <w:gridCol w:w="8516"/>
+      </w:tblGrid>
+      <w:tr>
+        <w:tc>
+          <w:tcPr>
+            <w:tcW w:w="8516" w:type="dxa"/>
+          </w:tcPr>
+          <w:p>
+            <w:pPr>
+              <w:rPr>
+                <w:rFonts w:ascii="Arial" w:eastAsia="Heiti SC Light" w:hAnsi="Arial" w:cs="Arial" w:hint="eastAsia"/>
+                <w:kern w:val="0"/>
+                <w:sz w:val="28"/>
+                <w:szCs w:val="28"/>
+              </w:rPr>
+            </w:pPr>
+            <w:r>
+              <w:rPr>
+                <w:rFonts w:ascii="Arial" w:eastAsia="Heiti SC Light" w:hAnsi="Arial" w:cs="Arial" w:hint="eastAsia"/>
+                <w:kern w:val="0"/>
+                <w:sz w:val="28"/>
+                <w:szCs w:val="28"/>
+              </w:rPr>
+              <w:t>注意输入后返回值都是</w:t>
+            </w:r>
+            <w:r>
+              <w:rPr>
+                <w:rFonts w:ascii="Arial" w:eastAsia="Heiti SC Light" w:hAnsi="Arial" w:cs="Arial"/>
+                <w:kern w:val="0"/>
+                <w:sz w:val="28"/>
+                <w:szCs w:val="28"/>
+              </w:rPr>
+              <w:t>double,</w:t>
+            </w:r>
+            <w:r>
+              <w:rPr>
+                <w:rFonts w:ascii="Arial" w:eastAsia="Heiti SC Light" w:hAnsi="Arial" w:cs="Arial" w:hint="eastAsia"/>
+                <w:kern w:val="0"/>
+                <w:sz w:val="28"/>
+                <w:szCs w:val="28"/>
+              </w:rPr>
+              <w:t>因此要判断一个树是否是完全平方数</w:t>
+            </w:r>
+            <w:r>
+              <w:rPr>
+                <w:rFonts w:ascii="Arial" w:eastAsia="Heiti SC Light" w:hAnsi="Arial" w:cs="Arial"/>
+                <w:kern w:val="0"/>
+                <w:sz w:val="28"/>
+                <w:szCs w:val="28"/>
+              </w:rPr>
+              <w:t>,</w:t>
+            </w:r>
+            <w:r>
+              <w:rPr>
+                <w:rFonts w:ascii="Arial" w:eastAsia="Heiti SC Light" w:hAnsi="Arial" w:cs="Arial" w:hint="eastAsia"/>
+                <w:kern w:val="0"/>
+                <w:sz w:val="28"/>
+                <w:szCs w:val="28"/>
+              </w:rPr>
+              <w:t>需要强制转换：</w:t>
+            </w:r>
+          </w:p>
+          <w:p>
+            <w:pPr>
+              <w:rPr>
+                <w:rFonts w:ascii="Arial" w:eastAsia="Heiti SC Light" w:hAnsi="Arial" w:cs="Arial"/>
+                <w:kern w:val="0"/>
+                <w:sz w:val="28"/>
+                <w:szCs w:val="28"/>
+              </w:rPr>
+            </w:pPr>
+            <w:r>
+              <w:rPr>
+                <w:rFonts w:ascii="Arial" w:eastAsia="Heiti SC Light" w:hAnsi="Arial" w:cs="Arial"/>
+                <w:kern w:val="0"/>
+                <w:sz w:val="28"/>
+                <w:szCs w:val="28"/>
+              </w:rPr>
+              <w:t xml:space="preserve">    </w:t>
+            </w:r>
+            <w:proofErr w:type="gramStart"/>
+            <w:r>
+              <w:rPr>
+                <w:rFonts w:ascii="Arial" w:eastAsia="Heiti SC Light" w:hAnsi="Arial" w:cs="Arial"/>
+                <w:kern w:val="0"/>
+                <w:sz w:val="28"/>
+                <w:szCs w:val="28"/>
+              </w:rPr>
+              <w:t>public</w:t>
+            </w:r>
+            <w:proofErr w:type="gramEnd"/>
+            <w:r>
+              <w:rPr>
+                <w:rFonts w:ascii="Arial" w:eastAsia="Heiti SC Light" w:hAnsi="Arial" w:cs="Arial"/>
+                <w:kern w:val="0"/>
+                <w:sz w:val="28"/>
+                <w:szCs w:val="28"/>
+              </w:rPr>
+              <w:t xml:space="preserve"> </w:t>
+            </w:r>
+            <w:proofErr w:type="spellStart"/>
+            <w:r>
+              <w:rPr>
+                <w:rFonts w:ascii="Arial" w:eastAsia="Heiti SC Light" w:hAnsi="Arial" w:cs="Arial"/>
+                <w:kern w:val="0"/>
+                <w:sz w:val="28"/>
+                <w:szCs w:val="28"/>
+              </w:rPr>
+              <w:t>boolean</w:t>
+            </w:r>
+            <w:proofErr w:type="spellEnd"/>
+            <w:r>
+              <w:rPr>
+                <w:rFonts w:ascii="Arial" w:eastAsia="Heiti SC Light" w:hAnsi="Arial" w:cs="Arial"/>
+                <w:kern w:val="0"/>
+                <w:sz w:val="28"/>
+                <w:szCs w:val="28"/>
+              </w:rPr>
+              <w:t xml:space="preserve"> </w:t>
+            </w:r>
+            <w:proofErr w:type="spellStart"/>
+            <w:r>
+              <w:rPr>
+                <w:rFonts w:ascii="Arial" w:eastAsia="Heiti SC Light" w:hAnsi="Arial" w:cs="Arial"/>
+                <w:kern w:val="0"/>
+                <w:sz w:val="28"/>
+                <w:szCs w:val="28"/>
+              </w:rPr>
+              <w:t>isValid</w:t>
+            </w:r>
+            <w:proofErr w:type="spellEnd"/>
+            <w:r>
+              <w:rPr>
+                <w:rFonts w:ascii="Arial" w:eastAsia="Heiti SC Light" w:hAnsi="Arial" w:cs="Arial"/>
+                <w:kern w:val="0"/>
+                <w:sz w:val="28"/>
+                <w:szCs w:val="28"/>
+              </w:rPr>
+              <w:t>(</w:t>
+            </w:r>
+            <w:proofErr w:type="spellStart"/>
+            <w:r>
+              <w:rPr>
+                <w:rFonts w:ascii="Arial" w:eastAsia="Heiti SC Light" w:hAnsi="Arial" w:cs="Arial"/>
+                <w:kern w:val="0"/>
+                <w:sz w:val="28"/>
+                <w:szCs w:val="28"/>
+              </w:rPr>
+              <w:t>int</w:t>
+            </w:r>
+            <w:proofErr w:type="spellEnd"/>
+            <w:r>
+              <w:rPr>
+                <w:rFonts w:ascii="Arial" w:eastAsia="Heiti SC Light" w:hAnsi="Arial" w:cs="Arial"/>
+                <w:kern w:val="0"/>
+                <w:sz w:val="28"/>
+                <w:szCs w:val="28"/>
+              </w:rPr>
+              <w:t xml:space="preserve"> </w:t>
+            </w:r>
+            <w:proofErr w:type="spellStart"/>
+            <w:r>
+              <w:rPr>
+                <w:rFonts w:ascii="Arial" w:eastAsia="Heiti SC Light" w:hAnsi="Arial" w:cs="Arial"/>
+                <w:kern w:val="0"/>
+                <w:sz w:val="28"/>
+                <w:szCs w:val="28"/>
+              </w:rPr>
+              <w:t>num</w:t>
+            </w:r>
+            <w:proofErr w:type="spellEnd"/>
+            <w:r>
+              <w:rPr>
+                <w:rFonts w:ascii="Arial" w:eastAsia="Heiti SC Light" w:hAnsi="Arial" w:cs="Arial"/>
+                <w:kern w:val="0"/>
+                <w:sz w:val="28"/>
+                <w:szCs w:val="28"/>
+              </w:rPr>
+              <w:t>)</w:t>
+            </w:r>
+          </w:p>
+          <w:p>
+            <w:pPr>
+              <w:rPr>
+                <w:rFonts w:ascii="Arial" w:eastAsia="Heiti SC Light" w:hAnsi="Arial" w:cs="Arial"/>
+                <w:kern w:val="0"/>
+                <w:sz w:val="28"/>
+                <w:szCs w:val="28"/>
+              </w:rPr>
+            </w:pPr>
+            <w:r>
+              <w:rPr>
+                <w:rFonts w:ascii="Arial" w:eastAsia="Heiti SC Light" w:hAnsi="Arial" w:cs="Arial"/>
+                <w:kern w:val="0"/>
+                <w:sz w:val="28"/>
+                <w:szCs w:val="28"/>
+              </w:rPr>
+              <w:t xml:space="preserve">    {</w:t>
+            </w:r>
+          </w:p>
+          <w:p>
+            <w:pPr>
+              <w:rPr>
+                <w:rFonts w:ascii="Arial" w:eastAsia="Heiti SC Light" w:hAnsi="Arial" w:cs="Arial"/>
+                <w:kern w:val="0"/>
+                <w:sz w:val="28"/>
+                <w:szCs w:val="28"/>
+              </w:rPr>
+            </w:pPr>
+            <w:r>
+              <w:rPr>
+                <w:rFonts w:ascii="Arial" w:eastAsia="Heiti SC Light" w:hAnsi="Arial" w:cs="Arial"/>
+                <w:kern w:val="0"/>
+                <w:sz w:val="28"/>
+                <w:szCs w:val="28"/>
+              </w:rPr>
+              <w:t xml:space="preserve">      </w:t>
+            </w:r>
+            <w:proofErr w:type="gramStart"/>
+            <w:r>
+              <w:rPr>
+                <w:rFonts w:ascii="Arial" w:eastAsia="Heiti SC Light" w:hAnsi="Arial" w:cs="Arial"/>
+                <w:kern w:val="0"/>
+                <w:sz w:val="28"/>
+                <w:szCs w:val="28"/>
+              </w:rPr>
+              <w:t>if</w:t>
+            </w:r>
+            <w:proofErr w:type="gramEnd"/>
+            <w:r>
+              <w:rPr>
+                <w:rFonts w:ascii="Arial" w:eastAsia="Heiti SC Light" w:hAnsi="Arial" w:cs="Arial"/>
+                <w:kern w:val="0"/>
+                <w:sz w:val="28"/>
+                <w:szCs w:val="28"/>
+              </w:rPr>
+              <w:t>(</w:t>
+            </w:r>
+            <w:proofErr w:type="spellStart"/>
+            <w:r>
+              <w:rPr>
+                <w:rFonts w:ascii="Arial" w:eastAsia="Heiti SC Light" w:hAnsi="Arial" w:cs="Arial"/>
+                <w:kern w:val="0"/>
+                <w:sz w:val="28"/>
+                <w:szCs w:val="28"/>
+              </w:rPr>
+              <w:t>num</w:t>
+            </w:r>
+            <w:proofErr w:type="spellEnd"/>
+            <w:r>
+              <w:rPr>
+                <w:rFonts w:ascii="Arial" w:eastAsia="Heiti SC Light" w:hAnsi="Arial" w:cs="Arial"/>
+                <w:kern w:val="0"/>
+                <w:sz w:val="28"/>
+                <w:szCs w:val="28"/>
+              </w:rPr>
+              <w:t xml:space="preserve"> &lt;= 0) return false;</w:t>
+            </w:r>
+          </w:p>
+          <w:p>
+            <w:pPr>
+              <w:rPr>
+                <w:rFonts w:ascii="Arial" w:eastAsia="Heiti SC Light" w:hAnsi="Arial" w:cs="Arial"/>
+                <w:kern w:val="0"/>
+                <w:sz w:val="28"/>
+                <w:szCs w:val="28"/>
+              </w:rPr>
+            </w:pPr>
+            <w:r>
+              <w:rPr>
+                <w:rFonts w:ascii="Arial" w:eastAsia="Heiti SC Light" w:hAnsi="Arial" w:cs="Arial"/>
+                <w:kern w:val="0"/>
+                <w:sz w:val="28"/>
+                <w:szCs w:val="28"/>
+              </w:rPr>
+              <w:t xml:space="preserve">      </w:t>
+            </w:r>
+            <w:proofErr w:type="spellStart"/>
+            <w:proofErr w:type="gramStart"/>
+            <w:r>
+              <w:rPr>
+                <w:rFonts w:ascii="Arial" w:eastAsia="Heiti SC Light" w:hAnsi="Arial" w:cs="Arial"/>
+                <w:kern w:val="0"/>
+                <w:sz w:val="28"/>
+                <w:szCs w:val="28"/>
+              </w:rPr>
+              <w:t>int</w:t>
+            </w:r>
+            <w:proofErr w:type="spellEnd"/>
+            <w:proofErr w:type="gramEnd"/>
+            <w:r>
+              <w:rPr>
+                <w:rFonts w:ascii="Arial" w:eastAsia="Heiti SC Light" w:hAnsi="Arial" w:cs="Arial"/>
+                <w:kern w:val="0"/>
+                <w:sz w:val="28"/>
+                <w:szCs w:val="28"/>
+              </w:rPr>
+              <w:t xml:space="preserve"> </w:t>
+            </w:r>
+            <w:proofErr w:type="spellStart"/>
+            <w:r>
+              <w:rPr>
+                <w:rFonts w:ascii="Arial" w:eastAsia="Heiti SC Light" w:hAnsi="Arial" w:cs="Arial"/>
+                <w:kern w:val="0"/>
+                <w:sz w:val="28"/>
+                <w:szCs w:val="28"/>
+              </w:rPr>
+              <w:t>tmp</w:t>
+            </w:r>
+            <w:proofErr w:type="spellEnd"/>
+            <w:r>
+              <w:rPr>
+                <w:rFonts w:ascii="Arial" w:eastAsia="Heiti SC Light" w:hAnsi="Arial" w:cs="Arial"/>
+                <w:kern w:val="0"/>
+                <w:sz w:val="28"/>
+                <w:szCs w:val="28"/>
+              </w:rPr>
+              <w:t xml:space="preserve"> = (</w:t>
+            </w:r>
+            <w:proofErr w:type="spellStart"/>
+            <w:r>
+              <w:rPr>
+                <w:rFonts w:ascii="Arial" w:eastAsia="Heiti SC Light" w:hAnsi="Arial" w:cs="Arial"/>
+                <w:kern w:val="0"/>
+                <w:sz w:val="28"/>
+                <w:szCs w:val="28"/>
+              </w:rPr>
+              <w:t>int</w:t>
+            </w:r>
+            <w:proofErr w:type="spellEnd"/>
+            <w:r>
+              <w:rPr>
+                <w:rFonts w:ascii="Arial" w:eastAsia="Heiti SC Light" w:hAnsi="Arial" w:cs="Arial"/>
+                <w:kern w:val="0"/>
+                <w:sz w:val="28"/>
+                <w:szCs w:val="28"/>
+              </w:rPr>
+              <w:t>)</w:t>
+            </w:r>
+            <w:proofErr w:type="spellStart"/>
+            <w:r>
+              <w:rPr>
+                <w:rFonts w:ascii="Arial" w:eastAsia="Heiti SC Light" w:hAnsi="Arial" w:cs="Arial"/>
+                <w:kern w:val="0"/>
+                <w:sz w:val="28"/>
+                <w:szCs w:val="28"/>
+              </w:rPr>
+              <w:t>Math.sqrt</w:t>
+            </w:r>
+            <w:proofErr w:type="spellEnd"/>
+            <w:r>
+              <w:rPr>
+                <w:rFonts w:ascii="Arial" w:eastAsia="Heiti SC Light" w:hAnsi="Arial" w:cs="Arial"/>
+                <w:kern w:val="0"/>
+                <w:sz w:val="28"/>
+                <w:szCs w:val="28"/>
+              </w:rPr>
+              <w:t>(</w:t>
+            </w:r>
+            <w:proofErr w:type="spellStart"/>
+            <w:r>
+              <w:rPr>
+                <w:rFonts w:ascii="Arial" w:eastAsia="Heiti SC Light" w:hAnsi="Arial" w:cs="Arial"/>
+                <w:kern w:val="0"/>
+                <w:sz w:val="28"/>
+                <w:szCs w:val="28"/>
+              </w:rPr>
+              <w:t>num</w:t>
+            </w:r>
+            <w:proofErr w:type="spellEnd"/>
+            <w:r>
+              <w:rPr>
+                <w:rFonts w:ascii="Arial" w:eastAsia="Heiti SC Light" w:hAnsi="Arial" w:cs="Arial"/>
+                <w:kern w:val="0"/>
+                <w:sz w:val="28"/>
+                <w:szCs w:val="28"/>
+              </w:rPr>
+              <w:t>);</w:t>
+            </w:r>
+          </w:p>
+          <w:p>
+            <w:pPr>
+              <w:rPr>
+                <w:rFonts w:ascii="Arial" w:eastAsia="Heiti SC Light" w:hAnsi="Arial" w:cs="Arial"/>
+                <w:kern w:val="0"/>
+                <w:sz w:val="28"/>
+                <w:szCs w:val="28"/>
+              </w:rPr>
+            </w:pPr>
+            <w:r>
+              <w:rPr>
+                <w:rFonts w:ascii="Arial" w:eastAsia="Heiti SC Light" w:hAnsi="Arial" w:cs="Arial"/>
+                <w:kern w:val="0"/>
+                <w:sz w:val="28"/>
+                <w:szCs w:val="28"/>
+              </w:rPr>
+              <w:t xml:space="preserve">      </w:t>
+            </w:r>
+            <w:proofErr w:type="gramStart"/>
+            <w:r>
+              <w:rPr>
+                <w:rFonts w:ascii="Arial" w:eastAsia="Heiti SC Light" w:hAnsi="Arial" w:cs="Arial"/>
+                <w:kern w:val="0"/>
+                <w:sz w:val="28"/>
+                <w:szCs w:val="28"/>
+              </w:rPr>
+              <w:t>return</w:t>
+            </w:r>
+            <w:proofErr w:type="gramEnd"/>
+            <w:r>
+              <w:rPr>
+                <w:rFonts w:ascii="Arial" w:eastAsia="Heiti SC Light" w:hAnsi="Arial" w:cs="Arial"/>
+                <w:kern w:val="0"/>
+                <w:sz w:val="28"/>
+                <w:szCs w:val="28"/>
+              </w:rPr>
+              <w:t xml:space="preserve"> </w:t>
+            </w:r>
+            <w:proofErr w:type="spellStart"/>
+            <w:r>
+              <w:rPr>
+                <w:rFonts w:ascii="Arial" w:eastAsia="Heiti SC Light" w:hAnsi="Arial" w:cs="Arial"/>
+                <w:kern w:val="0"/>
+                <w:sz w:val="28"/>
+                <w:szCs w:val="28"/>
+              </w:rPr>
+              <w:t>tmp</w:t>
+            </w:r>
+            <w:proofErr w:type="spellEnd"/>
+            <w:r>
+              <w:rPr>
+                <w:rFonts w:ascii="Arial" w:eastAsia="Heiti SC Light" w:hAnsi="Arial" w:cs="Arial"/>
+                <w:kern w:val="0"/>
+                <w:sz w:val="28"/>
+                <w:szCs w:val="28"/>
+              </w:rPr>
+              <w:t>*</w:t>
+            </w:r>
+            <w:proofErr w:type="spellStart"/>
+            <w:r>
+              <w:rPr>
+                <w:rFonts w:ascii="Arial" w:eastAsia="Heiti SC Light" w:hAnsi="Arial" w:cs="Arial"/>
+                <w:kern w:val="0"/>
+                <w:sz w:val="28"/>
+                <w:szCs w:val="28"/>
+              </w:rPr>
+              <w:t>tmp</w:t>
+            </w:r>
+            <w:proofErr w:type="spellEnd"/>
+            <w:r>
+              <w:rPr>
+                <w:rFonts w:ascii="Arial" w:eastAsia="Heiti SC Light" w:hAnsi="Arial" w:cs="Arial"/>
+                <w:kern w:val="0"/>
+                <w:sz w:val="28"/>
+                <w:szCs w:val="28"/>
+              </w:rPr>
+              <w:t>==</w:t>
+            </w:r>
+            <w:proofErr w:type="spellStart"/>
+            <w:r>
+              <w:rPr>
+                <w:rFonts w:ascii="Arial" w:eastAsia="Heiti SC Light" w:hAnsi="Arial" w:cs="Arial"/>
+                <w:kern w:val="0"/>
+                <w:sz w:val="28"/>
+                <w:szCs w:val="28"/>
+              </w:rPr>
+              <w:t>num?true:false</w:t>
+            </w:r>
+            <w:proofErr w:type="spellEnd"/>
+            <w:r>
+              <w:rPr>
+                <w:rFonts w:ascii="Arial" w:eastAsia="Heiti SC Light" w:hAnsi="Arial" w:cs="Arial"/>
+                <w:kern w:val="0"/>
+                <w:sz w:val="28"/>
+                <w:szCs w:val="28"/>
+              </w:rPr>
+              <w:t>;</w:t>
+            </w:r>
+          </w:p>
+          <w:p>
+            <w:pPr>
+              <w:rPr>
+                <w:rFonts w:ascii="Arial" w:eastAsia="Heiti SC Light" w:hAnsi="Arial" w:cs="Arial"/>
+                <w:kern w:val="0"/>
+                <w:sz w:val="28"/>
+                <w:szCs w:val="28"/>
+              </w:rPr>
+            </w:pPr>
+            <w:r>
+              <w:rPr>
+                <w:rFonts w:ascii="Arial" w:eastAsia="Heiti SC Light" w:hAnsi="Arial" w:cs="Arial"/>
+                <w:kern w:val="0"/>
+                <w:sz w:val="28"/>
+                <w:szCs w:val="28"/>
+              </w:rPr>
+              <w:t xml:space="preserve">    }</w:t>
+            </w:r>
+          </w:p>
+        </w:tc>
+      </w:tr>
+    </w:tbl>
+    <w:p>
+      <w:pPr>
+        <w:rPr>
+          <w:rFonts w:ascii="Arial" w:eastAsia="Heiti SC Light" w:hAnsi="Arial" w:cs="Arial" w:hint="eastAsia"/>
+          <w:kern w:val="0"/>
+          <w:sz w:val="28"/>
+          <w:szCs w:val="28"/>
+        </w:rPr>
+      </w:pPr>
+      <w:r>
+        <w:rPr>
+          <w:rFonts w:ascii="Arial" w:eastAsia="Heiti SC Light" w:hAnsi="Arial" w:cs="Arial"/>
+          <w:b/>
+          <w:color w:val="0000FF"/>
+          <w:kern w:val="0"/>
+          <w:sz w:val="28"/>
+          <w:szCs w:val="28"/>
+        </w:rPr>
+        <w:t>Java</w:t>
+      </w:r>
+      <w:r>
+        <w:rPr>
+          <w:rFonts w:ascii="Arial" w:eastAsia="Heiti SC Light" w:hAnsi="Arial" w:cs="Arial"/>
+          <w:b/>
+          <w:color w:val="0000FF"/>
+          <w:kern w:val="0"/>
+          <w:sz w:val="28"/>
+          <w:szCs w:val="28"/>
+        </w:rPr>
+        <w:t xml:space="preserve"> </w:t>
+      </w:r>
+      <w:r>
+        <w:rPr>
+          <w:rFonts w:ascii="Arial" w:eastAsia="Heiti SC Light" w:hAnsi="Arial" w:cs="Arial" w:hint="eastAsia"/>
+          <w:b/>
+          <w:color w:val="0000FF"/>
+          <w:kern w:val="0"/>
+          <w:sz w:val="28"/>
+          <w:szCs w:val="28"/>
+        </w:rPr>
+        <w:t>中的</w:t>
+      </w:r>
+      <w:r>
+        <w:rPr>
+          <w:rFonts w:ascii="Arial" w:eastAsia="Heiti SC Light" w:hAnsi="Arial" w:cs="Arial" w:hint="eastAsia"/>
+          <w:b/>
+          <w:color w:val="0000FF"/>
+          <w:kern w:val="0"/>
+          <w:sz w:val="28"/>
+          <w:szCs w:val="28"/>
+        </w:rPr>
+        <w:t>怎么初始化特定值的数组</w:t>
+      </w:r>
+      <w:r>
+        <w:rPr>
+          <w:rFonts w:ascii="Arial" w:eastAsia="Heiti SC Light" w:hAnsi="Arial" w:cs="Arial" w:hint="eastAsia"/>
+          <w:kern w:val="0"/>
+          <w:sz w:val="28"/>
+          <w:szCs w:val="28"/>
+        </w:rPr>
+        <w:t>：</w:t>
+      </w:r>
+    </w:p>
+    <w:tbl>
+      <w:tblPr>
+        <w:tblStyle w:val="a3"/>
+        <w:tblW w:w="0" w:type="auto"/>
+        <w:tblLook w:val="04A0" w:firstRow="1" w:lastRow="0" w:firstColumn="1" w:lastColumn="0" w:noHBand="0" w:noVBand="1"/>
+      </w:tblPr>
+      <w:tblGrid>
+        <w:gridCol w:w="8516"/>
+      </w:tblGrid>
+      <w:tr>
+        <w:tc>
+          <w:tcPr>
+            <w:tcW w:w="8516" w:type="dxa"/>
+          </w:tcPr>
+          <w:p>
+            <w:pPr>
+              <w:rPr>
+                <w:rFonts w:ascii="Arial" w:eastAsia="Heiti SC Light" w:hAnsi="Arial" w:cs="Arial" w:hint="eastAsia"/>
+                <w:kern w:val="0"/>
+                <w:sz w:val="28"/>
+                <w:szCs w:val="28"/>
+              </w:rPr>
+            </w:pPr>
+            <w:r>
+              <w:rPr>
+                <w:rFonts w:ascii="Arial" w:eastAsia="Heiti SC Light" w:hAnsi="Arial" w:cs="Arial" w:hint="eastAsia"/>
+                <w:kern w:val="0"/>
+                <w:sz w:val="28"/>
+                <w:szCs w:val="28"/>
+              </w:rPr>
+              <w:t>需要借用</w:t>
+            </w:r>
+            <w:proofErr w:type="spellStart"/>
+            <w:r>
+              <w:rPr>
+                <w:rFonts w:ascii="Arial" w:eastAsia="Heiti SC Light" w:hAnsi="Arial" w:cs="Arial"/>
+                <w:kern w:val="0"/>
+                <w:sz w:val="28"/>
+                <w:szCs w:val="28"/>
+              </w:rPr>
+              <w:t>Arrays.fill</w:t>
+            </w:r>
+            <w:proofErr w:type="spellEnd"/>
+            <w:r>
+              <w:rPr>
+                <w:rFonts w:ascii="Arial" w:eastAsia="Heiti SC Light" w:hAnsi="Arial" w:cs="Arial"/>
+                <w:kern w:val="0"/>
+                <w:sz w:val="28"/>
+                <w:szCs w:val="28"/>
+              </w:rPr>
+              <w:t>(</w:t>
+            </w:r>
+            <w:proofErr w:type="spellStart"/>
+            <w:r>
+              <w:rPr>
+                <w:rFonts w:ascii="Arial" w:eastAsia="Heiti SC Light" w:hAnsi="Arial" w:cs="Arial"/>
+                <w:kern w:val="0"/>
+                <w:sz w:val="28"/>
+                <w:szCs w:val="28"/>
+              </w:rPr>
+              <w:t>array,value</w:t>
+            </w:r>
+            <w:proofErr w:type="spellEnd"/>
+            <w:r>
+              <w:rPr>
+                <w:rFonts w:ascii="Arial" w:eastAsia="Heiti SC Light" w:hAnsi="Arial" w:cs="Arial"/>
+                <w:kern w:val="0"/>
+                <w:sz w:val="28"/>
+                <w:szCs w:val="28"/>
+              </w:rPr>
+              <w:t>)</w:t>
+            </w:r>
+            <w:r>
+              <w:rPr>
+                <w:rFonts w:ascii="Arial" w:eastAsia="Heiti SC Light" w:hAnsi="Arial" w:cs="Arial" w:hint="eastAsia"/>
+                <w:kern w:val="0"/>
+                <w:sz w:val="28"/>
+                <w:szCs w:val="28"/>
+              </w:rPr>
+              <w:t>函数</w:t>
+            </w:r>
+            <w:r>
+              <w:rPr>
+                <w:rFonts w:ascii="Arial" w:eastAsia="Heiti SC Light" w:hAnsi="Arial" w:cs="Arial"/>
+                <w:kern w:val="0"/>
+                <w:sz w:val="28"/>
+                <w:szCs w:val="28"/>
+              </w:rPr>
+              <w:t>,</w:t>
+            </w:r>
+            <w:r>
+              <w:rPr>
+                <w:rFonts w:ascii="Arial" w:eastAsia="Heiti SC Light" w:hAnsi="Arial" w:cs="Arial" w:hint="eastAsia"/>
+                <w:kern w:val="0"/>
+                <w:sz w:val="28"/>
+                <w:szCs w:val="28"/>
+              </w:rPr>
+              <w:t>例如：</w:t>
+            </w:r>
+          </w:p>
+          <w:p>
+            <w:pPr>
+              <w:rPr>
+                <w:rFonts w:ascii="Arial" w:eastAsia="Heiti SC Light" w:hAnsi="Arial" w:cs="Arial"/>
+                <w:kern w:val="0"/>
+                <w:sz w:val="28"/>
+                <w:szCs w:val="28"/>
+              </w:rPr>
+            </w:pPr>
+            <w:proofErr w:type="spellStart"/>
+            <w:proofErr w:type="gramStart"/>
+            <w:r>
+              <w:rPr>
+                <w:rFonts w:ascii="Arial" w:eastAsia="Heiti SC Light" w:hAnsi="Arial" w:cs="Arial"/>
+                <w:kern w:val="0"/>
+                <w:sz w:val="28"/>
+                <w:szCs w:val="28"/>
+              </w:rPr>
+              <w:t>int</w:t>
+            </w:r>
+            <w:proofErr w:type="spellEnd"/>
+            <w:proofErr w:type="gramEnd"/>
+            <w:r>
+              <w:rPr>
+                <w:rFonts w:ascii="Arial" w:eastAsia="Heiti SC Light" w:hAnsi="Arial" w:cs="Arial"/>
+                <w:kern w:val="0"/>
+                <w:sz w:val="28"/>
+                <w:szCs w:val="28"/>
+              </w:rPr>
+              <w:t xml:space="preserve">[] res = new </w:t>
+            </w:r>
+            <w:proofErr w:type="spellStart"/>
+            <w:r>
+              <w:rPr>
+                <w:rFonts w:ascii="Arial" w:eastAsia="Heiti SC Light" w:hAnsi="Arial" w:cs="Arial"/>
+                <w:kern w:val="0"/>
+                <w:sz w:val="28"/>
+                <w:szCs w:val="28"/>
+              </w:rPr>
+              <w:t>int</w:t>
+            </w:r>
+            <w:proofErr w:type="spellEnd"/>
+            <w:r>
+              <w:rPr>
+                <w:rFonts w:ascii="Arial" w:eastAsia="Heiti SC Light" w:hAnsi="Arial" w:cs="Arial"/>
+                <w:kern w:val="0"/>
+                <w:sz w:val="28"/>
+                <w:szCs w:val="28"/>
+              </w:rPr>
+              <w:t>[10];</w:t>
+            </w:r>
+          </w:p>
+          <w:p>
+            <w:pPr>
+              <w:rPr>
+                <w:rFonts w:ascii="Arial" w:eastAsia="Heiti SC Light" w:hAnsi="Arial" w:cs="Arial" w:hint="eastAsia"/>
+                <w:kern w:val="0"/>
+                <w:sz w:val="28"/>
+                <w:szCs w:val="28"/>
+              </w:rPr>
+            </w:pPr>
+            <w:proofErr w:type="spellStart"/>
+            <w:r>
+              <w:rPr>
+                <w:rFonts w:ascii="Arial" w:eastAsia="Heiti SC Light" w:hAnsi="Arial" w:cs="Arial"/>
+                <w:kern w:val="0"/>
+                <w:sz w:val="28"/>
+                <w:szCs w:val="28"/>
+              </w:rPr>
+              <w:t>Arrays.fill</w:t>
+            </w:r>
+            <w:proofErr w:type="spellEnd"/>
+            <w:r>
+              <w:rPr>
+                <w:rFonts w:ascii="Arial" w:eastAsia="Heiti SC Light" w:hAnsi="Arial" w:cs="Arial"/>
+                <w:kern w:val="0"/>
+                <w:sz w:val="28"/>
+                <w:szCs w:val="28"/>
+              </w:rPr>
+              <w:t>(res,100);//</w:t>
+            </w:r>
+            <w:r>
+              <w:rPr>
+                <w:rFonts w:ascii="Arial" w:eastAsia="Heiti SC Light" w:hAnsi="Arial" w:cs="Arial" w:hint="eastAsia"/>
+                <w:kern w:val="0"/>
+                <w:sz w:val="28"/>
+                <w:szCs w:val="28"/>
+              </w:rPr>
+              <w:t>初始化了每个值都是</w:t>
+            </w:r>
+            <w:r>
+              <w:rPr>
+                <w:rFonts w:ascii="Arial" w:eastAsia="Heiti SC Light" w:hAnsi="Arial" w:cs="Arial" w:hint="eastAsia"/>
+                <w:kern w:val="0"/>
+                <w:sz w:val="28"/>
+                <w:szCs w:val="28"/>
+              </w:rPr>
+              <w:t>100</w:t>
+            </w:r>
+            <w:r>
+              <w:rPr>
+                <w:rFonts w:ascii="Arial" w:eastAsia="Heiti SC Light" w:hAnsi="Arial" w:cs="Arial" w:hint="eastAsia"/>
+                <w:kern w:val="0"/>
+                <w:sz w:val="28"/>
+                <w:szCs w:val="28"/>
+              </w:rPr>
+              <w:t>的一个数组</w:t>
+            </w:r>
+            <w:bookmarkStart w:id="0" w:name="_GoBack"/>
+            <w:bookmarkEnd w:id="0"/>
+          </w:p>
+        </w:tc>
+      </w:tr>
+    </w:tbl>
+    <w:p>
+      <w:pPr>
+        <w:rPr>
+          <w:rFonts w:ascii="Arial" w:eastAsia="Heiti SC Light" w:hAnsi="Arial" w:cs="Arial"/>
+          <w:kern w:val="0"/>
+          <w:sz w:val="28"/>
+          <w:szCs w:val="28"/>
+        </w:rPr>
+      </w:pPr>
+    </w:p>
+    <w:p>
+      <w:pPr>
+        <w:rPr>
+          <w:rFonts w:ascii="Arial" w:eastAsia="Heiti SC Light" w:hAnsi="Arial" w:cs="Arial"/>
+          <w:kern w:val="0"/>
+          <w:sz w:val="28"/>
+          <w:szCs w:val="28"/>
+        </w:rPr>
+      </w:pPr>
+    </w:p>
+    <w:p>
+      <w:pPr>
+        <w:rPr>
+          <w:rFonts w:ascii="Arial" w:eastAsia="Heiti SC Light" w:hAnsi="Arial" w:cs="Arial"/>
           <w:kern w:val="0"/>
           <w:sz w:val="28"/>
           <w:szCs w:val="28"/>

</xml_diff>

<commit_message>
add comments on String.substring()
</commit_message>
<xml_diff>
--- a/java/JAVA_总结.docx
+++ b/java/JAVA_总结.docx
@@ -3834,6 +3834,39 @@
       <w:r>
         <w:rPr>
           <w:rFonts w:ascii="Arial" w:eastAsia="Heiti SC Light" w:hAnsi="Arial" w:cs="Arial" w:hint="eastAsia"/>
+          <w:b/>
+          <w:color w:val="0000FF"/>
+          <w:kern w:val="0"/>
+          <w:sz w:val="28"/>
+          <w:szCs w:val="28"/>
+        </w:rPr>
+        <w:t xml:space="preserve"> </w:t>
+      </w:r>
+      <w:r>
+        <w:rPr>
+          <w:rFonts w:ascii="Arial" w:eastAsia="Heiti SC Light" w:hAnsi="Arial" w:cs="Arial" w:hint="eastAsia"/>
+          <w:b/>
+          <w:color w:val="0000FF"/>
+          <w:kern w:val="0"/>
+          <w:sz w:val="28"/>
+          <w:szCs w:val="28"/>
+        </w:rPr>
+        <w:t>和</w:t>
+      </w:r>
+      <w:r>
+        <w:rPr>
+          <w:rFonts w:ascii="Arial" w:eastAsia="Heiti SC Light" w:hAnsi="Arial" w:cs="Arial"/>
+          <w:b/>
+          <w:color w:val="0000FF"/>
+          <w:kern w:val="0"/>
+          <w:sz w:val="28"/>
+          <w:szCs w:val="28"/>
+        </w:rPr>
+        <w:t>String</w:t>
+      </w:r>
+      <w:r>
+        <w:rPr>
+          <w:rFonts w:ascii="Arial" w:eastAsia="Heiti SC Light" w:hAnsi="Arial" w:cs="Arial" w:hint="eastAsia"/>
           <w:kern w:val="0"/>
           <w:sz w:val="28"/>
           <w:szCs w:val="28"/>
@@ -4103,7 +4136,18 @@
                 <w:sz w:val="28"/>
                 <w:szCs w:val="28"/>
               </w:rPr>
-              <w:t>的构造函数的输入参数可以是</w:t>
+              <w:t>的构造函数的</w:t>
+            </w:r>
+            <w:bookmarkStart w:id="0" w:name="_GoBack"/>
+            <w:bookmarkEnd w:id="0"/>
+            <w:r>
+              <w:rPr>
+                <w:rFonts w:ascii="Arial" w:eastAsia="Heiti SC Light" w:hAnsi="Arial" w:cs="Arial" w:hint="eastAsia"/>
+                <w:kern w:val="0"/>
+                <w:sz w:val="28"/>
+                <w:szCs w:val="28"/>
+              </w:rPr>
+              <w:t>输入参数可以是</w:t>
             </w:r>
             <w:r>
               <w:rPr>
@@ -4202,7 +4246,143 @@
                 <w:sz w:val="28"/>
                 <w:szCs w:val="28"/>
               </w:rPr>
-              <w:t>”” +’a’+”ter”</w:t>
+              <w:t>”” +’a’+”</w:t>
+            </w:r>
+            <w:proofErr w:type="spellStart"/>
+            <w:r>
+              <w:rPr>
+                <w:rFonts w:ascii="Arial" w:eastAsia="Heiti SC Light" w:hAnsi="Arial" w:cs="Arial"/>
+                <w:kern w:val="0"/>
+                <w:sz w:val="28"/>
+                <w:szCs w:val="28"/>
+              </w:rPr>
+              <w:t>ter</w:t>
+            </w:r>
+            <w:proofErr w:type="spellEnd"/>
+            <w:r>
+              <w:rPr>
+                <w:rFonts w:ascii="Arial" w:eastAsia="Heiti SC Light" w:hAnsi="Arial" w:cs="Arial"/>
+                <w:kern w:val="0"/>
+                <w:sz w:val="28"/>
+                <w:szCs w:val="28"/>
+              </w:rPr>
+              <w:t>”</w:t>
+            </w:r>
+          </w:p>
+          <w:p>
+            <w:pPr>
+              <w:rPr>
+                <w:rFonts w:ascii="Arial" w:eastAsia="Heiti SC Light" w:hAnsi="Arial" w:cs="Arial"/>
+                <w:kern w:val="0"/>
+                <w:sz w:val="28"/>
+                <w:szCs w:val="28"/>
+              </w:rPr>
+            </w:pPr>
+            <w:r>
+              <w:rPr>
+                <w:rFonts w:ascii="Arial" w:eastAsia="Heiti SC Light" w:hAnsi="Arial" w:cs="Arial"/>
+                <w:kern w:val="0"/>
+                <w:sz w:val="28"/>
+                <w:szCs w:val="28"/>
+              </w:rPr>
+              <w:t xml:space="preserve">String </w:t>
+            </w:r>
+            <w:r>
+              <w:rPr>
+                <w:rFonts w:ascii="Arial" w:eastAsia="Heiti SC Light" w:hAnsi="Arial" w:cs="Arial" w:hint="eastAsia"/>
+                <w:kern w:val="0"/>
+                <w:sz w:val="28"/>
+                <w:szCs w:val="28"/>
+              </w:rPr>
+              <w:t>的</w:t>
+            </w:r>
+            <w:r>
+              <w:rPr>
+                <w:rFonts w:ascii="Arial" w:eastAsia="Heiti SC Light" w:hAnsi="Arial" w:cs="Arial"/>
+                <w:b/>
+                <w:color w:val="3366FF"/>
+                <w:kern w:val="0"/>
+                <w:sz w:val="28"/>
+                <w:szCs w:val="28"/>
+              </w:rPr>
+              <w:t>substring(</w:t>
+            </w:r>
+            <w:proofErr w:type="spellStart"/>
+            <w:r>
+              <w:rPr>
+                <w:rFonts w:ascii="Arial" w:eastAsia="Heiti SC Light" w:hAnsi="Arial" w:cs="Arial"/>
+                <w:b/>
+                <w:color w:val="3366FF"/>
+                <w:kern w:val="0"/>
+                <w:sz w:val="28"/>
+                <w:szCs w:val="28"/>
+              </w:rPr>
+              <w:t>int</w:t>
+            </w:r>
+            <w:proofErr w:type="spellEnd"/>
+            <w:r>
+              <w:rPr>
+                <w:rFonts w:ascii="Arial" w:eastAsia="Heiti SC Light" w:hAnsi="Arial" w:cs="Arial"/>
+                <w:b/>
+                <w:color w:val="3366FF"/>
+                <w:kern w:val="0"/>
+                <w:sz w:val="28"/>
+                <w:szCs w:val="28"/>
+              </w:rPr>
+              <w:t xml:space="preserve"> </w:t>
+            </w:r>
+            <w:proofErr w:type="spellStart"/>
+            <w:r>
+              <w:rPr>
+                <w:rFonts w:ascii="Arial" w:eastAsia="Heiti SC Light" w:hAnsi="Arial" w:cs="Arial"/>
+                <w:b/>
+                <w:color w:val="3366FF"/>
+                <w:kern w:val="0"/>
+                <w:sz w:val="28"/>
+                <w:szCs w:val="28"/>
+              </w:rPr>
+              <w:t>startindex</w:t>
+            </w:r>
+            <w:proofErr w:type="spellEnd"/>
+            <w:r>
+              <w:rPr>
+                <w:rFonts w:ascii="Arial" w:eastAsia="Heiti SC Light" w:hAnsi="Arial" w:cs="Arial"/>
+                <w:b/>
+                <w:color w:val="3366FF"/>
+                <w:kern w:val="0"/>
+                <w:sz w:val="28"/>
+                <w:szCs w:val="28"/>
+              </w:rPr>
+              <w:t>)</w:t>
+            </w:r>
+            <w:r>
+              <w:rPr>
+                <w:rFonts w:ascii="Arial" w:eastAsia="Heiti SC Light" w:hAnsi="Arial" w:cs="Arial" w:hint="eastAsia"/>
+                <w:kern w:val="0"/>
+                <w:sz w:val="28"/>
+                <w:szCs w:val="28"/>
+              </w:rPr>
+              <w:t>，不是</w:t>
+            </w:r>
+            <w:proofErr w:type="spellStart"/>
+            <w:r>
+              <w:rPr>
+                <w:rFonts w:ascii="Arial" w:eastAsia="Heiti SC Light" w:hAnsi="Arial" w:cs="Arial"/>
+                <w:kern w:val="0"/>
+                <w:sz w:val="28"/>
+                <w:szCs w:val="28"/>
+              </w:rPr>
+              <w:t>subString</w:t>
+            </w:r>
+            <w:proofErr w:type="spellEnd"/>
+            <w:r>
+              <w:rPr>
+                <w:rFonts w:ascii="Arial" w:eastAsia="Heiti SC Light" w:hAnsi="Arial" w:cs="Arial"/>
+                <w:kern w:val="0"/>
+                <w:sz w:val="28"/>
+                <w:szCs w:val="28"/>
+              </w:rPr>
+              <w:t>();</w:t>
             </w:r>
           </w:p>
         </w:tc>
@@ -6608,7 +6788,7 @@
           <w:p>
             <w:pPr>
               <w:rPr>
-                <w:rFonts w:ascii="Arial" w:eastAsia="Heiti SC Light" w:hAnsi="Arial" w:cs="Arial" w:hint="eastAsia"/>
+                <w:rFonts w:ascii="Arial" w:eastAsia="Heiti SC Light" w:hAnsi="Arial" w:cs="Arial"/>
                 <w:kern w:val="0"/>
                 <w:sz w:val="28"/>
                 <w:szCs w:val="28"/>
@@ -7102,7 +7282,7 @@
     <w:p>
       <w:pPr>
         <w:rPr>
-          <w:rFonts w:ascii="Arial" w:eastAsia="Heiti SC Light" w:hAnsi="Arial" w:cs="Arial" w:hint="eastAsia"/>
+          <w:rFonts w:ascii="Arial" w:eastAsia="Heiti SC Light" w:hAnsi="Arial" w:cs="Arial"/>
           <w:kern w:val="0"/>
           <w:sz w:val="28"/>
           <w:szCs w:val="28"/>
@@ -7139,18 +7319,7 @@
           <w:sz w:val="28"/>
           <w:szCs w:val="28"/>
         </w:rPr>
-        <w:t>中的</w:t>
-      </w:r>
-      <w:r>
-        <w:rPr>
-          <w:rFonts w:ascii="Arial" w:eastAsia="Heiti SC Light" w:hAnsi="Arial" w:cs="Arial" w:hint="eastAsia"/>
-          <w:b/>
-          <w:color w:val="0000FF"/>
-          <w:kern w:val="0"/>
-          <w:sz w:val="28"/>
-          <w:szCs w:val="28"/>
-        </w:rPr>
-        <w:t>怎么初始化特定值的数组</w:t>
+        <w:t>中的怎么初始化特定值的数组</w:t>
       </w:r>
       <w:r>
         <w:rPr>
@@ -7179,7 +7348,7 @@
           <w:p>
             <w:pPr>
               <w:rPr>
-                <w:rFonts w:ascii="Arial" w:eastAsia="Heiti SC Light" w:hAnsi="Arial" w:cs="Arial" w:hint="eastAsia"/>
+                <w:rFonts w:ascii="Arial" w:eastAsia="Heiti SC Light" w:hAnsi="Arial" w:cs="Arial"/>
                 <w:kern w:val="0"/>
                 <w:sz w:val="28"/>
                 <w:szCs w:val="28"/>
@@ -7317,31 +7486,40 @@
           <w:p>
             <w:pPr>
               <w:rPr>
+                <w:rFonts w:ascii="Arial" w:eastAsia="Heiti SC Light" w:hAnsi="Arial" w:cs="Arial"/>
+                <w:kern w:val="0"/>
+                <w:sz w:val="28"/>
+                <w:szCs w:val="28"/>
+              </w:rPr>
+            </w:pPr>
+            <w:proofErr w:type="spellStart"/>
+            <w:r>
+              <w:rPr>
+                <w:rFonts w:ascii="Arial" w:eastAsia="Heiti SC Light" w:hAnsi="Arial" w:cs="Arial"/>
+                <w:kern w:val="0"/>
+                <w:sz w:val="28"/>
+                <w:szCs w:val="28"/>
+              </w:rPr>
+              <w:t>Arrays.fill</w:t>
+            </w:r>
+            <w:proofErr w:type="spellEnd"/>
+            <w:r>
+              <w:rPr>
+                <w:rFonts w:ascii="Arial" w:eastAsia="Heiti SC Light" w:hAnsi="Arial" w:cs="Arial"/>
+                <w:kern w:val="0"/>
+                <w:sz w:val="28"/>
+                <w:szCs w:val="28"/>
+              </w:rPr>
+              <w:t>(res,100);//</w:t>
+            </w:r>
+            <w:r>
+              <w:rPr>
                 <w:rFonts w:ascii="Arial" w:eastAsia="Heiti SC Light" w:hAnsi="Arial" w:cs="Arial" w:hint="eastAsia"/>
                 <w:kern w:val="0"/>
                 <w:sz w:val="28"/>
                 <w:szCs w:val="28"/>
               </w:rPr>
-            </w:pPr>
-            <w:proofErr w:type="spellStart"/>
-            <w:r>
-              <w:rPr>
-                <w:rFonts w:ascii="Arial" w:eastAsia="Heiti SC Light" w:hAnsi="Arial" w:cs="Arial"/>
-                <w:kern w:val="0"/>
-                <w:sz w:val="28"/>
-                <w:szCs w:val="28"/>
-              </w:rPr>
-              <w:t>Arrays.fill</w:t>
-            </w:r>
-            <w:proofErr w:type="spellEnd"/>
-            <w:r>
-              <w:rPr>
-                <w:rFonts w:ascii="Arial" w:eastAsia="Heiti SC Light" w:hAnsi="Arial" w:cs="Arial"/>
-                <w:kern w:val="0"/>
-                <w:sz w:val="28"/>
-                <w:szCs w:val="28"/>
-              </w:rPr>
-              <w:t>(res,100);//</w:t>
+              <w:t>初始化了每个值都是</w:t>
             </w:r>
             <w:r>
               <w:rPr>
@@ -7350,7 +7528,7 @@
                 <w:sz w:val="28"/>
                 <w:szCs w:val="28"/>
               </w:rPr>
-              <w:t>初始化了每个值都是</w:t>
+              <w:t>100</w:t>
             </w:r>
             <w:r>
               <w:rPr>
@@ -7359,19 +7537,8 @@
                 <w:sz w:val="28"/>
                 <w:szCs w:val="28"/>
               </w:rPr>
-              <w:t>100</w:t>
-            </w:r>
-            <w:r>
-              <w:rPr>
-                <w:rFonts w:ascii="Arial" w:eastAsia="Heiti SC Light" w:hAnsi="Arial" w:cs="Arial" w:hint="eastAsia"/>
-                <w:kern w:val="0"/>
-                <w:sz w:val="28"/>
-                <w:szCs w:val="28"/>
-              </w:rPr>
               <w:t>的一个数组</w:t>
             </w:r>
-            <w:bookmarkStart w:id="0" w:name="_GoBack"/>
-            <w:bookmarkEnd w:id="0"/>
           </w:p>
         </w:tc>
       </w:tr>

</xml_diff>

<commit_message>
add some notes for character operations
</commit_message>
<xml_diff>
--- a/java/JAVA_总结.docx
+++ b/java/JAVA_总结.docx
@@ -4136,18 +4136,7 @@
                 <w:sz w:val="28"/>
                 <w:szCs w:val="28"/>
               </w:rPr>
-              <w:t>的构造函数的</w:t>
-            </w:r>
-            <w:bookmarkStart w:id="0" w:name="_GoBack"/>
-            <w:bookmarkEnd w:id="0"/>
-            <w:r>
-              <w:rPr>
-                <w:rFonts w:ascii="Arial" w:eastAsia="Heiti SC Light" w:hAnsi="Arial" w:cs="Arial" w:hint="eastAsia"/>
-                <w:kern w:val="0"/>
-                <w:sz w:val="28"/>
-                <w:szCs w:val="28"/>
-              </w:rPr>
-              <w:t>输入参数可以是</w:t>
+              <w:t>的构造函数的输入参数可以是</w:t>
             </w:r>
             <w:r>
               <w:rPr>
@@ -7543,6 +7532,230 @@
         </w:tc>
       </w:tr>
     </w:tbl>
+    <w:p>
+      <w:pPr>
+        <w:rPr>
+          <w:rFonts w:ascii="Arial" w:eastAsia="Heiti SC Light" w:hAnsi="Arial" w:cs="Arial" w:hint="eastAsia"/>
+          <w:kern w:val="0"/>
+          <w:sz w:val="28"/>
+          <w:szCs w:val="28"/>
+        </w:rPr>
+      </w:pPr>
+      <w:r>
+        <w:rPr>
+          <w:rFonts w:ascii="Arial" w:eastAsia="Heiti SC Light" w:hAnsi="Arial" w:cs="Arial"/>
+          <w:b/>
+          <w:color w:val="0000FF"/>
+          <w:kern w:val="0"/>
+          <w:sz w:val="28"/>
+          <w:szCs w:val="28"/>
+        </w:rPr>
+        <w:t>Java</w:t>
+      </w:r>
+      <w:r>
+        <w:rPr>
+          <w:rFonts w:ascii="Arial" w:eastAsia="Heiti SC Light" w:hAnsi="Arial" w:cs="Arial"/>
+          <w:b/>
+          <w:color w:val="0000FF"/>
+          <w:kern w:val="0"/>
+          <w:sz w:val="28"/>
+          <w:szCs w:val="28"/>
+        </w:rPr>
+        <w:t xml:space="preserve"> </w:t>
+      </w:r>
+      <w:r>
+        <w:rPr>
+          <w:rFonts w:ascii="Arial" w:eastAsia="Heiti SC Light" w:hAnsi="Arial" w:cs="Arial" w:hint="eastAsia"/>
+          <w:b/>
+          <w:color w:val="0000FF"/>
+          <w:kern w:val="0"/>
+          <w:sz w:val="28"/>
+          <w:szCs w:val="28"/>
+        </w:rPr>
+        <w:t>中</w:t>
+      </w:r>
+      <w:r>
+        <w:rPr>
+          <w:rFonts w:ascii="Arial" w:eastAsia="Heiti SC Light" w:hAnsi="Arial" w:cs="Arial" w:hint="eastAsia"/>
+          <w:b/>
+          <w:color w:val="0000FF"/>
+          <w:kern w:val="0"/>
+          <w:sz w:val="28"/>
+          <w:szCs w:val="28"/>
+        </w:rPr>
+        <w:t>操作字符</w:t>
+      </w:r>
+      <w:r>
+        <w:rPr>
+          <w:rFonts w:ascii="Arial" w:eastAsia="Heiti SC Light" w:hAnsi="Arial" w:cs="Arial" w:hint="eastAsia"/>
+          <w:kern w:val="0"/>
+          <w:sz w:val="28"/>
+          <w:szCs w:val="28"/>
+        </w:rPr>
+        <w:t>：</w:t>
+      </w:r>
+    </w:p>
+    <w:tbl>
+      <w:tblPr>
+        <w:tblStyle w:val="a3"/>
+        <w:tblW w:w="0" w:type="auto"/>
+        <w:tblLook w:val="04A0" w:firstRow="1" w:lastRow="0" w:firstColumn="1" w:lastColumn="0" w:noHBand="0" w:noVBand="1"/>
+      </w:tblPr>
+      <w:tblGrid>
+        <w:gridCol w:w="8516"/>
+      </w:tblGrid>
+      <w:tr>
+        <w:tc>
+          <w:tcPr>
+            <w:tcW w:w="8516" w:type="dxa"/>
+          </w:tcPr>
+          <w:p>
+            <w:pPr>
+              <w:rPr>
+                <w:rFonts w:ascii="Damascus" w:eastAsia="Heiti SC Light" w:hAnsi="Damascus" w:cs="Damascus" w:hint="eastAsia"/>
+                <w:kern w:val="0"/>
+                <w:sz w:val="28"/>
+                <w:szCs w:val="28"/>
+              </w:rPr>
+            </w:pPr>
+            <w:r>
+              <w:rPr>
+                <w:rFonts w:ascii="Arial" w:eastAsia="Heiti SC Light" w:hAnsi="Arial" w:cs="Arial" w:hint="eastAsia"/>
+                <w:kern w:val="0"/>
+                <w:sz w:val="28"/>
+                <w:szCs w:val="28"/>
+              </w:rPr>
+              <w:t>第一</w:t>
+            </w:r>
+            <w:r>
+              <w:rPr>
+                <w:rFonts w:ascii="Damascus" w:eastAsia="Heiti SC Light" w:hAnsi="Damascus" w:cs="Damascus" w:hint="eastAsia"/>
+                <w:kern w:val="0"/>
+                <w:sz w:val="28"/>
+                <w:szCs w:val="28"/>
+              </w:rPr>
+              <w:t>反应是</w:t>
+            </w:r>
+            <w:r>
+              <w:rPr>
+                <w:rFonts w:ascii="Times New Roman" w:eastAsia="Heiti SC Light" w:hAnsi="Times New Roman" w:cs="Times New Roman" w:hint="eastAsia"/>
+                <w:kern w:val="0"/>
+                <w:sz w:val="28"/>
+                <w:szCs w:val="28"/>
+              </w:rPr>
+              <w:t>字符</w:t>
+            </w:r>
+            <w:r>
+              <w:rPr>
+                <w:rFonts w:ascii="Damascus" w:eastAsia="Heiti SC Light" w:hAnsi="Damascus" w:cs="Damascus" w:hint="eastAsia"/>
+                <w:kern w:val="0"/>
+                <w:sz w:val="28"/>
+                <w:szCs w:val="28"/>
+              </w:rPr>
+              <w:t>相减就是对应的数字，例如：</w:t>
+            </w:r>
+          </w:p>
+          <w:p>
+            <w:pPr>
+              <w:rPr>
+                <w:rFonts w:ascii="Times New Roman" w:eastAsia="Heiti SC Light" w:hAnsi="Times New Roman" w:cs="Times New Roman"/>
+                <w:kern w:val="0"/>
+                <w:sz w:val="28"/>
+                <w:szCs w:val="28"/>
+              </w:rPr>
+            </w:pPr>
+            <w:r>
+              <w:rPr>
+                <w:rFonts w:ascii="Times New Roman" w:eastAsia="Heiti SC Light" w:hAnsi="Times New Roman" w:cs="Times New Roman"/>
+                <w:kern w:val="0"/>
+                <w:sz w:val="28"/>
+                <w:szCs w:val="28"/>
+              </w:rPr>
+              <w:t>‘9’ – ‘0’ = 9</w:t>
+            </w:r>
+          </w:p>
+          <w:p>
+            <w:pPr>
+              <w:rPr>
+                <w:rFonts w:ascii="Times New Roman" w:eastAsia="Heiti SC Light" w:hAnsi="Times New Roman" w:cs="Times New Roman"/>
+                <w:kern w:val="0"/>
+                <w:sz w:val="28"/>
+                <w:szCs w:val="28"/>
+              </w:rPr>
+            </w:pPr>
+            <w:r>
+              <w:rPr>
+                <w:rFonts w:ascii="Times New Roman" w:eastAsia="Heiti SC Light" w:hAnsi="Times New Roman" w:cs="Times New Roman"/>
+                <w:kern w:val="0"/>
+                <w:sz w:val="28"/>
+                <w:szCs w:val="28"/>
+              </w:rPr>
+              <w:t>‘</w:t>
+            </w:r>
+            <w:proofErr w:type="gramStart"/>
+            <w:r>
+              <w:rPr>
+                <w:rFonts w:ascii="Times New Roman" w:eastAsia="Heiti SC Light" w:hAnsi="Times New Roman" w:cs="Times New Roman"/>
+                <w:kern w:val="0"/>
+                <w:sz w:val="28"/>
+                <w:szCs w:val="28"/>
+              </w:rPr>
+              <w:t>b</w:t>
+            </w:r>
+            <w:proofErr w:type="gramEnd"/>
+            <w:r>
+              <w:rPr>
+                <w:rFonts w:ascii="Times New Roman" w:eastAsia="Heiti SC Light" w:hAnsi="Times New Roman" w:cs="Times New Roman"/>
+                <w:kern w:val="0"/>
+                <w:sz w:val="28"/>
+                <w:szCs w:val="28"/>
+              </w:rPr>
+              <w:t>’ – ‘a’ =1,</w:t>
+            </w:r>
+          </w:p>
+          <w:p>
+            <w:pPr>
+              <w:rPr>
+                <w:rFonts w:ascii="Times New Roman" w:eastAsia="Heiti SC Light" w:hAnsi="Times New Roman" w:cs="Times New Roman" w:hint="eastAsia"/>
+                <w:kern w:val="0"/>
+                <w:sz w:val="28"/>
+                <w:szCs w:val="28"/>
+              </w:rPr>
+            </w:pPr>
+            <w:r>
+              <w:rPr>
+                <w:rFonts w:ascii="Times New Roman" w:eastAsia="Heiti SC Light" w:hAnsi="Times New Roman" w:cs="Times New Roman" w:hint="eastAsia"/>
+                <w:kern w:val="0"/>
+                <w:sz w:val="28"/>
+                <w:szCs w:val="28"/>
+              </w:rPr>
+              <w:t>对于</w:t>
+            </w:r>
+            <w:r>
+              <w:rPr>
+                <w:rFonts w:ascii="Damascus" w:eastAsia="Heiti SC Light" w:hAnsi="Damascus" w:cs="Damascus" w:hint="eastAsia"/>
+                <w:kern w:val="0"/>
+                <w:sz w:val="28"/>
+                <w:szCs w:val="28"/>
+              </w:rPr>
+              <w:t>字符串相关的问题通用的。</w:t>
+            </w:r>
+            <w:bookmarkStart w:id="0" w:name="_GoBack"/>
+            <w:bookmarkEnd w:id="0"/>
+          </w:p>
+        </w:tc>
+      </w:tr>
+    </w:tbl>
+    <w:p>
+      <w:pPr>
+        <w:rPr>
+          <w:rFonts w:ascii="Arial" w:eastAsia="Heiti SC Light" w:hAnsi="Arial" w:cs="Arial"/>
+          <w:kern w:val="0"/>
+          <w:sz w:val="28"/>
+          <w:szCs w:val="28"/>
+        </w:rPr>
+      </w:pPr>
+    </w:p>
     <w:p>
       <w:pPr>
         <w:rPr>

</xml_diff>

<commit_message>
some notes added on List and Map
</commit_message>
<xml_diff>
--- a/java/JAVA_总结.docx
+++ b/java/JAVA_总结.docx
@@ -7535,55 +7535,44 @@
     <w:p>
       <w:pPr>
         <w:rPr>
+          <w:rFonts w:ascii="Arial" w:eastAsia="Heiti SC Light" w:hAnsi="Arial" w:cs="Arial"/>
+          <w:kern w:val="0"/>
+          <w:sz w:val="28"/>
+          <w:szCs w:val="28"/>
+        </w:rPr>
+      </w:pPr>
+      <w:r>
+        <w:rPr>
+          <w:rFonts w:ascii="Arial" w:eastAsia="Heiti SC Light" w:hAnsi="Arial" w:cs="Arial"/>
+          <w:b/>
+          <w:color w:val="0000FF"/>
+          <w:kern w:val="0"/>
+          <w:sz w:val="28"/>
+          <w:szCs w:val="28"/>
+        </w:rPr>
+        <w:t>Java</w:t>
+      </w:r>
+      <w:r>
+        <w:rPr>
+          <w:rFonts w:ascii="Arial" w:eastAsia="Heiti SC Light" w:hAnsi="Arial" w:cs="Arial"/>
+          <w:b/>
+          <w:color w:val="0000FF"/>
+          <w:kern w:val="0"/>
+          <w:sz w:val="28"/>
+          <w:szCs w:val="28"/>
+        </w:rPr>
+        <w:t xml:space="preserve"> </w:t>
+      </w:r>
+      <w:r>
+        <w:rPr>
           <w:rFonts w:ascii="Arial" w:eastAsia="Heiti SC Light" w:hAnsi="Arial" w:cs="Arial" w:hint="eastAsia"/>
-          <w:kern w:val="0"/>
-          <w:sz w:val="28"/>
-          <w:szCs w:val="28"/>
-        </w:rPr>
-      </w:pPr>
-      <w:r>
-        <w:rPr>
-          <w:rFonts w:ascii="Arial" w:eastAsia="Heiti SC Light" w:hAnsi="Arial" w:cs="Arial"/>
-          <w:b/>
-          <w:color w:val="0000FF"/>
-          <w:kern w:val="0"/>
-          <w:sz w:val="28"/>
-          <w:szCs w:val="28"/>
-        </w:rPr>
-        <w:t>Java</w:t>
-      </w:r>
-      <w:r>
-        <w:rPr>
-          <w:rFonts w:ascii="Arial" w:eastAsia="Heiti SC Light" w:hAnsi="Arial" w:cs="Arial"/>
-          <w:b/>
-          <w:color w:val="0000FF"/>
-          <w:kern w:val="0"/>
-          <w:sz w:val="28"/>
-          <w:szCs w:val="28"/>
-        </w:rPr>
-        <w:t xml:space="preserve"> </w:t>
-      </w:r>
-      <w:r>
-        <w:rPr>
-          <w:rFonts w:ascii="Arial" w:eastAsia="Heiti SC Light" w:hAnsi="Arial" w:cs="Arial" w:hint="eastAsia"/>
-          <w:b/>
-          <w:color w:val="0000FF"/>
-          <w:kern w:val="0"/>
-          <w:sz w:val="28"/>
-          <w:szCs w:val="28"/>
-        </w:rPr>
-        <w:t>中</w:t>
-      </w:r>
-      <w:r>
-        <w:rPr>
-          <w:rFonts w:ascii="Arial" w:eastAsia="Heiti SC Light" w:hAnsi="Arial" w:cs="Arial" w:hint="eastAsia"/>
-          <w:b/>
-          <w:color w:val="0000FF"/>
-          <w:kern w:val="0"/>
-          <w:sz w:val="28"/>
-          <w:szCs w:val="28"/>
-        </w:rPr>
-        <w:t>操作字符</w:t>
+          <w:b/>
+          <w:color w:val="0000FF"/>
+          <w:kern w:val="0"/>
+          <w:sz w:val="28"/>
+          <w:szCs w:val="28"/>
+        </w:rPr>
+        <w:t>中操作字符</w:t>
       </w:r>
       <w:r>
         <w:rPr>
@@ -7612,7 +7601,7 @@
           <w:p>
             <w:pPr>
               <w:rPr>
-                <w:rFonts w:ascii="Damascus" w:eastAsia="Heiti SC Light" w:hAnsi="Damascus" w:cs="Damascus" w:hint="eastAsia"/>
+                <w:rFonts w:ascii="Damascus" w:eastAsia="Heiti SC Light" w:hAnsi="Damascus" w:cs="Damascus"/>
                 <w:kern w:val="0"/>
                 <w:sz w:val="28"/>
                 <w:szCs w:val="28"/>
@@ -7716,20 +7705,168 @@
           <w:p>
             <w:pPr>
               <w:rPr>
+                <w:rFonts w:ascii="Times New Roman" w:eastAsia="Heiti SC Light" w:hAnsi="Times New Roman" w:cs="Times New Roman"/>
+                <w:kern w:val="0"/>
+                <w:sz w:val="28"/>
+                <w:szCs w:val="28"/>
+              </w:rPr>
+            </w:pPr>
+            <w:r>
+              <w:rPr>
                 <w:rFonts w:ascii="Times New Roman" w:eastAsia="Heiti SC Light" w:hAnsi="Times New Roman" w:cs="Times New Roman" w:hint="eastAsia"/>
                 <w:kern w:val="0"/>
                 <w:sz w:val="28"/>
                 <w:szCs w:val="28"/>
               </w:rPr>
+              <w:t>对于</w:t>
+            </w:r>
+            <w:r>
+              <w:rPr>
+                <w:rFonts w:ascii="Damascus" w:eastAsia="Heiti SC Light" w:hAnsi="Damascus" w:cs="Damascus" w:hint="eastAsia"/>
+                <w:kern w:val="0"/>
+                <w:sz w:val="28"/>
+                <w:szCs w:val="28"/>
+              </w:rPr>
+              <w:t>字符串相关的问题通用的。</w:t>
+            </w:r>
+          </w:p>
+        </w:tc>
+      </w:tr>
+    </w:tbl>
+    <w:p>
+      <w:pPr>
+        <w:rPr>
+          <w:rFonts w:ascii="Arial" w:eastAsia="Heiti SC Light" w:hAnsi="Arial" w:cs="Arial" w:hint="eastAsia"/>
+          <w:kern w:val="0"/>
+          <w:sz w:val="28"/>
+          <w:szCs w:val="28"/>
+        </w:rPr>
+      </w:pPr>
+      <w:r>
+        <w:rPr>
+          <w:rFonts w:ascii="Arial" w:eastAsia="Heiti SC Light" w:hAnsi="Arial" w:cs="Arial"/>
+          <w:b/>
+          <w:color w:val="0000FF"/>
+          <w:kern w:val="0"/>
+          <w:sz w:val="28"/>
+          <w:szCs w:val="28"/>
+        </w:rPr>
+        <w:t>Java</w:t>
+      </w:r>
+      <w:r>
+        <w:rPr>
+          <w:rFonts w:ascii="Arial" w:eastAsia="Heiti SC Light" w:hAnsi="Arial" w:cs="Arial"/>
+          <w:b/>
+          <w:color w:val="0000FF"/>
+          <w:kern w:val="0"/>
+          <w:sz w:val="28"/>
+          <w:szCs w:val="28"/>
+        </w:rPr>
+        <w:t xml:space="preserve"> </w:t>
+      </w:r>
+      <w:r>
+        <w:rPr>
+          <w:rFonts w:ascii="Arial" w:eastAsia="Heiti SC Light" w:hAnsi="Arial" w:cs="Arial"/>
+          <w:b/>
+          <w:color w:val="0000FF"/>
+          <w:kern w:val="0"/>
+          <w:sz w:val="28"/>
+          <w:szCs w:val="28"/>
+        </w:rPr>
+        <w:t>list</w:t>
+      </w:r>
+      <w:r>
+        <w:rPr>
+          <w:rFonts w:ascii="Arial" w:eastAsia="Heiti SC Light" w:hAnsi="Arial" w:cs="Arial" w:hint="eastAsia"/>
+          <w:b/>
+          <w:color w:val="0000FF"/>
+          <w:kern w:val="0"/>
+          <w:sz w:val="28"/>
+          <w:szCs w:val="28"/>
+        </w:rPr>
+        <w:t>中</w:t>
+      </w:r>
+      <w:r>
+        <w:rPr>
+          <w:rFonts w:ascii="Arial" w:eastAsia="Heiti SC Light" w:hAnsi="Arial" w:cs="Arial"/>
+          <w:b/>
+          <w:color w:val="0000FF"/>
+          <w:kern w:val="0"/>
+          <w:sz w:val="28"/>
+          <w:szCs w:val="28"/>
+        </w:rPr>
+        <w:t>null</w:t>
+      </w:r>
+      <w:r>
+        <w:rPr>
+          <w:rFonts w:ascii="Arial" w:eastAsia="Heiti SC Light" w:hAnsi="Arial" w:cs="Arial" w:hint="eastAsia"/>
+          <w:b/>
+          <w:color w:val="0000FF"/>
+          <w:kern w:val="0"/>
+          <w:sz w:val="28"/>
+          <w:szCs w:val="28"/>
+        </w:rPr>
+        <w:t>的问题</w:t>
+      </w:r>
+      <w:r>
+        <w:rPr>
+          <w:rFonts w:ascii="Arial" w:eastAsia="Heiti SC Light" w:hAnsi="Arial" w:cs="Arial" w:hint="eastAsia"/>
+          <w:kern w:val="0"/>
+          <w:sz w:val="28"/>
+          <w:szCs w:val="28"/>
+        </w:rPr>
+        <w:t>：</w:t>
+      </w:r>
+    </w:p>
+    <w:tbl>
+      <w:tblPr>
+        <w:tblStyle w:val="a3"/>
+        <w:tblW w:w="0" w:type="auto"/>
+        <w:tblLook w:val="04A0" w:firstRow="1" w:lastRow="0" w:firstColumn="1" w:lastColumn="0" w:noHBand="0" w:noVBand="1"/>
+      </w:tblPr>
+      <w:tblGrid>
+        <w:gridCol w:w="8516"/>
+      </w:tblGrid>
+      <w:tr>
+        <w:tc>
+          <w:tcPr>
+            <w:tcW w:w="8516" w:type="dxa"/>
+          </w:tcPr>
+          <w:p>
+            <w:pPr>
+              <w:rPr>
+                <w:rFonts w:ascii="Damascus" w:eastAsia="Heiti SC Light" w:hAnsi="Damascus" w:cs="Damascus"/>
+                <w:kern w:val="0"/>
+                <w:sz w:val="28"/>
+                <w:szCs w:val="28"/>
+              </w:rPr>
             </w:pPr>
             <w:r>
               <w:rPr>
+                <w:rFonts w:ascii="Arial" w:eastAsia="Heiti SC Light" w:hAnsi="Arial" w:cs="Arial" w:hint="eastAsia"/>
+                <w:kern w:val="0"/>
+                <w:sz w:val="28"/>
+                <w:szCs w:val="28"/>
+              </w:rPr>
+              <w:t>在</w:t>
+            </w:r>
+            <w:r>
+              <w:rPr>
+                <w:rFonts w:ascii="Times New Roman" w:eastAsia="Heiti SC Light" w:hAnsi="Times New Roman" w:cs="Times New Roman"/>
+                <w:kern w:val="0"/>
+                <w:sz w:val="28"/>
+                <w:szCs w:val="28"/>
+              </w:rPr>
+              <w:t>list</w:t>
+            </w:r>
+            <w:r>
+              <w:rPr>
                 <w:rFonts w:ascii="Times New Roman" w:eastAsia="Heiti SC Light" w:hAnsi="Times New Roman" w:cs="Times New Roman" w:hint="eastAsia"/>
                 <w:kern w:val="0"/>
                 <w:sz w:val="28"/>
                 <w:szCs w:val="28"/>
               </w:rPr>
-              <w:t>对于</w:t>
+              <w:t>中</w:t>
             </w:r>
             <w:r>
               <w:rPr>
@@ -7738,7 +7875,648 @@
                 <w:sz w:val="28"/>
                 <w:szCs w:val="28"/>
               </w:rPr>
-              <w:t>字符串相关的问题通用的。</w:t>
+              <w:t>，可以插入</w:t>
+            </w:r>
+            <w:r>
+              <w:rPr>
+                <w:rFonts w:ascii="Times New Roman" w:eastAsia="Heiti SC Light" w:hAnsi="Times New Roman" w:cs="Times New Roman"/>
+                <w:kern w:val="0"/>
+                <w:sz w:val="28"/>
+                <w:szCs w:val="28"/>
+              </w:rPr>
+              <w:t>null</w:t>
+            </w:r>
+            <w:r>
+              <w:rPr>
+                <w:rFonts w:ascii="Times New Roman" w:eastAsia="Heiti SC Light" w:hAnsi="Times New Roman" w:cs="Times New Roman" w:hint="eastAsia"/>
+                <w:kern w:val="0"/>
+                <w:sz w:val="28"/>
+                <w:szCs w:val="28"/>
+              </w:rPr>
+              <w:t>值</w:t>
+            </w:r>
+            <w:r>
+              <w:rPr>
+                <w:rFonts w:ascii="Damascus" w:eastAsia="Heiti SC Light" w:hAnsi="Damascus" w:cs="Damascus" w:hint="eastAsia"/>
+                <w:kern w:val="0"/>
+                <w:sz w:val="28"/>
+                <w:szCs w:val="28"/>
+              </w:rPr>
+              <w:t>，而且是计入总长度的，例如</w:t>
+            </w:r>
+          </w:p>
+          <w:p>
+            <w:pPr>
+              <w:rPr>
+                <w:rFonts w:ascii="Times New Roman" w:eastAsia="Heiti SC Light" w:hAnsi="Times New Roman" w:cs="Times New Roman"/>
+                <w:kern w:val="0"/>
+                <w:sz w:val="28"/>
+                <w:szCs w:val="28"/>
+              </w:rPr>
+            </w:pPr>
+            <w:proofErr w:type="spellStart"/>
+            <w:r>
+              <w:rPr>
+                <w:rFonts w:ascii="Times New Roman" w:eastAsia="Heiti SC Light" w:hAnsi="Times New Roman" w:cs="Times New Roman"/>
+                <w:kern w:val="0"/>
+                <w:sz w:val="28"/>
+                <w:szCs w:val="28"/>
+              </w:rPr>
+              <w:t>ArrayList</w:t>
+            </w:r>
+            <w:proofErr w:type="spellEnd"/>
+            <w:r>
+              <w:rPr>
+                <w:rFonts w:ascii="Times New Roman" w:eastAsia="Heiti SC Light" w:hAnsi="Times New Roman" w:cs="Times New Roman"/>
+                <w:kern w:val="0"/>
+                <w:sz w:val="28"/>
+                <w:szCs w:val="28"/>
+              </w:rPr>
+              <w:t xml:space="preserve">&lt;Integer&gt; cur = new </w:t>
+            </w:r>
+            <w:proofErr w:type="spellStart"/>
+            <w:r>
+              <w:rPr>
+                <w:rFonts w:ascii="Times New Roman" w:eastAsia="Heiti SC Light" w:hAnsi="Times New Roman" w:cs="Times New Roman"/>
+                <w:kern w:val="0"/>
+                <w:sz w:val="28"/>
+                <w:szCs w:val="28"/>
+              </w:rPr>
+              <w:t>ArrayList</w:t>
+            </w:r>
+            <w:proofErr w:type="spellEnd"/>
+            <w:r>
+              <w:rPr>
+                <w:rFonts w:ascii="Times New Roman" w:eastAsia="Heiti SC Light" w:hAnsi="Times New Roman" w:cs="Times New Roman"/>
+                <w:kern w:val="0"/>
+                <w:sz w:val="28"/>
+                <w:szCs w:val="28"/>
+              </w:rPr>
+              <w:t>&lt;&gt;();</w:t>
+            </w:r>
+          </w:p>
+          <w:p>
+            <w:pPr>
+              <w:rPr>
+                <w:rFonts w:ascii="Times New Roman" w:eastAsia="Heiti SC Light" w:hAnsi="Times New Roman" w:cs="Times New Roman"/>
+                <w:kern w:val="0"/>
+                <w:sz w:val="28"/>
+                <w:szCs w:val="28"/>
+              </w:rPr>
+            </w:pPr>
+            <w:proofErr w:type="spellStart"/>
+            <w:proofErr w:type="gramStart"/>
+            <w:r>
+              <w:rPr>
+                <w:rFonts w:ascii="Times New Roman" w:eastAsia="Heiti SC Light" w:hAnsi="Times New Roman" w:cs="Times New Roman"/>
+                <w:kern w:val="0"/>
+                <w:sz w:val="28"/>
+                <w:szCs w:val="28"/>
+              </w:rPr>
+              <w:t>cur.add</w:t>
+            </w:r>
+            <w:proofErr w:type="spellEnd"/>
+            <w:proofErr w:type="gramEnd"/>
+            <w:r>
+              <w:rPr>
+                <w:rFonts w:ascii="Times New Roman" w:eastAsia="Heiti SC Light" w:hAnsi="Times New Roman" w:cs="Times New Roman"/>
+                <w:kern w:val="0"/>
+                <w:sz w:val="28"/>
+                <w:szCs w:val="28"/>
+              </w:rPr>
+              <w:t>(null);</w:t>
+            </w:r>
+          </w:p>
+          <w:p>
+            <w:pPr>
+              <w:rPr>
+                <w:rFonts w:ascii="Times New Roman" w:eastAsia="Heiti SC Light" w:hAnsi="Times New Roman" w:cs="Times New Roman"/>
+                <w:kern w:val="0"/>
+                <w:sz w:val="28"/>
+                <w:szCs w:val="28"/>
+              </w:rPr>
+            </w:pPr>
+            <w:proofErr w:type="spellStart"/>
+            <w:proofErr w:type="gramStart"/>
+            <w:r>
+              <w:rPr>
+                <w:rFonts w:ascii="Times New Roman" w:eastAsia="Heiti SC Light" w:hAnsi="Times New Roman" w:cs="Times New Roman"/>
+                <w:kern w:val="0"/>
+                <w:sz w:val="28"/>
+                <w:szCs w:val="28"/>
+              </w:rPr>
+              <w:t>cur.add</w:t>
+            </w:r>
+            <w:proofErr w:type="spellEnd"/>
+            <w:proofErr w:type="gramEnd"/>
+            <w:r>
+              <w:rPr>
+                <w:rFonts w:ascii="Times New Roman" w:eastAsia="Heiti SC Light" w:hAnsi="Times New Roman" w:cs="Times New Roman"/>
+                <w:kern w:val="0"/>
+                <w:sz w:val="28"/>
+                <w:szCs w:val="28"/>
+              </w:rPr>
+              <w:t>(null);</w:t>
+            </w:r>
+          </w:p>
+          <w:p>
+            <w:pPr>
+              <w:rPr>
+                <w:rFonts w:ascii="Times New Roman" w:eastAsia="Heiti SC Light" w:hAnsi="Times New Roman" w:cs="Times New Roman" w:hint="eastAsia"/>
+                <w:kern w:val="0"/>
+                <w:sz w:val="28"/>
+                <w:szCs w:val="28"/>
+              </w:rPr>
+            </w:pPr>
+            <w:r>
+              <w:rPr>
+                <w:rFonts w:ascii="Times New Roman" w:eastAsia="Heiti SC Light" w:hAnsi="Times New Roman" w:cs="Times New Roman" w:hint="eastAsia"/>
+                <w:kern w:val="0"/>
+                <w:sz w:val="28"/>
+                <w:szCs w:val="28"/>
+              </w:rPr>
+              <w:t>最后</w:t>
+            </w:r>
+            <w:r>
+              <w:rPr>
+                <w:rFonts w:ascii="Damascus" w:eastAsia="Heiti SC Light" w:hAnsi="Damascus" w:cs="Damascus" w:hint="eastAsia"/>
+                <w:kern w:val="0"/>
+                <w:sz w:val="28"/>
+                <w:szCs w:val="28"/>
+              </w:rPr>
+              <w:t>得到总长度是</w:t>
+            </w:r>
+            <w:r>
+              <w:rPr>
+                <w:rFonts w:ascii="Times New Roman" w:eastAsia="Heiti SC Light" w:hAnsi="Times New Roman" w:cs="Times New Roman" w:hint="eastAsia"/>
+                <w:kern w:val="0"/>
+                <w:sz w:val="28"/>
+                <w:szCs w:val="28"/>
+              </w:rPr>
+              <w:t>2</w:t>
+            </w:r>
+            <w:r>
+              <w:rPr>
+                <w:rFonts w:ascii="Times New Roman" w:eastAsia="Heiti SC Light" w:hAnsi="Times New Roman" w:cs="Times New Roman" w:hint="eastAsia"/>
+                <w:kern w:val="0"/>
+                <w:sz w:val="28"/>
+                <w:szCs w:val="28"/>
+              </w:rPr>
+              <w:t>；</w:t>
+            </w:r>
+          </w:p>
+        </w:tc>
+      </w:tr>
+    </w:tbl>
+    <w:p>
+      <w:pPr>
+        <w:rPr>
+          <w:rFonts w:ascii="Arial" w:eastAsia="Heiti SC Light" w:hAnsi="Arial" w:cs="Arial" w:hint="eastAsia"/>
+          <w:kern w:val="0"/>
+          <w:sz w:val="28"/>
+          <w:szCs w:val="28"/>
+        </w:rPr>
+      </w:pPr>
+      <w:r>
+        <w:rPr>
+          <w:rFonts w:ascii="Arial" w:eastAsia="Heiti SC Light" w:hAnsi="Arial" w:cs="Arial"/>
+          <w:b/>
+          <w:color w:val="0000FF"/>
+          <w:kern w:val="0"/>
+          <w:sz w:val="28"/>
+          <w:szCs w:val="28"/>
+        </w:rPr>
+        <w:t>Java</w:t>
+      </w:r>
+      <w:r>
+        <w:rPr>
+          <w:rFonts w:ascii="Arial" w:eastAsia="Heiti SC Light" w:hAnsi="Arial" w:cs="Arial" w:hint="eastAsia"/>
+          <w:b/>
+          <w:color w:val="0000FF"/>
+          <w:kern w:val="0"/>
+          <w:sz w:val="28"/>
+          <w:szCs w:val="28"/>
+        </w:rPr>
+        <w:t xml:space="preserve"> </w:t>
+      </w:r>
+      <w:r>
+        <w:rPr>
+          <w:rFonts w:ascii="Arial" w:eastAsia="Heiti SC Light" w:hAnsi="Arial" w:cs="Arial" w:hint="eastAsia"/>
+          <w:b/>
+          <w:color w:val="0000FF"/>
+          <w:kern w:val="0"/>
+          <w:sz w:val="28"/>
+          <w:szCs w:val="28"/>
+        </w:rPr>
+        <w:t>中</w:t>
+      </w:r>
+      <w:proofErr w:type="spellStart"/>
+      <w:r>
+        <w:rPr>
+          <w:rFonts w:ascii="Arial" w:eastAsia="Heiti SC Light" w:hAnsi="Arial" w:cs="Arial"/>
+          <w:b/>
+          <w:color w:val="0000FF"/>
+          <w:kern w:val="0"/>
+          <w:sz w:val="28"/>
+          <w:szCs w:val="28"/>
+        </w:rPr>
+        <w:t>HashMap</w:t>
+      </w:r>
+      <w:proofErr w:type="spellEnd"/>
+      <w:r>
+        <w:rPr>
+          <w:rFonts w:ascii="Arial" w:eastAsia="Heiti SC Light" w:hAnsi="Arial" w:cs="Arial"/>
+          <w:b/>
+          <w:color w:val="0000FF"/>
+          <w:kern w:val="0"/>
+          <w:sz w:val="28"/>
+          <w:szCs w:val="28"/>
+        </w:rPr>
+        <w:t xml:space="preserve"> </w:t>
+      </w:r>
+      <w:r>
+        <w:rPr>
+          <w:rFonts w:ascii="Arial" w:eastAsia="Heiti SC Light" w:hAnsi="Arial" w:cs="Arial" w:hint="eastAsia"/>
+          <w:b/>
+          <w:color w:val="0000FF"/>
+          <w:kern w:val="0"/>
+          <w:sz w:val="28"/>
+          <w:szCs w:val="28"/>
+        </w:rPr>
+        <w:t>中的</w:t>
+      </w:r>
+      <w:r>
+        <w:rPr>
+          <w:rFonts w:ascii="Arial" w:eastAsia="Heiti SC Light" w:hAnsi="Arial" w:cs="Arial"/>
+          <w:b/>
+          <w:color w:val="0000FF"/>
+          <w:kern w:val="0"/>
+          <w:sz w:val="28"/>
+          <w:szCs w:val="28"/>
+        </w:rPr>
+        <w:t>put</w:t>
+      </w:r>
+      <w:r>
+        <w:rPr>
+          <w:rFonts w:ascii="Arial" w:eastAsia="Heiti SC Light" w:hAnsi="Arial" w:cs="Arial" w:hint="eastAsia"/>
+          <w:b/>
+          <w:color w:val="0000FF"/>
+          <w:kern w:val="0"/>
+          <w:sz w:val="28"/>
+          <w:szCs w:val="28"/>
+        </w:rPr>
+        <w:t>方法</w:t>
+      </w:r>
+      <w:r>
+        <w:rPr>
+          <w:rFonts w:ascii="Arial" w:eastAsia="Heiti SC Light" w:hAnsi="Arial" w:cs="Arial" w:hint="eastAsia"/>
+          <w:kern w:val="0"/>
+          <w:sz w:val="28"/>
+          <w:szCs w:val="28"/>
+        </w:rPr>
+        <w:t>：</w:t>
+      </w:r>
+    </w:p>
+    <w:tbl>
+      <w:tblPr>
+        <w:tblStyle w:val="a3"/>
+        <w:tblW w:w="0" w:type="auto"/>
+        <w:tblLook w:val="04A0" w:firstRow="1" w:lastRow="0" w:firstColumn="1" w:lastColumn="0" w:noHBand="0" w:noVBand="1"/>
+      </w:tblPr>
+      <w:tblGrid>
+        <w:gridCol w:w="8516"/>
+      </w:tblGrid>
+      <w:tr>
+        <w:tc>
+          <w:tcPr>
+            <w:tcW w:w="8516" w:type="dxa"/>
+          </w:tcPr>
+          <w:p>
+            <w:pPr>
+              <w:rPr>
+                <w:rFonts w:ascii="Times New Roman" w:eastAsia="Heiti SC Light" w:hAnsi="Times New Roman" w:cs="Times New Roman" w:hint="eastAsia"/>
+                <w:kern w:val="0"/>
+                <w:sz w:val="28"/>
+                <w:szCs w:val="28"/>
+              </w:rPr>
+            </w:pPr>
+            <w:r>
+              <w:rPr>
+                <w:rFonts w:ascii="Arial" w:eastAsia="Heiti SC Light" w:hAnsi="Arial" w:cs="Arial" w:hint="eastAsia"/>
+                <w:kern w:val="0"/>
+                <w:sz w:val="28"/>
+                <w:szCs w:val="28"/>
+              </w:rPr>
+              <w:t>当</w:t>
+            </w:r>
+            <w:proofErr w:type="spellStart"/>
+            <w:r>
+              <w:rPr>
+                <w:rFonts w:ascii="Times New Roman" w:eastAsia="Heiti SC Light" w:hAnsi="Times New Roman" w:cs="Times New Roman"/>
+                <w:kern w:val="0"/>
+                <w:sz w:val="28"/>
+                <w:szCs w:val="28"/>
+              </w:rPr>
+              <w:t>hashmap</w:t>
+            </w:r>
+            <w:proofErr w:type="spellEnd"/>
+            <w:r>
+              <w:rPr>
+                <w:rFonts w:ascii="Times New Roman" w:eastAsia="Heiti SC Light" w:hAnsi="Times New Roman" w:cs="Times New Roman"/>
+                <w:kern w:val="0"/>
+                <w:sz w:val="28"/>
+                <w:szCs w:val="28"/>
+              </w:rPr>
+              <w:t xml:space="preserve"> </w:t>
+            </w:r>
+            <w:r>
+              <w:rPr>
+                <w:rFonts w:ascii="Times New Roman" w:eastAsia="Heiti SC Light" w:hAnsi="Times New Roman" w:cs="Times New Roman" w:hint="eastAsia"/>
+                <w:kern w:val="0"/>
+                <w:sz w:val="28"/>
+                <w:szCs w:val="28"/>
+              </w:rPr>
+              <w:t>中</w:t>
+            </w:r>
+            <w:r>
+              <w:rPr>
+                <w:rFonts w:ascii="Times New Roman" w:eastAsia="Heiti SC Light" w:hAnsi="Times New Roman" w:cs="Times New Roman"/>
+                <w:kern w:val="0"/>
+                <w:sz w:val="28"/>
+                <w:szCs w:val="28"/>
+              </w:rPr>
+              <w:t>put</w:t>
+            </w:r>
+            <w:r>
+              <w:rPr>
+                <w:rFonts w:ascii="Times New Roman" w:eastAsia="Heiti SC Light" w:hAnsi="Times New Roman" w:cs="Times New Roman" w:hint="eastAsia"/>
+                <w:kern w:val="0"/>
+                <w:sz w:val="28"/>
+                <w:szCs w:val="28"/>
+              </w:rPr>
+              <w:t>方法</w:t>
+            </w:r>
+            <w:r>
+              <w:rPr>
+                <w:rFonts w:ascii="Damascus" w:eastAsia="Heiti SC Light" w:hAnsi="Damascus" w:cs="Damascus" w:hint="eastAsia"/>
+                <w:kern w:val="0"/>
+                <w:sz w:val="28"/>
+                <w:szCs w:val="28"/>
+              </w:rPr>
+              <w:t>中</w:t>
+            </w:r>
+            <w:r>
+              <w:rPr>
+                <w:rFonts w:ascii="Times New Roman" w:eastAsia="Heiti SC Light" w:hAnsi="Times New Roman" w:cs="Times New Roman" w:hint="eastAsia"/>
+                <w:kern w:val="0"/>
+                <w:sz w:val="28"/>
+                <w:szCs w:val="28"/>
+              </w:rPr>
+              <w:t>key</w:t>
+            </w:r>
+            <w:r>
+              <w:rPr>
+                <w:rFonts w:ascii="Times New Roman" w:eastAsia="Heiti SC Light" w:hAnsi="Times New Roman" w:cs="Times New Roman" w:hint="eastAsia"/>
+                <w:kern w:val="0"/>
+                <w:sz w:val="28"/>
+                <w:szCs w:val="28"/>
+              </w:rPr>
+              <w:t>存在于</w:t>
+            </w:r>
+            <w:r>
+              <w:rPr>
+                <w:rFonts w:ascii="Damascus" w:eastAsia="Heiti SC Light" w:hAnsi="Damascus" w:cs="Damascus" w:hint="eastAsia"/>
+                <w:kern w:val="0"/>
+                <w:sz w:val="28"/>
+                <w:szCs w:val="28"/>
+              </w:rPr>
+              <w:t>原来的</w:t>
+            </w:r>
+            <w:r>
+              <w:rPr>
+                <w:rFonts w:ascii="Times New Roman" w:eastAsia="Heiti SC Light" w:hAnsi="Times New Roman" w:cs="Times New Roman"/>
+                <w:kern w:val="0"/>
+                <w:sz w:val="28"/>
+                <w:szCs w:val="28"/>
+              </w:rPr>
+              <w:t>map</w:t>
+            </w:r>
+            <w:r>
+              <w:rPr>
+                <w:rFonts w:ascii="Times New Roman" w:eastAsia="Heiti SC Light" w:hAnsi="Times New Roman" w:cs="Times New Roman" w:hint="eastAsia"/>
+                <w:kern w:val="0"/>
+                <w:sz w:val="28"/>
+                <w:szCs w:val="28"/>
+              </w:rPr>
+              <w:t>中，则会</w:t>
+            </w:r>
+            <w:r>
+              <w:rPr>
+                <w:rFonts w:ascii="Damascus" w:eastAsia="Heiti SC Light" w:hAnsi="Damascus" w:cs="Damascus" w:hint="eastAsia"/>
+                <w:kern w:val="0"/>
+                <w:sz w:val="28"/>
+                <w:szCs w:val="28"/>
+              </w:rPr>
+              <w:t>覆写原来的</w:t>
+            </w:r>
+            <w:r>
+              <w:rPr>
+                <w:rFonts w:ascii="Times New Roman" w:eastAsia="Heiti SC Light" w:hAnsi="Times New Roman" w:cs="Times New Roman"/>
+                <w:kern w:val="0"/>
+                <w:sz w:val="28"/>
+                <w:szCs w:val="28"/>
+              </w:rPr>
+              <w:t>value</w:t>
+            </w:r>
+            <w:r>
+              <w:rPr>
+                <w:rFonts w:ascii="Times New Roman" w:eastAsia="Heiti SC Light" w:hAnsi="Times New Roman" w:cs="Times New Roman" w:hint="eastAsia"/>
+                <w:kern w:val="0"/>
+                <w:sz w:val="28"/>
+                <w:szCs w:val="28"/>
+              </w:rPr>
+              <w:t>，如：</w:t>
+            </w:r>
+          </w:p>
+          <w:p>
+            <w:pPr>
+              <w:rPr>
+                <w:rFonts w:ascii="Times New Roman" w:eastAsia="Heiti SC Light" w:hAnsi="Times New Roman" w:cs="Times New Roman"/>
+                <w:kern w:val="0"/>
+                <w:sz w:val="28"/>
+                <w:szCs w:val="28"/>
+              </w:rPr>
+            </w:pPr>
+            <w:proofErr w:type="spellStart"/>
+            <w:r>
+              <w:rPr>
+                <w:rFonts w:ascii="Times New Roman" w:eastAsia="Heiti SC Light" w:hAnsi="Times New Roman" w:cs="Times New Roman"/>
+                <w:kern w:val="0"/>
+                <w:sz w:val="28"/>
+                <w:szCs w:val="28"/>
+              </w:rPr>
+              <w:t>HashMap</w:t>
+            </w:r>
+            <w:proofErr w:type="spellEnd"/>
+            <w:r>
+              <w:rPr>
+                <w:rFonts w:ascii="Times New Roman" w:eastAsia="Heiti SC Light" w:hAnsi="Times New Roman" w:cs="Times New Roman"/>
+                <w:kern w:val="0"/>
+                <w:sz w:val="28"/>
+                <w:szCs w:val="28"/>
+              </w:rPr>
+              <w:t>&lt;</w:t>
+            </w:r>
+            <w:proofErr w:type="spellStart"/>
+            <w:r>
+              <w:rPr>
+                <w:rFonts w:ascii="Times New Roman" w:eastAsia="Heiti SC Light" w:hAnsi="Times New Roman" w:cs="Times New Roman"/>
+                <w:kern w:val="0"/>
+                <w:sz w:val="28"/>
+                <w:szCs w:val="28"/>
+              </w:rPr>
+              <w:t>Integer</w:t>
+            </w:r>
+            <w:proofErr w:type="gramStart"/>
+            <w:r>
+              <w:rPr>
+                <w:rFonts w:ascii="Times New Roman" w:eastAsia="Heiti SC Light" w:hAnsi="Times New Roman" w:cs="Times New Roman"/>
+                <w:kern w:val="0"/>
+                <w:sz w:val="28"/>
+                <w:szCs w:val="28"/>
+              </w:rPr>
+              <w:t>,Integer</w:t>
+            </w:r>
+            <w:proofErr w:type="spellEnd"/>
+            <w:proofErr w:type="gramEnd"/>
+            <w:r>
+              <w:rPr>
+                <w:rFonts w:ascii="Times New Roman" w:eastAsia="Heiti SC Light" w:hAnsi="Times New Roman" w:cs="Times New Roman"/>
+                <w:kern w:val="0"/>
+                <w:sz w:val="28"/>
+                <w:szCs w:val="28"/>
+              </w:rPr>
+              <w:t xml:space="preserve">&gt; </w:t>
+            </w:r>
+            <w:proofErr w:type="spellStart"/>
+            <w:r>
+              <w:rPr>
+                <w:rFonts w:ascii="Times New Roman" w:eastAsia="Heiti SC Light" w:hAnsi="Times New Roman" w:cs="Times New Roman"/>
+                <w:kern w:val="0"/>
+                <w:sz w:val="28"/>
+                <w:szCs w:val="28"/>
+              </w:rPr>
+              <w:t>dict</w:t>
+            </w:r>
+            <w:proofErr w:type="spellEnd"/>
+            <w:r>
+              <w:rPr>
+                <w:rFonts w:ascii="Times New Roman" w:eastAsia="Heiti SC Light" w:hAnsi="Times New Roman" w:cs="Times New Roman"/>
+                <w:kern w:val="0"/>
+                <w:sz w:val="28"/>
+                <w:szCs w:val="28"/>
+              </w:rPr>
+              <w:t xml:space="preserve"> = new </w:t>
+            </w:r>
+            <w:proofErr w:type="spellStart"/>
+            <w:r>
+              <w:rPr>
+                <w:rFonts w:ascii="Times New Roman" w:eastAsia="Heiti SC Light" w:hAnsi="Times New Roman" w:cs="Times New Roman"/>
+                <w:kern w:val="0"/>
+                <w:sz w:val="28"/>
+                <w:szCs w:val="28"/>
+              </w:rPr>
+              <w:t>HashMap</w:t>
+            </w:r>
+            <w:proofErr w:type="spellEnd"/>
+            <w:r>
+              <w:rPr>
+                <w:rFonts w:ascii="Times New Roman" w:eastAsia="Heiti SC Light" w:hAnsi="Times New Roman" w:cs="Times New Roman"/>
+                <w:kern w:val="0"/>
+                <w:sz w:val="28"/>
+                <w:szCs w:val="28"/>
+              </w:rPr>
+              <w:t>&lt;&gt;();</w:t>
+            </w:r>
+          </w:p>
+          <w:p>
+            <w:pPr>
+              <w:rPr>
+                <w:rFonts w:ascii="Times New Roman" w:eastAsia="Heiti SC Light" w:hAnsi="Times New Roman" w:cs="Times New Roman"/>
+                <w:kern w:val="0"/>
+                <w:sz w:val="28"/>
+                <w:szCs w:val="28"/>
+              </w:rPr>
+            </w:pPr>
+            <w:proofErr w:type="spellStart"/>
+            <w:proofErr w:type="gramStart"/>
+            <w:r>
+              <w:rPr>
+                <w:rFonts w:ascii="Times New Roman" w:eastAsia="Heiti SC Light" w:hAnsi="Times New Roman" w:cs="Times New Roman"/>
+                <w:kern w:val="0"/>
+                <w:sz w:val="28"/>
+                <w:szCs w:val="28"/>
+              </w:rPr>
+              <w:t>dict.put</w:t>
+            </w:r>
+            <w:proofErr w:type="spellEnd"/>
+            <w:proofErr w:type="gramEnd"/>
+            <w:r>
+              <w:rPr>
+                <w:rFonts w:ascii="Times New Roman" w:eastAsia="Heiti SC Light" w:hAnsi="Times New Roman" w:cs="Times New Roman"/>
+                <w:kern w:val="0"/>
+                <w:sz w:val="28"/>
+                <w:szCs w:val="28"/>
+              </w:rPr>
+              <w:t>(1,1);</w:t>
+            </w:r>
+          </w:p>
+          <w:p>
+            <w:pPr>
+              <w:rPr>
+                <w:rFonts w:ascii="Times New Roman" w:eastAsia="Heiti SC Light" w:hAnsi="Times New Roman" w:cs="Times New Roman"/>
+                <w:kern w:val="0"/>
+                <w:sz w:val="28"/>
+                <w:szCs w:val="28"/>
+              </w:rPr>
+            </w:pPr>
+            <w:proofErr w:type="spellStart"/>
+            <w:r>
+              <w:rPr>
+                <w:rFonts w:ascii="Times New Roman" w:eastAsia="Heiti SC Light" w:hAnsi="Times New Roman" w:cs="Times New Roman"/>
+                <w:kern w:val="0"/>
+                <w:sz w:val="28"/>
+                <w:szCs w:val="28"/>
+              </w:rPr>
+              <w:t>dict.put</w:t>
+            </w:r>
+            <w:proofErr w:type="spellEnd"/>
+            <w:r>
+              <w:rPr>
+                <w:rFonts w:ascii="Times New Roman" w:eastAsia="Heiti SC Light" w:hAnsi="Times New Roman" w:cs="Times New Roman"/>
+                <w:kern w:val="0"/>
+                <w:sz w:val="28"/>
+                <w:szCs w:val="28"/>
+              </w:rPr>
+              <w:t>(1,2);//</w:t>
+            </w:r>
+            <w:r>
+              <w:rPr>
+                <w:rFonts w:ascii="Times New Roman" w:eastAsia="Heiti SC Light" w:hAnsi="Times New Roman" w:cs="Times New Roman" w:hint="eastAsia"/>
+                <w:kern w:val="0"/>
+                <w:sz w:val="28"/>
+                <w:szCs w:val="28"/>
+              </w:rPr>
+              <w:t>最后</w:t>
+            </w:r>
+            <w:r>
+              <w:rPr>
+                <w:rFonts w:ascii="Times New Roman" w:eastAsia="Heiti SC Light" w:hAnsi="Times New Roman" w:cs="Times New Roman"/>
+                <w:kern w:val="0"/>
+                <w:sz w:val="28"/>
+                <w:szCs w:val="28"/>
+              </w:rPr>
+              <w:t>1-&gt;2</w:t>
             </w:r>
             <w:bookmarkStart w:id="0" w:name="_GoBack"/>
             <w:bookmarkEnd w:id="0"/>
@@ -7746,6 +8524,26 @@
         </w:tc>
       </w:tr>
     </w:tbl>
+    <w:p>
+      <w:pPr>
+        <w:rPr>
+          <w:rFonts w:ascii="Arial" w:eastAsia="Heiti SC Light" w:hAnsi="Arial" w:cs="Arial" w:hint="eastAsia"/>
+          <w:kern w:val="0"/>
+          <w:sz w:val="28"/>
+          <w:szCs w:val="28"/>
+        </w:rPr>
+      </w:pPr>
+    </w:p>
+    <w:p>
+      <w:pPr>
+        <w:rPr>
+          <w:rFonts w:ascii="Arial" w:eastAsia="Heiti SC Light" w:hAnsi="Arial" w:cs="Arial"/>
+          <w:kern w:val="0"/>
+          <w:sz w:val="28"/>
+          <w:szCs w:val="28"/>
+        </w:rPr>
+      </w:pPr>
+    </w:p>
     <w:p>
       <w:pPr>
         <w:rPr>

</xml_diff>

<commit_message>
differences between thread and process, how to implement a stack and queue using array
</commit_message>
<xml_diff>
--- a/java/JAVA_总结.docx
+++ b/java/JAVA_总结.docx
@@ -7736,7 +7736,7 @@
     <w:p>
       <w:pPr>
         <w:rPr>
-          <w:rFonts w:ascii="Arial" w:eastAsia="Heiti SC Light" w:hAnsi="Arial" w:cs="Arial" w:hint="eastAsia"/>
+          <w:rFonts w:ascii="Arial" w:eastAsia="Heiti SC Light" w:hAnsi="Arial" w:cs="Arial"/>
           <w:kern w:val="0"/>
           <w:sz w:val="28"/>
           <w:szCs w:val="28"/>
@@ -7762,18 +7762,7 @@
           <w:sz w:val="28"/>
           <w:szCs w:val="28"/>
         </w:rPr>
-        <w:t xml:space="preserve"> </w:t>
-      </w:r>
-      <w:r>
-        <w:rPr>
-          <w:rFonts w:ascii="Arial" w:eastAsia="Heiti SC Light" w:hAnsi="Arial" w:cs="Arial"/>
-          <w:b/>
-          <w:color w:val="0000FF"/>
-          <w:kern w:val="0"/>
-          <w:sz w:val="28"/>
-          <w:szCs w:val="28"/>
-        </w:rPr>
-        <w:t>list</w:t>
+        <w:t xml:space="preserve"> list</w:t>
       </w:r>
       <w:r>
         <w:rPr>
@@ -8022,7 +8011,7 @@
           <w:p>
             <w:pPr>
               <w:rPr>
-                <w:rFonts w:ascii="Times New Roman" w:eastAsia="Heiti SC Light" w:hAnsi="Times New Roman" w:cs="Times New Roman" w:hint="eastAsia"/>
+                <w:rFonts w:ascii="Times New Roman" w:eastAsia="Heiti SC Light" w:hAnsi="Times New Roman" w:cs="Times New Roman"/>
                 <w:kern w:val="0"/>
                 <w:sz w:val="28"/>
                 <w:szCs w:val="28"/>
@@ -8071,7 +8060,7 @@
     <w:p>
       <w:pPr>
         <w:rPr>
-          <w:rFonts w:ascii="Arial" w:eastAsia="Heiti SC Light" w:hAnsi="Arial" w:cs="Arial" w:hint="eastAsia"/>
+          <w:rFonts w:ascii="Arial" w:eastAsia="Heiti SC Light" w:hAnsi="Arial" w:cs="Arial"/>
           <w:kern w:val="0"/>
           <w:sz w:val="28"/>
           <w:szCs w:val="28"/>
@@ -8194,7 +8183,7 @@
           <w:p>
             <w:pPr>
               <w:rPr>
-                <w:rFonts w:ascii="Times New Roman" w:eastAsia="Heiti SC Light" w:hAnsi="Times New Roman" w:cs="Times New Roman" w:hint="eastAsia"/>
+                <w:rFonts w:ascii="Times New Roman" w:eastAsia="Heiti SC Light" w:hAnsi="Times New Roman" w:cs="Times New Roman"/>
                 <w:kern w:val="0"/>
                 <w:sz w:val="28"/>
                 <w:szCs w:val="28"/>
@@ -8518,7 +8507,652 @@
               </w:rPr>
               <w:t>1-&gt;2</w:t>
             </w:r>
+          </w:p>
+        </w:tc>
+      </w:tr>
+    </w:tbl>
+    <w:p>
+      <w:pPr>
+        <w:rPr>
+          <w:rFonts w:ascii="Arial" w:eastAsia="Heiti SC Light" w:hAnsi="Arial" w:cs="Arial"/>
+          <w:kern w:val="0"/>
+          <w:sz w:val="28"/>
+          <w:szCs w:val="28"/>
+        </w:rPr>
+      </w:pPr>
+      <w:r>
+        <w:rPr>
+          <w:rFonts w:ascii="Arial" w:eastAsia="Heiti SC Light" w:hAnsi="Arial" w:cs="Arial"/>
+          <w:b/>
+          <w:color w:val="0000FF"/>
+          <w:kern w:val="0"/>
+          <w:sz w:val="28"/>
+          <w:szCs w:val="28"/>
+        </w:rPr>
+        <w:t>Java</w:t>
+      </w:r>
+      <w:r>
+        <w:rPr>
+          <w:rFonts w:ascii="Arial" w:eastAsia="Heiti SC Light" w:hAnsi="Arial" w:cs="Arial" w:hint="eastAsia"/>
+          <w:b/>
+          <w:color w:val="0000FF"/>
+          <w:kern w:val="0"/>
+          <w:sz w:val="28"/>
+          <w:szCs w:val="28"/>
+        </w:rPr>
+        <w:t xml:space="preserve"> </w:t>
+      </w:r>
+      <w:r>
+        <w:rPr>
+          <w:rFonts w:ascii="Arial" w:eastAsia="Heiti SC Light" w:hAnsi="Arial" w:cs="Arial" w:hint="eastAsia"/>
+          <w:b/>
+          <w:color w:val="0000FF"/>
+          <w:kern w:val="0"/>
+          <w:sz w:val="28"/>
+          <w:szCs w:val="28"/>
+        </w:rPr>
+        <w:t>中范型的类型问题</w:t>
+      </w:r>
+      <w:r>
+        <w:rPr>
+          <w:rFonts w:ascii="Arial" w:eastAsia="Heiti SC Light" w:hAnsi="Arial" w:cs="Arial" w:hint="eastAsia"/>
+          <w:kern w:val="0"/>
+          <w:sz w:val="28"/>
+          <w:szCs w:val="28"/>
+        </w:rPr>
+        <w:t>：</w:t>
+      </w:r>
+    </w:p>
+    <w:tbl>
+      <w:tblPr>
+        <w:tblStyle w:val="a3"/>
+        <w:tblW w:w="0" w:type="auto"/>
+        <w:tblLook w:val="04A0" w:firstRow="1" w:lastRow="0" w:firstColumn="1" w:lastColumn="0" w:noHBand="0" w:noVBand="1"/>
+      </w:tblPr>
+      <w:tblGrid>
+        <w:gridCol w:w="8516"/>
+      </w:tblGrid>
+      <w:tr>
+        <w:tc>
+          <w:tcPr>
+            <w:tcW w:w="8516" w:type="dxa"/>
+          </w:tcPr>
+          <w:p>
+            <w:pPr>
+              <w:widowControl/>
+              <w:autoSpaceDE w:val="0"/>
+              <w:autoSpaceDN w:val="0"/>
+              <w:adjustRightInd w:val="0"/>
+              <w:jc w:val="left"/>
+              <w:rPr>
+                <w:rFonts w:ascii="Times New Roman" w:eastAsia="Heiti SC Light" w:hAnsi="Times New Roman" w:cs="Times New Roman"/>
+                <w:kern w:val="0"/>
+                <w:sz w:val="28"/>
+                <w:szCs w:val="28"/>
+              </w:rPr>
+            </w:pPr>
+            <w:r>
+              <w:rPr>
+                <w:rFonts w:ascii="Times New Roman" w:eastAsia="Heiti SC Light" w:hAnsi="Times New Roman" w:cs="Times New Roman"/>
+                <w:kern w:val="0"/>
+                <w:sz w:val="28"/>
+                <w:szCs w:val="28"/>
+              </w:rPr>
+              <w:tab/>
+            </w:r>
+            <w:r>
+              <w:rPr>
+                <w:rFonts w:ascii="Times New Roman" w:eastAsia="Heiti SC Light" w:hAnsi="Times New Roman" w:cs="Times New Roman"/>
+                <w:kern w:val="0"/>
+                <w:sz w:val="28"/>
+                <w:szCs w:val="28"/>
+              </w:rPr>
+              <w:tab/>
+              <w:t xml:space="preserve">List&lt;Object&gt; list=new </w:t>
+            </w:r>
+            <w:proofErr w:type="spellStart"/>
+            <w:r>
+              <w:rPr>
+                <w:rFonts w:ascii="Times New Roman" w:eastAsia="Heiti SC Light" w:hAnsi="Times New Roman" w:cs="Times New Roman"/>
+                <w:kern w:val="0"/>
+                <w:sz w:val="28"/>
+                <w:szCs w:val="28"/>
+              </w:rPr>
+              <w:t>ArrayList</w:t>
+            </w:r>
+            <w:proofErr w:type="spellEnd"/>
+            <w:r>
+              <w:rPr>
+                <w:rFonts w:ascii="Times New Roman" w:eastAsia="Heiti SC Light" w:hAnsi="Times New Roman" w:cs="Times New Roman"/>
+                <w:kern w:val="0"/>
+                <w:sz w:val="28"/>
+                <w:szCs w:val="28"/>
+              </w:rPr>
+              <w:t>&lt;String&gt;();</w:t>
+            </w:r>
+          </w:p>
+          <w:p>
+            <w:pPr>
+              <w:rPr>
+                <w:rFonts w:ascii="Times New Roman" w:eastAsia="Heiti SC Light" w:hAnsi="Times New Roman" w:cs="Times New Roman"/>
+                <w:kern w:val="0"/>
+                <w:sz w:val="28"/>
+                <w:szCs w:val="28"/>
+              </w:rPr>
+            </w:pPr>
+            <w:r>
+              <w:rPr>
+                <w:rFonts w:ascii="Times New Roman" w:eastAsia="Heiti SC Light" w:hAnsi="Times New Roman" w:cs="Times New Roman"/>
+                <w:kern w:val="0"/>
+                <w:sz w:val="28"/>
+                <w:szCs w:val="28"/>
+              </w:rPr>
+              <w:tab/>
+            </w:r>
+            <w:r>
+              <w:rPr>
+                <w:rFonts w:ascii="Times New Roman" w:eastAsia="Heiti SC Light" w:hAnsi="Times New Roman" w:cs="Times New Roman"/>
+                <w:kern w:val="0"/>
+                <w:sz w:val="28"/>
+                <w:szCs w:val="28"/>
+              </w:rPr>
+              <w:tab/>
+              <w:t xml:space="preserve">List&lt;String&gt; list2=new </w:t>
+            </w:r>
+            <w:proofErr w:type="spellStart"/>
+            <w:r>
+              <w:rPr>
+                <w:rFonts w:ascii="Times New Roman" w:eastAsia="Heiti SC Light" w:hAnsi="Times New Roman" w:cs="Times New Roman"/>
+                <w:kern w:val="0"/>
+                <w:sz w:val="28"/>
+                <w:szCs w:val="28"/>
+              </w:rPr>
+              <w:t>ArrayList</w:t>
+            </w:r>
+            <w:proofErr w:type="spellEnd"/>
+            <w:r>
+              <w:rPr>
+                <w:rFonts w:ascii="Times New Roman" w:eastAsia="Heiti SC Light" w:hAnsi="Times New Roman" w:cs="Times New Roman"/>
+                <w:kern w:val="0"/>
+                <w:sz w:val="28"/>
+                <w:szCs w:val="28"/>
+              </w:rPr>
+              <w:t>&lt;Object</w:t>
+            </w:r>
+            <w:r>
+              <w:rPr>
+                <w:rFonts w:ascii="Times New Roman" w:eastAsia="Heiti SC Light" w:hAnsi="Times New Roman" w:cs="Times New Roman"/>
+                <w:kern w:val="0"/>
+                <w:sz w:val="28"/>
+                <w:szCs w:val="28"/>
+              </w:rPr>
+              <w:t>&gt;();</w:t>
+            </w:r>
+          </w:p>
+          <w:p>
+            <w:pPr>
+              <w:jc w:val="left"/>
+              <w:rPr>
+                <w:rFonts w:ascii="Monaco" w:hAnsi="Monaco" w:cs="Monaco"/>
+                <w:color w:val="F9FAF4"/>
+                <w:kern w:val="0"/>
+                <w:sz w:val="28"/>
+                <w:szCs w:val="28"/>
+                <w:u w:val="single"/>
+              </w:rPr>
+            </w:pPr>
+            <w:r>
+              <w:rPr>
+                <w:rFonts w:ascii="Times New Roman" w:eastAsia="Heiti SC Light" w:hAnsi="Times New Roman" w:cs="Times New Roman" w:hint="eastAsia"/>
+                <w:kern w:val="0"/>
+                <w:sz w:val="28"/>
+                <w:szCs w:val="28"/>
+              </w:rPr>
+              <w:t>两种方法都不能通过编译，因为范型只针对于编译的过程，编译器发现无法</w:t>
+            </w:r>
+            <w:r>
+              <w:rPr>
+                <w:rFonts w:ascii="Times New Roman" w:eastAsia="Heiti SC Light" w:hAnsi="Times New Roman" w:cs="Times New Roman"/>
+                <w:kern w:val="0"/>
+                <w:sz w:val="28"/>
+                <w:szCs w:val="28"/>
+              </w:rPr>
+              <w:t xml:space="preserve">convert </w:t>
+            </w:r>
+            <w:r>
+              <w:rPr>
+                <w:rFonts w:ascii="Times New Roman" w:eastAsia="Heiti SC Light" w:hAnsi="Times New Roman" w:cs="Times New Roman" w:hint="eastAsia"/>
+                <w:kern w:val="0"/>
+                <w:sz w:val="28"/>
+                <w:szCs w:val="28"/>
+              </w:rPr>
+              <w:t>相关类型时候（</w:t>
+            </w:r>
+            <w:r>
+              <w:rPr>
+                <w:rFonts w:ascii="Times New Roman" w:eastAsia="Heiti SC Light" w:hAnsi="Times New Roman" w:cs="Times New Roman"/>
+                <w:kern w:val="0"/>
+                <w:sz w:val="28"/>
+                <w:szCs w:val="28"/>
+              </w:rPr>
+              <w:t xml:space="preserve">can't convert </w:t>
+            </w:r>
+            <w:proofErr w:type="spellStart"/>
+            <w:r>
+              <w:rPr>
+                <w:rFonts w:ascii="Times New Roman" w:eastAsia="Heiti SC Light" w:hAnsi="Times New Roman" w:cs="Times New Roman"/>
+                <w:kern w:val="0"/>
+                <w:sz w:val="28"/>
+                <w:szCs w:val="28"/>
+              </w:rPr>
+              <w:t>ArrayList</w:t>
+            </w:r>
+            <w:proofErr w:type="spellEnd"/>
+            <w:r>
+              <w:rPr>
+                <w:rFonts w:ascii="Times New Roman" w:eastAsia="Heiti SC Light" w:hAnsi="Times New Roman" w:cs="Times New Roman"/>
+                <w:kern w:val="0"/>
+                <w:sz w:val="28"/>
+                <w:szCs w:val="28"/>
+              </w:rPr>
+              <w:t>&lt;String&gt; to List&lt;Object&gt;</w:t>
+            </w:r>
+            <w:r>
+              <w:rPr>
+                <w:rFonts w:ascii="Times New Roman" w:eastAsia="Heiti SC Light" w:hAnsi="Times New Roman" w:cs="Times New Roman" w:hint="eastAsia"/>
+                <w:kern w:val="0"/>
+                <w:sz w:val="28"/>
+                <w:szCs w:val="28"/>
+              </w:rPr>
+              <w:t>）</w:t>
+            </w:r>
+            <w:r>
+              <w:rPr>
+                <w:rFonts w:ascii="Times New Roman" w:eastAsia="Heiti SC Light" w:hAnsi="Times New Roman" w:cs="Times New Roman"/>
+                <w:kern w:val="0"/>
+                <w:sz w:val="28"/>
+                <w:szCs w:val="28"/>
+              </w:rPr>
+              <w:t>,</w:t>
+            </w:r>
+            <w:r>
+              <w:rPr>
+                <w:rFonts w:ascii="Times New Roman" w:eastAsia="Heiti SC Light" w:hAnsi="Times New Roman" w:cs="Times New Roman" w:hint="eastAsia"/>
+                <w:kern w:val="0"/>
+                <w:sz w:val="28"/>
+                <w:szCs w:val="28"/>
+              </w:rPr>
+              <w:t>就抱错了。</w:t>
+            </w:r>
+          </w:p>
+        </w:tc>
+      </w:tr>
+    </w:tbl>
+    <w:p>
+      <w:pPr>
+        <w:rPr>
+          <w:rFonts w:ascii="Arial" w:eastAsia="Heiti SC Light" w:hAnsi="Arial" w:cs="Arial" w:hint="eastAsia"/>
+          <w:kern w:val="0"/>
+          <w:sz w:val="28"/>
+          <w:szCs w:val="28"/>
+        </w:rPr>
+      </w:pPr>
+      <w:r>
+        <w:rPr>
+          <w:rFonts w:ascii="Arial" w:eastAsia="Heiti SC Light" w:hAnsi="Arial" w:cs="Arial"/>
+          <w:b/>
+          <w:color w:val="0000FF"/>
+          <w:kern w:val="0"/>
+          <w:sz w:val="28"/>
+          <w:szCs w:val="28"/>
+        </w:rPr>
+        <w:t>Java</w:t>
+      </w:r>
+      <w:r>
+        <w:rPr>
+          <w:rFonts w:ascii="Arial" w:eastAsia="Heiti SC Light" w:hAnsi="Arial" w:cs="Arial" w:hint="eastAsia"/>
+          <w:b/>
+          <w:color w:val="0000FF"/>
+          <w:kern w:val="0"/>
+          <w:sz w:val="28"/>
+          <w:szCs w:val="28"/>
+        </w:rPr>
+        <w:t xml:space="preserve"> </w:t>
+      </w:r>
+      <w:r>
+        <w:rPr>
+          <w:rFonts w:ascii="Arial" w:eastAsia="Heiti SC Light" w:hAnsi="Arial" w:cs="Arial" w:hint="eastAsia"/>
+          <w:b/>
+          <w:color w:val="0000FF"/>
+          <w:kern w:val="0"/>
+          <w:sz w:val="28"/>
+          <w:szCs w:val="28"/>
+        </w:rPr>
+        <w:t>中</w:t>
+      </w:r>
+      <w:r>
+        <w:rPr>
+          <w:rFonts w:ascii="Arial" w:eastAsia="Heiti SC Light" w:hAnsi="Arial" w:cs="Arial"/>
+          <w:b/>
+          <w:color w:val="0000FF"/>
+          <w:kern w:val="0"/>
+          <w:sz w:val="28"/>
+          <w:szCs w:val="28"/>
+        </w:rPr>
+        <w:t>object</w:t>
+      </w:r>
+      <w:r>
+        <w:rPr>
+          <w:rFonts w:ascii="Arial" w:eastAsia="Heiti SC Light" w:hAnsi="Arial" w:cs="Arial" w:hint="eastAsia"/>
+          <w:b/>
+          <w:color w:val="0000FF"/>
+          <w:kern w:val="0"/>
+          <w:sz w:val="28"/>
+          <w:szCs w:val="28"/>
+        </w:rPr>
+        <w:t>的方法</w:t>
+      </w:r>
+      <w:r>
+        <w:rPr>
+          <w:rFonts w:ascii="Arial" w:eastAsia="Heiti SC Light" w:hAnsi="Arial" w:cs="Arial" w:hint="eastAsia"/>
+          <w:kern w:val="0"/>
+          <w:sz w:val="28"/>
+          <w:szCs w:val="28"/>
+        </w:rPr>
+        <w:t>：</w:t>
+      </w:r>
+    </w:p>
+    <w:tbl>
+      <w:tblPr>
+        <w:tblStyle w:val="a3"/>
+        <w:tblW w:w="0" w:type="auto"/>
+        <w:tblLook w:val="04A0" w:firstRow="1" w:lastRow="0" w:firstColumn="1" w:lastColumn="0" w:noHBand="0" w:noVBand="1"/>
+      </w:tblPr>
+      <w:tblGrid>
+        <w:gridCol w:w="8516"/>
+      </w:tblGrid>
+      <w:tr>
+        <w:tc>
+          <w:tcPr>
+            <w:tcW w:w="8516" w:type="dxa"/>
+          </w:tcPr>
+          <w:p>
+            <w:pPr>
+              <w:rPr>
+                <w:rFonts w:ascii="Arial" w:eastAsia="Heiti SC Light" w:hAnsi="Arial" w:cs="Arial"/>
+                <w:kern w:val="0"/>
+                <w:sz w:val="28"/>
+                <w:szCs w:val="28"/>
+              </w:rPr>
+            </w:pPr>
+            <w:proofErr w:type="spellStart"/>
+            <w:proofErr w:type="gramStart"/>
+            <w:r>
+              <w:rPr>
+                <w:rFonts w:ascii="Arial" w:eastAsia="Heiti SC Light" w:hAnsi="Arial" w:cs="Arial"/>
+                <w:kern w:val="0"/>
+                <w:sz w:val="28"/>
+                <w:szCs w:val="28"/>
+              </w:rPr>
+              <w:t>getClass</w:t>
+            </w:r>
+            <w:proofErr w:type="spellEnd"/>
+            <w:proofErr w:type="gramEnd"/>
+            <w:r>
+              <w:rPr>
+                <w:rFonts w:ascii="Arial" w:eastAsia="Heiti SC Light" w:hAnsi="Arial" w:cs="Arial"/>
+                <w:kern w:val="0"/>
+                <w:sz w:val="28"/>
+                <w:szCs w:val="28"/>
+              </w:rPr>
+              <w:t>(),</w:t>
+            </w:r>
+            <w:proofErr w:type="spellStart"/>
+            <w:r>
+              <w:rPr>
+                <w:rFonts w:ascii="Arial" w:eastAsia="Heiti SC Light" w:hAnsi="Arial" w:cs="Arial"/>
+                <w:kern w:val="0"/>
+                <w:sz w:val="28"/>
+                <w:szCs w:val="28"/>
+              </w:rPr>
+              <w:t>hashCode</w:t>
+            </w:r>
+            <w:proofErr w:type="spellEnd"/>
+            <w:r>
+              <w:rPr>
+                <w:rFonts w:ascii="Arial" w:eastAsia="Heiti SC Light" w:hAnsi="Arial" w:cs="Arial"/>
+                <w:kern w:val="0"/>
+                <w:sz w:val="28"/>
+                <w:szCs w:val="28"/>
+              </w:rPr>
+              <w:t>(),equals(),clone(),</w:t>
+            </w:r>
+            <w:proofErr w:type="spellStart"/>
+            <w:r>
+              <w:rPr>
+                <w:rFonts w:ascii="Arial" w:eastAsia="Heiti SC Light" w:hAnsi="Arial" w:cs="Arial"/>
+                <w:kern w:val="0"/>
+                <w:sz w:val="28"/>
+                <w:szCs w:val="28"/>
+              </w:rPr>
+              <w:t>toString</w:t>
+            </w:r>
+            <w:proofErr w:type="spellEnd"/>
+            <w:r>
+              <w:rPr>
+                <w:rFonts w:ascii="Arial" w:eastAsia="Heiti SC Light" w:hAnsi="Arial" w:cs="Arial"/>
+                <w:kern w:val="0"/>
+                <w:sz w:val="28"/>
+                <w:szCs w:val="28"/>
+              </w:rPr>
+              <w:t>(),notify(),</w:t>
+            </w:r>
+            <w:proofErr w:type="spellStart"/>
+            <w:r>
+              <w:rPr>
+                <w:rFonts w:ascii="Arial" w:eastAsia="Heiti SC Light" w:hAnsi="Arial" w:cs="Arial"/>
+                <w:kern w:val="0"/>
+                <w:sz w:val="28"/>
+                <w:szCs w:val="28"/>
+              </w:rPr>
+              <w:t>notifyAll</w:t>
+            </w:r>
+            <w:proofErr w:type="spellEnd"/>
+            <w:r>
+              <w:rPr>
+                <w:rFonts w:ascii="Arial" w:eastAsia="Heiti SC Light" w:hAnsi="Arial" w:cs="Arial"/>
+                <w:kern w:val="0"/>
+                <w:sz w:val="28"/>
+                <w:szCs w:val="28"/>
+              </w:rPr>
+              <w:t>(),wait(),finalize(),</w:t>
+            </w:r>
+          </w:p>
+          <w:p>
+            <w:pPr>
+              <w:rPr>
+                <w:rFonts w:ascii="Arial" w:eastAsia="Heiti SC Light" w:hAnsi="Arial" w:cs="Arial" w:hint="eastAsia"/>
+                <w:kern w:val="0"/>
+                <w:sz w:val="28"/>
+                <w:szCs w:val="28"/>
+              </w:rPr>
+            </w:pPr>
+            <w:r>
+              <w:rPr>
+                <w:rFonts w:ascii="Arial" w:eastAsia="Heiti SC Light" w:hAnsi="Arial" w:cs="Arial" w:hint="eastAsia"/>
+                <w:kern w:val="0"/>
+                <w:sz w:val="28"/>
+                <w:szCs w:val="28"/>
+              </w:rPr>
+              <w:t>上述的</w:t>
+            </w:r>
+            <w:proofErr w:type="spellStart"/>
+            <w:r>
+              <w:rPr>
+                <w:rFonts w:ascii="Arial" w:eastAsia="Heiti SC Light" w:hAnsi="Arial" w:cs="Arial"/>
+                <w:kern w:val="0"/>
+                <w:sz w:val="28"/>
+                <w:szCs w:val="28"/>
+              </w:rPr>
+              <w:t>hashCode</w:t>
+            </w:r>
+            <w:proofErr w:type="spellEnd"/>
+            <w:r>
+              <w:rPr>
+                <w:rFonts w:ascii="Arial" w:eastAsia="Heiti SC Light" w:hAnsi="Arial" w:cs="Arial"/>
+                <w:kern w:val="0"/>
+                <w:sz w:val="28"/>
+                <w:szCs w:val="28"/>
+              </w:rPr>
+              <w:t>()</w:t>
+            </w:r>
+            <w:r>
+              <w:rPr>
+                <w:rFonts w:ascii="Arial" w:eastAsia="Heiti SC Light" w:hAnsi="Arial" w:cs="Arial" w:hint="eastAsia"/>
+                <w:kern w:val="0"/>
+                <w:sz w:val="28"/>
+                <w:szCs w:val="28"/>
+              </w:rPr>
+              <w:t>方法，如果不重写会怎样：因为</w:t>
+            </w:r>
+            <w:r>
+              <w:rPr>
+                <w:rFonts w:ascii="Arial" w:eastAsia="Heiti SC Light" w:hAnsi="Arial" w:cs="Arial"/>
+                <w:kern w:val="0"/>
+                <w:sz w:val="28"/>
+                <w:szCs w:val="28"/>
+              </w:rPr>
+              <w:t>object</w:t>
+            </w:r>
+            <w:r>
+              <w:rPr>
+                <w:rFonts w:ascii="Arial" w:eastAsia="Heiti SC Light" w:hAnsi="Arial" w:cs="Arial" w:hint="eastAsia"/>
+                <w:kern w:val="0"/>
+                <w:sz w:val="28"/>
+                <w:szCs w:val="28"/>
+              </w:rPr>
+              <w:t>的</w:t>
+            </w:r>
+            <w:proofErr w:type="spellStart"/>
+            <w:r>
+              <w:rPr>
+                <w:rFonts w:ascii="Arial" w:eastAsia="Heiti SC Light" w:hAnsi="Arial" w:cs="Arial"/>
+                <w:kern w:val="0"/>
+                <w:sz w:val="28"/>
+                <w:szCs w:val="28"/>
+              </w:rPr>
+              <w:t>hashcode</w:t>
+            </w:r>
+            <w:proofErr w:type="spellEnd"/>
+            <w:r>
+              <w:rPr>
+                <w:rFonts w:ascii="Arial" w:eastAsia="Heiti SC Light" w:hAnsi="Arial" w:cs="Arial" w:hint="eastAsia"/>
+                <w:kern w:val="0"/>
+                <w:sz w:val="28"/>
+                <w:szCs w:val="28"/>
+              </w:rPr>
+              <w:t>方法是根据内存地址来</w:t>
+            </w:r>
+            <w:r>
+              <w:rPr>
+                <w:rFonts w:ascii="Arial" w:eastAsia="Heiti SC Light" w:hAnsi="Arial" w:cs="Arial"/>
+                <w:kern w:val="0"/>
+                <w:sz w:val="28"/>
+                <w:szCs w:val="28"/>
+              </w:rPr>
+              <w:t>hash</w:t>
+            </w:r>
+            <w:r>
+              <w:rPr>
+                <w:rFonts w:ascii="Arial" w:eastAsia="Heiti SC Light" w:hAnsi="Arial" w:cs="Arial" w:hint="eastAsia"/>
+                <w:kern w:val="0"/>
+                <w:sz w:val="28"/>
+                <w:szCs w:val="28"/>
+              </w:rPr>
+              <w:t>的，如果你需要根据对象的某个属性来存取，如果不重写</w:t>
+            </w:r>
+            <w:proofErr w:type="spellStart"/>
+            <w:r>
+              <w:rPr>
+                <w:rFonts w:ascii="Arial" w:eastAsia="Heiti SC Light" w:hAnsi="Arial" w:cs="Arial"/>
+                <w:kern w:val="0"/>
+                <w:sz w:val="28"/>
+                <w:szCs w:val="28"/>
+              </w:rPr>
+              <w:t>hashcode</w:t>
+            </w:r>
+            <w:proofErr w:type="spellEnd"/>
+            <w:r>
+              <w:rPr>
+                <w:rFonts w:ascii="Arial" w:eastAsia="Heiti SC Light" w:hAnsi="Arial" w:cs="Arial"/>
+                <w:kern w:val="0"/>
+                <w:sz w:val="28"/>
+                <w:szCs w:val="28"/>
+              </w:rPr>
+              <w:t>()</w:t>
+            </w:r>
+            <w:r>
+              <w:rPr>
+                <w:rFonts w:ascii="Arial" w:eastAsia="Heiti SC Light" w:hAnsi="Arial" w:cs="Arial" w:hint="eastAsia"/>
+                <w:kern w:val="0"/>
+                <w:sz w:val="28"/>
+                <w:szCs w:val="28"/>
+              </w:rPr>
+              <w:t>方法，会无法找到对象，</w:t>
+            </w:r>
             <w:bookmarkStart w:id="0" w:name="_GoBack"/>
+            <w:r>
+              <w:rPr>
+                <w:rFonts w:ascii="Arial" w:eastAsia="Heiti SC Light" w:hAnsi="Arial" w:cs="Arial" w:hint="eastAsia"/>
+                <w:color w:val="FF0000"/>
+                <w:kern w:val="0"/>
+                <w:sz w:val="28"/>
+                <w:szCs w:val="28"/>
+              </w:rPr>
+              <w:t>重写</w:t>
+            </w:r>
+            <w:proofErr w:type="spellStart"/>
+            <w:r>
+              <w:rPr>
+                <w:rFonts w:ascii="Arial" w:eastAsia="Heiti SC Light" w:hAnsi="Arial" w:cs="Arial"/>
+                <w:color w:val="FF0000"/>
+                <w:kern w:val="0"/>
+                <w:sz w:val="28"/>
+                <w:szCs w:val="28"/>
+              </w:rPr>
+              <w:t>hashcode</w:t>
+            </w:r>
+            <w:proofErr w:type="spellEnd"/>
+            <w:r>
+              <w:rPr>
+                <w:rFonts w:ascii="Arial" w:eastAsia="Heiti SC Light" w:hAnsi="Arial" w:cs="Arial" w:hint="eastAsia"/>
+                <w:color w:val="FF0000"/>
+                <w:kern w:val="0"/>
+                <w:sz w:val="28"/>
+                <w:szCs w:val="28"/>
+              </w:rPr>
+              <w:t>方法一般都要重写</w:t>
+            </w:r>
+            <w:r>
+              <w:rPr>
+                <w:rFonts w:ascii="Arial" w:eastAsia="Heiti SC Light" w:hAnsi="Arial" w:cs="Arial"/>
+                <w:color w:val="FF0000"/>
+                <w:kern w:val="0"/>
+                <w:sz w:val="28"/>
+                <w:szCs w:val="28"/>
+              </w:rPr>
+              <w:t>equals</w:t>
+            </w:r>
+            <w:r>
+              <w:rPr>
+                <w:rFonts w:ascii="Arial" w:eastAsia="Heiti SC Light" w:hAnsi="Arial" w:cs="Arial" w:hint="eastAsia"/>
+                <w:color w:val="FF0000"/>
+                <w:kern w:val="0"/>
+                <w:sz w:val="28"/>
+                <w:szCs w:val="28"/>
+              </w:rPr>
+              <w:t>（）方法</w:t>
+            </w:r>
             <w:bookmarkEnd w:id="0"/>
           </w:p>
         </w:tc>
@@ -8527,7 +9161,27 @@
     <w:p>
       <w:pPr>
         <w:rPr>
-          <w:rFonts w:ascii="Arial" w:eastAsia="Heiti SC Light" w:hAnsi="Arial" w:cs="Arial" w:hint="eastAsia"/>
+          <w:rFonts w:ascii="Arial" w:eastAsia="Heiti SC Light" w:hAnsi="Arial" w:cs="Arial"/>
+          <w:kern w:val="0"/>
+          <w:sz w:val="28"/>
+          <w:szCs w:val="28"/>
+        </w:rPr>
+      </w:pPr>
+    </w:p>
+    <w:p>
+      <w:pPr>
+        <w:rPr>
+          <w:rFonts w:ascii="Arial" w:eastAsia="Heiti SC Light" w:hAnsi="Arial" w:cs="Arial"/>
+          <w:kern w:val="0"/>
+          <w:sz w:val="28"/>
+          <w:szCs w:val="28"/>
+        </w:rPr>
+      </w:pPr>
+    </w:p>
+    <w:p>
+      <w:pPr>
+        <w:rPr>
+          <w:rFonts w:ascii="Arial" w:eastAsia="Heiti SC Light" w:hAnsi="Arial" w:cs="Arial"/>
           <w:kern w:val="0"/>
           <w:sz w:val="28"/>
           <w:szCs w:val="28"/>

</xml_diff>

<commit_message>
add notes on string.trim() method
</commit_message>
<xml_diff>
--- a/java/JAVA_总结.docx
+++ b/java/JAVA_总结.docx
@@ -4793,6 +4793,70 @@
               </w:rPr>
               <w:t>方法</w:t>
             </w:r>
+            <w:r>
+              <w:rPr>
+                <w:rFonts w:ascii="Arial" w:eastAsia="Heiti SC Light" w:hAnsi="Arial" w:cs="Arial" w:hint="eastAsia"/>
+                <w:kern w:val="0"/>
+                <w:sz w:val="28"/>
+                <w:szCs w:val="28"/>
+              </w:rPr>
+              <w:t>；</w:t>
+            </w:r>
+          </w:p>
+          <w:p>
+            <w:pPr>
+              <w:rPr>
+                <w:rFonts w:ascii="Times New Roman" w:eastAsia="Heiti SC Light" w:hAnsi="Times New Roman" w:cs="Times New Roman"/>
+                <w:kern w:val="0"/>
+                <w:sz w:val="28"/>
+                <w:szCs w:val="28"/>
+              </w:rPr>
+            </w:pPr>
+            <w:r>
+              <w:rPr>
+                <w:rFonts w:ascii="Arial" w:eastAsia="Heiti SC Light" w:hAnsi="Arial" w:cs="Arial" w:hint="eastAsia"/>
+                <w:kern w:val="0"/>
+                <w:sz w:val="28"/>
+                <w:szCs w:val="28"/>
+              </w:rPr>
+              <w:t>类</w:t>
+            </w:r>
+            <w:r>
+              <w:rPr>
+                <w:rFonts w:ascii="Damascus" w:eastAsia="Heiti SC Light" w:hAnsi="Damascus" w:cs="Damascus" w:hint="eastAsia"/>
+                <w:kern w:val="0"/>
+                <w:sz w:val="28"/>
+                <w:szCs w:val="28"/>
+              </w:rPr>
+              <w:t>不能被</w:t>
+            </w:r>
+            <w:r>
+              <w:rPr>
+                <w:rFonts w:ascii="Times New Roman" w:eastAsia="Heiti SC Light" w:hAnsi="Times New Roman" w:cs="Times New Roman"/>
+                <w:kern w:val="0"/>
+                <w:sz w:val="28"/>
+                <w:szCs w:val="28"/>
+              </w:rPr>
+              <w:t xml:space="preserve">static </w:t>
+            </w:r>
+            <w:r>
+              <w:rPr>
+                <w:rFonts w:ascii="Times New Roman" w:eastAsia="Heiti SC Light" w:hAnsi="Times New Roman" w:cs="Times New Roman" w:hint="eastAsia"/>
+                <w:kern w:val="0"/>
+                <w:sz w:val="28"/>
+                <w:szCs w:val="28"/>
+              </w:rPr>
+              <w:t>修饰</w:t>
+            </w:r>
+            <w:r>
+              <w:rPr>
+                <w:rFonts w:ascii="Damascus" w:eastAsia="Heiti SC Light" w:hAnsi="Damascus" w:cs="Damascus" w:hint="eastAsia"/>
+                <w:kern w:val="0"/>
+                <w:sz w:val="28"/>
+                <w:szCs w:val="28"/>
+              </w:rPr>
+              <w:t>，但是一个静态类代表其方法或者字段都是静态的</w:t>
+            </w:r>
           </w:p>
         </w:tc>
       </w:tr>
@@ -8791,7 +8855,7 @@
     <w:p>
       <w:pPr>
         <w:rPr>
-          <w:rFonts w:ascii="Arial" w:eastAsia="Heiti SC Light" w:hAnsi="Arial" w:cs="Arial" w:hint="eastAsia"/>
+          <w:rFonts w:ascii="Arial" w:eastAsia="Heiti SC Light" w:hAnsi="Arial" w:cs="Arial"/>
           <w:kern w:val="0"/>
           <w:sz w:val="28"/>
           <w:szCs w:val="28"/>
@@ -8971,12 +9035,41 @@
           <w:p>
             <w:pPr>
               <w:rPr>
+                <w:rFonts w:ascii="Arial" w:eastAsia="Heiti SC Light" w:hAnsi="Arial" w:cs="Arial"/>
+                <w:kern w:val="0"/>
+                <w:sz w:val="28"/>
+                <w:szCs w:val="28"/>
+              </w:rPr>
+            </w:pPr>
+            <w:r>
+              <w:rPr>
                 <w:rFonts w:ascii="Arial" w:eastAsia="Heiti SC Light" w:hAnsi="Arial" w:cs="Arial" w:hint="eastAsia"/>
                 <w:kern w:val="0"/>
                 <w:sz w:val="28"/>
                 <w:szCs w:val="28"/>
               </w:rPr>
-            </w:pPr>
+              <w:t>上述的</w:t>
+            </w:r>
+            <w:proofErr w:type="spellStart"/>
+            <w:r>
+              <w:rPr>
+                <w:rFonts w:ascii="Arial" w:eastAsia="Heiti SC Light" w:hAnsi="Arial" w:cs="Arial"/>
+                <w:kern w:val="0"/>
+                <w:sz w:val="28"/>
+                <w:szCs w:val="28"/>
+              </w:rPr>
+              <w:t>hashCode</w:t>
+            </w:r>
+            <w:proofErr w:type="spellEnd"/>
+            <w:r>
+              <w:rPr>
+                <w:rFonts w:ascii="Arial" w:eastAsia="Heiti SC Light" w:hAnsi="Arial" w:cs="Arial"/>
+                <w:kern w:val="0"/>
+                <w:sz w:val="28"/>
+                <w:szCs w:val="28"/>
+              </w:rPr>
+              <w:t>()</w:t>
+            </w:r>
             <w:r>
               <w:rPr>
                 <w:rFonts w:ascii="Arial" w:eastAsia="Heiti SC Light" w:hAnsi="Arial" w:cs="Arial" w:hint="eastAsia"/>
@@ -8984,17 +9077,73 @@
                 <w:sz w:val="28"/>
                 <w:szCs w:val="28"/>
               </w:rPr>
-              <w:t>上述的</w:t>
-            </w:r>
-            <w:proofErr w:type="spellStart"/>
-            <w:r>
-              <w:rPr>
-                <w:rFonts w:ascii="Arial" w:eastAsia="Heiti SC Light" w:hAnsi="Arial" w:cs="Arial"/>
-                <w:kern w:val="0"/>
-                <w:sz w:val="28"/>
-                <w:szCs w:val="28"/>
-              </w:rPr>
-              <w:t>hashCode</w:t>
+              <w:t>方法，如果不重写会怎样：因为</w:t>
+            </w:r>
+            <w:r>
+              <w:rPr>
+                <w:rFonts w:ascii="Arial" w:eastAsia="Heiti SC Light" w:hAnsi="Arial" w:cs="Arial"/>
+                <w:kern w:val="0"/>
+                <w:sz w:val="28"/>
+                <w:szCs w:val="28"/>
+              </w:rPr>
+              <w:t>object</w:t>
+            </w:r>
+            <w:r>
+              <w:rPr>
+                <w:rFonts w:ascii="Arial" w:eastAsia="Heiti SC Light" w:hAnsi="Arial" w:cs="Arial" w:hint="eastAsia"/>
+                <w:kern w:val="0"/>
+                <w:sz w:val="28"/>
+                <w:szCs w:val="28"/>
+              </w:rPr>
+              <w:t>的</w:t>
+            </w:r>
+            <w:proofErr w:type="spellStart"/>
+            <w:r>
+              <w:rPr>
+                <w:rFonts w:ascii="Arial" w:eastAsia="Heiti SC Light" w:hAnsi="Arial" w:cs="Arial"/>
+                <w:kern w:val="0"/>
+                <w:sz w:val="28"/>
+                <w:szCs w:val="28"/>
+              </w:rPr>
+              <w:t>hashcode</w:t>
+            </w:r>
+            <w:proofErr w:type="spellEnd"/>
+            <w:r>
+              <w:rPr>
+                <w:rFonts w:ascii="Arial" w:eastAsia="Heiti SC Light" w:hAnsi="Arial" w:cs="Arial" w:hint="eastAsia"/>
+                <w:kern w:val="0"/>
+                <w:sz w:val="28"/>
+                <w:szCs w:val="28"/>
+              </w:rPr>
+              <w:t>方法是根据内存地址来</w:t>
+            </w:r>
+            <w:r>
+              <w:rPr>
+                <w:rFonts w:ascii="Arial" w:eastAsia="Heiti SC Light" w:hAnsi="Arial" w:cs="Arial"/>
+                <w:kern w:val="0"/>
+                <w:sz w:val="28"/>
+                <w:szCs w:val="28"/>
+              </w:rPr>
+              <w:t>hash</w:t>
+            </w:r>
+            <w:r>
+              <w:rPr>
+                <w:rFonts w:ascii="Arial" w:eastAsia="Heiti SC Light" w:hAnsi="Arial" w:cs="Arial" w:hint="eastAsia"/>
+                <w:kern w:val="0"/>
+                <w:sz w:val="28"/>
+                <w:szCs w:val="28"/>
+              </w:rPr>
+              <w:t>的，如果你需要根据对象的某个属性来存取，如果不重写</w:t>
+            </w:r>
+            <w:proofErr w:type="spellStart"/>
+            <w:r>
+              <w:rPr>
+                <w:rFonts w:ascii="Arial" w:eastAsia="Heiti SC Light" w:hAnsi="Arial" w:cs="Arial"/>
+                <w:kern w:val="0"/>
+                <w:sz w:val="28"/>
+                <w:szCs w:val="28"/>
+              </w:rPr>
+              <w:t>hashcode</w:t>
             </w:r>
             <w:proofErr w:type="spellEnd"/>
             <w:r>
@@ -9013,94 +9162,8 @@
                 <w:sz w:val="28"/>
                 <w:szCs w:val="28"/>
               </w:rPr>
-              <w:t>方法，如果不重写会怎样：因为</w:t>
-            </w:r>
-            <w:r>
-              <w:rPr>
-                <w:rFonts w:ascii="Arial" w:eastAsia="Heiti SC Light" w:hAnsi="Arial" w:cs="Arial"/>
-                <w:kern w:val="0"/>
-                <w:sz w:val="28"/>
-                <w:szCs w:val="28"/>
-              </w:rPr>
-              <w:t>object</w:t>
-            </w:r>
-            <w:r>
-              <w:rPr>
-                <w:rFonts w:ascii="Arial" w:eastAsia="Heiti SC Light" w:hAnsi="Arial" w:cs="Arial" w:hint="eastAsia"/>
-                <w:kern w:val="0"/>
-                <w:sz w:val="28"/>
-                <w:szCs w:val="28"/>
-              </w:rPr>
-              <w:t>的</w:t>
-            </w:r>
-            <w:proofErr w:type="spellStart"/>
-            <w:r>
-              <w:rPr>
-                <w:rFonts w:ascii="Arial" w:eastAsia="Heiti SC Light" w:hAnsi="Arial" w:cs="Arial"/>
-                <w:kern w:val="0"/>
-                <w:sz w:val="28"/>
-                <w:szCs w:val="28"/>
-              </w:rPr>
-              <w:t>hashcode</w:t>
-            </w:r>
-            <w:proofErr w:type="spellEnd"/>
-            <w:r>
-              <w:rPr>
-                <w:rFonts w:ascii="Arial" w:eastAsia="Heiti SC Light" w:hAnsi="Arial" w:cs="Arial" w:hint="eastAsia"/>
-                <w:kern w:val="0"/>
-                <w:sz w:val="28"/>
-                <w:szCs w:val="28"/>
-              </w:rPr>
-              <w:t>方法是根据内存地址来</w:t>
-            </w:r>
-            <w:r>
-              <w:rPr>
-                <w:rFonts w:ascii="Arial" w:eastAsia="Heiti SC Light" w:hAnsi="Arial" w:cs="Arial"/>
-                <w:kern w:val="0"/>
-                <w:sz w:val="28"/>
-                <w:szCs w:val="28"/>
-              </w:rPr>
-              <w:t>hash</w:t>
-            </w:r>
-            <w:r>
-              <w:rPr>
-                <w:rFonts w:ascii="Arial" w:eastAsia="Heiti SC Light" w:hAnsi="Arial" w:cs="Arial" w:hint="eastAsia"/>
-                <w:kern w:val="0"/>
-                <w:sz w:val="28"/>
-                <w:szCs w:val="28"/>
-              </w:rPr>
-              <w:t>的，如果你需要根据对象的某个属性来存取，如果不重写</w:t>
-            </w:r>
-            <w:proofErr w:type="spellStart"/>
-            <w:r>
-              <w:rPr>
-                <w:rFonts w:ascii="Arial" w:eastAsia="Heiti SC Light" w:hAnsi="Arial" w:cs="Arial"/>
-                <w:kern w:val="0"/>
-                <w:sz w:val="28"/>
-                <w:szCs w:val="28"/>
-              </w:rPr>
-              <w:t>hashcode</w:t>
-            </w:r>
-            <w:proofErr w:type="spellEnd"/>
-            <w:r>
-              <w:rPr>
-                <w:rFonts w:ascii="Arial" w:eastAsia="Heiti SC Light" w:hAnsi="Arial" w:cs="Arial"/>
-                <w:kern w:val="0"/>
-                <w:sz w:val="28"/>
-                <w:szCs w:val="28"/>
-              </w:rPr>
-              <w:t>()</w:t>
-            </w:r>
-            <w:r>
-              <w:rPr>
-                <w:rFonts w:ascii="Arial" w:eastAsia="Heiti SC Light" w:hAnsi="Arial" w:cs="Arial" w:hint="eastAsia"/>
-                <w:kern w:val="0"/>
-                <w:sz w:val="28"/>
-                <w:szCs w:val="28"/>
-              </w:rPr>
               <w:t>方法，会无法找到对象，</w:t>
             </w:r>
-            <w:bookmarkStart w:id="0" w:name="_GoBack"/>
             <w:r>
               <w:rPr>
                 <w:rFonts w:ascii="Arial" w:eastAsia="Heiti SC Light" w:hAnsi="Arial" w:cs="Arial" w:hint="eastAsia"/>
@@ -9153,11 +9216,227 @@
               </w:rPr>
               <w:t>（）方法</w:t>
             </w:r>
+          </w:p>
+        </w:tc>
+      </w:tr>
+    </w:tbl>
+    <w:p>
+      <w:pPr>
+        <w:rPr>
+          <w:rFonts w:ascii="Arial" w:eastAsia="Heiti SC Light" w:hAnsi="Arial" w:cs="Arial" w:hint="eastAsia"/>
+          <w:kern w:val="0"/>
+          <w:sz w:val="28"/>
+          <w:szCs w:val="28"/>
+        </w:rPr>
+      </w:pPr>
+      <w:r>
+        <w:rPr>
+          <w:rFonts w:ascii="Arial" w:eastAsia="Heiti SC Light" w:hAnsi="Arial" w:cs="Arial"/>
+          <w:b/>
+          <w:color w:val="0000FF"/>
+          <w:kern w:val="0"/>
+          <w:sz w:val="28"/>
+          <w:szCs w:val="28"/>
+        </w:rPr>
+        <w:t>Java</w:t>
+      </w:r>
+      <w:r>
+        <w:rPr>
+          <w:rFonts w:ascii="Arial" w:eastAsia="Heiti SC Light" w:hAnsi="Arial" w:cs="Arial" w:hint="eastAsia"/>
+          <w:b/>
+          <w:color w:val="0000FF"/>
+          <w:kern w:val="0"/>
+          <w:sz w:val="28"/>
+          <w:szCs w:val="28"/>
+        </w:rPr>
+        <w:t xml:space="preserve"> </w:t>
+      </w:r>
+      <w:r>
+        <w:rPr>
+          <w:rFonts w:ascii="Arial" w:eastAsia="Heiti SC Light" w:hAnsi="Arial" w:cs="Arial" w:hint="eastAsia"/>
+          <w:b/>
+          <w:color w:val="0000FF"/>
+          <w:kern w:val="0"/>
+          <w:sz w:val="28"/>
+          <w:szCs w:val="28"/>
+        </w:rPr>
+        <w:t>中</w:t>
+      </w:r>
+      <w:r>
+        <w:rPr>
+          <w:rFonts w:ascii="Arial" w:eastAsia="Heiti SC Light" w:hAnsi="Arial" w:cs="Arial"/>
+          <w:b/>
+          <w:color w:val="0000FF"/>
+          <w:kern w:val="0"/>
+          <w:sz w:val="28"/>
+          <w:szCs w:val="28"/>
+        </w:rPr>
+        <w:t xml:space="preserve">string </w:t>
+      </w:r>
+      <w:r>
+        <w:rPr>
+          <w:rFonts w:ascii="Arial" w:eastAsia="Heiti SC Light" w:hAnsi="Arial" w:cs="Arial" w:hint="eastAsia"/>
+          <w:b/>
+          <w:color w:val="0000FF"/>
+          <w:kern w:val="0"/>
+          <w:sz w:val="28"/>
+          <w:szCs w:val="28"/>
+        </w:rPr>
+        <w:t>的</w:t>
+      </w:r>
+      <w:r>
+        <w:rPr>
+          <w:rFonts w:ascii="Arial" w:eastAsia="Heiti SC Light" w:hAnsi="Arial" w:cs="Arial"/>
+          <w:b/>
+          <w:color w:val="0000FF"/>
+          <w:kern w:val="0"/>
+          <w:sz w:val="28"/>
+          <w:szCs w:val="28"/>
+        </w:rPr>
+        <w:t>trim()</w:t>
+      </w:r>
+      <w:r>
+        <w:rPr>
+          <w:rFonts w:ascii="Arial" w:eastAsia="Heiti SC Light" w:hAnsi="Arial" w:cs="Arial" w:hint="eastAsia"/>
+          <w:b/>
+          <w:color w:val="0000FF"/>
+          <w:kern w:val="0"/>
+          <w:sz w:val="28"/>
+          <w:szCs w:val="28"/>
+        </w:rPr>
+        <w:t>方法</w:t>
+      </w:r>
+      <w:r>
+        <w:rPr>
+          <w:rFonts w:ascii="Arial" w:eastAsia="Heiti SC Light" w:hAnsi="Arial" w:cs="Arial" w:hint="eastAsia"/>
+          <w:kern w:val="0"/>
+          <w:sz w:val="28"/>
+          <w:szCs w:val="28"/>
+        </w:rPr>
+        <w:t>：</w:t>
+      </w:r>
+    </w:p>
+    <w:tbl>
+      <w:tblPr>
+        <w:tblStyle w:val="a3"/>
+        <w:tblW w:w="0" w:type="auto"/>
+        <w:tblLook w:val="04A0" w:firstRow="1" w:lastRow="0" w:firstColumn="1" w:lastColumn="0" w:noHBand="0" w:noVBand="1"/>
+      </w:tblPr>
+      <w:tblGrid>
+        <w:gridCol w:w="8516"/>
+      </w:tblGrid>
+      <w:tr>
+        <w:tc>
+          <w:tcPr>
+            <w:tcW w:w="8516" w:type="dxa"/>
+          </w:tcPr>
+          <w:p>
+            <w:pPr>
+              <w:rPr>
+                <w:rFonts w:ascii="Times New Roman" w:eastAsia="Heiti SC Light" w:hAnsi="Times New Roman" w:cs="Times New Roman"/>
+                <w:kern w:val="0"/>
+                <w:sz w:val="28"/>
+                <w:szCs w:val="28"/>
+              </w:rPr>
+            </w:pPr>
+            <w:proofErr w:type="spellStart"/>
+            <w:r>
+              <w:rPr>
+                <w:rFonts w:ascii="Arial" w:eastAsia="Heiti SC Light" w:hAnsi="Arial" w:cs="Arial"/>
+                <w:kern w:val="0"/>
+                <w:sz w:val="28"/>
+                <w:szCs w:val="28"/>
+              </w:rPr>
+              <w:t>str.trim</w:t>
+            </w:r>
+            <w:proofErr w:type="spellEnd"/>
+            <w:r>
+              <w:rPr>
+                <w:rFonts w:ascii="Arial" w:eastAsia="Heiti SC Light" w:hAnsi="Arial" w:cs="Arial"/>
+                <w:kern w:val="0"/>
+                <w:sz w:val="28"/>
+                <w:szCs w:val="28"/>
+              </w:rPr>
+              <w:t>()</w:t>
+            </w:r>
+            <w:r>
+              <w:rPr>
+                <w:rFonts w:ascii="Arial" w:eastAsia="Heiti SC Light" w:hAnsi="Arial" w:cs="Arial" w:hint="eastAsia"/>
+                <w:kern w:val="0"/>
+                <w:sz w:val="28"/>
+                <w:szCs w:val="28"/>
+              </w:rPr>
+              <w:t>方法是</w:t>
+            </w:r>
+            <w:r>
+              <w:rPr>
+                <w:rFonts w:ascii="Damascus" w:eastAsia="Heiti SC Light" w:hAnsi="Damascus" w:cs="Damascus" w:hint="eastAsia"/>
+                <w:kern w:val="0"/>
+                <w:sz w:val="28"/>
+                <w:szCs w:val="28"/>
+              </w:rPr>
+              <w:t>将字符串的头和尾部的空格去掉，注意其有返回值的，因此如果要处理愿字符串需要：</w:t>
+            </w:r>
+            <w:proofErr w:type="spellStart"/>
+            <w:r>
+              <w:rPr>
+                <w:rFonts w:ascii="Times New Roman" w:eastAsia="Heiti SC Light" w:hAnsi="Times New Roman" w:cs="Times New Roman"/>
+                <w:color w:val="FF0000"/>
+                <w:kern w:val="0"/>
+                <w:sz w:val="28"/>
+                <w:szCs w:val="28"/>
+              </w:rPr>
+              <w:t>str</w:t>
+            </w:r>
+            <w:proofErr w:type="spellEnd"/>
+            <w:r>
+              <w:rPr>
+                <w:rFonts w:ascii="Times New Roman" w:eastAsia="Heiti SC Light" w:hAnsi="Times New Roman" w:cs="Times New Roman"/>
+                <w:color w:val="FF0000"/>
+                <w:kern w:val="0"/>
+                <w:sz w:val="28"/>
+                <w:szCs w:val="28"/>
+              </w:rPr>
+              <w:t xml:space="preserve"> = </w:t>
+            </w:r>
+            <w:proofErr w:type="spellStart"/>
+            <w:r>
+              <w:rPr>
+                <w:rFonts w:ascii="Times New Roman" w:eastAsia="Heiti SC Light" w:hAnsi="Times New Roman" w:cs="Times New Roman"/>
+                <w:color w:val="FF0000"/>
+                <w:kern w:val="0"/>
+                <w:sz w:val="28"/>
+                <w:szCs w:val="28"/>
+              </w:rPr>
+              <w:t>str.trim</w:t>
+            </w:r>
+            <w:proofErr w:type="spellEnd"/>
+            <w:r>
+              <w:rPr>
+                <w:rFonts w:ascii="Times New Roman" w:eastAsia="Heiti SC Light" w:hAnsi="Times New Roman" w:cs="Times New Roman"/>
+                <w:color w:val="FF0000"/>
+                <w:kern w:val="0"/>
+                <w:sz w:val="28"/>
+                <w:szCs w:val="28"/>
+              </w:rPr>
+              <w:t>();</w:t>
+            </w:r>
+            <w:bookmarkStart w:id="0" w:name="_GoBack"/>
             <w:bookmarkEnd w:id="0"/>
           </w:p>
         </w:tc>
       </w:tr>
     </w:tbl>
+    <w:p>
+      <w:pPr>
+        <w:rPr>
+          <w:rFonts w:ascii="Arial" w:eastAsia="Heiti SC Light" w:hAnsi="Arial" w:cs="Arial"/>
+          <w:kern w:val="0"/>
+          <w:sz w:val="28"/>
+          <w:szCs w:val="28"/>
+        </w:rPr>
+      </w:pPr>
+    </w:p>
     <w:p>
       <w:pPr>
         <w:rPr>

</xml_diff>

<commit_message>
some notes on the initializations for ajacent linked list for directed graph
</commit_message>
<xml_diff>
--- a/java/JAVA_总结.docx
+++ b/java/JAVA_总结.docx
@@ -9223,7 +9223,7 @@
     <w:p>
       <w:pPr>
         <w:rPr>
-          <w:rFonts w:ascii="Arial" w:eastAsia="Heiti SC Light" w:hAnsi="Arial" w:cs="Arial" w:hint="eastAsia"/>
+          <w:rFonts w:ascii="Arial" w:eastAsia="Heiti SC Light" w:hAnsi="Arial" w:cs="Arial"/>
           <w:kern w:val="0"/>
           <w:sz w:val="28"/>
           <w:szCs w:val="28"/>
@@ -9421,12 +9421,1808 @@
               </w:rPr>
               <w:t>();</w:t>
             </w:r>
-            <w:bookmarkStart w:id="0" w:name="_GoBack"/>
-            <w:bookmarkEnd w:id="0"/>
           </w:p>
         </w:tc>
       </w:tr>
     </w:tbl>
+    <w:p>
+      <w:pPr>
+        <w:rPr>
+          <w:rFonts w:ascii="Arial" w:eastAsia="Heiti SC Light" w:hAnsi="Arial" w:cs="Arial"/>
+          <w:kern w:val="0"/>
+          <w:sz w:val="28"/>
+          <w:szCs w:val="28"/>
+        </w:rPr>
+      </w:pPr>
+      <w:r>
+        <w:rPr>
+          <w:rFonts w:ascii="Arial" w:eastAsia="Heiti SC Light" w:hAnsi="Arial" w:cs="Arial"/>
+          <w:b/>
+          <w:color w:val="0000FF"/>
+          <w:kern w:val="0"/>
+          <w:sz w:val="28"/>
+          <w:szCs w:val="28"/>
+        </w:rPr>
+        <w:t>Java</w:t>
+      </w:r>
+      <w:r>
+        <w:rPr>
+          <w:rFonts w:ascii="Arial" w:eastAsia="Heiti SC Light" w:hAnsi="Arial" w:cs="Arial" w:hint="eastAsia"/>
+          <w:b/>
+          <w:color w:val="0000FF"/>
+          <w:kern w:val="0"/>
+          <w:sz w:val="28"/>
+          <w:szCs w:val="28"/>
+        </w:rPr>
+        <w:t xml:space="preserve"> </w:t>
+      </w:r>
+      <w:r>
+        <w:rPr>
+          <w:rFonts w:ascii="Arial" w:eastAsia="Heiti SC Light" w:hAnsi="Arial" w:cs="Arial" w:hint="eastAsia"/>
+          <w:b/>
+          <w:color w:val="0000FF"/>
+          <w:kern w:val="0"/>
+          <w:sz w:val="28"/>
+          <w:szCs w:val="28"/>
+        </w:rPr>
+        <w:t>中初始化的问题</w:t>
+      </w:r>
+      <w:r>
+        <w:rPr>
+          <w:rFonts w:ascii="Arial" w:eastAsia="Heiti SC Light" w:hAnsi="Arial" w:cs="Arial" w:hint="eastAsia"/>
+          <w:kern w:val="0"/>
+          <w:sz w:val="28"/>
+          <w:szCs w:val="28"/>
+        </w:rPr>
+        <w:t>：</w:t>
+      </w:r>
+    </w:p>
+    <w:tbl>
+      <w:tblPr>
+        <w:tblStyle w:val="a3"/>
+        <w:tblW w:w="0" w:type="auto"/>
+        <w:tblLook w:val="04A0" w:firstRow="1" w:lastRow="0" w:firstColumn="1" w:lastColumn="0" w:noHBand="0" w:noVBand="1"/>
+      </w:tblPr>
+      <w:tblGrid>
+        <w:gridCol w:w="8516"/>
+      </w:tblGrid>
+      <w:tr>
+        <w:tc>
+          <w:tcPr>
+            <w:tcW w:w="8516" w:type="dxa"/>
+          </w:tcPr>
+          <w:p>
+            <w:pPr>
+              <w:rPr>
+                <w:rFonts w:ascii="Arial" w:eastAsia="Heiti SC Light" w:hAnsi="Arial" w:cs="Arial"/>
+                <w:kern w:val="0"/>
+                <w:sz w:val="28"/>
+                <w:szCs w:val="28"/>
+              </w:rPr>
+            </w:pPr>
+            <w:proofErr w:type="spellStart"/>
+            <w:r>
+              <w:rPr>
+                <w:rFonts w:ascii="Arial" w:eastAsia="Heiti SC Light" w:hAnsi="Arial" w:cs="Arial"/>
+                <w:kern w:val="0"/>
+                <w:sz w:val="28"/>
+                <w:szCs w:val="28"/>
+              </w:rPr>
+              <w:t>Int</w:t>
+            </w:r>
+            <w:proofErr w:type="spellEnd"/>
+            <w:r>
+              <w:rPr>
+                <w:rFonts w:ascii="Arial" w:eastAsia="Heiti SC Light" w:hAnsi="Arial" w:cs="Arial"/>
+                <w:kern w:val="0"/>
+                <w:sz w:val="28"/>
+                <w:szCs w:val="28"/>
+              </w:rPr>
+              <w:t xml:space="preserve"> -&gt; 0</w:t>
+            </w:r>
+          </w:p>
+          <w:p>
+            <w:pPr>
+              <w:rPr>
+                <w:rFonts w:ascii="Arial" w:eastAsia="Heiti SC Light" w:hAnsi="Arial" w:cs="Arial"/>
+                <w:kern w:val="0"/>
+                <w:sz w:val="28"/>
+                <w:szCs w:val="28"/>
+              </w:rPr>
+            </w:pPr>
+            <w:r>
+              <w:rPr>
+                <w:rFonts w:ascii="Arial" w:eastAsia="Heiti SC Light" w:hAnsi="Arial" w:cs="Arial"/>
+                <w:kern w:val="0"/>
+                <w:sz w:val="28"/>
+                <w:szCs w:val="28"/>
+              </w:rPr>
+              <w:t>Boolean -&gt; false</w:t>
+            </w:r>
+          </w:p>
+          <w:p>
+            <w:pPr>
+              <w:rPr>
+                <w:rFonts w:ascii="Arial" w:eastAsia="Heiti SC Light" w:hAnsi="Arial" w:cs="Arial"/>
+                <w:kern w:val="0"/>
+                <w:sz w:val="28"/>
+                <w:szCs w:val="28"/>
+              </w:rPr>
+            </w:pPr>
+            <w:r>
+              <w:rPr>
+                <w:rFonts w:ascii="Arial" w:eastAsia="Heiti SC Light" w:hAnsi="Arial" w:cs="Arial"/>
+                <w:kern w:val="0"/>
+                <w:sz w:val="28"/>
+                <w:szCs w:val="28"/>
+              </w:rPr>
+              <w:t>Double -&gt; 0.0</w:t>
+            </w:r>
+          </w:p>
+        </w:tc>
+      </w:tr>
+    </w:tbl>
+    <w:p>
+      <w:pPr>
+        <w:rPr>
+          <w:rFonts w:ascii="Arial" w:eastAsia="Heiti SC Light" w:hAnsi="Arial" w:cs="Arial"/>
+          <w:kern w:val="0"/>
+          <w:sz w:val="28"/>
+          <w:szCs w:val="28"/>
+        </w:rPr>
+      </w:pPr>
+      <w:r>
+        <w:rPr>
+          <w:rFonts w:ascii="Arial" w:eastAsia="Heiti SC Light" w:hAnsi="Arial" w:cs="Arial" w:hint="eastAsia"/>
+          <w:b/>
+          <w:color w:val="0000FF"/>
+          <w:kern w:val="0"/>
+          <w:sz w:val="28"/>
+          <w:szCs w:val="28"/>
+        </w:rPr>
+        <w:t>对邻接链表的初始化问题</w:t>
+      </w:r>
+      <w:r>
+        <w:rPr>
+          <w:rFonts w:ascii="Arial" w:eastAsia="Heiti SC Light" w:hAnsi="Arial" w:cs="Arial" w:hint="eastAsia"/>
+          <w:kern w:val="0"/>
+          <w:sz w:val="28"/>
+          <w:szCs w:val="28"/>
+        </w:rPr>
+        <w:t>：</w:t>
+      </w:r>
+      <w:r>
+        <w:rPr>
+          <w:rFonts w:ascii="Arial" w:eastAsia="Heiti SC Light" w:hAnsi="Arial" w:cs="Arial" w:hint="eastAsia"/>
+          <w:kern w:val="0"/>
+          <w:sz w:val="28"/>
+          <w:szCs w:val="28"/>
+        </w:rPr>
+        <w:t>不管那种发放，都需要先定义，再初始化每个元素</w:t>
+      </w:r>
+    </w:p>
+    <w:tbl>
+      <w:tblPr>
+        <w:tblStyle w:val="a3"/>
+        <w:tblW w:w="0" w:type="auto"/>
+        <w:tblLook w:val="04A0" w:firstRow="1" w:lastRow="0" w:firstColumn="1" w:lastColumn="0" w:noHBand="0" w:noVBand="1"/>
+      </w:tblPr>
+      <w:tblGrid>
+        <w:gridCol w:w="8516"/>
+      </w:tblGrid>
+      <w:tr>
+        <w:tc>
+          <w:tcPr>
+            <w:tcW w:w="8516" w:type="dxa"/>
+          </w:tcPr>
+          <w:p>
+            <w:pPr>
+              <w:rPr>
+                <w:rFonts w:ascii="Arial" w:eastAsia="Heiti SC Light" w:hAnsi="Arial" w:cs="Arial"/>
+                <w:kern w:val="0"/>
+                <w:sz w:val="28"/>
+                <w:szCs w:val="28"/>
+              </w:rPr>
+            </w:pPr>
+            <w:r>
+              <w:rPr>
+                <w:rFonts w:ascii="Arial" w:eastAsia="Heiti SC Light" w:hAnsi="Arial" w:cs="Arial" w:hint="eastAsia"/>
+                <w:kern w:val="0"/>
+                <w:sz w:val="28"/>
+                <w:szCs w:val="28"/>
+              </w:rPr>
+              <w:t xml:space="preserve">1: </w:t>
+            </w:r>
+            <w:r>
+              <w:rPr>
+                <w:rFonts w:ascii="Arial" w:eastAsia="Heiti SC Light" w:hAnsi="Arial" w:cs="Arial" w:hint="eastAsia"/>
+                <w:kern w:val="0"/>
+                <w:sz w:val="28"/>
+                <w:szCs w:val="28"/>
+              </w:rPr>
+              <w:t>采用数组：先定义，再初始化</w:t>
+            </w:r>
+          </w:p>
+          <w:p>
+            <w:pPr>
+              <w:widowControl/>
+              <w:autoSpaceDE w:val="0"/>
+              <w:autoSpaceDN w:val="0"/>
+              <w:adjustRightInd w:val="0"/>
+              <w:jc w:val="left"/>
+              <w:rPr>
+                <w:rFonts w:ascii="Times New Roman" w:eastAsia="Heiti SC Light" w:hAnsi="Times New Roman" w:cs="Times New Roman"/>
+                <w:kern w:val="0"/>
+                <w:sz w:val="28"/>
+                <w:szCs w:val="28"/>
+              </w:rPr>
+            </w:pPr>
+            <w:r>
+              <w:rPr>
+                <w:rFonts w:ascii="Times New Roman" w:eastAsia="Heiti SC Light" w:hAnsi="Times New Roman" w:cs="Times New Roman"/>
+                <w:kern w:val="0"/>
+                <w:sz w:val="28"/>
+                <w:szCs w:val="28"/>
+              </w:rPr>
+              <w:tab/>
+            </w:r>
+            <w:r>
+              <w:rPr>
+                <w:rFonts w:ascii="Times New Roman" w:eastAsia="Heiti SC Light" w:hAnsi="Times New Roman" w:cs="Times New Roman"/>
+                <w:kern w:val="0"/>
+                <w:sz w:val="28"/>
+                <w:szCs w:val="28"/>
+              </w:rPr>
+              <w:tab/>
+            </w:r>
+            <w:proofErr w:type="spellStart"/>
+            <w:r>
+              <w:rPr>
+                <w:rFonts w:ascii="Times New Roman" w:eastAsia="Heiti SC Light" w:hAnsi="Times New Roman" w:cs="Times New Roman"/>
+                <w:kern w:val="0"/>
+                <w:sz w:val="28"/>
+                <w:szCs w:val="28"/>
+              </w:rPr>
+              <w:t>ArrayList</w:t>
+            </w:r>
+            <w:proofErr w:type="spellEnd"/>
+            <w:r>
+              <w:rPr>
+                <w:rFonts w:ascii="Times New Roman" w:eastAsia="Heiti SC Light" w:hAnsi="Times New Roman" w:cs="Times New Roman"/>
+                <w:kern w:val="0"/>
+                <w:sz w:val="28"/>
+                <w:szCs w:val="28"/>
+              </w:rPr>
+              <w:t>&lt;Integer&gt;[] res =</w:t>
+            </w:r>
+            <w:r>
+              <w:rPr>
+                <w:rFonts w:ascii="Times New Roman" w:eastAsia="Heiti SC Light" w:hAnsi="Times New Roman" w:cs="Times New Roman"/>
+                <w:b/>
+                <w:color w:val="FF6600"/>
+                <w:kern w:val="0"/>
+                <w:sz w:val="28"/>
+                <w:szCs w:val="28"/>
+              </w:rPr>
+              <w:t xml:space="preserve"> new </w:t>
+            </w:r>
+            <w:proofErr w:type="spellStart"/>
+            <w:proofErr w:type="gramStart"/>
+            <w:r>
+              <w:rPr>
+                <w:rFonts w:ascii="Times New Roman" w:eastAsia="Heiti SC Light" w:hAnsi="Times New Roman" w:cs="Times New Roman"/>
+                <w:b/>
+                <w:color w:val="FF6600"/>
+                <w:kern w:val="0"/>
+                <w:sz w:val="28"/>
+                <w:szCs w:val="28"/>
+              </w:rPr>
+              <w:t>ArrayList</w:t>
+            </w:r>
+            <w:proofErr w:type="spellEnd"/>
+            <w:r>
+              <w:rPr>
+                <w:rFonts w:ascii="Times New Roman" w:eastAsia="Heiti SC Light" w:hAnsi="Times New Roman" w:cs="Times New Roman"/>
+                <w:b/>
+                <w:color w:val="FF6600"/>
+                <w:kern w:val="0"/>
+                <w:sz w:val="28"/>
+                <w:szCs w:val="28"/>
+              </w:rPr>
+              <w:t>[</w:t>
+            </w:r>
+            <w:proofErr w:type="gramEnd"/>
+            <w:r>
+              <w:rPr>
+                <w:rFonts w:ascii="Times New Roman" w:eastAsia="Heiti SC Light" w:hAnsi="Times New Roman" w:cs="Times New Roman"/>
+                <w:b/>
+                <w:color w:val="FF6600"/>
+                <w:kern w:val="0"/>
+                <w:sz w:val="28"/>
+                <w:szCs w:val="28"/>
+              </w:rPr>
+              <w:t>5];</w:t>
+            </w:r>
+          </w:p>
+          <w:p>
+            <w:pPr>
+              <w:widowControl/>
+              <w:autoSpaceDE w:val="0"/>
+              <w:autoSpaceDN w:val="0"/>
+              <w:adjustRightInd w:val="0"/>
+              <w:jc w:val="left"/>
+              <w:rPr>
+                <w:rFonts w:ascii="Times New Roman" w:eastAsia="Heiti SC Light" w:hAnsi="Times New Roman" w:cs="Times New Roman"/>
+                <w:kern w:val="0"/>
+                <w:sz w:val="28"/>
+                <w:szCs w:val="28"/>
+              </w:rPr>
+            </w:pPr>
+            <w:r>
+              <w:rPr>
+                <w:rFonts w:ascii="Times New Roman" w:eastAsia="Heiti SC Light" w:hAnsi="Times New Roman" w:cs="Times New Roman"/>
+                <w:kern w:val="0"/>
+                <w:sz w:val="28"/>
+                <w:szCs w:val="28"/>
+              </w:rPr>
+              <w:tab/>
+            </w:r>
+            <w:r>
+              <w:rPr>
+                <w:rFonts w:ascii="Times New Roman" w:eastAsia="Heiti SC Light" w:hAnsi="Times New Roman" w:cs="Times New Roman"/>
+                <w:kern w:val="0"/>
+                <w:sz w:val="28"/>
+                <w:szCs w:val="28"/>
+              </w:rPr>
+              <w:tab/>
+            </w:r>
+            <w:proofErr w:type="gramStart"/>
+            <w:r>
+              <w:rPr>
+                <w:rFonts w:ascii="Times New Roman" w:eastAsia="Heiti SC Light" w:hAnsi="Times New Roman" w:cs="Times New Roman"/>
+                <w:kern w:val="0"/>
+                <w:sz w:val="28"/>
+                <w:szCs w:val="28"/>
+              </w:rPr>
+              <w:t>for</w:t>
+            </w:r>
+            <w:proofErr w:type="gramEnd"/>
+            <w:r>
+              <w:rPr>
+                <w:rFonts w:ascii="Times New Roman" w:eastAsia="Heiti SC Light" w:hAnsi="Times New Roman" w:cs="Times New Roman"/>
+                <w:kern w:val="0"/>
+                <w:sz w:val="28"/>
+                <w:szCs w:val="28"/>
+              </w:rPr>
+              <w:t>(</w:t>
+            </w:r>
+            <w:proofErr w:type="spellStart"/>
+            <w:r>
+              <w:rPr>
+                <w:rFonts w:ascii="Times New Roman" w:eastAsia="Heiti SC Light" w:hAnsi="Times New Roman" w:cs="Times New Roman"/>
+                <w:kern w:val="0"/>
+                <w:sz w:val="28"/>
+                <w:szCs w:val="28"/>
+              </w:rPr>
+              <w:t>int</w:t>
+            </w:r>
+            <w:proofErr w:type="spellEnd"/>
+            <w:r>
+              <w:rPr>
+                <w:rFonts w:ascii="Times New Roman" w:eastAsia="Heiti SC Light" w:hAnsi="Times New Roman" w:cs="Times New Roman"/>
+                <w:kern w:val="0"/>
+                <w:sz w:val="28"/>
+                <w:szCs w:val="28"/>
+              </w:rPr>
+              <w:t xml:space="preserve"> </w:t>
+            </w:r>
+            <w:proofErr w:type="spellStart"/>
+            <w:r>
+              <w:rPr>
+                <w:rFonts w:ascii="Times New Roman" w:eastAsia="Heiti SC Light" w:hAnsi="Times New Roman" w:cs="Times New Roman"/>
+                <w:kern w:val="0"/>
+                <w:sz w:val="28"/>
+                <w:szCs w:val="28"/>
+              </w:rPr>
+              <w:t>i</w:t>
+            </w:r>
+            <w:proofErr w:type="spellEnd"/>
+            <w:r>
+              <w:rPr>
+                <w:rFonts w:ascii="Times New Roman" w:eastAsia="Heiti SC Light" w:hAnsi="Times New Roman" w:cs="Times New Roman"/>
+                <w:kern w:val="0"/>
+                <w:sz w:val="28"/>
+                <w:szCs w:val="28"/>
+              </w:rPr>
+              <w:t>=0;i&lt;</w:t>
+            </w:r>
+            <w:proofErr w:type="spellStart"/>
+            <w:r>
+              <w:rPr>
+                <w:rFonts w:ascii="Times New Roman" w:eastAsia="Heiti SC Light" w:hAnsi="Times New Roman" w:cs="Times New Roman"/>
+                <w:kern w:val="0"/>
+                <w:sz w:val="28"/>
+                <w:szCs w:val="28"/>
+              </w:rPr>
+              <w:t>res.length;i</w:t>
+            </w:r>
+            <w:proofErr w:type="spellEnd"/>
+            <w:r>
+              <w:rPr>
+                <w:rFonts w:ascii="Times New Roman" w:eastAsia="Heiti SC Light" w:hAnsi="Times New Roman" w:cs="Times New Roman"/>
+                <w:kern w:val="0"/>
+                <w:sz w:val="28"/>
+                <w:szCs w:val="28"/>
+              </w:rPr>
+              <w:t>++)</w:t>
+            </w:r>
+          </w:p>
+          <w:p>
+            <w:pPr>
+              <w:widowControl/>
+              <w:autoSpaceDE w:val="0"/>
+              <w:autoSpaceDN w:val="0"/>
+              <w:adjustRightInd w:val="0"/>
+              <w:jc w:val="left"/>
+              <w:rPr>
+                <w:rFonts w:ascii="Times New Roman" w:eastAsia="Heiti SC Light" w:hAnsi="Times New Roman" w:cs="Times New Roman"/>
+                <w:kern w:val="0"/>
+                <w:sz w:val="28"/>
+                <w:szCs w:val="28"/>
+              </w:rPr>
+            </w:pPr>
+            <w:r>
+              <w:rPr>
+                <w:rFonts w:ascii="Times New Roman" w:eastAsia="Heiti SC Light" w:hAnsi="Times New Roman" w:cs="Times New Roman"/>
+                <w:kern w:val="0"/>
+                <w:sz w:val="28"/>
+                <w:szCs w:val="28"/>
+              </w:rPr>
+              <w:tab/>
+            </w:r>
+            <w:r>
+              <w:rPr>
+                <w:rFonts w:ascii="Times New Roman" w:eastAsia="Heiti SC Light" w:hAnsi="Times New Roman" w:cs="Times New Roman"/>
+                <w:kern w:val="0"/>
+                <w:sz w:val="28"/>
+                <w:szCs w:val="28"/>
+              </w:rPr>
+              <w:tab/>
+              <w:t>{</w:t>
+            </w:r>
+            <w:proofErr w:type="gramStart"/>
+            <w:r>
+              <w:rPr>
+                <w:rFonts w:ascii="Times New Roman" w:eastAsia="Heiti SC Light" w:hAnsi="Times New Roman" w:cs="Times New Roman"/>
+                <w:kern w:val="0"/>
+                <w:sz w:val="28"/>
+                <w:szCs w:val="28"/>
+              </w:rPr>
+              <w:t>res</w:t>
+            </w:r>
+            <w:proofErr w:type="gramEnd"/>
+            <w:r>
+              <w:rPr>
+                <w:rFonts w:ascii="Times New Roman" w:eastAsia="Heiti SC Light" w:hAnsi="Times New Roman" w:cs="Times New Roman"/>
+                <w:kern w:val="0"/>
+                <w:sz w:val="28"/>
+                <w:szCs w:val="28"/>
+              </w:rPr>
+              <w:t>[</w:t>
+            </w:r>
+            <w:proofErr w:type="spellStart"/>
+            <w:r>
+              <w:rPr>
+                <w:rFonts w:ascii="Times New Roman" w:eastAsia="Heiti SC Light" w:hAnsi="Times New Roman" w:cs="Times New Roman"/>
+                <w:kern w:val="0"/>
+                <w:sz w:val="28"/>
+                <w:szCs w:val="28"/>
+              </w:rPr>
+              <w:t>i</w:t>
+            </w:r>
+            <w:proofErr w:type="spellEnd"/>
+            <w:r>
+              <w:rPr>
+                <w:rFonts w:ascii="Times New Roman" w:eastAsia="Heiti SC Light" w:hAnsi="Times New Roman" w:cs="Times New Roman"/>
+                <w:kern w:val="0"/>
+                <w:sz w:val="28"/>
+                <w:szCs w:val="28"/>
+              </w:rPr>
+              <w:t xml:space="preserve">] = new </w:t>
+            </w:r>
+            <w:proofErr w:type="spellStart"/>
+            <w:r>
+              <w:rPr>
+                <w:rFonts w:ascii="Times New Roman" w:eastAsia="Heiti SC Light" w:hAnsi="Times New Roman" w:cs="Times New Roman"/>
+                <w:kern w:val="0"/>
+                <w:sz w:val="28"/>
+                <w:szCs w:val="28"/>
+              </w:rPr>
+              <w:t>ArrayList</w:t>
+            </w:r>
+            <w:proofErr w:type="spellEnd"/>
+            <w:r>
+              <w:rPr>
+                <w:rFonts w:ascii="Times New Roman" w:eastAsia="Heiti SC Light" w:hAnsi="Times New Roman" w:cs="Times New Roman"/>
+                <w:kern w:val="0"/>
+                <w:sz w:val="28"/>
+                <w:szCs w:val="28"/>
+              </w:rPr>
+              <w:t>&lt;Integer&gt;();</w:t>
+            </w:r>
+            <w:r>
+              <w:rPr>
+                <w:rFonts w:ascii="Times New Roman" w:eastAsia="Heiti SC Light" w:hAnsi="Times New Roman" w:cs="Times New Roman" w:hint="eastAsia"/>
+                <w:kern w:val="0"/>
+                <w:sz w:val="28"/>
+                <w:szCs w:val="28"/>
+              </w:rPr>
+              <w:t>}</w:t>
+            </w:r>
+          </w:p>
+          <w:p>
+            <w:pPr>
+              <w:widowControl/>
+              <w:autoSpaceDE w:val="0"/>
+              <w:autoSpaceDN w:val="0"/>
+              <w:adjustRightInd w:val="0"/>
+              <w:jc w:val="left"/>
+              <w:rPr>
+                <w:rFonts w:ascii="Times New Roman" w:eastAsia="Heiti SC Light" w:hAnsi="Times New Roman" w:cs="Times New Roman"/>
+                <w:kern w:val="0"/>
+                <w:sz w:val="28"/>
+                <w:szCs w:val="28"/>
+              </w:rPr>
+            </w:pPr>
+            <w:r>
+              <w:rPr>
+                <w:rFonts w:ascii="Times New Roman" w:eastAsia="Heiti SC Light" w:hAnsi="Times New Roman" w:cs="Times New Roman" w:hint="eastAsia"/>
+                <w:kern w:val="0"/>
+                <w:sz w:val="28"/>
+                <w:szCs w:val="28"/>
+              </w:rPr>
+              <w:t>2:</w:t>
+            </w:r>
+            <w:r>
+              <w:rPr>
+                <w:rFonts w:ascii="Times New Roman" w:eastAsia="Heiti SC Light" w:hAnsi="Times New Roman" w:cs="Times New Roman" w:hint="eastAsia"/>
+                <w:kern w:val="0"/>
+                <w:sz w:val="28"/>
+                <w:szCs w:val="28"/>
+              </w:rPr>
+              <w:t>采用</w:t>
+            </w:r>
+            <w:proofErr w:type="spellStart"/>
+            <w:r>
+              <w:rPr>
+                <w:rFonts w:ascii="Times New Roman" w:eastAsia="Heiti SC Light" w:hAnsi="Times New Roman" w:cs="Times New Roman"/>
+                <w:kern w:val="0"/>
+                <w:sz w:val="28"/>
+                <w:szCs w:val="28"/>
+              </w:rPr>
+              <w:t>hashmap</w:t>
+            </w:r>
+            <w:proofErr w:type="spellEnd"/>
+            <w:r>
+              <w:rPr>
+                <w:rFonts w:ascii="Times New Roman" w:eastAsia="Heiti SC Light" w:hAnsi="Times New Roman" w:cs="Times New Roman" w:hint="eastAsia"/>
+                <w:kern w:val="0"/>
+                <w:sz w:val="28"/>
+                <w:szCs w:val="28"/>
+              </w:rPr>
+              <w:t>来存取：</w:t>
+            </w:r>
+          </w:p>
+          <w:p>
+            <w:pPr>
+              <w:widowControl/>
+              <w:ind w:firstLine="840"/>
+              <w:jc w:val="left"/>
+              <w:rPr>
+                <w:rFonts w:ascii="Times New Roman" w:eastAsia="Heiti SC Light" w:hAnsi="Times New Roman" w:cs="Times New Roman"/>
+                <w:kern w:val="0"/>
+                <w:sz w:val="28"/>
+                <w:szCs w:val="28"/>
+              </w:rPr>
+            </w:pPr>
+            <w:r>
+              <w:rPr>
+                <w:rFonts w:ascii="Times New Roman" w:eastAsia="Heiti SC Light" w:hAnsi="Times New Roman" w:cs="Times New Roman"/>
+                <w:kern w:val="0"/>
+                <w:sz w:val="28"/>
+                <w:szCs w:val="28"/>
+              </w:rPr>
+              <w:t xml:space="preserve">Map&lt;Integer, List&lt;Integer&gt;&gt; </w:t>
+            </w:r>
+            <w:proofErr w:type="spellStart"/>
+            <w:r>
+              <w:rPr>
+                <w:rFonts w:ascii="Times New Roman" w:eastAsia="Heiti SC Light" w:hAnsi="Times New Roman" w:cs="Times New Roman"/>
+                <w:kern w:val="0"/>
+                <w:sz w:val="28"/>
+                <w:szCs w:val="28"/>
+              </w:rPr>
+              <w:t>Adjacency_List</w:t>
+            </w:r>
+            <w:proofErr w:type="spellEnd"/>
+            <w:r>
+              <w:rPr>
+                <w:rFonts w:ascii="Times New Roman" w:eastAsia="Heiti SC Light" w:hAnsi="Times New Roman" w:cs="Times New Roman"/>
+                <w:kern w:val="0"/>
+                <w:sz w:val="28"/>
+                <w:szCs w:val="28"/>
+              </w:rPr>
+              <w:t>;</w:t>
+            </w:r>
+          </w:p>
+          <w:p>
+            <w:pPr>
+              <w:widowControl/>
+              <w:ind w:firstLine="840"/>
+              <w:jc w:val="left"/>
+              <w:rPr>
+                <w:rFonts w:ascii="Times New Roman" w:eastAsia="Heiti SC Light" w:hAnsi="Times New Roman" w:cs="Times New Roman"/>
+                <w:kern w:val="0"/>
+                <w:sz w:val="28"/>
+                <w:szCs w:val="28"/>
+              </w:rPr>
+            </w:pPr>
+            <w:proofErr w:type="spellStart"/>
+            <w:r>
+              <w:rPr>
+                <w:rFonts w:ascii="Times New Roman" w:eastAsia="Heiti SC Light" w:hAnsi="Times New Roman" w:cs="Times New Roman"/>
+                <w:kern w:val="0"/>
+                <w:sz w:val="28"/>
+                <w:szCs w:val="28"/>
+              </w:rPr>
+              <w:t>Adjacency_List</w:t>
+            </w:r>
+            <w:proofErr w:type="spellEnd"/>
+            <w:r>
+              <w:rPr>
+                <w:rFonts w:ascii="Times New Roman" w:eastAsia="Heiti SC Light" w:hAnsi="Times New Roman" w:cs="Times New Roman"/>
+                <w:kern w:val="0"/>
+                <w:sz w:val="28"/>
+                <w:szCs w:val="28"/>
+              </w:rPr>
+              <w:t xml:space="preserve"> = new </w:t>
+            </w:r>
+            <w:proofErr w:type="spellStart"/>
+            <w:r>
+              <w:rPr>
+                <w:rFonts w:ascii="Times New Roman" w:eastAsia="Heiti SC Light" w:hAnsi="Times New Roman" w:cs="Times New Roman"/>
+                <w:kern w:val="0"/>
+                <w:sz w:val="28"/>
+                <w:szCs w:val="28"/>
+              </w:rPr>
+              <w:t>HashMap</w:t>
+            </w:r>
+            <w:proofErr w:type="spellEnd"/>
+            <w:r>
+              <w:rPr>
+                <w:rFonts w:ascii="Times New Roman" w:eastAsia="Heiti SC Light" w:hAnsi="Times New Roman" w:cs="Times New Roman"/>
+                <w:kern w:val="0"/>
+                <w:sz w:val="28"/>
+                <w:szCs w:val="28"/>
+              </w:rPr>
+              <w:t>&lt;Integer, List&lt;Integer&gt;&gt;();</w:t>
+            </w:r>
+          </w:p>
+          <w:p>
+            <w:pPr>
+              <w:widowControl/>
+              <w:ind w:firstLine="840"/>
+              <w:jc w:val="left"/>
+              <w:rPr>
+                <w:rFonts w:ascii="Times New Roman" w:eastAsia="Heiti SC Light" w:hAnsi="Times New Roman" w:cs="Times New Roman"/>
+                <w:kern w:val="0"/>
+                <w:sz w:val="26"/>
+                <w:szCs w:val="28"/>
+              </w:rPr>
+            </w:pPr>
+            <w:proofErr w:type="gramStart"/>
+            <w:r>
+              <w:rPr>
+                <w:rFonts w:ascii="Times New Roman" w:eastAsia="Heiti SC Light" w:hAnsi="Times New Roman" w:cs="Times New Roman"/>
+                <w:kern w:val="0"/>
+                <w:sz w:val="26"/>
+                <w:szCs w:val="28"/>
+              </w:rPr>
+              <w:t>for</w:t>
+            </w:r>
+            <w:proofErr w:type="gramEnd"/>
+            <w:r>
+              <w:rPr>
+                <w:rFonts w:ascii="Times New Roman" w:eastAsia="Heiti SC Light" w:hAnsi="Times New Roman" w:cs="Times New Roman"/>
+                <w:kern w:val="0"/>
+                <w:sz w:val="26"/>
+                <w:szCs w:val="28"/>
+              </w:rPr>
+              <w:t xml:space="preserve"> (</w:t>
+            </w:r>
+            <w:proofErr w:type="spellStart"/>
+            <w:r>
+              <w:rPr>
+                <w:rFonts w:ascii="Times New Roman" w:eastAsia="Heiti SC Light" w:hAnsi="Times New Roman" w:cs="Times New Roman"/>
+                <w:kern w:val="0"/>
+                <w:sz w:val="26"/>
+                <w:szCs w:val="28"/>
+              </w:rPr>
+              <w:t>int</w:t>
+            </w:r>
+            <w:proofErr w:type="spellEnd"/>
+            <w:r>
+              <w:rPr>
+                <w:rFonts w:ascii="Times New Roman" w:eastAsia="Heiti SC Light" w:hAnsi="Times New Roman" w:cs="Times New Roman"/>
+                <w:kern w:val="0"/>
+                <w:sz w:val="26"/>
+                <w:szCs w:val="28"/>
+              </w:rPr>
+              <w:t xml:space="preserve"> </w:t>
+            </w:r>
+            <w:proofErr w:type="spellStart"/>
+            <w:r>
+              <w:rPr>
+                <w:rFonts w:ascii="Times New Roman" w:eastAsia="Heiti SC Light" w:hAnsi="Times New Roman" w:cs="Times New Roman"/>
+                <w:kern w:val="0"/>
+                <w:sz w:val="26"/>
+                <w:szCs w:val="28"/>
+              </w:rPr>
+              <w:t>i</w:t>
+            </w:r>
+            <w:proofErr w:type="spellEnd"/>
+            <w:r>
+              <w:rPr>
+                <w:rFonts w:ascii="Times New Roman" w:eastAsia="Heiti SC Light" w:hAnsi="Times New Roman" w:cs="Times New Roman"/>
+                <w:kern w:val="0"/>
+                <w:sz w:val="26"/>
+                <w:szCs w:val="28"/>
+              </w:rPr>
+              <w:t xml:space="preserve"> = 1 ; </w:t>
+            </w:r>
+            <w:proofErr w:type="spellStart"/>
+            <w:r>
+              <w:rPr>
+                <w:rFonts w:ascii="Times New Roman" w:eastAsia="Heiti SC Light" w:hAnsi="Times New Roman" w:cs="Times New Roman"/>
+                <w:kern w:val="0"/>
+                <w:sz w:val="26"/>
+                <w:szCs w:val="28"/>
+              </w:rPr>
+              <w:t>i</w:t>
+            </w:r>
+            <w:proofErr w:type="spellEnd"/>
+            <w:r>
+              <w:rPr>
+                <w:rFonts w:ascii="Times New Roman" w:eastAsia="Heiti SC Light" w:hAnsi="Times New Roman" w:cs="Times New Roman"/>
+                <w:kern w:val="0"/>
+                <w:sz w:val="26"/>
+                <w:szCs w:val="28"/>
+              </w:rPr>
+              <w:t xml:space="preserve"> &lt;= </w:t>
+            </w:r>
+            <w:proofErr w:type="spellStart"/>
+            <w:r>
+              <w:rPr>
+                <w:rFonts w:ascii="Times New Roman" w:eastAsia="Heiti SC Light" w:hAnsi="Times New Roman" w:cs="Times New Roman"/>
+                <w:kern w:val="0"/>
+                <w:sz w:val="26"/>
+                <w:szCs w:val="28"/>
+              </w:rPr>
+              <w:t>number_of_vertices</w:t>
+            </w:r>
+            <w:proofErr w:type="spellEnd"/>
+            <w:r>
+              <w:rPr>
+                <w:rFonts w:ascii="Times New Roman" w:eastAsia="Heiti SC Light" w:hAnsi="Times New Roman" w:cs="Times New Roman"/>
+                <w:kern w:val="0"/>
+                <w:sz w:val="26"/>
+                <w:szCs w:val="28"/>
+              </w:rPr>
+              <w:t xml:space="preserve"> ; </w:t>
+            </w:r>
+            <w:proofErr w:type="spellStart"/>
+            <w:r>
+              <w:rPr>
+                <w:rFonts w:ascii="Times New Roman" w:eastAsia="Heiti SC Light" w:hAnsi="Times New Roman" w:cs="Times New Roman"/>
+                <w:kern w:val="0"/>
+                <w:sz w:val="26"/>
+                <w:szCs w:val="28"/>
+              </w:rPr>
+              <w:t>i</w:t>
+            </w:r>
+            <w:proofErr w:type="spellEnd"/>
+            <w:r>
+              <w:rPr>
+                <w:rFonts w:ascii="Times New Roman" w:eastAsia="Heiti SC Light" w:hAnsi="Times New Roman" w:cs="Times New Roman"/>
+                <w:kern w:val="0"/>
+                <w:sz w:val="26"/>
+                <w:szCs w:val="28"/>
+              </w:rPr>
+              <w:t>++)</w:t>
+            </w:r>
+          </w:p>
+          <w:p>
+            <w:pPr>
+              <w:widowControl/>
+              <w:ind w:firstLine="840"/>
+              <w:jc w:val="left"/>
+              <w:rPr>
+                <w:rFonts w:ascii="Times New Roman" w:eastAsia="Heiti SC Light" w:hAnsi="Times New Roman" w:cs="Times New Roman"/>
+                <w:kern w:val="0"/>
+                <w:sz w:val="26"/>
+                <w:szCs w:val="28"/>
+              </w:rPr>
+            </w:pPr>
+            <w:r>
+              <w:rPr>
+                <w:rFonts w:ascii="Times New Roman" w:eastAsia="Heiti SC Light" w:hAnsi="Times New Roman" w:cs="Times New Roman"/>
+                <w:kern w:val="0"/>
+                <w:sz w:val="26"/>
+                <w:szCs w:val="28"/>
+              </w:rPr>
+              <w:t>{</w:t>
+            </w:r>
+          </w:p>
+          <w:p>
+            <w:pPr>
+              <w:widowControl/>
+              <w:ind w:firstLine="840"/>
+              <w:jc w:val="left"/>
+              <w:rPr>
+                <w:rFonts w:ascii="Times New Roman" w:eastAsia="Heiti SC Light" w:hAnsi="Times New Roman" w:cs="Times New Roman"/>
+                <w:kern w:val="0"/>
+                <w:sz w:val="26"/>
+                <w:szCs w:val="28"/>
+              </w:rPr>
+            </w:pPr>
+            <w:r>
+              <w:rPr>
+                <w:rFonts w:ascii="Times New Roman" w:eastAsia="Heiti SC Light" w:hAnsi="Times New Roman" w:cs="Times New Roman"/>
+                <w:kern w:val="0"/>
+                <w:sz w:val="26"/>
+                <w:szCs w:val="28"/>
+              </w:rPr>
+              <w:t xml:space="preserve">  </w:t>
+            </w:r>
+            <w:proofErr w:type="spellStart"/>
+            <w:r>
+              <w:rPr>
+                <w:rFonts w:ascii="Times New Roman" w:eastAsia="Heiti SC Light" w:hAnsi="Times New Roman" w:cs="Times New Roman"/>
+                <w:kern w:val="0"/>
+                <w:sz w:val="26"/>
+                <w:szCs w:val="28"/>
+              </w:rPr>
+              <w:t>Adjacency_</w:t>
+            </w:r>
+            <w:proofErr w:type="gramStart"/>
+            <w:r>
+              <w:rPr>
+                <w:rFonts w:ascii="Times New Roman" w:eastAsia="Heiti SC Light" w:hAnsi="Times New Roman" w:cs="Times New Roman"/>
+                <w:kern w:val="0"/>
+                <w:sz w:val="26"/>
+                <w:szCs w:val="28"/>
+              </w:rPr>
+              <w:t>List.put</w:t>
+            </w:r>
+            <w:proofErr w:type="spellEnd"/>
+            <w:r>
+              <w:rPr>
+                <w:rFonts w:ascii="Times New Roman" w:eastAsia="Heiti SC Light" w:hAnsi="Times New Roman" w:cs="Times New Roman"/>
+                <w:kern w:val="0"/>
+                <w:sz w:val="26"/>
+                <w:szCs w:val="28"/>
+              </w:rPr>
+              <w:t>(</w:t>
+            </w:r>
+            <w:proofErr w:type="spellStart"/>
+            <w:proofErr w:type="gramEnd"/>
+            <w:r>
+              <w:rPr>
+                <w:rFonts w:ascii="Times New Roman" w:eastAsia="Heiti SC Light" w:hAnsi="Times New Roman" w:cs="Times New Roman"/>
+                <w:kern w:val="0"/>
+                <w:sz w:val="26"/>
+                <w:szCs w:val="28"/>
+              </w:rPr>
+              <w:t>i</w:t>
+            </w:r>
+            <w:proofErr w:type="spellEnd"/>
+            <w:r>
+              <w:rPr>
+                <w:rFonts w:ascii="Times New Roman" w:eastAsia="Heiti SC Light" w:hAnsi="Times New Roman" w:cs="Times New Roman"/>
+                <w:kern w:val="0"/>
+                <w:sz w:val="26"/>
+                <w:szCs w:val="28"/>
+              </w:rPr>
+              <w:t xml:space="preserve">, new </w:t>
+            </w:r>
+            <w:proofErr w:type="spellStart"/>
+            <w:r>
+              <w:rPr>
+                <w:rFonts w:ascii="Times New Roman" w:eastAsia="Heiti SC Light" w:hAnsi="Times New Roman" w:cs="Times New Roman"/>
+                <w:kern w:val="0"/>
+                <w:sz w:val="26"/>
+                <w:szCs w:val="28"/>
+              </w:rPr>
+              <w:t>LinkedList</w:t>
+            </w:r>
+            <w:proofErr w:type="spellEnd"/>
+            <w:r>
+              <w:rPr>
+                <w:rFonts w:ascii="Times New Roman" w:eastAsia="Heiti SC Light" w:hAnsi="Times New Roman" w:cs="Times New Roman"/>
+                <w:kern w:val="0"/>
+                <w:sz w:val="26"/>
+                <w:szCs w:val="28"/>
+              </w:rPr>
+              <w:t>&lt;Integer&gt;());</w:t>
+            </w:r>
+          </w:p>
+          <w:p>
+            <w:pPr>
+              <w:widowControl/>
+              <w:ind w:firstLine="840"/>
+              <w:jc w:val="left"/>
+              <w:rPr>
+                <w:rFonts w:ascii="Times New Roman" w:eastAsia="Heiti SC Light" w:hAnsi="Times New Roman" w:cs="Times New Roman"/>
+                <w:kern w:val="0"/>
+                <w:sz w:val="26"/>
+                <w:szCs w:val="28"/>
+              </w:rPr>
+            </w:pPr>
+            <w:r>
+              <w:rPr>
+                <w:rFonts w:ascii="Times New Roman" w:eastAsia="Heiti SC Light" w:hAnsi="Times New Roman" w:cs="Times New Roman"/>
+                <w:kern w:val="0"/>
+                <w:sz w:val="26"/>
+                <w:szCs w:val="28"/>
+              </w:rPr>
+              <w:t>}</w:t>
+            </w:r>
+          </w:p>
+          <w:p>
+            <w:pPr>
+              <w:widowControl/>
+              <w:autoSpaceDE w:val="0"/>
+              <w:autoSpaceDN w:val="0"/>
+              <w:adjustRightInd w:val="0"/>
+              <w:jc w:val="left"/>
+              <w:rPr>
+                <w:rFonts w:ascii="Times New Roman" w:eastAsia="Heiti SC Light" w:hAnsi="Times New Roman" w:cs="Times New Roman" w:hint="eastAsia"/>
+                <w:kern w:val="0"/>
+                <w:sz w:val="28"/>
+                <w:szCs w:val="28"/>
+              </w:rPr>
+            </w:pPr>
+            <w:r>
+              <w:rPr>
+                <w:rFonts w:ascii="Times New Roman" w:eastAsia="Heiti SC Light" w:hAnsi="Times New Roman" w:cs="Times New Roman" w:hint="eastAsia"/>
+                <w:kern w:val="0"/>
+                <w:sz w:val="28"/>
+                <w:szCs w:val="28"/>
+              </w:rPr>
+              <w:t>3</w:t>
+            </w:r>
+            <w:r>
+              <w:rPr>
+                <w:rFonts w:ascii="Times New Roman" w:eastAsia="Heiti SC Light" w:hAnsi="Times New Roman" w:cs="Times New Roman" w:hint="eastAsia"/>
+                <w:kern w:val="0"/>
+                <w:sz w:val="28"/>
+                <w:szCs w:val="28"/>
+              </w:rPr>
+              <w:t>:</w:t>
+            </w:r>
+            <w:r>
+              <w:rPr>
+                <w:rFonts w:ascii="Times New Roman" w:eastAsia="Heiti SC Light" w:hAnsi="Times New Roman" w:cs="Times New Roman" w:hint="eastAsia"/>
+                <w:kern w:val="0"/>
+                <w:sz w:val="28"/>
+                <w:szCs w:val="28"/>
+              </w:rPr>
+              <w:t>采用</w:t>
+            </w:r>
+            <w:proofErr w:type="spellStart"/>
+            <w:r>
+              <w:rPr>
+                <w:rFonts w:ascii="Times New Roman" w:eastAsia="Heiti SC Light" w:hAnsi="Times New Roman" w:cs="Times New Roman"/>
+                <w:kern w:val="0"/>
+                <w:sz w:val="28"/>
+                <w:szCs w:val="28"/>
+              </w:rPr>
+              <w:t>ArrayList</w:t>
+            </w:r>
+            <w:proofErr w:type="spellEnd"/>
+            <w:r>
+              <w:rPr>
+                <w:rFonts w:ascii="Times New Roman" w:eastAsia="Heiti SC Light" w:hAnsi="Times New Roman" w:cs="Times New Roman"/>
+                <w:kern w:val="0"/>
+                <w:sz w:val="28"/>
+                <w:szCs w:val="28"/>
+              </w:rPr>
+              <w:t>&lt;</w:t>
+            </w:r>
+            <w:proofErr w:type="spellStart"/>
+            <w:r>
+              <w:rPr>
+                <w:rFonts w:ascii="Times New Roman" w:eastAsia="Heiti SC Light" w:hAnsi="Times New Roman" w:cs="Times New Roman"/>
+                <w:kern w:val="0"/>
+                <w:sz w:val="28"/>
+                <w:szCs w:val="28"/>
+              </w:rPr>
+              <w:t>ArrayList</w:t>
+            </w:r>
+            <w:proofErr w:type="spellEnd"/>
+            <w:r>
+              <w:rPr>
+                <w:rFonts w:ascii="Times New Roman" w:eastAsia="Heiti SC Light" w:hAnsi="Times New Roman" w:cs="Times New Roman"/>
+                <w:kern w:val="0"/>
+                <w:sz w:val="28"/>
+                <w:szCs w:val="28"/>
+              </w:rPr>
+              <w:t>&lt;Integer&gt;&gt;</w:t>
+            </w:r>
+            <w:r>
+              <w:rPr>
+                <w:rFonts w:ascii="Times New Roman" w:eastAsia="Heiti SC Light" w:hAnsi="Times New Roman" w:cs="Times New Roman" w:hint="eastAsia"/>
+                <w:kern w:val="0"/>
+                <w:sz w:val="28"/>
+                <w:szCs w:val="28"/>
+              </w:rPr>
+              <w:t>来存储</w:t>
+            </w:r>
+            <w:r>
+              <w:rPr>
+                <w:rFonts w:ascii="Times New Roman" w:eastAsia="Heiti SC Light" w:hAnsi="Times New Roman" w:cs="Times New Roman" w:hint="eastAsia"/>
+                <w:kern w:val="0"/>
+                <w:sz w:val="28"/>
+                <w:szCs w:val="28"/>
+              </w:rPr>
+              <w:t>：</w:t>
+            </w:r>
+          </w:p>
+          <w:p>
+            <w:pPr>
+              <w:widowControl/>
+              <w:autoSpaceDE w:val="0"/>
+              <w:autoSpaceDN w:val="0"/>
+              <w:adjustRightInd w:val="0"/>
+              <w:jc w:val="left"/>
+              <w:rPr>
+                <w:rFonts w:ascii="Times New Roman" w:eastAsia="Heiti SC Light" w:hAnsi="Times New Roman" w:cs="Times New Roman"/>
+                <w:kern w:val="0"/>
+                <w:sz w:val="26"/>
+                <w:szCs w:val="28"/>
+              </w:rPr>
+            </w:pPr>
+            <w:r>
+              <w:rPr>
+                <w:rFonts w:ascii="Times New Roman" w:eastAsia="Heiti SC Light" w:hAnsi="Times New Roman" w:cs="Times New Roman"/>
+                <w:kern w:val="0"/>
+                <w:sz w:val="26"/>
+                <w:szCs w:val="28"/>
+              </w:rPr>
+              <w:t>List&lt;</w:t>
+            </w:r>
+            <w:proofErr w:type="spellStart"/>
+            <w:r>
+              <w:rPr>
+                <w:rFonts w:ascii="Times New Roman" w:eastAsia="Heiti SC Light" w:hAnsi="Times New Roman" w:cs="Times New Roman"/>
+                <w:kern w:val="0"/>
+                <w:sz w:val="26"/>
+                <w:szCs w:val="28"/>
+              </w:rPr>
+              <w:t>ArrayList</w:t>
+            </w:r>
+            <w:proofErr w:type="spellEnd"/>
+            <w:r>
+              <w:rPr>
+                <w:rFonts w:ascii="Times New Roman" w:eastAsia="Heiti SC Light" w:hAnsi="Times New Roman" w:cs="Times New Roman"/>
+                <w:kern w:val="0"/>
+                <w:sz w:val="26"/>
+                <w:szCs w:val="28"/>
+              </w:rPr>
+              <w:t>&lt;Integer&gt;&gt; res2 = new</w:t>
+            </w:r>
+            <w:r>
+              <w:rPr>
+                <w:rFonts w:ascii="Times New Roman" w:eastAsia="Heiti SC Light" w:hAnsi="Times New Roman" w:cs="Times New Roman" w:hint="eastAsia"/>
+                <w:kern w:val="0"/>
+                <w:sz w:val="26"/>
+                <w:szCs w:val="28"/>
+              </w:rPr>
+              <w:t xml:space="preserve"> </w:t>
+            </w:r>
+            <w:proofErr w:type="spellStart"/>
+            <w:r>
+              <w:rPr>
+                <w:rFonts w:ascii="Times New Roman" w:eastAsia="Heiti SC Light" w:hAnsi="Times New Roman" w:cs="Times New Roman"/>
+                <w:kern w:val="0"/>
+                <w:sz w:val="26"/>
+                <w:szCs w:val="28"/>
+              </w:rPr>
+              <w:t>ArrayList</w:t>
+            </w:r>
+            <w:proofErr w:type="spellEnd"/>
+            <w:r>
+              <w:rPr>
+                <w:rFonts w:ascii="Times New Roman" w:eastAsia="Heiti SC Light" w:hAnsi="Times New Roman" w:cs="Times New Roman"/>
+                <w:kern w:val="0"/>
+                <w:sz w:val="26"/>
+                <w:szCs w:val="28"/>
+              </w:rPr>
+              <w:t>&lt;</w:t>
+            </w:r>
+            <w:proofErr w:type="spellStart"/>
+            <w:r>
+              <w:rPr>
+                <w:rFonts w:ascii="Times New Roman" w:eastAsia="Heiti SC Light" w:hAnsi="Times New Roman" w:cs="Times New Roman"/>
+                <w:kern w:val="0"/>
+                <w:sz w:val="26"/>
+                <w:szCs w:val="28"/>
+              </w:rPr>
+              <w:t>ArrayList</w:t>
+            </w:r>
+            <w:proofErr w:type="spellEnd"/>
+            <w:r>
+              <w:rPr>
+                <w:rFonts w:ascii="Times New Roman" w:eastAsia="Heiti SC Light" w:hAnsi="Times New Roman" w:cs="Times New Roman"/>
+                <w:kern w:val="0"/>
+                <w:sz w:val="26"/>
+                <w:szCs w:val="28"/>
+              </w:rPr>
+              <w:t>&lt;Integer&gt;&gt;();</w:t>
+            </w:r>
+          </w:p>
+          <w:p>
+            <w:pPr>
+              <w:widowControl/>
+              <w:autoSpaceDE w:val="0"/>
+              <w:autoSpaceDN w:val="0"/>
+              <w:adjustRightInd w:val="0"/>
+              <w:jc w:val="left"/>
+              <w:rPr>
+                <w:rFonts w:ascii="Times New Roman" w:eastAsia="Heiti SC Light" w:hAnsi="Times New Roman" w:cs="Times New Roman"/>
+                <w:kern w:val="0"/>
+                <w:sz w:val="26"/>
+                <w:szCs w:val="28"/>
+              </w:rPr>
+            </w:pPr>
+            <w:r>
+              <w:rPr>
+                <w:rFonts w:ascii="Times New Roman" w:eastAsia="Heiti SC Light" w:hAnsi="Times New Roman" w:cs="Times New Roman"/>
+                <w:kern w:val="0"/>
+                <w:sz w:val="26"/>
+                <w:szCs w:val="28"/>
+              </w:rPr>
+              <w:tab/>
+            </w:r>
+            <w:r>
+              <w:rPr>
+                <w:rFonts w:ascii="Times New Roman" w:eastAsia="Heiti SC Light" w:hAnsi="Times New Roman" w:cs="Times New Roman"/>
+                <w:kern w:val="0"/>
+                <w:sz w:val="26"/>
+                <w:szCs w:val="28"/>
+              </w:rPr>
+              <w:tab/>
+            </w:r>
+            <w:proofErr w:type="gramStart"/>
+            <w:r>
+              <w:rPr>
+                <w:rFonts w:ascii="Times New Roman" w:eastAsia="Heiti SC Light" w:hAnsi="Times New Roman" w:cs="Times New Roman"/>
+                <w:kern w:val="0"/>
+                <w:sz w:val="26"/>
+                <w:szCs w:val="28"/>
+              </w:rPr>
+              <w:t>for</w:t>
+            </w:r>
+            <w:proofErr w:type="gramEnd"/>
+            <w:r>
+              <w:rPr>
+                <w:rFonts w:ascii="Times New Roman" w:eastAsia="Heiti SC Light" w:hAnsi="Times New Roman" w:cs="Times New Roman"/>
+                <w:kern w:val="0"/>
+                <w:sz w:val="26"/>
+                <w:szCs w:val="28"/>
+              </w:rPr>
+              <w:t>(</w:t>
+            </w:r>
+            <w:proofErr w:type="spellStart"/>
+            <w:r>
+              <w:rPr>
+                <w:rFonts w:ascii="Times New Roman" w:eastAsia="Heiti SC Light" w:hAnsi="Times New Roman" w:cs="Times New Roman"/>
+                <w:kern w:val="0"/>
+                <w:sz w:val="26"/>
+                <w:szCs w:val="28"/>
+              </w:rPr>
+              <w:t>int</w:t>
+            </w:r>
+            <w:proofErr w:type="spellEnd"/>
+            <w:r>
+              <w:rPr>
+                <w:rFonts w:ascii="Times New Roman" w:eastAsia="Heiti SC Light" w:hAnsi="Times New Roman" w:cs="Times New Roman"/>
+                <w:kern w:val="0"/>
+                <w:sz w:val="26"/>
+                <w:szCs w:val="28"/>
+              </w:rPr>
+              <w:t xml:space="preserve"> </w:t>
+            </w:r>
+            <w:proofErr w:type="spellStart"/>
+            <w:r>
+              <w:rPr>
+                <w:rFonts w:ascii="Times New Roman" w:eastAsia="Heiti SC Light" w:hAnsi="Times New Roman" w:cs="Times New Roman"/>
+                <w:kern w:val="0"/>
+                <w:sz w:val="26"/>
+                <w:szCs w:val="28"/>
+              </w:rPr>
+              <w:t>i</w:t>
+            </w:r>
+            <w:proofErr w:type="spellEnd"/>
+            <w:r>
+              <w:rPr>
+                <w:rFonts w:ascii="Times New Roman" w:eastAsia="Heiti SC Light" w:hAnsi="Times New Roman" w:cs="Times New Roman"/>
+                <w:kern w:val="0"/>
+                <w:sz w:val="26"/>
+                <w:szCs w:val="28"/>
+              </w:rPr>
+              <w:t xml:space="preserve">=0; </w:t>
+            </w:r>
+            <w:proofErr w:type="spellStart"/>
+            <w:r>
+              <w:rPr>
+                <w:rFonts w:ascii="Times New Roman" w:eastAsia="Heiti SC Light" w:hAnsi="Times New Roman" w:cs="Times New Roman"/>
+                <w:kern w:val="0"/>
+                <w:sz w:val="26"/>
+                <w:szCs w:val="28"/>
+              </w:rPr>
+              <w:t>i</w:t>
+            </w:r>
+            <w:proofErr w:type="spellEnd"/>
+            <w:r>
+              <w:rPr>
+                <w:rFonts w:ascii="Times New Roman" w:eastAsia="Heiti SC Light" w:hAnsi="Times New Roman" w:cs="Times New Roman"/>
+                <w:kern w:val="0"/>
+                <w:sz w:val="26"/>
+                <w:szCs w:val="28"/>
+              </w:rPr>
+              <w:t>&lt;5;i++)</w:t>
+            </w:r>
+          </w:p>
+          <w:p>
+            <w:pPr>
+              <w:widowControl/>
+              <w:autoSpaceDE w:val="0"/>
+              <w:autoSpaceDN w:val="0"/>
+              <w:adjustRightInd w:val="0"/>
+              <w:jc w:val="left"/>
+              <w:rPr>
+                <w:rFonts w:ascii="Times New Roman" w:eastAsia="Heiti SC Light" w:hAnsi="Times New Roman" w:cs="Times New Roman"/>
+                <w:kern w:val="0"/>
+                <w:sz w:val="26"/>
+                <w:szCs w:val="28"/>
+              </w:rPr>
+            </w:pPr>
+            <w:r>
+              <w:rPr>
+                <w:rFonts w:ascii="Times New Roman" w:eastAsia="Heiti SC Light" w:hAnsi="Times New Roman" w:cs="Times New Roman"/>
+                <w:kern w:val="0"/>
+                <w:sz w:val="26"/>
+                <w:szCs w:val="28"/>
+              </w:rPr>
+              <w:tab/>
+            </w:r>
+            <w:r>
+              <w:rPr>
+                <w:rFonts w:ascii="Times New Roman" w:eastAsia="Heiti SC Light" w:hAnsi="Times New Roman" w:cs="Times New Roman"/>
+                <w:kern w:val="0"/>
+                <w:sz w:val="26"/>
+                <w:szCs w:val="28"/>
+              </w:rPr>
+              <w:tab/>
+              <w:t>{</w:t>
+            </w:r>
+          </w:p>
+          <w:p>
+            <w:pPr>
+              <w:widowControl/>
+              <w:autoSpaceDE w:val="0"/>
+              <w:autoSpaceDN w:val="0"/>
+              <w:adjustRightInd w:val="0"/>
+              <w:jc w:val="left"/>
+              <w:rPr>
+                <w:rFonts w:ascii="Times New Roman" w:eastAsia="Heiti SC Light" w:hAnsi="Times New Roman" w:cs="Times New Roman"/>
+                <w:kern w:val="0"/>
+                <w:sz w:val="26"/>
+                <w:szCs w:val="28"/>
+              </w:rPr>
+            </w:pPr>
+            <w:r>
+              <w:rPr>
+                <w:rFonts w:ascii="Times New Roman" w:eastAsia="Heiti SC Light" w:hAnsi="Times New Roman" w:cs="Times New Roman"/>
+                <w:kern w:val="0"/>
+                <w:sz w:val="26"/>
+                <w:szCs w:val="28"/>
+              </w:rPr>
+              <w:tab/>
+            </w:r>
+            <w:r>
+              <w:rPr>
+                <w:rFonts w:ascii="Times New Roman" w:eastAsia="Heiti SC Light" w:hAnsi="Times New Roman" w:cs="Times New Roman"/>
+                <w:kern w:val="0"/>
+                <w:sz w:val="26"/>
+                <w:szCs w:val="28"/>
+              </w:rPr>
+              <w:tab/>
+            </w:r>
+            <w:r>
+              <w:rPr>
+                <w:rFonts w:ascii="Times New Roman" w:eastAsia="Heiti SC Light" w:hAnsi="Times New Roman" w:cs="Times New Roman"/>
+                <w:kern w:val="0"/>
+                <w:sz w:val="26"/>
+                <w:szCs w:val="28"/>
+              </w:rPr>
+              <w:tab/>
+            </w:r>
+            <w:proofErr w:type="gramStart"/>
+            <w:r>
+              <w:rPr>
+                <w:rFonts w:ascii="Times New Roman" w:eastAsia="Heiti SC Light" w:hAnsi="Times New Roman" w:cs="Times New Roman"/>
+                <w:kern w:val="0"/>
+                <w:sz w:val="26"/>
+                <w:szCs w:val="28"/>
+              </w:rPr>
+              <w:t>res2.add</w:t>
+            </w:r>
+            <w:proofErr w:type="gramEnd"/>
+            <w:r>
+              <w:rPr>
+                <w:rFonts w:ascii="Times New Roman" w:eastAsia="Heiti SC Light" w:hAnsi="Times New Roman" w:cs="Times New Roman"/>
+                <w:kern w:val="0"/>
+                <w:sz w:val="26"/>
+                <w:szCs w:val="28"/>
+              </w:rPr>
+              <w:t xml:space="preserve">(new </w:t>
+            </w:r>
+            <w:proofErr w:type="spellStart"/>
+            <w:r>
+              <w:rPr>
+                <w:rFonts w:ascii="Times New Roman" w:eastAsia="Heiti SC Light" w:hAnsi="Times New Roman" w:cs="Times New Roman"/>
+                <w:kern w:val="0"/>
+                <w:sz w:val="26"/>
+                <w:szCs w:val="28"/>
+              </w:rPr>
+              <w:t>ArrayList</w:t>
+            </w:r>
+            <w:proofErr w:type="spellEnd"/>
+            <w:r>
+              <w:rPr>
+                <w:rFonts w:ascii="Times New Roman" w:eastAsia="Heiti SC Light" w:hAnsi="Times New Roman" w:cs="Times New Roman"/>
+                <w:kern w:val="0"/>
+                <w:sz w:val="26"/>
+                <w:szCs w:val="28"/>
+              </w:rPr>
+              <w:t>&lt;Integer&gt;());</w:t>
+            </w:r>
+          </w:p>
+          <w:p>
+            <w:pPr>
+              <w:widowControl/>
+              <w:autoSpaceDE w:val="0"/>
+              <w:autoSpaceDN w:val="0"/>
+              <w:adjustRightInd w:val="0"/>
+              <w:jc w:val="left"/>
+              <w:rPr>
+                <w:rFonts w:ascii="Times New Roman" w:eastAsia="Heiti SC Light" w:hAnsi="Times New Roman" w:cs="Times New Roman"/>
+                <w:kern w:val="0"/>
+                <w:sz w:val="26"/>
+                <w:szCs w:val="28"/>
+              </w:rPr>
+            </w:pPr>
+            <w:r>
+              <w:rPr>
+                <w:rFonts w:ascii="Times New Roman" w:eastAsia="Heiti SC Light" w:hAnsi="Times New Roman" w:cs="Times New Roman"/>
+                <w:kern w:val="0"/>
+                <w:sz w:val="26"/>
+                <w:szCs w:val="28"/>
+              </w:rPr>
+              <w:tab/>
+            </w:r>
+            <w:r>
+              <w:rPr>
+                <w:rFonts w:ascii="Times New Roman" w:eastAsia="Heiti SC Light" w:hAnsi="Times New Roman" w:cs="Times New Roman"/>
+                <w:kern w:val="0"/>
+                <w:sz w:val="26"/>
+                <w:szCs w:val="28"/>
+              </w:rPr>
+              <w:tab/>
+              <w:t>}</w:t>
+            </w:r>
+          </w:p>
+          <w:p>
+            <w:pPr>
+              <w:rPr>
+                <w:rFonts w:ascii="Arial" w:eastAsia="Heiti SC Light" w:hAnsi="Arial" w:cs="Arial"/>
+                <w:kern w:val="0"/>
+                <w:sz w:val="28"/>
+                <w:szCs w:val="28"/>
+              </w:rPr>
+            </w:pPr>
+            <w:r>
+              <w:rPr>
+                <w:rFonts w:ascii="Monaco" w:hAnsi="Monaco" w:cs="Monaco"/>
+                <w:color w:val="D9E8F7"/>
+                <w:kern w:val="0"/>
+                <w:sz w:val="28"/>
+                <w:szCs w:val="28"/>
+              </w:rPr>
+              <w:tab/>
+            </w:r>
+            <w:r>
+              <w:rPr>
+                <w:rFonts w:ascii="Monaco" w:hAnsi="Monaco" w:cs="Monaco"/>
+                <w:color w:val="F9FAF4"/>
+                <w:kern w:val="0"/>
+                <w:sz w:val="28"/>
+                <w:szCs w:val="28"/>
+              </w:rPr>
+              <w:t>}</w:t>
+            </w:r>
+          </w:p>
+        </w:tc>
+      </w:tr>
+    </w:tbl>
+    <w:p>
+      <w:pPr>
+        <w:rPr>
+          <w:rFonts w:ascii="Arial" w:eastAsia="Heiti SC Light" w:hAnsi="Arial" w:cs="Arial" w:hint="eastAsia"/>
+          <w:kern w:val="0"/>
+          <w:sz w:val="28"/>
+          <w:szCs w:val="28"/>
+        </w:rPr>
+      </w:pPr>
+      <w:r>
+        <w:rPr>
+          <w:rFonts w:ascii="Arial" w:eastAsia="Heiti SC Light" w:hAnsi="Arial" w:cs="Arial"/>
+          <w:b/>
+          <w:color w:val="0000FF"/>
+          <w:kern w:val="0"/>
+          <w:sz w:val="28"/>
+          <w:szCs w:val="28"/>
+        </w:rPr>
+        <w:t>Java</w:t>
+      </w:r>
+      <w:r>
+        <w:rPr>
+          <w:rFonts w:ascii="Arial" w:eastAsia="Heiti SC Light" w:hAnsi="Arial" w:cs="Arial" w:hint="eastAsia"/>
+          <w:b/>
+          <w:color w:val="0000FF"/>
+          <w:kern w:val="0"/>
+          <w:sz w:val="28"/>
+          <w:szCs w:val="28"/>
+        </w:rPr>
+        <w:t xml:space="preserve"> </w:t>
+      </w:r>
+      <w:r>
+        <w:rPr>
+          <w:rFonts w:ascii="Arial" w:eastAsia="Heiti SC Light" w:hAnsi="Arial" w:cs="Arial" w:hint="eastAsia"/>
+          <w:b/>
+          <w:color w:val="0000FF"/>
+          <w:kern w:val="0"/>
+          <w:sz w:val="28"/>
+          <w:szCs w:val="28"/>
+        </w:rPr>
+        <w:t>中</w:t>
+      </w:r>
+      <w:proofErr w:type="spellStart"/>
+      <w:r>
+        <w:rPr>
+          <w:rFonts w:ascii="Arial" w:eastAsia="Heiti SC Light" w:hAnsi="Arial" w:cs="Arial"/>
+          <w:b/>
+          <w:color w:val="0000FF"/>
+          <w:kern w:val="0"/>
+          <w:sz w:val="28"/>
+          <w:szCs w:val="28"/>
+        </w:rPr>
+        <w:t>ArrayList</w:t>
+      </w:r>
+      <w:proofErr w:type="spellEnd"/>
+      <w:r>
+        <w:rPr>
+          <w:rFonts w:ascii="Arial" w:eastAsia="Heiti SC Light" w:hAnsi="Arial" w:cs="Arial"/>
+          <w:b/>
+          <w:color w:val="0000FF"/>
+          <w:kern w:val="0"/>
+          <w:sz w:val="28"/>
+          <w:szCs w:val="28"/>
+        </w:rPr>
+        <w:t xml:space="preserve"> </w:t>
+      </w:r>
+      <w:r>
+        <w:rPr>
+          <w:rFonts w:ascii="Arial" w:eastAsia="Heiti SC Light" w:hAnsi="Arial" w:cs="Arial" w:hint="eastAsia"/>
+          <w:b/>
+          <w:color w:val="0000FF"/>
+          <w:kern w:val="0"/>
+          <w:sz w:val="28"/>
+          <w:szCs w:val="28"/>
+        </w:rPr>
+        <w:t>构造函数中带参数的构造方法</w:t>
+      </w:r>
+      <w:r>
+        <w:rPr>
+          <w:rFonts w:ascii="Arial" w:eastAsia="Heiti SC Light" w:hAnsi="Arial" w:cs="Arial" w:hint="eastAsia"/>
+          <w:kern w:val="0"/>
+          <w:sz w:val="28"/>
+          <w:szCs w:val="28"/>
+        </w:rPr>
+        <w:t>：</w:t>
+      </w:r>
+    </w:p>
+    <w:tbl>
+      <w:tblPr>
+        <w:tblStyle w:val="a3"/>
+        <w:tblW w:w="0" w:type="auto"/>
+        <w:tblLook w:val="04A0" w:firstRow="1" w:lastRow="0" w:firstColumn="1" w:lastColumn="0" w:noHBand="0" w:noVBand="1"/>
+      </w:tblPr>
+      <w:tblGrid>
+        <w:gridCol w:w="8516"/>
+      </w:tblGrid>
+      <w:tr>
+        <w:tc>
+          <w:tcPr>
+            <w:tcW w:w="8516" w:type="dxa"/>
+          </w:tcPr>
+          <w:p>
+            <w:pPr>
+              <w:rPr>
+                <w:rFonts w:ascii="Times New Roman" w:eastAsia="Heiti SC Light" w:hAnsi="Times New Roman" w:cs="Times New Roman" w:hint="eastAsia"/>
+                <w:kern w:val="0"/>
+                <w:sz w:val="26"/>
+                <w:szCs w:val="28"/>
+              </w:rPr>
+            </w:pPr>
+            <w:proofErr w:type="spellStart"/>
+            <w:r>
+              <w:rPr>
+                <w:rFonts w:ascii="Times New Roman" w:eastAsia="Heiti SC Light" w:hAnsi="Times New Roman" w:cs="Times New Roman"/>
+                <w:kern w:val="0"/>
+                <w:sz w:val="26"/>
+                <w:szCs w:val="28"/>
+              </w:rPr>
+              <w:t>ArrayList</w:t>
+            </w:r>
+            <w:proofErr w:type="spellEnd"/>
+            <w:r>
+              <w:rPr>
+                <w:rFonts w:ascii="Times New Roman" w:eastAsia="Heiti SC Light" w:hAnsi="Times New Roman" w:cs="Times New Roman"/>
+                <w:kern w:val="0"/>
+                <w:sz w:val="26"/>
+                <w:szCs w:val="28"/>
+              </w:rPr>
+              <w:t xml:space="preserve">&lt;Integer&gt; cur = new </w:t>
+            </w:r>
+            <w:proofErr w:type="spellStart"/>
+            <w:r>
+              <w:rPr>
+                <w:rFonts w:ascii="Times New Roman" w:eastAsia="Heiti SC Light" w:hAnsi="Times New Roman" w:cs="Times New Roman"/>
+                <w:kern w:val="0"/>
+                <w:sz w:val="26"/>
+                <w:szCs w:val="28"/>
+              </w:rPr>
+              <w:t>ArrayList</w:t>
+            </w:r>
+            <w:proofErr w:type="spellEnd"/>
+            <w:r>
+              <w:rPr>
+                <w:rFonts w:ascii="Times New Roman" w:eastAsia="Heiti SC Light" w:hAnsi="Times New Roman" w:cs="Times New Roman"/>
+                <w:kern w:val="0"/>
+                <w:sz w:val="26"/>
+                <w:szCs w:val="28"/>
+              </w:rPr>
+              <w:t>&lt;&gt;(5);</w:t>
+            </w:r>
+          </w:p>
+          <w:p>
+            <w:pPr>
+              <w:rPr>
+                <w:rFonts w:ascii="Times New Roman" w:eastAsia="Heiti SC Light" w:hAnsi="Times New Roman" w:cs="Times New Roman"/>
+                <w:kern w:val="0"/>
+                <w:sz w:val="26"/>
+                <w:szCs w:val="28"/>
+              </w:rPr>
+            </w:pPr>
+            <w:r>
+              <w:rPr>
+                <w:rFonts w:ascii="Times New Roman" w:eastAsia="Heiti SC Light" w:hAnsi="Times New Roman" w:cs="Times New Roman" w:hint="eastAsia"/>
+                <w:kern w:val="0"/>
+                <w:sz w:val="26"/>
+                <w:szCs w:val="28"/>
+              </w:rPr>
+              <w:t>注意此时的</w:t>
+            </w:r>
+            <w:r>
+              <w:rPr>
+                <w:rFonts w:ascii="Times New Roman" w:eastAsia="Heiti SC Light" w:hAnsi="Times New Roman" w:cs="Times New Roman" w:hint="eastAsia"/>
+                <w:kern w:val="0"/>
+                <w:sz w:val="26"/>
+                <w:szCs w:val="28"/>
+              </w:rPr>
+              <w:t>5</w:t>
+            </w:r>
+            <w:r>
+              <w:rPr>
+                <w:rFonts w:ascii="Times New Roman" w:eastAsia="Heiti SC Light" w:hAnsi="Times New Roman" w:cs="Times New Roman" w:hint="eastAsia"/>
+                <w:kern w:val="0"/>
+                <w:sz w:val="26"/>
+                <w:szCs w:val="28"/>
+              </w:rPr>
+              <w:t>是实现</w:t>
+            </w:r>
+            <w:proofErr w:type="spellStart"/>
+            <w:r>
+              <w:rPr>
+                <w:rFonts w:ascii="Times New Roman" w:eastAsia="Heiti SC Light" w:hAnsi="Times New Roman" w:cs="Times New Roman"/>
+                <w:kern w:val="0"/>
+                <w:sz w:val="26"/>
+                <w:szCs w:val="28"/>
+              </w:rPr>
+              <w:t>ArrayList</w:t>
+            </w:r>
+            <w:proofErr w:type="spellEnd"/>
+            <w:r>
+              <w:rPr>
+                <w:rFonts w:ascii="Times New Roman" w:eastAsia="Heiti SC Light" w:hAnsi="Times New Roman" w:cs="Times New Roman" w:hint="eastAsia"/>
+                <w:kern w:val="0"/>
+                <w:sz w:val="26"/>
+                <w:szCs w:val="28"/>
+              </w:rPr>
+              <w:t>底层数组数组的</w:t>
+            </w:r>
+            <w:bookmarkStart w:id="0" w:name="_GoBack"/>
+            <w:r>
+              <w:rPr>
+                <w:rFonts w:ascii="Times New Roman" w:eastAsia="Heiti SC Light" w:hAnsi="Times New Roman" w:cs="Times New Roman" w:hint="eastAsia"/>
+                <w:b/>
+                <w:color w:val="FF6600"/>
+                <w:kern w:val="0"/>
+                <w:sz w:val="26"/>
+                <w:szCs w:val="28"/>
+              </w:rPr>
+              <w:t>初始容量</w:t>
+            </w:r>
+            <w:bookmarkEnd w:id="0"/>
+            <w:r>
+              <w:rPr>
+                <w:rFonts w:ascii="Times New Roman" w:eastAsia="Heiti SC Light" w:hAnsi="Times New Roman" w:cs="Times New Roman" w:hint="eastAsia"/>
+                <w:kern w:val="0"/>
+                <w:sz w:val="26"/>
+                <w:szCs w:val="28"/>
+              </w:rPr>
+              <w:t>，但是此时的</w:t>
+            </w:r>
+          </w:p>
+          <w:p>
+            <w:pPr>
+              <w:rPr>
+                <w:rFonts w:ascii="Arial" w:eastAsia="Heiti SC Light" w:hAnsi="Arial" w:cs="Arial" w:hint="eastAsia"/>
+                <w:kern w:val="0"/>
+                <w:sz w:val="28"/>
+                <w:szCs w:val="28"/>
+              </w:rPr>
+            </w:pPr>
+            <w:proofErr w:type="spellStart"/>
+            <w:r>
+              <w:rPr>
+                <w:rFonts w:ascii="Times New Roman" w:eastAsia="Heiti SC Light" w:hAnsi="Times New Roman" w:cs="Times New Roman"/>
+                <w:kern w:val="0"/>
+                <w:sz w:val="26"/>
+                <w:szCs w:val="28"/>
+              </w:rPr>
+              <w:t>cur.size</w:t>
+            </w:r>
+            <w:proofErr w:type="spellEnd"/>
+            <w:r>
+              <w:rPr>
+                <w:rFonts w:ascii="Times New Roman" w:eastAsia="Heiti SC Light" w:hAnsi="Times New Roman" w:cs="Times New Roman"/>
+                <w:kern w:val="0"/>
+                <w:sz w:val="26"/>
+                <w:szCs w:val="28"/>
+              </w:rPr>
+              <w:t>()</w:t>
+            </w:r>
+            <w:r>
+              <w:rPr>
+                <w:rFonts w:ascii="Times New Roman" w:eastAsia="Heiti SC Light" w:hAnsi="Times New Roman" w:cs="Times New Roman" w:hint="eastAsia"/>
+                <w:kern w:val="0"/>
+                <w:sz w:val="26"/>
+                <w:szCs w:val="28"/>
+              </w:rPr>
+              <w:t>仍然是</w:t>
+            </w:r>
+            <w:r>
+              <w:rPr>
+                <w:rFonts w:ascii="Times New Roman" w:eastAsia="Heiti SC Light" w:hAnsi="Times New Roman" w:cs="Times New Roman" w:hint="eastAsia"/>
+                <w:kern w:val="0"/>
+                <w:sz w:val="26"/>
+                <w:szCs w:val="28"/>
+              </w:rPr>
+              <w:t>0</w:t>
+            </w:r>
+            <w:r>
+              <w:rPr>
+                <w:rFonts w:ascii="Times New Roman" w:eastAsia="Heiti SC Light" w:hAnsi="Times New Roman" w:cs="Times New Roman" w:hint="eastAsia"/>
+                <w:kern w:val="0"/>
+                <w:sz w:val="26"/>
+                <w:szCs w:val="28"/>
+              </w:rPr>
+              <w:t>；而且尽是初始容量，对于</w:t>
+            </w:r>
+            <w:r>
+              <w:rPr>
+                <w:rFonts w:ascii="Times New Roman" w:eastAsia="Heiti SC Light" w:hAnsi="Times New Roman" w:cs="Times New Roman"/>
+                <w:kern w:val="0"/>
+                <w:sz w:val="26"/>
+                <w:szCs w:val="28"/>
+              </w:rPr>
+              <w:t>load factor</w:t>
+            </w:r>
+            <w:r>
+              <w:rPr>
+                <w:rFonts w:ascii="Times New Roman" w:eastAsia="Heiti SC Light" w:hAnsi="Times New Roman" w:cs="Times New Roman" w:hint="eastAsia"/>
+                <w:kern w:val="0"/>
+                <w:sz w:val="26"/>
+                <w:szCs w:val="28"/>
+              </w:rPr>
+              <w:t>大于某一</w:t>
+            </w:r>
+            <w:r>
+              <w:rPr>
+                <w:rFonts w:ascii="Times New Roman" w:eastAsia="Heiti SC Light" w:hAnsi="Times New Roman" w:cs="Times New Roman"/>
+                <w:kern w:val="0"/>
+                <w:sz w:val="26"/>
+                <w:szCs w:val="28"/>
+              </w:rPr>
+              <w:t>thresh</w:t>
+            </w:r>
+            <w:r>
+              <w:rPr>
+                <w:rFonts w:ascii="Times New Roman" w:eastAsia="Heiti SC Light" w:hAnsi="Times New Roman" w:cs="Times New Roman" w:hint="eastAsia"/>
+                <w:kern w:val="0"/>
+                <w:sz w:val="26"/>
+                <w:szCs w:val="28"/>
+              </w:rPr>
+              <w:t>值，仍然要扩充容量。</w:t>
+            </w:r>
+          </w:p>
+        </w:tc>
+      </w:tr>
+    </w:tbl>
+    <w:p>
+      <w:pPr>
+        <w:rPr>
+          <w:rFonts w:ascii="Arial" w:eastAsia="Heiti SC Light" w:hAnsi="Arial" w:cs="Arial"/>
+          <w:kern w:val="0"/>
+          <w:sz w:val="28"/>
+          <w:szCs w:val="28"/>
+        </w:rPr>
+      </w:pPr>
+    </w:p>
+    <w:p>
+      <w:pPr>
+        <w:rPr>
+          <w:rFonts w:ascii="Arial" w:eastAsia="Heiti SC Light" w:hAnsi="Arial" w:cs="Arial"/>
+          <w:kern w:val="0"/>
+          <w:sz w:val="28"/>
+          <w:szCs w:val="28"/>
+        </w:rPr>
+      </w:pPr>
+    </w:p>
+    <w:p>
+      <w:pPr>
+        <w:rPr>
+          <w:rFonts w:ascii="Arial" w:eastAsia="Heiti SC Light" w:hAnsi="Arial" w:cs="Arial"/>
+          <w:kern w:val="0"/>
+          <w:sz w:val="28"/>
+          <w:szCs w:val="28"/>
+        </w:rPr>
+      </w:pPr>
+    </w:p>
     <w:p>
       <w:pPr>
         <w:rPr>

</xml_diff>

<commit_message>
how to represent the given format decimal number, in java.text.DecimalFormat
</commit_message>
<xml_diff>
--- a/java/JAVA_总结.docx
+++ b/java/JAVA_总结.docx
@@ -10386,12 +10386,21 @@
               <w:adjustRightInd w:val="0"/>
               <w:jc w:val="left"/>
               <w:rPr>
+                <w:rFonts w:ascii="Times New Roman" w:eastAsia="Heiti SC Light" w:hAnsi="Times New Roman" w:cs="Times New Roman"/>
+                <w:kern w:val="0"/>
+                <w:sz w:val="28"/>
+                <w:szCs w:val="28"/>
+              </w:rPr>
+            </w:pPr>
+            <w:r>
+              <w:rPr>
                 <w:rFonts w:ascii="Times New Roman" w:eastAsia="Heiti SC Light" w:hAnsi="Times New Roman" w:cs="Times New Roman" w:hint="eastAsia"/>
                 <w:kern w:val="0"/>
                 <w:sz w:val="28"/>
                 <w:szCs w:val="28"/>
               </w:rPr>
-            </w:pPr>
+              <w:t>3:</w:t>
+            </w:r>
             <w:r>
               <w:rPr>
                 <w:rFonts w:ascii="Times New Roman" w:eastAsia="Heiti SC Light" w:hAnsi="Times New Roman" w:cs="Times New Roman" w:hint="eastAsia"/>
@@ -10399,7 +10408,47 @@
                 <w:sz w:val="28"/>
                 <w:szCs w:val="28"/>
               </w:rPr>
-              <w:t>3</w:t>
+              <w:t>采用</w:t>
+            </w:r>
+            <w:proofErr w:type="spellStart"/>
+            <w:r>
+              <w:rPr>
+                <w:rFonts w:ascii="Times New Roman" w:eastAsia="Heiti SC Light" w:hAnsi="Times New Roman" w:cs="Times New Roman"/>
+                <w:kern w:val="0"/>
+                <w:sz w:val="28"/>
+                <w:szCs w:val="28"/>
+              </w:rPr>
+              <w:t>ArrayList</w:t>
+            </w:r>
+            <w:proofErr w:type="spellEnd"/>
+            <w:r>
+              <w:rPr>
+                <w:rFonts w:ascii="Times New Roman" w:eastAsia="Heiti SC Light" w:hAnsi="Times New Roman" w:cs="Times New Roman"/>
+                <w:kern w:val="0"/>
+                <w:sz w:val="28"/>
+                <w:szCs w:val="28"/>
+              </w:rPr>
+              <w:t>&lt;</w:t>
+            </w:r>
+            <w:proofErr w:type="spellStart"/>
+            <w:r>
+              <w:rPr>
+                <w:rFonts w:ascii="Times New Roman" w:eastAsia="Heiti SC Light" w:hAnsi="Times New Roman" w:cs="Times New Roman"/>
+                <w:kern w:val="0"/>
+                <w:sz w:val="28"/>
+                <w:szCs w:val="28"/>
+              </w:rPr>
+              <w:t>ArrayList</w:t>
+            </w:r>
+            <w:proofErr w:type="spellEnd"/>
+            <w:r>
+              <w:rPr>
+                <w:rFonts w:ascii="Times New Roman" w:eastAsia="Heiti SC Light" w:hAnsi="Times New Roman" w:cs="Times New Roman"/>
+                <w:kern w:val="0"/>
+                <w:sz w:val="28"/>
+                <w:szCs w:val="28"/>
+              </w:rPr>
+              <w:t>&lt;Integer&gt;&gt;</w:t>
             </w:r>
             <w:r>
               <w:rPr>
@@ -10408,74 +10457,7 @@
                 <w:sz w:val="28"/>
                 <w:szCs w:val="28"/>
               </w:rPr>
-              <w:t>:</w:t>
-            </w:r>
-            <w:r>
-              <w:rPr>
-                <w:rFonts w:ascii="Times New Roman" w:eastAsia="Heiti SC Light" w:hAnsi="Times New Roman" w:cs="Times New Roman" w:hint="eastAsia"/>
-                <w:kern w:val="0"/>
-                <w:sz w:val="28"/>
-                <w:szCs w:val="28"/>
-              </w:rPr>
-              <w:t>采用</w:t>
-            </w:r>
-            <w:proofErr w:type="spellStart"/>
-            <w:r>
-              <w:rPr>
-                <w:rFonts w:ascii="Times New Roman" w:eastAsia="Heiti SC Light" w:hAnsi="Times New Roman" w:cs="Times New Roman"/>
-                <w:kern w:val="0"/>
-                <w:sz w:val="28"/>
-                <w:szCs w:val="28"/>
-              </w:rPr>
-              <w:t>ArrayList</w:t>
-            </w:r>
-            <w:proofErr w:type="spellEnd"/>
-            <w:r>
-              <w:rPr>
-                <w:rFonts w:ascii="Times New Roman" w:eastAsia="Heiti SC Light" w:hAnsi="Times New Roman" w:cs="Times New Roman"/>
-                <w:kern w:val="0"/>
-                <w:sz w:val="28"/>
-                <w:szCs w:val="28"/>
-              </w:rPr>
-              <w:t>&lt;</w:t>
-            </w:r>
-            <w:proofErr w:type="spellStart"/>
-            <w:r>
-              <w:rPr>
-                <w:rFonts w:ascii="Times New Roman" w:eastAsia="Heiti SC Light" w:hAnsi="Times New Roman" w:cs="Times New Roman"/>
-                <w:kern w:val="0"/>
-                <w:sz w:val="28"/>
-                <w:szCs w:val="28"/>
-              </w:rPr>
-              <w:t>ArrayList</w:t>
-            </w:r>
-            <w:proofErr w:type="spellEnd"/>
-            <w:r>
-              <w:rPr>
-                <w:rFonts w:ascii="Times New Roman" w:eastAsia="Heiti SC Light" w:hAnsi="Times New Roman" w:cs="Times New Roman"/>
-                <w:kern w:val="0"/>
-                <w:sz w:val="28"/>
-                <w:szCs w:val="28"/>
-              </w:rPr>
-              <w:t>&lt;Integer&gt;&gt;</w:t>
-            </w:r>
-            <w:r>
-              <w:rPr>
-                <w:rFonts w:ascii="Times New Roman" w:eastAsia="Heiti SC Light" w:hAnsi="Times New Roman" w:cs="Times New Roman" w:hint="eastAsia"/>
-                <w:kern w:val="0"/>
-                <w:sz w:val="28"/>
-                <w:szCs w:val="28"/>
-              </w:rPr>
-              <w:t>来存储</w:t>
-            </w:r>
-            <w:r>
-              <w:rPr>
-                <w:rFonts w:ascii="Times New Roman" w:eastAsia="Heiti SC Light" w:hAnsi="Times New Roman" w:cs="Times New Roman" w:hint="eastAsia"/>
-                <w:kern w:val="0"/>
-                <w:sz w:val="28"/>
-                <w:szCs w:val="28"/>
-              </w:rPr>
-              <w:t>：</w:t>
+              <w:t>来存储：</w:t>
             </w:r>
           </w:p>
           <w:p>
@@ -10870,22 +10852,33 @@
     <w:p>
       <w:pPr>
         <w:rPr>
+          <w:rFonts w:ascii="Arial" w:eastAsia="Heiti SC Light" w:hAnsi="Arial" w:cs="Arial"/>
+          <w:kern w:val="0"/>
+          <w:sz w:val="28"/>
+          <w:szCs w:val="28"/>
+        </w:rPr>
+      </w:pPr>
+      <w:r>
+        <w:rPr>
+          <w:rFonts w:ascii="Arial" w:eastAsia="Heiti SC Light" w:hAnsi="Arial" w:cs="Arial"/>
+          <w:b/>
+          <w:color w:val="0000FF"/>
+          <w:kern w:val="0"/>
+          <w:sz w:val="28"/>
+          <w:szCs w:val="28"/>
+        </w:rPr>
+        <w:t>Java</w:t>
+      </w:r>
+      <w:r>
+        <w:rPr>
           <w:rFonts w:ascii="Arial" w:eastAsia="Heiti SC Light" w:hAnsi="Arial" w:cs="Arial" w:hint="eastAsia"/>
-          <w:kern w:val="0"/>
-          <w:sz w:val="28"/>
-          <w:szCs w:val="28"/>
-        </w:rPr>
-      </w:pPr>
-      <w:r>
-        <w:rPr>
-          <w:rFonts w:ascii="Arial" w:eastAsia="Heiti SC Light" w:hAnsi="Arial" w:cs="Arial"/>
-          <w:b/>
-          <w:color w:val="0000FF"/>
-          <w:kern w:val="0"/>
-          <w:sz w:val="28"/>
-          <w:szCs w:val="28"/>
-        </w:rPr>
-        <w:t>Java</w:t>
+          <w:b/>
+          <w:color w:val="0000FF"/>
+          <w:kern w:val="0"/>
+          <w:sz w:val="28"/>
+          <w:szCs w:val="28"/>
+        </w:rPr>
+        <w:t xml:space="preserve"> </w:t>
       </w:r>
       <w:r>
         <w:rPr>
@@ -10896,6 +10889,30 @@
           <w:sz w:val="28"/>
           <w:szCs w:val="28"/>
         </w:rPr>
+        <w:t>中</w:t>
+      </w:r>
+      <w:proofErr w:type="spellStart"/>
+      <w:r>
+        <w:rPr>
+          <w:rFonts w:ascii="Arial" w:eastAsia="Heiti SC Light" w:hAnsi="Arial" w:cs="Arial"/>
+          <w:b/>
+          <w:color w:val="0000FF"/>
+          <w:kern w:val="0"/>
+          <w:sz w:val="28"/>
+          <w:szCs w:val="28"/>
+        </w:rPr>
+        <w:t>ArrayList</w:t>
+      </w:r>
+      <w:proofErr w:type="spellEnd"/>
+      <w:r>
+        <w:rPr>
+          <w:rFonts w:ascii="Arial" w:eastAsia="Heiti SC Light" w:hAnsi="Arial" w:cs="Arial"/>
+          <w:b/>
+          <w:color w:val="0000FF"/>
+          <w:kern w:val="0"/>
+          <w:sz w:val="28"/>
+          <w:szCs w:val="28"/>
+        </w:rPr>
         <w:t xml:space="preserve"> </w:t>
       </w:r>
       <w:r>
@@ -10907,31 +10924,7 @@
           <w:sz w:val="28"/>
           <w:szCs w:val="28"/>
         </w:rPr>
-        <w:t>中</w:t>
-      </w:r>
-      <w:proofErr w:type="spellStart"/>
-      <w:r>
-        <w:rPr>
-          <w:rFonts w:ascii="Arial" w:eastAsia="Heiti SC Light" w:hAnsi="Arial" w:cs="Arial"/>
-          <w:b/>
-          <w:color w:val="0000FF"/>
-          <w:kern w:val="0"/>
-          <w:sz w:val="28"/>
-          <w:szCs w:val="28"/>
-        </w:rPr>
-        <w:t>ArrayList</w:t>
-      </w:r>
-      <w:proofErr w:type="spellEnd"/>
-      <w:r>
-        <w:rPr>
-          <w:rFonts w:ascii="Arial" w:eastAsia="Heiti SC Light" w:hAnsi="Arial" w:cs="Arial"/>
-          <w:b/>
-          <w:color w:val="0000FF"/>
-          <w:kern w:val="0"/>
-          <w:sz w:val="28"/>
-          <w:szCs w:val="28"/>
-        </w:rPr>
-        <w:t xml:space="preserve"> </w:t>
+        <w:t>构造函数中带参数的构造方</w:t>
       </w:r>
       <w:r>
         <w:rPr>
@@ -10942,7 +10935,7 @@
           <w:sz w:val="28"/>
           <w:szCs w:val="28"/>
         </w:rPr>
-        <w:t>构造函数中带参数的构造方法</w:t>
+        <w:t>法</w:t>
       </w:r>
       <w:r>
         <w:rPr>
@@ -10971,110 +10964,109 @@
           <w:p>
             <w:pPr>
               <w:rPr>
+                <w:rFonts w:ascii="Times New Roman" w:eastAsia="Heiti SC Light" w:hAnsi="Times New Roman" w:cs="Times New Roman"/>
+                <w:kern w:val="0"/>
+                <w:sz w:val="26"/>
+                <w:szCs w:val="28"/>
+              </w:rPr>
+            </w:pPr>
+            <w:proofErr w:type="spellStart"/>
+            <w:r>
+              <w:rPr>
+                <w:rFonts w:ascii="Times New Roman" w:eastAsia="Heiti SC Light" w:hAnsi="Times New Roman" w:cs="Times New Roman"/>
+                <w:kern w:val="0"/>
+                <w:sz w:val="26"/>
+                <w:szCs w:val="28"/>
+              </w:rPr>
+              <w:t>ArrayList</w:t>
+            </w:r>
+            <w:proofErr w:type="spellEnd"/>
+            <w:r>
+              <w:rPr>
+                <w:rFonts w:ascii="Times New Roman" w:eastAsia="Heiti SC Light" w:hAnsi="Times New Roman" w:cs="Times New Roman"/>
+                <w:kern w:val="0"/>
+                <w:sz w:val="26"/>
+                <w:szCs w:val="28"/>
+              </w:rPr>
+              <w:t xml:space="preserve">&lt;Integer&gt; cur = new </w:t>
+            </w:r>
+            <w:proofErr w:type="spellStart"/>
+            <w:r>
+              <w:rPr>
+                <w:rFonts w:ascii="Times New Roman" w:eastAsia="Heiti SC Light" w:hAnsi="Times New Roman" w:cs="Times New Roman"/>
+                <w:kern w:val="0"/>
+                <w:sz w:val="26"/>
+                <w:szCs w:val="28"/>
+              </w:rPr>
+              <w:t>ArrayList</w:t>
+            </w:r>
+            <w:proofErr w:type="spellEnd"/>
+            <w:r>
+              <w:rPr>
+                <w:rFonts w:ascii="Times New Roman" w:eastAsia="Heiti SC Light" w:hAnsi="Times New Roman" w:cs="Times New Roman"/>
+                <w:kern w:val="0"/>
+                <w:sz w:val="26"/>
+                <w:szCs w:val="28"/>
+              </w:rPr>
+              <w:t>&lt;&gt;(5);</w:t>
+            </w:r>
+          </w:p>
+          <w:p>
+            <w:pPr>
+              <w:rPr>
+                <w:rFonts w:ascii="Times New Roman" w:eastAsia="Heiti SC Light" w:hAnsi="Times New Roman" w:cs="Times New Roman"/>
+                <w:kern w:val="0"/>
+                <w:sz w:val="26"/>
+                <w:szCs w:val="28"/>
+              </w:rPr>
+            </w:pPr>
+            <w:r>
+              <w:rPr>
                 <w:rFonts w:ascii="Times New Roman" w:eastAsia="Heiti SC Light" w:hAnsi="Times New Roman" w:cs="Times New Roman" w:hint="eastAsia"/>
                 <w:kern w:val="0"/>
                 <w:sz w:val="26"/>
                 <w:szCs w:val="28"/>
               </w:rPr>
-            </w:pPr>
-            <w:proofErr w:type="spellStart"/>
-            <w:r>
-              <w:rPr>
-                <w:rFonts w:ascii="Times New Roman" w:eastAsia="Heiti SC Light" w:hAnsi="Times New Roman" w:cs="Times New Roman"/>
+              <w:t>注意此时的</w:t>
+            </w:r>
+            <w:r>
+              <w:rPr>
+                <w:rFonts w:ascii="Times New Roman" w:eastAsia="Heiti SC Light" w:hAnsi="Times New Roman" w:cs="Times New Roman" w:hint="eastAsia"/>
                 <w:kern w:val="0"/>
                 <w:sz w:val="26"/>
                 <w:szCs w:val="28"/>
               </w:rPr>
+              <w:t>5</w:t>
+            </w:r>
+            <w:r>
+              <w:rPr>
+                <w:rFonts w:ascii="Times New Roman" w:eastAsia="Heiti SC Light" w:hAnsi="Times New Roman" w:cs="Times New Roman" w:hint="eastAsia"/>
+                <w:kern w:val="0"/>
+                <w:sz w:val="26"/>
+                <w:szCs w:val="28"/>
+              </w:rPr>
+              <w:t>是实现</w:t>
+            </w:r>
+            <w:proofErr w:type="spellStart"/>
+            <w:r>
+              <w:rPr>
+                <w:rFonts w:ascii="Times New Roman" w:eastAsia="Heiti SC Light" w:hAnsi="Times New Roman" w:cs="Times New Roman"/>
+                <w:kern w:val="0"/>
+                <w:sz w:val="26"/>
+                <w:szCs w:val="28"/>
+              </w:rPr>
               <w:t>ArrayList</w:t>
             </w:r>
             <w:proofErr w:type="spellEnd"/>
             <w:r>
               <w:rPr>
-                <w:rFonts w:ascii="Times New Roman" w:eastAsia="Heiti SC Light" w:hAnsi="Times New Roman" w:cs="Times New Roman"/>
+                <w:rFonts w:ascii="Times New Roman" w:eastAsia="Heiti SC Light" w:hAnsi="Times New Roman" w:cs="Times New Roman" w:hint="eastAsia"/>
                 <w:kern w:val="0"/>
                 <w:sz w:val="26"/>
                 <w:szCs w:val="28"/>
               </w:rPr>
-              <w:t xml:space="preserve">&lt;Integer&gt; cur = new </w:t>
-            </w:r>
-            <w:proofErr w:type="spellStart"/>
-            <w:r>
-              <w:rPr>
-                <w:rFonts w:ascii="Times New Roman" w:eastAsia="Heiti SC Light" w:hAnsi="Times New Roman" w:cs="Times New Roman"/>
-                <w:kern w:val="0"/>
-                <w:sz w:val="26"/>
-                <w:szCs w:val="28"/>
-              </w:rPr>
-              <w:t>ArrayList</w:t>
-            </w:r>
-            <w:proofErr w:type="spellEnd"/>
-            <w:r>
-              <w:rPr>
-                <w:rFonts w:ascii="Times New Roman" w:eastAsia="Heiti SC Light" w:hAnsi="Times New Roman" w:cs="Times New Roman"/>
-                <w:kern w:val="0"/>
-                <w:sz w:val="26"/>
-                <w:szCs w:val="28"/>
-              </w:rPr>
-              <w:t>&lt;&gt;(5);</w:t>
-            </w:r>
-          </w:p>
-          <w:p>
-            <w:pPr>
-              <w:rPr>
-                <w:rFonts w:ascii="Times New Roman" w:eastAsia="Heiti SC Light" w:hAnsi="Times New Roman" w:cs="Times New Roman"/>
-                <w:kern w:val="0"/>
-                <w:sz w:val="26"/>
-                <w:szCs w:val="28"/>
-              </w:rPr>
-            </w:pPr>
-            <w:r>
-              <w:rPr>
-                <w:rFonts w:ascii="Times New Roman" w:eastAsia="Heiti SC Light" w:hAnsi="Times New Roman" w:cs="Times New Roman" w:hint="eastAsia"/>
-                <w:kern w:val="0"/>
-                <w:sz w:val="26"/>
-                <w:szCs w:val="28"/>
-              </w:rPr>
-              <w:t>注意此时的</w:t>
-            </w:r>
-            <w:r>
-              <w:rPr>
-                <w:rFonts w:ascii="Times New Roman" w:eastAsia="Heiti SC Light" w:hAnsi="Times New Roman" w:cs="Times New Roman" w:hint="eastAsia"/>
-                <w:kern w:val="0"/>
-                <w:sz w:val="26"/>
-                <w:szCs w:val="28"/>
-              </w:rPr>
-              <w:t>5</w:t>
-            </w:r>
-            <w:r>
-              <w:rPr>
-                <w:rFonts w:ascii="Times New Roman" w:eastAsia="Heiti SC Light" w:hAnsi="Times New Roman" w:cs="Times New Roman" w:hint="eastAsia"/>
-                <w:kern w:val="0"/>
-                <w:sz w:val="26"/>
-                <w:szCs w:val="28"/>
-              </w:rPr>
-              <w:t>是实现</w:t>
-            </w:r>
-            <w:proofErr w:type="spellStart"/>
-            <w:r>
-              <w:rPr>
-                <w:rFonts w:ascii="Times New Roman" w:eastAsia="Heiti SC Light" w:hAnsi="Times New Roman" w:cs="Times New Roman"/>
-                <w:kern w:val="0"/>
-                <w:sz w:val="26"/>
-                <w:szCs w:val="28"/>
-              </w:rPr>
-              <w:t>ArrayList</w:t>
-            </w:r>
-            <w:proofErr w:type="spellEnd"/>
-            <w:r>
-              <w:rPr>
-                <w:rFonts w:ascii="Times New Roman" w:eastAsia="Heiti SC Light" w:hAnsi="Times New Roman" w:cs="Times New Roman" w:hint="eastAsia"/>
-                <w:kern w:val="0"/>
-                <w:sz w:val="26"/>
-                <w:szCs w:val="28"/>
-              </w:rPr>
               <w:t>底层数组数组的</w:t>
             </w:r>
-            <w:bookmarkStart w:id="0" w:name="_GoBack"/>
             <w:r>
               <w:rPr>
                 <w:rFonts w:ascii="Times New Roman" w:eastAsia="Heiti SC Light" w:hAnsi="Times New Roman" w:cs="Times New Roman" w:hint="eastAsia"/>
@@ -11086,7 +11078,6 @@
               </w:rPr>
               <w:t>初始容量</w:t>
             </w:r>
-            <w:bookmarkEnd w:id="0"/>
             <w:r>
               <w:rPr>
                 <w:rFonts w:ascii="Times New Roman" w:eastAsia="Heiti SC Light" w:hAnsi="Times New Roman" w:cs="Times New Roman" w:hint="eastAsia"/>
@@ -11100,7 +11091,7 @@
           <w:p>
             <w:pPr>
               <w:rPr>
-                <w:rFonts w:ascii="Arial" w:eastAsia="Heiti SC Light" w:hAnsi="Arial" w:cs="Arial" w:hint="eastAsia"/>
+                <w:rFonts w:ascii="Arial" w:eastAsia="Heiti SC Light" w:hAnsi="Arial" w:cs="Arial"/>
                 <w:kern w:val="0"/>
                 <w:sz w:val="28"/>
                 <w:szCs w:val="28"/>
@@ -11193,6 +11184,1110 @@
         </w:tc>
       </w:tr>
     </w:tbl>
+    <w:p>
+      <w:pPr>
+        <w:rPr>
+          <w:rFonts w:ascii="Arial" w:eastAsia="Heiti SC Light" w:hAnsi="Arial" w:cs="Arial"/>
+          <w:kern w:val="0"/>
+          <w:sz w:val="28"/>
+          <w:szCs w:val="28"/>
+        </w:rPr>
+      </w:pPr>
+      <w:r>
+        <w:rPr>
+          <w:rFonts w:ascii="Arial" w:eastAsia="Heiti SC Light" w:hAnsi="Arial" w:cs="Arial"/>
+          <w:b/>
+          <w:color w:val="0000FF"/>
+          <w:kern w:val="0"/>
+          <w:sz w:val="28"/>
+          <w:szCs w:val="28"/>
+        </w:rPr>
+        <w:t>Java</w:t>
+      </w:r>
+      <w:r>
+        <w:rPr>
+          <w:rFonts w:ascii="Arial" w:eastAsia="Heiti SC Light" w:hAnsi="Arial" w:cs="Arial" w:hint="eastAsia"/>
+          <w:b/>
+          <w:color w:val="0000FF"/>
+          <w:kern w:val="0"/>
+          <w:sz w:val="28"/>
+          <w:szCs w:val="28"/>
+        </w:rPr>
+        <w:t xml:space="preserve"> </w:t>
+      </w:r>
+      <w:r>
+        <w:rPr>
+          <w:rFonts w:ascii="Arial" w:eastAsia="Heiti SC Light" w:hAnsi="Arial" w:cs="Arial" w:hint="eastAsia"/>
+          <w:b/>
+          <w:color w:val="0000FF"/>
+          <w:kern w:val="0"/>
+          <w:sz w:val="28"/>
+          <w:szCs w:val="28"/>
+        </w:rPr>
+        <w:t>中</w:t>
+      </w:r>
+      <w:r>
+        <w:rPr>
+          <w:rFonts w:ascii="Arial" w:eastAsia="Heiti SC Light" w:hAnsi="Arial" w:cs="Arial"/>
+          <w:b/>
+          <w:color w:val="0000FF"/>
+          <w:kern w:val="0"/>
+          <w:sz w:val="28"/>
+          <w:szCs w:val="28"/>
+        </w:rPr>
+        <w:t xml:space="preserve">NIO </w:t>
+      </w:r>
+      <w:r>
+        <w:rPr>
+          <w:rFonts w:ascii="Arial" w:eastAsia="Heiti SC Light" w:hAnsi="Arial" w:cs="Arial" w:hint="eastAsia"/>
+          <w:b/>
+          <w:color w:val="0000FF"/>
+          <w:kern w:val="0"/>
+          <w:sz w:val="28"/>
+          <w:szCs w:val="28"/>
+        </w:rPr>
+        <w:t>和</w:t>
+      </w:r>
+      <w:r>
+        <w:rPr>
+          <w:rFonts w:ascii="Arial" w:eastAsia="Heiti SC Light" w:hAnsi="Arial" w:cs="Arial"/>
+          <w:b/>
+          <w:color w:val="0000FF"/>
+          <w:kern w:val="0"/>
+          <w:sz w:val="28"/>
+          <w:szCs w:val="28"/>
+        </w:rPr>
+        <w:t>IO</w:t>
+      </w:r>
+      <w:r>
+        <w:rPr>
+          <w:rFonts w:ascii="Arial" w:eastAsia="Heiti SC Light" w:hAnsi="Arial" w:cs="Arial" w:hint="eastAsia"/>
+          <w:b/>
+          <w:color w:val="0000FF"/>
+          <w:kern w:val="0"/>
+          <w:sz w:val="28"/>
+          <w:szCs w:val="28"/>
+        </w:rPr>
+        <w:t>的区别</w:t>
+      </w:r>
+      <w:r>
+        <w:rPr>
+          <w:rFonts w:ascii="Arial" w:eastAsia="Heiti SC Light" w:hAnsi="Arial" w:cs="Arial" w:hint="eastAsia"/>
+          <w:kern w:val="0"/>
+          <w:sz w:val="28"/>
+          <w:szCs w:val="28"/>
+        </w:rPr>
+        <w:t>：</w:t>
+      </w:r>
+    </w:p>
+    <w:tbl>
+      <w:tblPr>
+        <w:tblStyle w:val="a3"/>
+        <w:tblW w:w="0" w:type="auto"/>
+        <w:tblLook w:val="04A0" w:firstRow="1" w:lastRow="0" w:firstColumn="1" w:lastColumn="0" w:noHBand="0" w:noVBand="1"/>
+      </w:tblPr>
+      <w:tblGrid>
+        <w:gridCol w:w="8516"/>
+      </w:tblGrid>
+      <w:tr>
+        <w:tc>
+          <w:tcPr>
+            <w:tcW w:w="8516" w:type="dxa"/>
+          </w:tcPr>
+          <w:p>
+            <w:pPr>
+              <w:rPr>
+                <w:rFonts w:ascii="Arial" w:eastAsia="Heiti SC Light" w:hAnsi="Arial" w:cs="Arial"/>
+                <w:kern w:val="0"/>
+                <w:sz w:val="28"/>
+                <w:szCs w:val="28"/>
+              </w:rPr>
+            </w:pPr>
+            <w:r>
+              <w:rPr>
+                <w:rFonts w:ascii="Arial" w:eastAsia="Heiti SC Light" w:hAnsi="Arial" w:cs="Arial" w:hint="eastAsia"/>
+                <w:kern w:val="0"/>
+                <w:sz w:val="28"/>
+                <w:szCs w:val="28"/>
+              </w:rPr>
+              <w:t>详细的解读：</w:t>
+            </w:r>
+            <w:r>
+              <w:rPr>
+                <w:rFonts w:ascii="Arial" w:eastAsia="Heiti SC Light" w:hAnsi="Arial" w:cs="Arial"/>
+                <w:kern w:val="0"/>
+                <w:sz w:val="28"/>
+                <w:szCs w:val="28"/>
+              </w:rPr>
+              <w:t>http://blog.csdn.net/shimiso/article/details/24990499</w:t>
+            </w:r>
+          </w:p>
+          <w:p>
+            <w:pPr>
+              <w:widowControl/>
+              <w:jc w:val="left"/>
+              <w:rPr>
+                <w:rFonts w:ascii="Arial" w:eastAsia="Heiti SC Light" w:hAnsi="Arial" w:cs="Arial"/>
+                <w:kern w:val="0"/>
+                <w:sz w:val="28"/>
+                <w:szCs w:val="28"/>
+              </w:rPr>
+            </w:pPr>
+            <w:r>
+              <w:rPr>
+                <w:rFonts w:ascii="Arial" w:eastAsia="Heiti SC Light" w:hAnsi="Arial" w:cs="Arial"/>
+                <w:kern w:val="0"/>
+                <w:sz w:val="28"/>
+                <w:szCs w:val="28"/>
+              </w:rPr>
+              <w:t>Java NIO</w:t>
+            </w:r>
+            <w:r>
+              <w:rPr>
+                <w:rFonts w:ascii="Arial" w:eastAsia="Heiti SC Light" w:hAnsi="Arial" w:cs="Arial"/>
+                <w:kern w:val="0"/>
+                <w:sz w:val="28"/>
+                <w:szCs w:val="28"/>
+              </w:rPr>
+              <w:t>是在</w:t>
+            </w:r>
+            <w:r>
+              <w:rPr>
+                <w:rFonts w:ascii="Arial" w:eastAsia="Heiti SC Light" w:hAnsi="Arial" w:cs="Arial"/>
+                <w:kern w:val="0"/>
+                <w:sz w:val="28"/>
+                <w:szCs w:val="28"/>
+              </w:rPr>
+              <w:t>jdk1.4</w:t>
+            </w:r>
+            <w:r>
+              <w:rPr>
+                <w:rFonts w:ascii="Arial" w:eastAsia="Heiti SC Light" w:hAnsi="Arial" w:cs="Arial"/>
+                <w:kern w:val="0"/>
+                <w:sz w:val="28"/>
+                <w:szCs w:val="28"/>
+              </w:rPr>
+              <w:t>开始使用的，它既可以说成</w:t>
+            </w:r>
+            <w:r>
+              <w:rPr>
+                <w:rFonts w:ascii="Arial" w:eastAsia="Heiti SC Light" w:hAnsi="Arial" w:cs="Arial"/>
+                <w:kern w:val="0"/>
+                <w:sz w:val="28"/>
+                <w:szCs w:val="28"/>
+              </w:rPr>
+              <w:t>“</w:t>
+            </w:r>
+            <w:r>
+              <w:rPr>
+                <w:rFonts w:ascii="Arial" w:eastAsia="Heiti SC Light" w:hAnsi="Arial" w:cs="Arial"/>
+                <w:kern w:val="0"/>
+                <w:sz w:val="28"/>
+                <w:szCs w:val="28"/>
+              </w:rPr>
+              <w:t>新</w:t>
+            </w:r>
+            <w:r>
+              <w:rPr>
+                <w:rFonts w:ascii="Arial" w:eastAsia="Heiti SC Light" w:hAnsi="Arial" w:cs="Arial"/>
+                <w:kern w:val="0"/>
+                <w:sz w:val="28"/>
+                <w:szCs w:val="28"/>
+              </w:rPr>
+              <w:t>I/O”</w:t>
+            </w:r>
+            <w:r>
+              <w:rPr>
+                <w:rFonts w:ascii="Arial" w:eastAsia="Heiti SC Light" w:hAnsi="Arial" w:cs="Arial"/>
+                <w:kern w:val="0"/>
+                <w:sz w:val="28"/>
+                <w:szCs w:val="28"/>
+              </w:rPr>
+              <w:t>，也可以说成非阻塞式</w:t>
+            </w:r>
+            <w:r>
+              <w:rPr>
+                <w:rFonts w:ascii="Arial" w:eastAsia="Heiti SC Light" w:hAnsi="Arial" w:cs="Arial"/>
+                <w:kern w:val="0"/>
+                <w:sz w:val="28"/>
+                <w:szCs w:val="28"/>
+              </w:rPr>
+              <w:t>I/O</w:t>
+            </w:r>
+            <w:r>
+              <w:rPr>
+                <w:rFonts w:ascii="Arial" w:eastAsia="Heiti SC Light" w:hAnsi="Arial" w:cs="Arial"/>
+                <w:kern w:val="0"/>
+                <w:sz w:val="28"/>
+                <w:szCs w:val="28"/>
+              </w:rPr>
+              <w:t>。下面是</w:t>
+            </w:r>
+            <w:r>
+              <w:rPr>
+                <w:rFonts w:ascii="Arial" w:eastAsia="Heiti SC Light" w:hAnsi="Arial" w:cs="Arial"/>
+                <w:kern w:val="0"/>
+                <w:sz w:val="28"/>
+                <w:szCs w:val="28"/>
+              </w:rPr>
+              <w:t>java NIO</w:t>
+            </w:r>
+            <w:r>
+              <w:rPr>
+                <w:rFonts w:ascii="Arial" w:eastAsia="Heiti SC Light" w:hAnsi="Arial" w:cs="Arial"/>
+                <w:kern w:val="0"/>
+                <w:sz w:val="28"/>
+                <w:szCs w:val="28"/>
+              </w:rPr>
+              <w:t>的工作原理：</w:t>
+            </w:r>
+            <w:r>
+              <w:rPr>
+                <w:rFonts w:ascii="Arial" w:eastAsia="Heiti SC Light" w:hAnsi="Arial" w:cs="Arial"/>
+                <w:kern w:val="0"/>
+                <w:sz w:val="28"/>
+                <w:szCs w:val="28"/>
+              </w:rPr>
+              <w:br/>
+              <w:t xml:space="preserve">1. </w:t>
+            </w:r>
+            <w:r>
+              <w:rPr>
+                <w:rFonts w:ascii="Arial" w:eastAsia="Heiti SC Light" w:hAnsi="Arial" w:cs="Arial"/>
+                <w:kern w:val="0"/>
+                <w:sz w:val="28"/>
+                <w:szCs w:val="28"/>
+              </w:rPr>
+              <w:t>由一个专门的线程来处理所有的</w:t>
+            </w:r>
+            <w:r>
+              <w:rPr>
+                <w:rFonts w:ascii="Arial" w:eastAsia="Heiti SC Light" w:hAnsi="Arial" w:cs="Arial"/>
+                <w:kern w:val="0"/>
+                <w:sz w:val="28"/>
+                <w:szCs w:val="28"/>
+              </w:rPr>
+              <w:t xml:space="preserve"> IO </w:t>
+            </w:r>
+            <w:r>
+              <w:rPr>
+                <w:rFonts w:ascii="Arial" w:eastAsia="Heiti SC Light" w:hAnsi="Arial" w:cs="Arial"/>
+                <w:kern w:val="0"/>
+                <w:sz w:val="28"/>
+                <w:szCs w:val="28"/>
+              </w:rPr>
+              <w:t>事件，并负责分发。</w:t>
+            </w:r>
+            <w:r>
+              <w:rPr>
+                <w:rFonts w:ascii="Arial" w:eastAsia="Heiti SC Light" w:hAnsi="Arial" w:cs="Arial"/>
+                <w:kern w:val="0"/>
+                <w:sz w:val="28"/>
+                <w:szCs w:val="28"/>
+              </w:rPr>
+              <w:t> </w:t>
+            </w:r>
+            <w:r>
+              <w:rPr>
+                <w:rFonts w:ascii="Arial" w:eastAsia="Heiti SC Light" w:hAnsi="Arial" w:cs="Arial"/>
+                <w:kern w:val="0"/>
+                <w:sz w:val="28"/>
+                <w:szCs w:val="28"/>
+              </w:rPr>
+              <w:br/>
+              <w:t xml:space="preserve">2. </w:t>
+            </w:r>
+            <w:r>
+              <w:rPr>
+                <w:rFonts w:ascii="Arial" w:eastAsia="Heiti SC Light" w:hAnsi="Arial" w:cs="Arial"/>
+                <w:kern w:val="0"/>
+                <w:sz w:val="28"/>
+                <w:szCs w:val="28"/>
+              </w:rPr>
+              <w:t>事件驱动机制：事件到的时候触发，而不是同步的去监视事件。</w:t>
+            </w:r>
+            <w:r>
+              <w:rPr>
+                <w:rFonts w:ascii="Arial" w:eastAsia="Heiti SC Light" w:hAnsi="Arial" w:cs="Arial"/>
+                <w:kern w:val="0"/>
+                <w:sz w:val="28"/>
+                <w:szCs w:val="28"/>
+              </w:rPr>
+              <w:t> </w:t>
+            </w:r>
+            <w:r>
+              <w:rPr>
+                <w:rFonts w:ascii="Arial" w:eastAsia="Heiti SC Light" w:hAnsi="Arial" w:cs="Arial"/>
+                <w:kern w:val="0"/>
+                <w:sz w:val="28"/>
+                <w:szCs w:val="28"/>
+              </w:rPr>
+              <w:br/>
+              <w:t xml:space="preserve">3. </w:t>
+            </w:r>
+            <w:r>
+              <w:rPr>
+                <w:rFonts w:ascii="Arial" w:eastAsia="Heiti SC Light" w:hAnsi="Arial" w:cs="Arial"/>
+                <w:kern w:val="0"/>
+                <w:sz w:val="28"/>
+                <w:szCs w:val="28"/>
+              </w:rPr>
+              <w:t>线程通讯：线程之间通过</w:t>
+            </w:r>
+            <w:r>
+              <w:rPr>
+                <w:rFonts w:ascii="Arial" w:eastAsia="Heiti SC Light" w:hAnsi="Arial" w:cs="Arial"/>
+                <w:kern w:val="0"/>
+                <w:sz w:val="28"/>
+                <w:szCs w:val="28"/>
+              </w:rPr>
+              <w:t xml:space="preserve"> </w:t>
+            </w:r>
+            <w:proofErr w:type="spellStart"/>
+            <w:r>
+              <w:rPr>
+                <w:rFonts w:ascii="Arial" w:eastAsia="Heiti SC Light" w:hAnsi="Arial" w:cs="Arial"/>
+                <w:kern w:val="0"/>
+                <w:sz w:val="28"/>
+                <w:szCs w:val="28"/>
+              </w:rPr>
+              <w:t>wait,notify</w:t>
+            </w:r>
+            <w:proofErr w:type="spellEnd"/>
+            <w:r>
+              <w:rPr>
+                <w:rFonts w:ascii="Arial" w:eastAsia="Heiti SC Light" w:hAnsi="Arial" w:cs="Arial"/>
+                <w:kern w:val="0"/>
+                <w:sz w:val="28"/>
+                <w:szCs w:val="28"/>
+              </w:rPr>
+              <w:t xml:space="preserve"> </w:t>
+            </w:r>
+            <w:r>
+              <w:rPr>
+                <w:rFonts w:ascii="Arial" w:eastAsia="Heiti SC Light" w:hAnsi="Arial" w:cs="Arial"/>
+                <w:kern w:val="0"/>
+                <w:sz w:val="28"/>
+                <w:szCs w:val="28"/>
+              </w:rPr>
+              <w:t>等方式通讯。保证每次上下文切换都是有意义的。减少无谓的线程切换。</w:t>
+            </w:r>
+          </w:p>
+          <w:p>
+            <w:pPr>
+              <w:widowControl/>
+              <w:jc w:val="left"/>
+              <w:rPr>
+                <w:rFonts w:ascii="Arial" w:eastAsia="Heiti SC Light" w:hAnsi="Arial" w:cs="Arial"/>
+                <w:kern w:val="0"/>
+                <w:sz w:val="28"/>
+                <w:szCs w:val="28"/>
+              </w:rPr>
+            </w:pPr>
+            <w:r>
+              <w:rPr>
+                <w:rFonts w:ascii="Arial" w:eastAsia="Heiti SC Light" w:hAnsi="Arial" w:cs="Arial" w:hint="eastAsia"/>
+                <w:kern w:val="0"/>
+                <w:sz w:val="28"/>
+                <w:szCs w:val="28"/>
+              </w:rPr>
+              <w:t>典型的例子：饭店招待服务员的例子</w:t>
+            </w:r>
+          </w:p>
+          <w:p>
+            <w:pPr>
+              <w:rPr>
+                <w:rFonts w:ascii="Arial" w:eastAsia="Heiti SC Light" w:hAnsi="Arial" w:cs="Arial"/>
+                <w:kern w:val="0"/>
+                <w:sz w:val="28"/>
+                <w:szCs w:val="28"/>
+              </w:rPr>
+            </w:pPr>
+          </w:p>
+        </w:tc>
+      </w:tr>
+    </w:tbl>
+    <w:p>
+      <w:pPr>
+        <w:rPr>
+          <w:rFonts w:ascii="Arial" w:eastAsia="Heiti SC Light" w:hAnsi="Arial" w:cs="Arial" w:hint="eastAsia"/>
+          <w:kern w:val="0"/>
+          <w:sz w:val="28"/>
+          <w:szCs w:val="28"/>
+        </w:rPr>
+      </w:pPr>
+      <w:r>
+        <w:rPr>
+          <w:rFonts w:ascii="Arial" w:eastAsia="Heiti SC Light" w:hAnsi="Arial" w:cs="Arial"/>
+          <w:b/>
+          <w:color w:val="0000FF"/>
+          <w:kern w:val="0"/>
+          <w:sz w:val="28"/>
+          <w:szCs w:val="28"/>
+        </w:rPr>
+        <w:t>Java</w:t>
+      </w:r>
+      <w:r>
+        <w:rPr>
+          <w:rFonts w:ascii="Arial" w:eastAsia="Heiti SC Light" w:hAnsi="Arial" w:cs="Arial" w:hint="eastAsia"/>
+          <w:b/>
+          <w:color w:val="0000FF"/>
+          <w:kern w:val="0"/>
+          <w:sz w:val="28"/>
+          <w:szCs w:val="28"/>
+        </w:rPr>
+        <w:t xml:space="preserve"> </w:t>
+      </w:r>
+      <w:r>
+        <w:rPr>
+          <w:rFonts w:ascii="Arial" w:eastAsia="Heiti SC Light" w:hAnsi="Arial" w:cs="Arial" w:hint="eastAsia"/>
+          <w:b/>
+          <w:color w:val="0000FF"/>
+          <w:kern w:val="0"/>
+          <w:sz w:val="28"/>
+          <w:szCs w:val="28"/>
+        </w:rPr>
+        <w:t>中</w:t>
+      </w:r>
+      <w:r>
+        <w:rPr>
+          <w:rFonts w:ascii="Arial" w:eastAsia="Heiti SC Light" w:hAnsi="Arial" w:cs="Arial" w:hint="eastAsia"/>
+          <w:b/>
+          <w:color w:val="0000FF"/>
+          <w:kern w:val="0"/>
+          <w:sz w:val="28"/>
+          <w:szCs w:val="28"/>
+        </w:rPr>
+        <w:t>怎样得到特定的输出形式</w:t>
+      </w:r>
+      <w:r>
+        <w:rPr>
+          <w:rFonts w:ascii="Arial" w:eastAsia="Heiti SC Light" w:hAnsi="Arial" w:cs="Arial" w:hint="eastAsia"/>
+          <w:kern w:val="0"/>
+          <w:sz w:val="28"/>
+          <w:szCs w:val="28"/>
+        </w:rPr>
+        <w:t>：</w:t>
+      </w:r>
+      <w:r>
+        <w:rPr>
+          <w:rFonts w:ascii="Arial" w:eastAsia="Heiti SC Light" w:hAnsi="Arial" w:cs="Arial" w:hint="eastAsia"/>
+          <w:kern w:val="0"/>
+          <w:sz w:val="28"/>
+          <w:szCs w:val="28"/>
+        </w:rPr>
+        <w:t>例如</w:t>
+      </w:r>
+      <w:r>
+        <w:rPr>
+          <w:rFonts w:ascii="Arial" w:eastAsia="Heiti SC Light" w:hAnsi="Arial" w:cs="Arial"/>
+          <w:kern w:val="0"/>
+          <w:sz w:val="28"/>
+          <w:szCs w:val="28"/>
+        </w:rPr>
+        <w:t>(</w:t>
+      </w:r>
+      <w:r>
+        <w:rPr>
+          <w:rFonts w:ascii="Arial" w:eastAsia="Heiti SC Light" w:hAnsi="Arial" w:cs="Arial" w:hint="eastAsia"/>
+          <w:kern w:val="0"/>
+          <w:sz w:val="28"/>
+          <w:szCs w:val="28"/>
+        </w:rPr>
+        <w:t>小数点后保留两位有效数字</w:t>
+      </w:r>
+      <w:r>
+        <w:rPr>
+          <w:rFonts w:ascii="Arial" w:eastAsia="Heiti SC Light" w:hAnsi="Arial" w:cs="Arial"/>
+          <w:kern w:val="0"/>
+          <w:sz w:val="28"/>
+          <w:szCs w:val="28"/>
+        </w:rPr>
+        <w:t>)</w:t>
+      </w:r>
+    </w:p>
+    <w:tbl>
+      <w:tblPr>
+        <w:tblStyle w:val="a3"/>
+        <w:tblW w:w="0" w:type="auto"/>
+        <w:tblLook w:val="04A0" w:firstRow="1" w:lastRow="0" w:firstColumn="1" w:lastColumn="0" w:noHBand="0" w:noVBand="1"/>
+      </w:tblPr>
+      <w:tblGrid>
+        <w:gridCol w:w="8516"/>
+      </w:tblGrid>
+      <w:tr>
+        <w:tc>
+          <w:tcPr>
+            <w:tcW w:w="8516" w:type="dxa"/>
+          </w:tcPr>
+          <w:p>
+            <w:pPr>
+              <w:rPr>
+                <w:rFonts w:ascii="Arial" w:eastAsia="Heiti SC Light" w:hAnsi="Arial" w:cs="Arial" w:hint="eastAsia"/>
+                <w:kern w:val="0"/>
+                <w:sz w:val="28"/>
+                <w:szCs w:val="28"/>
+              </w:rPr>
+            </w:pPr>
+            <w:proofErr w:type="spellStart"/>
+            <w:r>
+              <w:rPr>
+                <w:rFonts w:ascii="Arial" w:eastAsia="Heiti SC Light" w:hAnsi="Arial" w:cs="Arial"/>
+                <w:b/>
+                <w:color w:val="FF6600"/>
+                <w:kern w:val="0"/>
+                <w:sz w:val="28"/>
+                <w:szCs w:val="28"/>
+              </w:rPr>
+              <w:t>java.text.DecimalFormat</w:t>
+            </w:r>
+            <w:proofErr w:type="spellEnd"/>
+            <w:r>
+              <w:rPr>
+                <w:rFonts w:ascii="Arial" w:eastAsia="Heiti SC Light" w:hAnsi="Arial" w:cs="Arial" w:hint="eastAsia"/>
+                <w:kern w:val="0"/>
+                <w:sz w:val="28"/>
+                <w:szCs w:val="28"/>
+              </w:rPr>
+              <w:t>类：</w:t>
+            </w:r>
+          </w:p>
+          <w:p>
+            <w:pPr>
+              <w:widowControl/>
+              <w:autoSpaceDE w:val="0"/>
+              <w:autoSpaceDN w:val="0"/>
+              <w:adjustRightInd w:val="0"/>
+              <w:jc w:val="left"/>
+              <w:rPr>
+                <w:rFonts w:ascii="Arial" w:eastAsia="Heiti SC Light" w:hAnsi="Arial" w:cs="Arial"/>
+                <w:kern w:val="0"/>
+                <w:sz w:val="28"/>
+                <w:szCs w:val="28"/>
+              </w:rPr>
+            </w:pPr>
+            <w:r>
+              <w:rPr>
+                <w:rFonts w:ascii="Arial" w:eastAsia="Heiti SC Light" w:hAnsi="Arial" w:cs="Arial"/>
+                <w:kern w:val="0"/>
+                <w:sz w:val="28"/>
+                <w:szCs w:val="28"/>
+              </w:rPr>
+              <w:tab/>
+            </w:r>
+            <w:r>
+              <w:rPr>
+                <w:rFonts w:ascii="Arial" w:eastAsia="Heiti SC Light" w:hAnsi="Arial" w:cs="Arial"/>
+                <w:kern w:val="0"/>
+                <w:sz w:val="28"/>
+                <w:szCs w:val="28"/>
+              </w:rPr>
+              <w:tab/>
+            </w:r>
+            <w:proofErr w:type="spellStart"/>
+            <w:proofErr w:type="gramStart"/>
+            <w:r>
+              <w:rPr>
+                <w:rFonts w:ascii="Arial" w:eastAsia="Heiti SC Light" w:hAnsi="Arial" w:cs="Arial"/>
+                <w:kern w:val="0"/>
+                <w:sz w:val="28"/>
+                <w:szCs w:val="28"/>
+              </w:rPr>
+              <w:t>int</w:t>
+            </w:r>
+            <w:proofErr w:type="spellEnd"/>
+            <w:proofErr w:type="gramEnd"/>
+            <w:r>
+              <w:rPr>
+                <w:rFonts w:ascii="Arial" w:eastAsia="Heiti SC Light" w:hAnsi="Arial" w:cs="Arial"/>
+                <w:kern w:val="0"/>
+                <w:sz w:val="28"/>
+                <w:szCs w:val="28"/>
+              </w:rPr>
+              <w:t xml:space="preserve"> test1 = 10;</w:t>
+            </w:r>
+          </w:p>
+          <w:p>
+            <w:pPr>
+              <w:widowControl/>
+              <w:autoSpaceDE w:val="0"/>
+              <w:autoSpaceDN w:val="0"/>
+              <w:adjustRightInd w:val="0"/>
+              <w:jc w:val="left"/>
+              <w:rPr>
+                <w:rFonts w:ascii="Arial" w:eastAsia="Heiti SC Light" w:hAnsi="Arial" w:cs="Arial"/>
+                <w:kern w:val="0"/>
+                <w:sz w:val="28"/>
+                <w:szCs w:val="28"/>
+              </w:rPr>
+            </w:pPr>
+            <w:r>
+              <w:rPr>
+                <w:rFonts w:ascii="Arial" w:eastAsia="Heiti SC Light" w:hAnsi="Arial" w:cs="Arial"/>
+                <w:kern w:val="0"/>
+                <w:sz w:val="28"/>
+                <w:szCs w:val="28"/>
+              </w:rPr>
+              <w:tab/>
+            </w:r>
+            <w:r>
+              <w:rPr>
+                <w:rFonts w:ascii="Arial" w:eastAsia="Heiti SC Light" w:hAnsi="Arial" w:cs="Arial"/>
+                <w:kern w:val="0"/>
+                <w:sz w:val="28"/>
+                <w:szCs w:val="28"/>
+              </w:rPr>
+              <w:tab/>
+            </w:r>
+            <w:proofErr w:type="gramStart"/>
+            <w:r>
+              <w:rPr>
+                <w:rFonts w:ascii="Arial" w:eastAsia="Heiti SC Light" w:hAnsi="Arial" w:cs="Arial"/>
+                <w:kern w:val="0"/>
+                <w:sz w:val="28"/>
+                <w:szCs w:val="28"/>
+              </w:rPr>
+              <w:t>long</w:t>
+            </w:r>
+            <w:proofErr w:type="gramEnd"/>
+            <w:r>
+              <w:rPr>
+                <w:rFonts w:ascii="Arial" w:eastAsia="Heiti SC Light" w:hAnsi="Arial" w:cs="Arial"/>
+                <w:kern w:val="0"/>
+                <w:sz w:val="28"/>
+                <w:szCs w:val="28"/>
+              </w:rPr>
+              <w:t xml:space="preserve"> test2 = 7;</w:t>
+            </w:r>
+          </w:p>
+          <w:p>
+            <w:pPr>
+              <w:widowControl/>
+              <w:autoSpaceDE w:val="0"/>
+              <w:autoSpaceDN w:val="0"/>
+              <w:adjustRightInd w:val="0"/>
+              <w:jc w:val="left"/>
+              <w:rPr>
+                <w:rFonts w:ascii="Arial" w:eastAsia="Heiti SC Light" w:hAnsi="Arial" w:cs="Arial" w:hint="eastAsia"/>
+                <w:kern w:val="0"/>
+                <w:sz w:val="28"/>
+                <w:szCs w:val="28"/>
+              </w:rPr>
+            </w:pPr>
+            <w:r>
+              <w:rPr>
+                <w:rFonts w:ascii="Arial" w:eastAsia="Heiti SC Light" w:hAnsi="Arial" w:cs="Arial"/>
+                <w:kern w:val="0"/>
+                <w:sz w:val="28"/>
+                <w:szCs w:val="28"/>
+              </w:rPr>
+              <w:tab/>
+            </w:r>
+            <w:r>
+              <w:rPr>
+                <w:rFonts w:ascii="Arial" w:eastAsia="Heiti SC Light" w:hAnsi="Arial" w:cs="Arial"/>
+                <w:kern w:val="0"/>
+                <w:sz w:val="28"/>
+                <w:szCs w:val="28"/>
+              </w:rPr>
+              <w:tab/>
+            </w:r>
+            <w:proofErr w:type="gramStart"/>
+            <w:r>
+              <w:rPr>
+                <w:rFonts w:ascii="Arial" w:eastAsia="Heiti SC Light" w:hAnsi="Arial" w:cs="Arial"/>
+                <w:kern w:val="0"/>
+                <w:sz w:val="28"/>
+                <w:szCs w:val="28"/>
+              </w:rPr>
+              <w:t>float</w:t>
+            </w:r>
+            <w:proofErr w:type="gramEnd"/>
+            <w:r>
+              <w:rPr>
+                <w:rFonts w:ascii="Arial" w:eastAsia="Heiti SC Light" w:hAnsi="Arial" w:cs="Arial"/>
+                <w:kern w:val="0"/>
+                <w:sz w:val="28"/>
+                <w:szCs w:val="28"/>
+              </w:rPr>
+              <w:t xml:space="preserve"> test3 = 15.4f;</w:t>
+            </w:r>
+          </w:p>
+          <w:p>
+            <w:pPr>
+              <w:widowControl/>
+              <w:autoSpaceDE w:val="0"/>
+              <w:autoSpaceDN w:val="0"/>
+              <w:adjustRightInd w:val="0"/>
+              <w:jc w:val="left"/>
+              <w:rPr>
+                <w:rFonts w:ascii="Arial" w:eastAsia="Heiti SC Light" w:hAnsi="Arial" w:cs="Arial"/>
+                <w:kern w:val="0"/>
+                <w:sz w:val="28"/>
+                <w:szCs w:val="28"/>
+              </w:rPr>
+            </w:pPr>
+            <w:r>
+              <w:rPr>
+                <w:rFonts w:ascii="Arial" w:eastAsia="Heiti SC Light" w:hAnsi="Arial" w:cs="Arial"/>
+                <w:kern w:val="0"/>
+                <w:sz w:val="28"/>
+                <w:szCs w:val="28"/>
+              </w:rPr>
+              <w:tab/>
+            </w:r>
+            <w:r>
+              <w:rPr>
+                <w:rFonts w:ascii="Arial" w:eastAsia="Heiti SC Light" w:hAnsi="Arial" w:cs="Arial"/>
+                <w:kern w:val="0"/>
+                <w:sz w:val="28"/>
+                <w:szCs w:val="28"/>
+              </w:rPr>
+              <w:tab/>
+            </w:r>
+            <w:proofErr w:type="spellStart"/>
+            <w:r>
+              <w:rPr>
+                <w:rFonts w:ascii="Arial" w:eastAsia="Heiti SC Light" w:hAnsi="Arial" w:cs="Arial"/>
+                <w:kern w:val="0"/>
+                <w:sz w:val="28"/>
+                <w:szCs w:val="28"/>
+              </w:rPr>
+              <w:t>DecimalFormat</w:t>
+            </w:r>
+            <w:proofErr w:type="spellEnd"/>
+            <w:r>
+              <w:rPr>
+                <w:rFonts w:ascii="Arial" w:eastAsia="Heiti SC Light" w:hAnsi="Arial" w:cs="Arial"/>
+                <w:kern w:val="0"/>
+                <w:sz w:val="28"/>
+                <w:szCs w:val="28"/>
+              </w:rPr>
+              <w:t xml:space="preserve"> </w:t>
+            </w:r>
+            <w:proofErr w:type="spellStart"/>
+            <w:r>
+              <w:rPr>
+                <w:rFonts w:ascii="Arial" w:eastAsia="Heiti SC Light" w:hAnsi="Arial" w:cs="Arial"/>
+                <w:kern w:val="0"/>
+                <w:sz w:val="28"/>
+                <w:szCs w:val="28"/>
+              </w:rPr>
+              <w:t>formatTest</w:t>
+            </w:r>
+            <w:proofErr w:type="spellEnd"/>
+            <w:r>
+              <w:rPr>
+                <w:rFonts w:ascii="Arial" w:eastAsia="Heiti SC Light" w:hAnsi="Arial" w:cs="Arial"/>
+                <w:kern w:val="0"/>
+                <w:sz w:val="28"/>
+                <w:szCs w:val="28"/>
+              </w:rPr>
+              <w:t xml:space="preserve"> = new </w:t>
+            </w:r>
+            <w:proofErr w:type="spellStart"/>
+            <w:proofErr w:type="gramStart"/>
+            <w:r>
+              <w:rPr>
+                <w:rFonts w:ascii="Arial" w:eastAsia="Heiti SC Light" w:hAnsi="Arial" w:cs="Arial"/>
+                <w:kern w:val="0"/>
+                <w:sz w:val="28"/>
+                <w:szCs w:val="28"/>
+              </w:rPr>
+              <w:t>DecimalFormat</w:t>
+            </w:r>
+            <w:proofErr w:type="spellEnd"/>
+            <w:r>
+              <w:rPr>
+                <w:rFonts w:ascii="Arial" w:eastAsia="Heiti SC Light" w:hAnsi="Arial" w:cs="Arial"/>
+                <w:kern w:val="0"/>
+                <w:sz w:val="28"/>
+                <w:szCs w:val="28"/>
+              </w:rPr>
+              <w:t>(</w:t>
+            </w:r>
+            <w:proofErr w:type="gramEnd"/>
+            <w:r>
+              <w:rPr>
+                <w:rFonts w:ascii="Arial" w:eastAsia="Heiti SC Light" w:hAnsi="Arial" w:cs="Arial"/>
+                <w:kern w:val="0"/>
+                <w:sz w:val="28"/>
+                <w:szCs w:val="28"/>
+              </w:rPr>
+              <w:t>"#.00");</w:t>
+            </w:r>
+          </w:p>
+          <w:p>
+            <w:pPr>
+              <w:widowControl/>
+              <w:autoSpaceDE w:val="0"/>
+              <w:autoSpaceDN w:val="0"/>
+              <w:adjustRightInd w:val="0"/>
+              <w:jc w:val="left"/>
+              <w:rPr>
+                <w:rFonts w:ascii="Arial" w:eastAsia="Heiti SC Light" w:hAnsi="Arial" w:cs="Arial"/>
+                <w:kern w:val="0"/>
+                <w:sz w:val="28"/>
+                <w:szCs w:val="28"/>
+              </w:rPr>
+            </w:pPr>
+            <w:r>
+              <w:rPr>
+                <w:rFonts w:ascii="Arial" w:eastAsia="Heiti SC Light" w:hAnsi="Arial" w:cs="Arial"/>
+                <w:kern w:val="0"/>
+                <w:sz w:val="28"/>
+                <w:szCs w:val="28"/>
+              </w:rPr>
+              <w:tab/>
+            </w:r>
+            <w:r>
+              <w:rPr>
+                <w:rFonts w:ascii="Arial" w:eastAsia="Heiti SC Light" w:hAnsi="Arial" w:cs="Arial"/>
+                <w:kern w:val="0"/>
+                <w:sz w:val="28"/>
+                <w:szCs w:val="28"/>
+              </w:rPr>
+              <w:tab/>
+            </w:r>
+            <w:proofErr w:type="spellStart"/>
+            <w:proofErr w:type="gramStart"/>
+            <w:r>
+              <w:rPr>
+                <w:rFonts w:ascii="Arial" w:eastAsia="Heiti SC Light" w:hAnsi="Arial" w:cs="Arial"/>
+                <w:kern w:val="0"/>
+                <w:sz w:val="28"/>
+                <w:szCs w:val="28"/>
+              </w:rPr>
+              <w:t>System.out.println</w:t>
+            </w:r>
+            <w:proofErr w:type="spellEnd"/>
+            <w:r>
+              <w:rPr>
+                <w:rFonts w:ascii="Arial" w:eastAsia="Heiti SC Light" w:hAnsi="Arial" w:cs="Arial"/>
+                <w:kern w:val="0"/>
+                <w:sz w:val="28"/>
+                <w:szCs w:val="28"/>
+              </w:rPr>
+              <w:t>(</w:t>
+            </w:r>
+            <w:proofErr w:type="spellStart"/>
+            <w:proofErr w:type="gramEnd"/>
+            <w:r>
+              <w:rPr>
+                <w:rFonts w:ascii="Arial" w:eastAsia="Heiti SC Light" w:hAnsi="Arial" w:cs="Arial"/>
+                <w:kern w:val="0"/>
+                <w:sz w:val="28"/>
+                <w:szCs w:val="28"/>
+              </w:rPr>
+              <w:t>formatTest.format</w:t>
+            </w:r>
+            <w:proofErr w:type="spellEnd"/>
+            <w:r>
+              <w:rPr>
+                <w:rFonts w:ascii="Arial" w:eastAsia="Heiti SC Light" w:hAnsi="Arial" w:cs="Arial"/>
+                <w:kern w:val="0"/>
+                <w:sz w:val="28"/>
+                <w:szCs w:val="28"/>
+              </w:rPr>
+              <w:t>(test1));</w:t>
+            </w:r>
+            <w:r>
+              <w:rPr>
+                <w:rFonts w:ascii="Arial" w:eastAsia="Heiti SC Light" w:hAnsi="Arial" w:cs="Arial" w:hint="eastAsia"/>
+                <w:kern w:val="0"/>
+                <w:sz w:val="28"/>
+                <w:szCs w:val="28"/>
+              </w:rPr>
+              <w:t xml:space="preserve"> </w:t>
+            </w:r>
+            <w:r>
+              <w:rPr>
+                <w:rFonts w:ascii="Arial" w:eastAsia="Heiti SC Light" w:hAnsi="Arial" w:cs="Arial"/>
+                <w:kern w:val="0"/>
+                <w:sz w:val="28"/>
+                <w:szCs w:val="28"/>
+              </w:rPr>
+              <w:t>//10.00</w:t>
+            </w:r>
+          </w:p>
+          <w:p>
+            <w:pPr>
+              <w:widowControl/>
+              <w:autoSpaceDE w:val="0"/>
+              <w:autoSpaceDN w:val="0"/>
+              <w:adjustRightInd w:val="0"/>
+              <w:jc w:val="left"/>
+              <w:rPr>
+                <w:rFonts w:ascii="Arial" w:eastAsia="Heiti SC Light" w:hAnsi="Arial" w:cs="Arial"/>
+                <w:kern w:val="0"/>
+                <w:sz w:val="28"/>
+                <w:szCs w:val="28"/>
+              </w:rPr>
+            </w:pPr>
+            <w:r>
+              <w:rPr>
+                <w:rFonts w:ascii="Arial" w:eastAsia="Heiti SC Light" w:hAnsi="Arial" w:cs="Arial"/>
+                <w:kern w:val="0"/>
+                <w:sz w:val="28"/>
+                <w:szCs w:val="28"/>
+              </w:rPr>
+              <w:tab/>
+            </w:r>
+            <w:r>
+              <w:rPr>
+                <w:rFonts w:ascii="Arial" w:eastAsia="Heiti SC Light" w:hAnsi="Arial" w:cs="Arial"/>
+                <w:kern w:val="0"/>
+                <w:sz w:val="28"/>
+                <w:szCs w:val="28"/>
+              </w:rPr>
+              <w:tab/>
+            </w:r>
+            <w:proofErr w:type="spellStart"/>
+            <w:proofErr w:type="gramStart"/>
+            <w:r>
+              <w:rPr>
+                <w:rFonts w:ascii="Arial" w:eastAsia="Heiti SC Light" w:hAnsi="Arial" w:cs="Arial"/>
+                <w:kern w:val="0"/>
+                <w:sz w:val="28"/>
+                <w:szCs w:val="28"/>
+              </w:rPr>
+              <w:t>System.out.println</w:t>
+            </w:r>
+            <w:proofErr w:type="spellEnd"/>
+            <w:r>
+              <w:rPr>
+                <w:rFonts w:ascii="Arial" w:eastAsia="Heiti SC Light" w:hAnsi="Arial" w:cs="Arial"/>
+                <w:kern w:val="0"/>
+                <w:sz w:val="28"/>
+                <w:szCs w:val="28"/>
+              </w:rPr>
+              <w:t>(</w:t>
+            </w:r>
+            <w:proofErr w:type="spellStart"/>
+            <w:proofErr w:type="gramEnd"/>
+            <w:r>
+              <w:rPr>
+                <w:rFonts w:ascii="Arial" w:eastAsia="Heiti SC Light" w:hAnsi="Arial" w:cs="Arial"/>
+                <w:kern w:val="0"/>
+                <w:sz w:val="28"/>
+                <w:szCs w:val="28"/>
+              </w:rPr>
+              <w:t>formatTest.format</w:t>
+            </w:r>
+            <w:proofErr w:type="spellEnd"/>
+            <w:r>
+              <w:rPr>
+                <w:rFonts w:ascii="Arial" w:eastAsia="Heiti SC Light" w:hAnsi="Arial" w:cs="Arial"/>
+                <w:kern w:val="0"/>
+                <w:sz w:val="28"/>
+                <w:szCs w:val="28"/>
+              </w:rPr>
+              <w:t>(test2));</w:t>
+            </w:r>
+            <w:r>
+              <w:rPr>
+                <w:rFonts w:ascii="Arial" w:eastAsia="Heiti SC Light" w:hAnsi="Arial" w:cs="Arial"/>
+                <w:kern w:val="0"/>
+                <w:sz w:val="28"/>
+                <w:szCs w:val="28"/>
+              </w:rPr>
+              <w:t>//7.00</w:t>
+            </w:r>
+          </w:p>
+          <w:p>
+            <w:pPr>
+              <w:rPr>
+                <w:rFonts w:ascii="Arial" w:eastAsia="Heiti SC Light" w:hAnsi="Arial" w:cs="Arial" w:hint="eastAsia"/>
+                <w:b/>
+                <w:color w:val="FF6600"/>
+                <w:kern w:val="0"/>
+                <w:sz w:val="28"/>
+                <w:szCs w:val="28"/>
+              </w:rPr>
+            </w:pPr>
+            <w:r>
+              <w:rPr>
+                <w:rFonts w:ascii="Arial" w:eastAsia="Heiti SC Light" w:hAnsi="Arial" w:cs="Arial"/>
+                <w:kern w:val="0"/>
+                <w:sz w:val="28"/>
+                <w:szCs w:val="28"/>
+              </w:rPr>
+              <w:tab/>
+            </w:r>
+            <w:r>
+              <w:rPr>
+                <w:rFonts w:ascii="Arial" w:eastAsia="Heiti SC Light" w:hAnsi="Arial" w:cs="Arial"/>
+                <w:kern w:val="0"/>
+                <w:sz w:val="28"/>
+                <w:szCs w:val="28"/>
+              </w:rPr>
+              <w:tab/>
+            </w:r>
+            <w:proofErr w:type="spellStart"/>
+            <w:r>
+              <w:rPr>
+                <w:rFonts w:ascii="Arial" w:eastAsia="Heiti SC Light" w:hAnsi="Arial" w:cs="Arial"/>
+                <w:kern w:val="0"/>
+                <w:sz w:val="28"/>
+                <w:szCs w:val="28"/>
+              </w:rPr>
+              <w:t>System.out.println</w:t>
+            </w:r>
+            <w:proofErr w:type="spellEnd"/>
+            <w:r>
+              <w:rPr>
+                <w:rFonts w:ascii="Arial" w:eastAsia="Heiti SC Light" w:hAnsi="Arial" w:cs="Arial"/>
+                <w:kern w:val="0"/>
+                <w:sz w:val="28"/>
+                <w:szCs w:val="28"/>
+              </w:rPr>
+              <w:t>(</w:t>
+            </w:r>
+            <w:proofErr w:type="spellStart"/>
+            <w:r>
+              <w:rPr>
+                <w:rFonts w:ascii="Arial" w:eastAsia="Heiti SC Light" w:hAnsi="Arial" w:cs="Arial"/>
+                <w:kern w:val="0"/>
+                <w:sz w:val="28"/>
+                <w:szCs w:val="28"/>
+              </w:rPr>
+              <w:t>formatTest.format</w:t>
+            </w:r>
+            <w:proofErr w:type="spellEnd"/>
+            <w:r>
+              <w:rPr>
+                <w:rFonts w:ascii="Arial" w:eastAsia="Heiti SC Light" w:hAnsi="Arial" w:cs="Arial"/>
+                <w:kern w:val="0"/>
+                <w:sz w:val="28"/>
+                <w:szCs w:val="28"/>
+              </w:rPr>
+              <w:t>(test3));</w:t>
+            </w:r>
+            <w:r>
+              <w:rPr>
+                <w:rFonts w:ascii="Arial" w:eastAsia="Heiti SC Light" w:hAnsi="Arial" w:cs="Arial"/>
+                <w:kern w:val="0"/>
+                <w:sz w:val="28"/>
+                <w:szCs w:val="28"/>
+              </w:rPr>
+              <w:t>//15.40</w:t>
+            </w:r>
+            <w:bookmarkStart w:id="0" w:name="_GoBack"/>
+            <w:bookmarkEnd w:id="0"/>
+          </w:p>
+        </w:tc>
+      </w:tr>
+    </w:tbl>
+    <w:p>
+      <w:pPr>
+        <w:rPr>
+          <w:rFonts w:ascii="Arial" w:eastAsia="Heiti SC Light" w:hAnsi="Arial" w:cs="Arial" w:hint="eastAsia"/>
+          <w:kern w:val="0"/>
+          <w:sz w:val="28"/>
+          <w:szCs w:val="28"/>
+        </w:rPr>
+      </w:pPr>
+    </w:p>
     <w:p>
       <w:pPr>
         <w:rPr>

</xml_diff>

<commit_message>
add how to generate a random integer from a range
</commit_message>
<xml_diff>
--- a/java/JAVA_总结.docx
+++ b/java/JAVA_总结.docx
@@ -11610,22 +11610,33 @@
     <w:p>
       <w:pPr>
         <w:rPr>
+          <w:rFonts w:ascii="Arial" w:eastAsia="Heiti SC Light" w:hAnsi="Arial" w:cs="Arial"/>
+          <w:kern w:val="0"/>
+          <w:sz w:val="28"/>
+          <w:szCs w:val="28"/>
+        </w:rPr>
+      </w:pPr>
+      <w:r>
+        <w:rPr>
+          <w:rFonts w:ascii="Arial" w:eastAsia="Heiti SC Light" w:hAnsi="Arial" w:cs="Arial"/>
+          <w:b/>
+          <w:color w:val="0000FF"/>
+          <w:kern w:val="0"/>
+          <w:sz w:val="28"/>
+          <w:szCs w:val="28"/>
+        </w:rPr>
+        <w:t>Java</w:t>
+      </w:r>
+      <w:r>
+        <w:rPr>
           <w:rFonts w:ascii="Arial" w:eastAsia="Heiti SC Light" w:hAnsi="Arial" w:cs="Arial" w:hint="eastAsia"/>
-          <w:kern w:val="0"/>
-          <w:sz w:val="28"/>
-          <w:szCs w:val="28"/>
-        </w:rPr>
-      </w:pPr>
-      <w:r>
-        <w:rPr>
-          <w:rFonts w:ascii="Arial" w:eastAsia="Heiti SC Light" w:hAnsi="Arial" w:cs="Arial"/>
-          <w:b/>
-          <w:color w:val="0000FF"/>
-          <w:kern w:val="0"/>
-          <w:sz w:val="28"/>
-          <w:szCs w:val="28"/>
-        </w:rPr>
-        <w:t>Java</w:t>
+          <w:b/>
+          <w:color w:val="0000FF"/>
+          <w:kern w:val="0"/>
+          <w:sz w:val="28"/>
+          <w:szCs w:val="28"/>
+        </w:rPr>
+        <w:t xml:space="preserve"> </w:t>
       </w:r>
       <w:r>
         <w:rPr>
@@ -11636,47 +11647,16 @@
           <w:sz w:val="28"/>
           <w:szCs w:val="28"/>
         </w:rPr>
-        <w:t xml:space="preserve"> </w:t>
+        <w:t>中怎样得到特定的输出形式</w:t>
       </w:r>
       <w:r>
         <w:rPr>
           <w:rFonts w:ascii="Arial" w:eastAsia="Heiti SC Light" w:hAnsi="Arial" w:cs="Arial" w:hint="eastAsia"/>
-          <w:b/>
-          <w:color w:val="0000FF"/>
-          <w:kern w:val="0"/>
-          <w:sz w:val="28"/>
-          <w:szCs w:val="28"/>
-        </w:rPr>
-        <w:t>中</w:t>
-      </w:r>
-      <w:r>
-        <w:rPr>
-          <w:rFonts w:ascii="Arial" w:eastAsia="Heiti SC Light" w:hAnsi="Arial" w:cs="Arial" w:hint="eastAsia"/>
-          <w:b/>
-          <w:color w:val="0000FF"/>
-          <w:kern w:val="0"/>
-          <w:sz w:val="28"/>
-          <w:szCs w:val="28"/>
-        </w:rPr>
-        <w:t>怎样得到特定的输出形式</w:t>
-      </w:r>
-      <w:r>
-        <w:rPr>
-          <w:rFonts w:ascii="Arial" w:eastAsia="Heiti SC Light" w:hAnsi="Arial" w:cs="Arial" w:hint="eastAsia"/>
-          <w:kern w:val="0"/>
-          <w:sz w:val="28"/>
-          <w:szCs w:val="28"/>
-        </w:rPr>
-        <w:t>：</w:t>
-      </w:r>
-      <w:r>
-        <w:rPr>
-          <w:rFonts w:ascii="Arial" w:eastAsia="Heiti SC Light" w:hAnsi="Arial" w:cs="Arial" w:hint="eastAsia"/>
-          <w:kern w:val="0"/>
-          <w:sz w:val="28"/>
-          <w:szCs w:val="28"/>
-        </w:rPr>
-        <w:t>例如</w:t>
+          <w:kern w:val="0"/>
+          <w:sz w:val="28"/>
+          <w:szCs w:val="28"/>
+        </w:rPr>
+        <w:t>：例如</w:t>
       </w:r>
       <w:r>
         <w:rPr>
@@ -11723,7 +11703,7 @@
           <w:p>
             <w:pPr>
               <w:rPr>
-                <w:rFonts w:ascii="Arial" w:eastAsia="Heiti SC Light" w:hAnsi="Arial" w:cs="Arial" w:hint="eastAsia"/>
+                <w:rFonts w:ascii="Arial" w:eastAsia="Heiti SC Light" w:hAnsi="Arial" w:cs="Arial"/>
                 <w:kern w:val="0"/>
                 <w:sz w:val="28"/>
                 <w:szCs w:val="28"/>
@@ -11868,7 +11848,7 @@
               <w:adjustRightInd w:val="0"/>
               <w:jc w:val="left"/>
               <w:rPr>
-                <w:rFonts w:ascii="Arial" w:eastAsia="Heiti SC Light" w:hAnsi="Arial" w:cs="Arial" w:hint="eastAsia"/>
+                <w:rFonts w:ascii="Arial" w:eastAsia="Heiti SC Light" w:hAnsi="Arial" w:cs="Arial"/>
                 <w:kern w:val="0"/>
                 <w:sz w:val="28"/>
                 <w:szCs w:val="28"/>
@@ -12197,7 +12177,7 @@
           <w:p>
             <w:pPr>
               <w:rPr>
-                <w:rFonts w:ascii="Arial" w:eastAsia="Heiti SC Light" w:hAnsi="Arial" w:cs="Arial" w:hint="eastAsia"/>
+                <w:rFonts w:ascii="Arial" w:eastAsia="Heiti SC Light" w:hAnsi="Arial" w:cs="Arial"/>
                 <w:b/>
                 <w:color w:val="FF6600"/>
                 <w:kern w:val="0"/>
@@ -12272,8 +12252,6 @@
               </w:rPr>
               <w:t>//15.40</w:t>
             </w:r>
-            <w:bookmarkStart w:id="0" w:name="_GoBack"/>
-            <w:bookmarkEnd w:id="0"/>
           </w:p>
         </w:tc>
       </w:tr>
@@ -12281,7 +12259,667 @@
     <w:p>
       <w:pPr>
         <w:rPr>
+          <w:rFonts w:ascii="Arial" w:eastAsia="Heiti SC Light" w:hAnsi="Arial" w:cs="Arial"/>
+          <w:kern w:val="0"/>
+          <w:sz w:val="28"/>
+          <w:szCs w:val="28"/>
+        </w:rPr>
+      </w:pPr>
+      <w:r>
+        <w:rPr>
+          <w:rFonts w:ascii="Arial" w:eastAsia="Heiti SC Light" w:hAnsi="Arial" w:cs="Arial"/>
+          <w:b/>
+          <w:color w:val="0000FF"/>
+          <w:kern w:val="0"/>
+          <w:sz w:val="28"/>
+          <w:szCs w:val="28"/>
+        </w:rPr>
+        <w:t>Java</w:t>
+      </w:r>
+      <w:r>
+        <w:rPr>
           <w:rFonts w:ascii="Arial" w:eastAsia="Heiti SC Light" w:hAnsi="Arial" w:cs="Arial" w:hint="eastAsia"/>
+          <w:b/>
+          <w:color w:val="0000FF"/>
+          <w:kern w:val="0"/>
+          <w:sz w:val="28"/>
+          <w:szCs w:val="28"/>
+        </w:rPr>
+        <w:t xml:space="preserve"> </w:t>
+      </w:r>
+      <w:r>
+        <w:rPr>
+          <w:rFonts w:ascii="Arial" w:eastAsia="Heiti SC Light" w:hAnsi="Arial" w:cs="Arial" w:hint="eastAsia"/>
+          <w:b/>
+          <w:color w:val="0000FF"/>
+          <w:kern w:val="0"/>
+          <w:sz w:val="28"/>
+          <w:szCs w:val="28"/>
+        </w:rPr>
+        <w:t>中怎样得</w:t>
+      </w:r>
+      <w:r>
+        <w:rPr>
+          <w:rFonts w:ascii="Arial" w:eastAsia="Heiti SC Light" w:hAnsi="Arial" w:cs="Arial" w:hint="eastAsia"/>
+          <w:b/>
+          <w:color w:val="0000FF"/>
+          <w:kern w:val="0"/>
+          <w:sz w:val="28"/>
+          <w:szCs w:val="28"/>
+        </w:rPr>
+        <w:t>某个范围内的随机数</w:t>
+      </w:r>
+      <w:r>
+        <w:rPr>
+          <w:rFonts w:ascii="Arial" w:eastAsia="Heiti SC Light" w:hAnsi="Arial" w:cs="Arial" w:hint="eastAsia"/>
+          <w:kern w:val="0"/>
+          <w:sz w:val="28"/>
+          <w:szCs w:val="28"/>
+        </w:rPr>
+        <w:t>：</w:t>
+      </w:r>
+      <w:r>
+        <w:rPr>
+          <w:rFonts w:ascii="Arial" w:eastAsia="Heiti SC Light" w:hAnsi="Arial" w:cs="Arial" w:hint="eastAsia"/>
+          <w:kern w:val="0"/>
+          <w:sz w:val="28"/>
+          <w:szCs w:val="28"/>
+        </w:rPr>
+        <w:t>例如产生</w:t>
+      </w:r>
+      <w:r>
+        <w:rPr>
+          <w:rFonts w:ascii="Arial" w:eastAsia="Heiti SC Light" w:hAnsi="Arial" w:cs="Arial" w:hint="eastAsia"/>
+          <w:kern w:val="0"/>
+          <w:sz w:val="28"/>
+          <w:szCs w:val="28"/>
+        </w:rPr>
+        <w:t>10-30</w:t>
+      </w:r>
+      <w:r>
+        <w:rPr>
+          <w:rFonts w:ascii="Arial" w:eastAsia="Heiti SC Light" w:hAnsi="Arial" w:cs="Arial" w:hint="eastAsia"/>
+          <w:kern w:val="0"/>
+          <w:sz w:val="28"/>
+          <w:szCs w:val="28"/>
+        </w:rPr>
+        <w:t>之间的随机数</w:t>
+      </w:r>
+    </w:p>
+    <w:tbl>
+      <w:tblPr>
+        <w:tblStyle w:val="a3"/>
+        <w:tblW w:w="0" w:type="auto"/>
+        <w:tblLook w:val="04A0" w:firstRow="1" w:lastRow="0" w:firstColumn="1" w:lastColumn="0" w:noHBand="0" w:noVBand="1"/>
+      </w:tblPr>
+      <w:tblGrid>
+        <w:gridCol w:w="8516"/>
+      </w:tblGrid>
+      <w:tr>
+        <w:tc>
+          <w:tcPr>
+            <w:tcW w:w="8516" w:type="dxa"/>
+          </w:tcPr>
+          <w:p>
+            <w:pPr>
+              <w:rPr>
+                <w:rFonts w:ascii="Arial" w:eastAsia="Heiti SC Light" w:hAnsi="Arial" w:cs="Arial" w:hint="eastAsia"/>
+                <w:kern w:val="0"/>
+                <w:sz w:val="28"/>
+                <w:szCs w:val="28"/>
+              </w:rPr>
+            </w:pPr>
+            <w:r>
+              <w:rPr>
+                <w:rFonts w:ascii="Arial" w:eastAsia="Heiti SC Light" w:hAnsi="Arial" w:cs="Arial" w:hint="eastAsia"/>
+                <w:kern w:val="0"/>
+                <w:sz w:val="28"/>
+                <w:szCs w:val="28"/>
+              </w:rPr>
+              <w:t>使用</w:t>
+            </w:r>
+            <w:r>
+              <w:rPr>
+                <w:rFonts w:ascii="Arial" w:eastAsia="Heiti SC Light" w:hAnsi="Arial" w:cs="Arial"/>
+                <w:kern w:val="0"/>
+                <w:sz w:val="28"/>
+                <w:szCs w:val="28"/>
+              </w:rPr>
+              <w:t>Random</w:t>
+            </w:r>
+            <w:r>
+              <w:rPr>
+                <w:rFonts w:ascii="Arial" w:eastAsia="Heiti SC Light" w:hAnsi="Arial" w:cs="Arial" w:hint="eastAsia"/>
+                <w:kern w:val="0"/>
+                <w:sz w:val="28"/>
+                <w:szCs w:val="28"/>
+              </w:rPr>
+              <w:t>类的</w:t>
+            </w:r>
+            <w:proofErr w:type="spellStart"/>
+            <w:r>
+              <w:rPr>
+                <w:rFonts w:ascii="Arial" w:eastAsia="Heiti SC Light" w:hAnsi="Arial" w:cs="Arial"/>
+                <w:kern w:val="0"/>
+                <w:sz w:val="28"/>
+                <w:szCs w:val="28"/>
+              </w:rPr>
+              <w:t>nextInt</w:t>
+            </w:r>
+            <w:proofErr w:type="spellEnd"/>
+            <w:r>
+              <w:rPr>
+                <w:rFonts w:ascii="Arial" w:eastAsia="Heiti SC Light" w:hAnsi="Arial" w:cs="Arial"/>
+                <w:kern w:val="0"/>
+                <w:sz w:val="28"/>
+                <w:szCs w:val="28"/>
+              </w:rPr>
+              <w:t>(</w:t>
+            </w:r>
+            <w:proofErr w:type="spellStart"/>
+            <w:r>
+              <w:rPr>
+                <w:rFonts w:ascii="Arial" w:eastAsia="Heiti SC Light" w:hAnsi="Arial" w:cs="Arial"/>
+                <w:kern w:val="0"/>
+                <w:sz w:val="28"/>
+                <w:szCs w:val="28"/>
+              </w:rPr>
+              <w:t>int</w:t>
+            </w:r>
+            <w:proofErr w:type="spellEnd"/>
+            <w:r>
+              <w:rPr>
+                <w:rFonts w:ascii="Arial" w:eastAsia="Heiti SC Light" w:hAnsi="Arial" w:cs="Arial"/>
+                <w:kern w:val="0"/>
+                <w:sz w:val="28"/>
+                <w:szCs w:val="28"/>
+              </w:rPr>
+              <w:t xml:space="preserve"> bound)</w:t>
+            </w:r>
+            <w:r>
+              <w:rPr>
+                <w:rFonts w:ascii="Arial" w:eastAsia="Heiti SC Light" w:hAnsi="Arial" w:cs="Arial" w:hint="eastAsia"/>
+                <w:kern w:val="0"/>
+                <w:sz w:val="28"/>
+                <w:szCs w:val="28"/>
+              </w:rPr>
+              <w:t>的变形：</w:t>
+            </w:r>
+          </w:p>
+          <w:p>
+            <w:pPr>
+              <w:widowControl/>
+              <w:autoSpaceDE w:val="0"/>
+              <w:autoSpaceDN w:val="0"/>
+              <w:adjustRightInd w:val="0"/>
+              <w:jc w:val="left"/>
+              <w:rPr>
+                <w:rFonts w:ascii="Arial" w:eastAsia="Heiti SC Light" w:hAnsi="Arial" w:cs="Arial"/>
+                <w:kern w:val="0"/>
+                <w:sz w:val="28"/>
+                <w:szCs w:val="28"/>
+              </w:rPr>
+            </w:pPr>
+            <w:r>
+              <w:rPr>
+                <w:rFonts w:ascii="Arial" w:eastAsia="Heiti SC Light" w:hAnsi="Arial" w:cs="Arial"/>
+                <w:kern w:val="0"/>
+                <w:sz w:val="28"/>
+                <w:szCs w:val="28"/>
+              </w:rPr>
+              <w:tab/>
+              <w:t xml:space="preserve">// </w:t>
+            </w:r>
+            <w:proofErr w:type="gramStart"/>
+            <w:r>
+              <w:rPr>
+                <w:rFonts w:ascii="Arial" w:eastAsia="Heiti SC Light" w:hAnsi="Arial" w:cs="Arial"/>
+                <w:kern w:val="0"/>
+                <w:sz w:val="28"/>
+                <w:szCs w:val="28"/>
+              </w:rPr>
+              <w:t>generate</w:t>
+            </w:r>
+            <w:proofErr w:type="gramEnd"/>
+            <w:r>
+              <w:rPr>
+                <w:rFonts w:ascii="Arial" w:eastAsia="Heiti SC Light" w:hAnsi="Arial" w:cs="Arial"/>
+                <w:kern w:val="0"/>
+                <w:sz w:val="28"/>
+                <w:szCs w:val="28"/>
+              </w:rPr>
+              <w:t xml:space="preserve"> the random </w:t>
+            </w:r>
+            <w:proofErr w:type="spellStart"/>
+            <w:r>
+              <w:rPr>
+                <w:rFonts w:ascii="Arial" w:eastAsia="Heiti SC Light" w:hAnsi="Arial" w:cs="Arial"/>
+                <w:kern w:val="0"/>
+                <w:sz w:val="28"/>
+                <w:szCs w:val="28"/>
+              </w:rPr>
+              <w:t>int</w:t>
+            </w:r>
+            <w:proofErr w:type="spellEnd"/>
+            <w:r>
+              <w:rPr>
+                <w:rFonts w:ascii="Arial" w:eastAsia="Heiti SC Light" w:hAnsi="Arial" w:cs="Arial"/>
+                <w:kern w:val="0"/>
+                <w:sz w:val="28"/>
+                <w:szCs w:val="28"/>
+              </w:rPr>
+              <w:t xml:space="preserve"> value for the given bound</w:t>
+            </w:r>
+          </w:p>
+          <w:p>
+            <w:pPr>
+              <w:widowControl/>
+              <w:autoSpaceDE w:val="0"/>
+              <w:autoSpaceDN w:val="0"/>
+              <w:adjustRightInd w:val="0"/>
+              <w:jc w:val="left"/>
+              <w:rPr>
+                <w:rFonts w:ascii="Arial" w:eastAsia="Heiti SC Light" w:hAnsi="Arial" w:cs="Arial"/>
+                <w:kern w:val="0"/>
+                <w:sz w:val="28"/>
+                <w:szCs w:val="28"/>
+              </w:rPr>
+            </w:pPr>
+            <w:r>
+              <w:rPr>
+                <w:rFonts w:ascii="Arial" w:eastAsia="Heiti SC Light" w:hAnsi="Arial" w:cs="Arial"/>
+                <w:kern w:val="0"/>
+                <w:sz w:val="28"/>
+                <w:szCs w:val="28"/>
+              </w:rPr>
+              <w:tab/>
+            </w:r>
+            <w:proofErr w:type="gramStart"/>
+            <w:r>
+              <w:rPr>
+                <w:rFonts w:ascii="Arial" w:eastAsia="Heiti SC Light" w:hAnsi="Arial" w:cs="Arial"/>
+                <w:kern w:val="0"/>
+                <w:sz w:val="28"/>
+                <w:szCs w:val="28"/>
+              </w:rPr>
+              <w:t>public</w:t>
+            </w:r>
+            <w:proofErr w:type="gramEnd"/>
+            <w:r>
+              <w:rPr>
+                <w:rFonts w:ascii="Arial" w:eastAsia="Heiti SC Light" w:hAnsi="Arial" w:cs="Arial"/>
+                <w:kern w:val="0"/>
+                <w:sz w:val="28"/>
+                <w:szCs w:val="28"/>
+              </w:rPr>
+              <w:t xml:space="preserve"> static</w:t>
+            </w:r>
+            <w:bookmarkStart w:id="0" w:name="_GoBack"/>
+            <w:bookmarkEnd w:id="0"/>
+            <w:r>
+              <w:rPr>
+                <w:rFonts w:ascii="Arial" w:eastAsia="Heiti SC Light" w:hAnsi="Arial" w:cs="Arial"/>
+                <w:kern w:val="0"/>
+                <w:sz w:val="28"/>
+                <w:szCs w:val="28"/>
+              </w:rPr>
+              <w:t xml:space="preserve"> </w:t>
+            </w:r>
+            <w:proofErr w:type="spellStart"/>
+            <w:r>
+              <w:rPr>
+                <w:rFonts w:ascii="Arial" w:eastAsia="Heiti SC Light" w:hAnsi="Arial" w:cs="Arial"/>
+                <w:kern w:val="0"/>
+                <w:sz w:val="28"/>
+                <w:szCs w:val="28"/>
+              </w:rPr>
+              <w:t>int</w:t>
+            </w:r>
+            <w:proofErr w:type="spellEnd"/>
+            <w:r>
+              <w:rPr>
+                <w:rFonts w:ascii="Arial" w:eastAsia="Heiti SC Light" w:hAnsi="Arial" w:cs="Arial"/>
+                <w:kern w:val="0"/>
+                <w:sz w:val="28"/>
+                <w:szCs w:val="28"/>
+              </w:rPr>
+              <w:t xml:space="preserve"> </w:t>
+            </w:r>
+            <w:proofErr w:type="spellStart"/>
+            <w:r>
+              <w:rPr>
+                <w:rFonts w:ascii="Arial" w:eastAsia="Heiti SC Light" w:hAnsi="Arial" w:cs="Arial"/>
+                <w:kern w:val="0"/>
+                <w:sz w:val="28"/>
+                <w:szCs w:val="28"/>
+              </w:rPr>
+              <w:t>generateRandom</w:t>
+            </w:r>
+            <w:proofErr w:type="spellEnd"/>
+            <w:r>
+              <w:rPr>
+                <w:rFonts w:ascii="Arial" w:eastAsia="Heiti SC Light" w:hAnsi="Arial" w:cs="Arial"/>
+                <w:kern w:val="0"/>
+                <w:sz w:val="28"/>
+                <w:szCs w:val="28"/>
+              </w:rPr>
+              <w:t>(</w:t>
+            </w:r>
+            <w:proofErr w:type="spellStart"/>
+            <w:r>
+              <w:rPr>
+                <w:rFonts w:ascii="Arial" w:eastAsia="Heiti SC Light" w:hAnsi="Arial" w:cs="Arial"/>
+                <w:kern w:val="0"/>
+                <w:sz w:val="28"/>
+                <w:szCs w:val="28"/>
+              </w:rPr>
+              <w:t>int</w:t>
+            </w:r>
+            <w:proofErr w:type="spellEnd"/>
+            <w:r>
+              <w:rPr>
+                <w:rFonts w:ascii="Arial" w:eastAsia="Heiti SC Light" w:hAnsi="Arial" w:cs="Arial"/>
+                <w:kern w:val="0"/>
+                <w:sz w:val="28"/>
+                <w:szCs w:val="28"/>
+              </w:rPr>
+              <w:t xml:space="preserve"> </w:t>
+            </w:r>
+            <w:proofErr w:type="spellStart"/>
+            <w:r>
+              <w:rPr>
+                <w:rFonts w:ascii="Arial" w:eastAsia="Heiti SC Light" w:hAnsi="Arial" w:cs="Arial"/>
+                <w:kern w:val="0"/>
+                <w:sz w:val="28"/>
+                <w:szCs w:val="28"/>
+              </w:rPr>
+              <w:t>left,int</w:t>
+            </w:r>
+            <w:proofErr w:type="spellEnd"/>
+            <w:r>
+              <w:rPr>
+                <w:rFonts w:ascii="Arial" w:eastAsia="Heiti SC Light" w:hAnsi="Arial" w:cs="Arial"/>
+                <w:kern w:val="0"/>
+                <w:sz w:val="28"/>
+                <w:szCs w:val="28"/>
+              </w:rPr>
+              <w:t xml:space="preserve"> right)</w:t>
+            </w:r>
+          </w:p>
+          <w:p>
+            <w:pPr>
+              <w:widowControl/>
+              <w:autoSpaceDE w:val="0"/>
+              <w:autoSpaceDN w:val="0"/>
+              <w:adjustRightInd w:val="0"/>
+              <w:jc w:val="left"/>
+              <w:rPr>
+                <w:rFonts w:ascii="Arial" w:eastAsia="Heiti SC Light" w:hAnsi="Arial" w:cs="Arial"/>
+                <w:kern w:val="0"/>
+                <w:sz w:val="28"/>
+                <w:szCs w:val="28"/>
+              </w:rPr>
+            </w:pPr>
+            <w:r>
+              <w:rPr>
+                <w:rFonts w:ascii="Arial" w:eastAsia="Heiti SC Light" w:hAnsi="Arial" w:cs="Arial"/>
+                <w:kern w:val="0"/>
+                <w:sz w:val="28"/>
+                <w:szCs w:val="28"/>
+              </w:rPr>
+              <w:tab/>
+              <w:t>{</w:t>
+            </w:r>
+          </w:p>
+          <w:p>
+            <w:pPr>
+              <w:widowControl/>
+              <w:autoSpaceDE w:val="0"/>
+              <w:autoSpaceDN w:val="0"/>
+              <w:adjustRightInd w:val="0"/>
+              <w:jc w:val="left"/>
+              <w:rPr>
+                <w:rFonts w:ascii="Arial" w:eastAsia="Heiti SC Light" w:hAnsi="Arial" w:cs="Arial"/>
+                <w:kern w:val="0"/>
+                <w:sz w:val="28"/>
+                <w:szCs w:val="28"/>
+              </w:rPr>
+            </w:pPr>
+            <w:r>
+              <w:rPr>
+                <w:rFonts w:ascii="Arial" w:eastAsia="Heiti SC Light" w:hAnsi="Arial" w:cs="Arial"/>
+                <w:kern w:val="0"/>
+                <w:sz w:val="28"/>
+                <w:szCs w:val="28"/>
+              </w:rPr>
+              <w:tab/>
+            </w:r>
+            <w:r>
+              <w:rPr>
+                <w:rFonts w:ascii="Arial" w:eastAsia="Heiti SC Light" w:hAnsi="Arial" w:cs="Arial"/>
+                <w:kern w:val="0"/>
+                <w:sz w:val="28"/>
+                <w:szCs w:val="28"/>
+              </w:rPr>
+              <w:tab/>
+              <w:t xml:space="preserve">Random </w:t>
+            </w:r>
+            <w:proofErr w:type="spellStart"/>
+            <w:r>
+              <w:rPr>
+                <w:rFonts w:ascii="Arial" w:eastAsia="Heiti SC Light" w:hAnsi="Arial" w:cs="Arial"/>
+                <w:kern w:val="0"/>
+                <w:sz w:val="28"/>
+                <w:szCs w:val="28"/>
+              </w:rPr>
+              <w:t>random</w:t>
+            </w:r>
+            <w:proofErr w:type="spellEnd"/>
+            <w:r>
+              <w:rPr>
+                <w:rFonts w:ascii="Arial" w:eastAsia="Heiti SC Light" w:hAnsi="Arial" w:cs="Arial"/>
+                <w:kern w:val="0"/>
+                <w:sz w:val="28"/>
+                <w:szCs w:val="28"/>
+              </w:rPr>
+              <w:t xml:space="preserve"> = new </w:t>
+            </w:r>
+            <w:proofErr w:type="gramStart"/>
+            <w:r>
+              <w:rPr>
+                <w:rFonts w:ascii="Arial" w:eastAsia="Heiti SC Light" w:hAnsi="Arial" w:cs="Arial"/>
+                <w:kern w:val="0"/>
+                <w:sz w:val="28"/>
+                <w:szCs w:val="28"/>
+              </w:rPr>
+              <w:t>Random(</w:t>
+            </w:r>
+            <w:proofErr w:type="gramEnd"/>
+            <w:r>
+              <w:rPr>
+                <w:rFonts w:ascii="Arial" w:eastAsia="Heiti SC Light" w:hAnsi="Arial" w:cs="Arial"/>
+                <w:kern w:val="0"/>
+                <w:sz w:val="28"/>
+                <w:szCs w:val="28"/>
+              </w:rPr>
+              <w:t>);</w:t>
+            </w:r>
+          </w:p>
+          <w:p>
+            <w:pPr>
+              <w:widowControl/>
+              <w:autoSpaceDE w:val="0"/>
+              <w:autoSpaceDN w:val="0"/>
+              <w:adjustRightInd w:val="0"/>
+              <w:jc w:val="left"/>
+              <w:rPr>
+                <w:rFonts w:ascii="Arial" w:eastAsia="Heiti SC Light" w:hAnsi="Arial" w:cs="Arial"/>
+                <w:kern w:val="0"/>
+                <w:sz w:val="28"/>
+                <w:szCs w:val="28"/>
+              </w:rPr>
+            </w:pPr>
+            <w:r>
+              <w:rPr>
+                <w:rFonts w:ascii="Arial" w:eastAsia="Heiti SC Light" w:hAnsi="Arial" w:cs="Arial"/>
+                <w:kern w:val="0"/>
+                <w:sz w:val="28"/>
+                <w:szCs w:val="28"/>
+              </w:rPr>
+              <w:tab/>
+            </w:r>
+            <w:r>
+              <w:rPr>
+                <w:rFonts w:ascii="Arial" w:eastAsia="Heiti SC Light" w:hAnsi="Arial" w:cs="Arial"/>
+                <w:kern w:val="0"/>
+                <w:sz w:val="28"/>
+                <w:szCs w:val="28"/>
+              </w:rPr>
+              <w:tab/>
+            </w:r>
+            <w:proofErr w:type="spellStart"/>
+            <w:proofErr w:type="gramStart"/>
+            <w:r>
+              <w:rPr>
+                <w:rFonts w:ascii="Arial" w:eastAsia="Heiti SC Light" w:hAnsi="Arial" w:cs="Arial"/>
+                <w:kern w:val="0"/>
+                <w:sz w:val="28"/>
+                <w:szCs w:val="28"/>
+              </w:rPr>
+              <w:t>int</w:t>
+            </w:r>
+            <w:proofErr w:type="spellEnd"/>
+            <w:proofErr w:type="gramEnd"/>
+            <w:r>
+              <w:rPr>
+                <w:rFonts w:ascii="Arial" w:eastAsia="Heiti SC Light" w:hAnsi="Arial" w:cs="Arial"/>
+                <w:kern w:val="0"/>
+                <w:sz w:val="28"/>
+                <w:szCs w:val="28"/>
+              </w:rPr>
+              <w:t xml:space="preserve"> gap = right -left + 1;</w:t>
+            </w:r>
+          </w:p>
+          <w:p>
+            <w:pPr>
+              <w:widowControl/>
+              <w:autoSpaceDE w:val="0"/>
+              <w:autoSpaceDN w:val="0"/>
+              <w:adjustRightInd w:val="0"/>
+              <w:jc w:val="left"/>
+              <w:rPr>
+                <w:rFonts w:ascii="Arial" w:eastAsia="Heiti SC Light" w:hAnsi="Arial" w:cs="Arial"/>
+                <w:kern w:val="0"/>
+                <w:sz w:val="28"/>
+                <w:szCs w:val="28"/>
+              </w:rPr>
+            </w:pPr>
+            <w:r>
+              <w:rPr>
+                <w:rFonts w:ascii="Arial" w:eastAsia="Heiti SC Light" w:hAnsi="Arial" w:cs="Arial"/>
+                <w:kern w:val="0"/>
+                <w:sz w:val="28"/>
+                <w:szCs w:val="28"/>
+              </w:rPr>
+              <w:tab/>
+            </w:r>
+            <w:r>
+              <w:rPr>
+                <w:rFonts w:ascii="Arial" w:eastAsia="Heiti SC Light" w:hAnsi="Arial" w:cs="Arial"/>
+                <w:kern w:val="0"/>
+                <w:sz w:val="28"/>
+                <w:szCs w:val="28"/>
+              </w:rPr>
+              <w:tab/>
+            </w:r>
+            <w:proofErr w:type="gramStart"/>
+            <w:r>
+              <w:rPr>
+                <w:rFonts w:ascii="Arial" w:eastAsia="Heiti SC Light" w:hAnsi="Arial" w:cs="Arial"/>
+                <w:kern w:val="0"/>
+                <w:sz w:val="28"/>
+                <w:szCs w:val="28"/>
+              </w:rPr>
+              <w:t>return</w:t>
+            </w:r>
+            <w:proofErr w:type="gramEnd"/>
+            <w:r>
+              <w:rPr>
+                <w:rFonts w:ascii="Arial" w:eastAsia="Heiti SC Light" w:hAnsi="Arial" w:cs="Arial"/>
+                <w:kern w:val="0"/>
+                <w:sz w:val="28"/>
+                <w:szCs w:val="28"/>
+              </w:rPr>
+              <w:t xml:space="preserve"> </w:t>
+            </w:r>
+            <w:proofErr w:type="spellStart"/>
+            <w:r>
+              <w:rPr>
+                <w:rFonts w:ascii="Arial" w:eastAsia="Heiti SC Light" w:hAnsi="Arial" w:cs="Arial"/>
+                <w:kern w:val="0"/>
+                <w:sz w:val="28"/>
+                <w:szCs w:val="28"/>
+              </w:rPr>
+              <w:t>random.nextInt</w:t>
+            </w:r>
+            <w:proofErr w:type="spellEnd"/>
+            <w:r>
+              <w:rPr>
+                <w:rFonts w:ascii="Arial" w:eastAsia="Heiti SC Light" w:hAnsi="Arial" w:cs="Arial"/>
+                <w:kern w:val="0"/>
+                <w:sz w:val="28"/>
+                <w:szCs w:val="28"/>
+              </w:rPr>
+              <w:t>(</w:t>
+            </w:r>
+            <w:proofErr w:type="spellStart"/>
+            <w:r>
+              <w:rPr>
+                <w:rFonts w:ascii="Arial" w:eastAsia="Heiti SC Light" w:hAnsi="Arial" w:cs="Arial"/>
+                <w:kern w:val="0"/>
+                <w:sz w:val="28"/>
+                <w:szCs w:val="28"/>
+              </w:rPr>
+              <w:t>Integer.MAX_VALUE</w:t>
+            </w:r>
+            <w:proofErr w:type="spellEnd"/>
+            <w:r>
+              <w:rPr>
+                <w:rFonts w:ascii="Arial" w:eastAsia="Heiti SC Light" w:hAnsi="Arial" w:cs="Arial"/>
+                <w:kern w:val="0"/>
+                <w:sz w:val="28"/>
+                <w:szCs w:val="28"/>
+              </w:rPr>
+              <w:t>)%gap + left;</w:t>
+            </w:r>
+          </w:p>
+          <w:p>
+            <w:pPr>
+              <w:rPr>
+                <w:rFonts w:ascii="Arial" w:eastAsia="Heiti SC Light" w:hAnsi="Arial" w:cs="Arial" w:hint="eastAsia"/>
+                <w:kern w:val="0"/>
+                <w:sz w:val="28"/>
+                <w:szCs w:val="28"/>
+              </w:rPr>
+            </w:pPr>
+            <w:r>
+              <w:rPr>
+                <w:rFonts w:ascii="Arial" w:eastAsia="Heiti SC Light" w:hAnsi="Arial" w:cs="Arial"/>
+                <w:kern w:val="0"/>
+                <w:sz w:val="28"/>
+                <w:szCs w:val="28"/>
+              </w:rPr>
+              <w:tab/>
+              <w:t>}</w:t>
+            </w:r>
+          </w:p>
+        </w:tc>
+      </w:tr>
+    </w:tbl>
+    <w:p>
+      <w:pPr>
+        <w:rPr>
+          <w:rFonts w:ascii="Arial" w:eastAsia="Heiti SC Light" w:hAnsi="Arial" w:cs="Arial"/>
           <w:kern w:val="0"/>
           <w:sz w:val="28"/>
           <w:szCs w:val="28"/>

</xml_diff>

<commit_message>
add how to create a class with interface Comparator and Comparable interface
</commit_message>
<xml_diff>
--- a/java/JAVA_总结.docx
+++ b/java/JAVA_总结.docx
@@ -12296,36 +12296,16 @@
           <w:sz w:val="28"/>
           <w:szCs w:val="28"/>
         </w:rPr>
-        <w:t>中怎样得</w:t>
+        <w:t>中怎样得某个范围内的随机数</w:t>
       </w:r>
       <w:r>
         <w:rPr>
           <w:rFonts w:ascii="Arial" w:eastAsia="Heiti SC Light" w:hAnsi="Arial" w:cs="Arial" w:hint="eastAsia"/>
-          <w:b/>
-          <w:color w:val="0000FF"/>
-          <w:kern w:val="0"/>
-          <w:sz w:val="28"/>
-          <w:szCs w:val="28"/>
-        </w:rPr>
-        <w:t>某个范围内的随机数</w:t>
-      </w:r>
-      <w:r>
-        <w:rPr>
-          <w:rFonts w:ascii="Arial" w:eastAsia="Heiti SC Light" w:hAnsi="Arial" w:cs="Arial" w:hint="eastAsia"/>
-          <w:kern w:val="0"/>
-          <w:sz w:val="28"/>
-          <w:szCs w:val="28"/>
-        </w:rPr>
-        <w:t>：</w:t>
-      </w:r>
-      <w:r>
-        <w:rPr>
-          <w:rFonts w:ascii="Arial" w:eastAsia="Heiti SC Light" w:hAnsi="Arial" w:cs="Arial" w:hint="eastAsia"/>
-          <w:kern w:val="0"/>
-          <w:sz w:val="28"/>
-          <w:szCs w:val="28"/>
-        </w:rPr>
-        <w:t>例如产生</w:t>
+          <w:kern w:val="0"/>
+          <w:sz w:val="28"/>
+          <w:szCs w:val="28"/>
+        </w:rPr>
+        <w:t>：例如产生</w:t>
       </w:r>
       <w:r>
         <w:rPr>
@@ -12363,7 +12343,7 @@
           <w:p>
             <w:pPr>
               <w:rPr>
-                <w:rFonts w:ascii="Arial" w:eastAsia="Heiti SC Light" w:hAnsi="Arial" w:cs="Arial" w:hint="eastAsia"/>
+                <w:rFonts w:ascii="Arial" w:eastAsia="Heiti SC Light" w:hAnsi="Arial" w:cs="Arial"/>
                 <w:kern w:val="0"/>
                 <w:sz w:val="28"/>
                 <w:szCs w:val="28"/>
@@ -12552,18 +12532,7 @@
                 <w:sz w:val="28"/>
                 <w:szCs w:val="28"/>
               </w:rPr>
-              <w:t xml:space="preserve"> static</w:t>
-            </w:r>
-            <w:bookmarkStart w:id="0" w:name="_GoBack"/>
-            <w:bookmarkEnd w:id="0"/>
-            <w:r>
-              <w:rPr>
-                <w:rFonts w:ascii="Arial" w:eastAsia="Heiti SC Light" w:hAnsi="Arial" w:cs="Arial"/>
-                <w:kern w:val="0"/>
-                <w:sz w:val="28"/>
-                <w:szCs w:val="28"/>
-              </w:rPr>
-              <w:t xml:space="preserve"> </w:t>
+              <w:t xml:space="preserve"> static </w:t>
             </w:r>
             <w:proofErr w:type="spellStart"/>
             <w:r>
@@ -12896,7 +12865,7 @@
           <w:p>
             <w:pPr>
               <w:rPr>
-                <w:rFonts w:ascii="Arial" w:eastAsia="Heiti SC Light" w:hAnsi="Arial" w:cs="Arial" w:hint="eastAsia"/>
+                <w:rFonts w:ascii="Arial" w:eastAsia="Heiti SC Light" w:hAnsi="Arial" w:cs="Arial"/>
                 <w:kern w:val="0"/>
                 <w:sz w:val="28"/>
                 <w:szCs w:val="28"/>
@@ -12959,7 +12928,1985 @@
     <w:p>
       <w:pPr>
         <w:rPr>
-          <w:rFonts w:ascii="Arial" w:eastAsia="Heiti SC Light" w:hAnsi="Arial" w:cs="Arial"/>
+          <w:rFonts w:ascii="Arial" w:eastAsia="Heiti SC Light" w:hAnsi="Arial" w:cs="Arial" w:hint="eastAsia"/>
+          <w:kern w:val="0"/>
+          <w:sz w:val="28"/>
+          <w:szCs w:val="28"/>
+        </w:rPr>
+      </w:pPr>
+    </w:p>
+    <w:p>
+      <w:pPr>
+        <w:rPr>
+          <w:rFonts w:ascii="Arial" w:eastAsia="Heiti SC Light" w:hAnsi="Arial" w:cs="Arial" w:hint="eastAsia"/>
+          <w:kern w:val="0"/>
+          <w:sz w:val="28"/>
+          <w:szCs w:val="28"/>
+        </w:rPr>
+      </w:pPr>
+    </w:p>
+    <w:p>
+      <w:pPr>
+        <w:rPr>
+          <w:rFonts w:ascii="Arial" w:eastAsia="Heiti SC Light" w:hAnsi="Arial" w:cs="Arial" w:hint="eastAsia"/>
+          <w:kern w:val="0"/>
+          <w:sz w:val="28"/>
+          <w:szCs w:val="28"/>
+        </w:rPr>
+      </w:pPr>
+      <w:r>
+        <w:rPr>
+          <w:rFonts w:ascii="Arial" w:eastAsia="Heiti SC Light" w:hAnsi="Arial" w:cs="Arial"/>
+          <w:b/>
+          <w:color w:val="0000FF"/>
+          <w:kern w:val="0"/>
+          <w:sz w:val="28"/>
+          <w:szCs w:val="28"/>
+        </w:rPr>
+        <w:t>Java</w:t>
+      </w:r>
+      <w:r>
+        <w:rPr>
+          <w:rFonts w:ascii="Arial" w:eastAsia="Heiti SC Light" w:hAnsi="Arial" w:cs="Arial" w:hint="eastAsia"/>
+          <w:b/>
+          <w:color w:val="0000FF"/>
+          <w:kern w:val="0"/>
+          <w:sz w:val="28"/>
+          <w:szCs w:val="28"/>
+        </w:rPr>
+        <w:t xml:space="preserve"> </w:t>
+      </w:r>
+      <w:r>
+        <w:rPr>
+          <w:rFonts w:ascii="Arial" w:eastAsia="Heiti SC Light" w:hAnsi="Arial" w:cs="Arial" w:hint="eastAsia"/>
+          <w:b/>
+          <w:color w:val="0000FF"/>
+          <w:kern w:val="0"/>
+          <w:sz w:val="28"/>
+          <w:szCs w:val="28"/>
+        </w:rPr>
+        <w:t>中</w:t>
+      </w:r>
+      <w:r>
+        <w:rPr>
+          <w:rFonts w:ascii="Arial" w:eastAsia="Heiti SC Light" w:hAnsi="Arial" w:cs="Arial" w:hint="eastAsia"/>
+          <w:b/>
+          <w:color w:val="0000FF"/>
+          <w:kern w:val="0"/>
+          <w:sz w:val="28"/>
+          <w:szCs w:val="28"/>
+        </w:rPr>
+        <w:t>自定义一个可以比较的类</w:t>
+      </w:r>
+      <w:r>
+        <w:rPr>
+          <w:rFonts w:ascii="Arial" w:eastAsia="Heiti SC Light" w:hAnsi="Arial" w:cs="Arial" w:hint="eastAsia"/>
+          <w:kern w:val="0"/>
+          <w:sz w:val="28"/>
+          <w:szCs w:val="28"/>
+        </w:rPr>
+        <w:t>：</w:t>
+      </w:r>
+    </w:p>
+    <w:tbl>
+      <w:tblPr>
+        <w:tblStyle w:val="a3"/>
+        <w:tblW w:w="0" w:type="auto"/>
+        <w:tblLook w:val="04A0" w:firstRow="1" w:lastRow="0" w:firstColumn="1" w:lastColumn="0" w:noHBand="0" w:noVBand="1"/>
+      </w:tblPr>
+      <w:tblGrid>
+        <w:gridCol w:w="8516"/>
+      </w:tblGrid>
+      <w:tr>
+        <w:tc>
+          <w:tcPr>
+            <w:tcW w:w="8516" w:type="dxa"/>
+          </w:tcPr>
+          <w:p>
+            <w:pPr>
+              <w:rPr>
+                <w:rFonts w:ascii="Arial" w:eastAsia="Heiti SC Light" w:hAnsi="Arial" w:cs="Arial" w:hint="eastAsia"/>
+                <w:kern w:val="0"/>
+                <w:sz w:val="28"/>
+                <w:szCs w:val="28"/>
+              </w:rPr>
+            </w:pPr>
+            <w:r>
+              <w:rPr>
+                <w:rFonts w:ascii="Arial" w:eastAsia="Heiti SC Light" w:hAnsi="Arial" w:cs="Arial" w:hint="eastAsia"/>
+                <w:kern w:val="0"/>
+                <w:sz w:val="28"/>
+                <w:szCs w:val="28"/>
+              </w:rPr>
+              <w:t>例如设计一个演员类，其中包括身高，体重，编号，并且要求能够按照演员的体重排序：</w:t>
+            </w:r>
+          </w:p>
+          <w:p>
+            <w:pPr>
+              <w:rPr>
+                <w:rFonts w:ascii="Arial" w:eastAsia="Heiti SC Light" w:hAnsi="Arial" w:cs="Arial"/>
+                <w:kern w:val="0"/>
+                <w:sz w:val="28"/>
+                <w:szCs w:val="28"/>
+              </w:rPr>
+            </w:pPr>
+            <w:r>
+              <w:rPr>
+                <w:rFonts w:ascii="Arial" w:eastAsia="Heiti SC Light" w:hAnsi="Arial" w:cs="Arial" w:hint="eastAsia"/>
+                <w:kern w:val="0"/>
+                <w:sz w:val="28"/>
+                <w:szCs w:val="28"/>
+              </w:rPr>
+              <w:t>1:</w:t>
+            </w:r>
+            <w:r>
+              <w:rPr>
+                <w:rFonts w:ascii="Arial" w:eastAsia="Heiti SC Light" w:hAnsi="Arial" w:cs="Arial"/>
+                <w:kern w:val="0"/>
+                <w:sz w:val="28"/>
+                <w:szCs w:val="28"/>
+              </w:rPr>
+              <w:t>Comparable</w:t>
+            </w:r>
+            <w:r>
+              <w:rPr>
+                <w:rFonts w:ascii="Arial" w:eastAsia="Heiti SC Light" w:hAnsi="Arial" w:cs="Arial" w:hint="eastAsia"/>
+                <w:kern w:val="0"/>
+                <w:sz w:val="28"/>
+                <w:szCs w:val="28"/>
+              </w:rPr>
+              <w:t>接口：</w:t>
+            </w:r>
+            <w:proofErr w:type="spellStart"/>
+            <w:r>
+              <w:rPr>
+                <w:rFonts w:ascii="Arial" w:eastAsia="Heiti SC Light" w:hAnsi="Arial" w:cs="Arial"/>
+                <w:kern w:val="0"/>
+                <w:sz w:val="28"/>
+                <w:szCs w:val="28"/>
+              </w:rPr>
+              <w:t>compareto</w:t>
+            </w:r>
+            <w:proofErr w:type="spellEnd"/>
+            <w:r>
+              <w:rPr>
+                <w:rFonts w:ascii="Arial" w:eastAsia="Heiti SC Light" w:hAnsi="Arial" w:cs="Arial"/>
+                <w:kern w:val="0"/>
+                <w:sz w:val="28"/>
+                <w:szCs w:val="28"/>
+              </w:rPr>
+              <w:t xml:space="preserve">(T </w:t>
+            </w:r>
+            <w:proofErr w:type="spellStart"/>
+            <w:r>
+              <w:rPr>
+                <w:rFonts w:ascii="Arial" w:eastAsia="Heiti SC Light" w:hAnsi="Arial" w:cs="Arial"/>
+                <w:kern w:val="0"/>
+                <w:sz w:val="28"/>
+                <w:szCs w:val="28"/>
+              </w:rPr>
+              <w:t>t</w:t>
+            </w:r>
+            <w:proofErr w:type="spellEnd"/>
+            <w:r>
+              <w:rPr>
+                <w:rFonts w:ascii="Arial" w:eastAsia="Heiti SC Light" w:hAnsi="Arial" w:cs="Arial"/>
+                <w:kern w:val="0"/>
+                <w:sz w:val="28"/>
+                <w:szCs w:val="28"/>
+              </w:rPr>
+              <w:t>)</w:t>
+            </w:r>
+          </w:p>
+          <w:p>
+            <w:pPr>
+              <w:widowControl/>
+              <w:spacing w:line="270" w:lineRule="atLeast"/>
+              <w:jc w:val="left"/>
+              <w:rPr>
+                <w:rFonts w:ascii="Monaco" w:eastAsia="Times New Roman" w:hAnsi="Monaco" w:cs="Times New Roman"/>
+                <w:color w:val="333333"/>
+                <w:kern w:val="0"/>
+                <w:sz w:val="20"/>
+                <w:szCs w:val="20"/>
+              </w:rPr>
+            </w:pPr>
+            <w:r>
+              <w:rPr>
+                <w:rFonts w:ascii="Courier" w:hAnsi="Courier" w:cs="Courier"/>
+                <w:color w:val="333333"/>
+                <w:kern w:val="0"/>
+                <w:sz w:val="20"/>
+                <w:szCs w:val="20"/>
+              </w:rPr>
+              <w:t>    </w:t>
+            </w:r>
+            <w:proofErr w:type="gramStart"/>
+            <w:r>
+              <w:rPr>
+                <w:rFonts w:ascii="Courier" w:hAnsi="Courier" w:cs="Courier"/>
+                <w:color w:val="333333"/>
+                <w:kern w:val="0"/>
+                <w:sz w:val="20"/>
+                <w:szCs w:val="20"/>
+              </w:rPr>
+              <w:t>private</w:t>
+            </w:r>
+            <w:proofErr w:type="gramEnd"/>
+            <w:r>
+              <w:rPr>
+                <w:rFonts w:ascii="Monaco" w:eastAsia="Times New Roman" w:hAnsi="Monaco" w:cs="Times New Roman"/>
+                <w:color w:val="333333"/>
+                <w:kern w:val="0"/>
+                <w:sz w:val="20"/>
+                <w:szCs w:val="20"/>
+              </w:rPr>
+              <w:t xml:space="preserve"> </w:t>
+            </w:r>
+            <w:r>
+              <w:rPr>
+                <w:rFonts w:ascii="Courier" w:hAnsi="Courier" w:cs="Courier"/>
+                <w:color w:val="333333"/>
+                <w:kern w:val="0"/>
+                <w:sz w:val="20"/>
+                <w:szCs w:val="20"/>
+              </w:rPr>
+              <w:t>static</w:t>
+            </w:r>
+            <w:r>
+              <w:rPr>
+                <w:rFonts w:ascii="Monaco" w:eastAsia="Times New Roman" w:hAnsi="Monaco" w:cs="Times New Roman"/>
+                <w:color w:val="333333"/>
+                <w:kern w:val="0"/>
+                <w:sz w:val="20"/>
+                <w:szCs w:val="20"/>
+              </w:rPr>
+              <w:t xml:space="preserve"> </w:t>
+            </w:r>
+            <w:r>
+              <w:rPr>
+                <w:rFonts w:ascii="Courier" w:hAnsi="Courier" w:cs="Courier"/>
+                <w:color w:val="333333"/>
+                <w:kern w:val="0"/>
+                <w:sz w:val="20"/>
+                <w:szCs w:val="20"/>
+              </w:rPr>
+              <w:t>class</w:t>
+            </w:r>
+            <w:r>
+              <w:rPr>
+                <w:rFonts w:ascii="Monaco" w:eastAsia="Times New Roman" w:hAnsi="Monaco" w:cs="Times New Roman"/>
+                <w:color w:val="333333"/>
+                <w:kern w:val="0"/>
+                <w:sz w:val="20"/>
+                <w:szCs w:val="20"/>
+              </w:rPr>
+              <w:t xml:space="preserve"> </w:t>
+            </w:r>
+            <w:r>
+              <w:rPr>
+                <w:rFonts w:ascii="Courier" w:hAnsi="Courier" w:cs="Courier"/>
+                <w:color w:val="333333"/>
+                <w:kern w:val="0"/>
+                <w:sz w:val="20"/>
+                <w:szCs w:val="20"/>
+              </w:rPr>
+              <w:t>Actor implements</w:t>
+            </w:r>
+            <w:r>
+              <w:rPr>
+                <w:rFonts w:ascii="Monaco" w:eastAsia="Times New Roman" w:hAnsi="Monaco" w:cs="Times New Roman"/>
+                <w:color w:val="333333"/>
+                <w:kern w:val="0"/>
+                <w:sz w:val="20"/>
+                <w:szCs w:val="20"/>
+              </w:rPr>
+              <w:t xml:space="preserve"> </w:t>
+            </w:r>
+            <w:r>
+              <w:rPr>
+                <w:rFonts w:ascii="Courier" w:hAnsi="Courier" w:cs="Courier"/>
+                <w:color w:val="333333"/>
+                <w:kern w:val="0"/>
+                <w:sz w:val="20"/>
+                <w:szCs w:val="20"/>
+              </w:rPr>
+              <w:t>Comparable&lt;Actor&gt;{</w:t>
+            </w:r>
+          </w:p>
+          <w:p>
+            <w:pPr>
+              <w:widowControl/>
+              <w:spacing w:line="270" w:lineRule="atLeast"/>
+              <w:jc w:val="left"/>
+              <w:rPr>
+                <w:rFonts w:ascii="Monaco" w:eastAsia="Times New Roman" w:hAnsi="Monaco" w:cs="Times New Roman"/>
+                <w:color w:val="333333"/>
+                <w:kern w:val="0"/>
+                <w:sz w:val="20"/>
+                <w:szCs w:val="20"/>
+              </w:rPr>
+            </w:pPr>
+            <w:r>
+              <w:rPr>
+                <w:rFonts w:ascii="Courier" w:hAnsi="Courier" w:cs="Courier"/>
+                <w:color w:val="333333"/>
+                <w:kern w:val="0"/>
+                <w:sz w:val="20"/>
+                <w:szCs w:val="20"/>
+              </w:rPr>
+              <w:t>        </w:t>
+            </w:r>
+            <w:proofErr w:type="spellStart"/>
+            <w:proofErr w:type="gramStart"/>
+            <w:r>
+              <w:rPr>
+                <w:rFonts w:ascii="Courier" w:hAnsi="Courier" w:cs="Courier"/>
+                <w:color w:val="333333"/>
+                <w:kern w:val="0"/>
+                <w:sz w:val="20"/>
+                <w:szCs w:val="20"/>
+              </w:rPr>
+              <w:t>int</w:t>
+            </w:r>
+            <w:proofErr w:type="spellEnd"/>
+            <w:proofErr w:type="gramEnd"/>
+            <w:r>
+              <w:rPr>
+                <w:rFonts w:ascii="Monaco" w:eastAsia="Times New Roman" w:hAnsi="Monaco" w:cs="Times New Roman"/>
+                <w:color w:val="333333"/>
+                <w:kern w:val="0"/>
+                <w:sz w:val="20"/>
+                <w:szCs w:val="20"/>
+              </w:rPr>
+              <w:t xml:space="preserve"> </w:t>
+            </w:r>
+            <w:r>
+              <w:rPr>
+                <w:rFonts w:ascii="Courier" w:hAnsi="Courier" w:cs="Courier"/>
+                <w:color w:val="333333"/>
+                <w:kern w:val="0"/>
+                <w:sz w:val="20"/>
+                <w:szCs w:val="20"/>
+              </w:rPr>
+              <w:t>height;</w:t>
+            </w:r>
+          </w:p>
+          <w:p>
+            <w:pPr>
+              <w:widowControl/>
+              <w:spacing w:line="270" w:lineRule="atLeast"/>
+              <w:jc w:val="left"/>
+              <w:rPr>
+                <w:rFonts w:ascii="Monaco" w:eastAsia="Times New Roman" w:hAnsi="Monaco" w:cs="Times New Roman"/>
+                <w:color w:val="333333"/>
+                <w:kern w:val="0"/>
+                <w:sz w:val="20"/>
+                <w:szCs w:val="20"/>
+              </w:rPr>
+            </w:pPr>
+            <w:r>
+              <w:rPr>
+                <w:rFonts w:ascii="Courier" w:hAnsi="Courier" w:cs="Courier"/>
+                <w:color w:val="333333"/>
+                <w:kern w:val="0"/>
+                <w:sz w:val="20"/>
+                <w:szCs w:val="20"/>
+              </w:rPr>
+              <w:t>        </w:t>
+            </w:r>
+            <w:proofErr w:type="spellStart"/>
+            <w:proofErr w:type="gramStart"/>
+            <w:r>
+              <w:rPr>
+                <w:rFonts w:ascii="Courier" w:hAnsi="Courier" w:cs="Courier"/>
+                <w:color w:val="333333"/>
+                <w:kern w:val="0"/>
+                <w:sz w:val="20"/>
+                <w:szCs w:val="20"/>
+              </w:rPr>
+              <w:t>int</w:t>
+            </w:r>
+            <w:proofErr w:type="spellEnd"/>
+            <w:proofErr w:type="gramEnd"/>
+            <w:r>
+              <w:rPr>
+                <w:rFonts w:ascii="Monaco" w:eastAsia="Times New Roman" w:hAnsi="Monaco" w:cs="Times New Roman"/>
+                <w:color w:val="333333"/>
+                <w:kern w:val="0"/>
+                <w:sz w:val="20"/>
+                <w:szCs w:val="20"/>
+              </w:rPr>
+              <w:t xml:space="preserve"> </w:t>
+            </w:r>
+            <w:r>
+              <w:rPr>
+                <w:rFonts w:ascii="Courier" w:hAnsi="Courier" w:cs="Courier"/>
+                <w:color w:val="333333"/>
+                <w:kern w:val="0"/>
+                <w:sz w:val="20"/>
+                <w:szCs w:val="20"/>
+              </w:rPr>
+              <w:t>weight;</w:t>
+            </w:r>
+          </w:p>
+          <w:p>
+            <w:pPr>
+              <w:widowControl/>
+              <w:spacing w:line="270" w:lineRule="atLeast"/>
+              <w:jc w:val="left"/>
+              <w:rPr>
+                <w:rFonts w:ascii="Monaco" w:eastAsia="Times New Roman" w:hAnsi="Monaco" w:cs="Times New Roman"/>
+                <w:color w:val="333333"/>
+                <w:kern w:val="0"/>
+                <w:sz w:val="20"/>
+                <w:szCs w:val="20"/>
+              </w:rPr>
+            </w:pPr>
+            <w:r>
+              <w:rPr>
+                <w:rFonts w:ascii="Courier" w:hAnsi="Courier" w:cs="Courier"/>
+                <w:color w:val="333333"/>
+                <w:kern w:val="0"/>
+                <w:sz w:val="20"/>
+                <w:szCs w:val="20"/>
+              </w:rPr>
+              <w:t>        </w:t>
+            </w:r>
+            <w:proofErr w:type="gramStart"/>
+            <w:r>
+              <w:rPr>
+                <w:rFonts w:ascii="Courier" w:hAnsi="Courier" w:cs="Courier"/>
+                <w:color w:val="333333"/>
+                <w:kern w:val="0"/>
+                <w:sz w:val="20"/>
+                <w:szCs w:val="20"/>
+              </w:rPr>
+              <w:t>Actor(</w:t>
+            </w:r>
+            <w:proofErr w:type="spellStart"/>
+            <w:proofErr w:type="gramEnd"/>
+            <w:r>
+              <w:rPr>
+                <w:rFonts w:ascii="Courier" w:hAnsi="Courier" w:cs="Courier"/>
+                <w:color w:val="333333"/>
+                <w:kern w:val="0"/>
+                <w:sz w:val="20"/>
+                <w:szCs w:val="20"/>
+              </w:rPr>
+              <w:t>int</w:t>
+            </w:r>
+            <w:proofErr w:type="spellEnd"/>
+            <w:r>
+              <w:rPr>
+                <w:rFonts w:ascii="Monaco" w:eastAsia="Times New Roman" w:hAnsi="Monaco" w:cs="Times New Roman"/>
+                <w:color w:val="333333"/>
+                <w:kern w:val="0"/>
+                <w:sz w:val="20"/>
+                <w:szCs w:val="20"/>
+              </w:rPr>
+              <w:t xml:space="preserve"> </w:t>
+            </w:r>
+            <w:proofErr w:type="spellStart"/>
+            <w:r>
+              <w:rPr>
+                <w:rFonts w:ascii="Courier" w:hAnsi="Courier" w:cs="Courier"/>
+                <w:color w:val="333333"/>
+                <w:kern w:val="0"/>
+                <w:sz w:val="20"/>
+                <w:szCs w:val="20"/>
+              </w:rPr>
+              <w:t>w,int</w:t>
+            </w:r>
+            <w:proofErr w:type="spellEnd"/>
+            <w:r>
+              <w:rPr>
+                <w:rFonts w:ascii="Monaco" w:eastAsia="Times New Roman" w:hAnsi="Monaco" w:cs="Times New Roman"/>
+                <w:color w:val="333333"/>
+                <w:kern w:val="0"/>
+                <w:sz w:val="20"/>
+                <w:szCs w:val="20"/>
+              </w:rPr>
+              <w:t xml:space="preserve"> </w:t>
+            </w:r>
+            <w:r>
+              <w:rPr>
+                <w:rFonts w:ascii="Courier" w:hAnsi="Courier" w:cs="Courier"/>
+                <w:color w:val="333333"/>
+                <w:kern w:val="0"/>
+                <w:sz w:val="20"/>
+                <w:szCs w:val="20"/>
+              </w:rPr>
+              <w:t>h){</w:t>
+            </w:r>
+          </w:p>
+          <w:p>
+            <w:pPr>
+              <w:widowControl/>
+              <w:spacing w:line="270" w:lineRule="atLeast"/>
+              <w:jc w:val="left"/>
+              <w:rPr>
+                <w:rFonts w:ascii="Monaco" w:eastAsia="Times New Roman" w:hAnsi="Monaco" w:cs="Times New Roman"/>
+                <w:color w:val="333333"/>
+                <w:kern w:val="0"/>
+                <w:sz w:val="20"/>
+                <w:szCs w:val="20"/>
+              </w:rPr>
+            </w:pPr>
+            <w:r>
+              <w:rPr>
+                <w:rFonts w:ascii="Courier" w:hAnsi="Courier" w:cs="Courier"/>
+                <w:color w:val="333333"/>
+                <w:kern w:val="0"/>
+                <w:sz w:val="20"/>
+                <w:szCs w:val="20"/>
+              </w:rPr>
+              <w:t>            </w:t>
+            </w:r>
+            <w:proofErr w:type="gramStart"/>
+            <w:r>
+              <w:rPr>
+                <w:rFonts w:ascii="Courier" w:hAnsi="Courier" w:cs="Courier"/>
+                <w:color w:val="333333"/>
+                <w:kern w:val="0"/>
+                <w:sz w:val="20"/>
+                <w:szCs w:val="20"/>
+              </w:rPr>
+              <w:t>weight</w:t>
+            </w:r>
+            <w:proofErr w:type="gramEnd"/>
+            <w:r>
+              <w:rPr>
+                <w:rFonts w:ascii="Courier" w:hAnsi="Courier" w:cs="Courier"/>
+                <w:color w:val="333333"/>
+                <w:kern w:val="0"/>
+                <w:sz w:val="20"/>
+                <w:szCs w:val="20"/>
+              </w:rPr>
+              <w:t>=w;</w:t>
+            </w:r>
+          </w:p>
+          <w:p>
+            <w:pPr>
+              <w:widowControl/>
+              <w:spacing w:line="270" w:lineRule="atLeast"/>
+              <w:jc w:val="left"/>
+              <w:rPr>
+                <w:rFonts w:ascii="Monaco" w:eastAsia="Times New Roman" w:hAnsi="Monaco" w:cs="Times New Roman"/>
+                <w:color w:val="333333"/>
+                <w:kern w:val="0"/>
+                <w:sz w:val="20"/>
+                <w:szCs w:val="20"/>
+              </w:rPr>
+            </w:pPr>
+            <w:r>
+              <w:rPr>
+                <w:rFonts w:ascii="Courier" w:hAnsi="Courier" w:cs="Courier"/>
+                <w:color w:val="333333"/>
+                <w:kern w:val="0"/>
+                <w:sz w:val="20"/>
+                <w:szCs w:val="20"/>
+              </w:rPr>
+              <w:t>            </w:t>
+            </w:r>
+            <w:proofErr w:type="gramStart"/>
+            <w:r>
+              <w:rPr>
+                <w:rFonts w:ascii="Courier" w:hAnsi="Courier" w:cs="Courier"/>
+                <w:color w:val="333333"/>
+                <w:kern w:val="0"/>
+                <w:sz w:val="20"/>
+                <w:szCs w:val="20"/>
+              </w:rPr>
+              <w:t>height</w:t>
+            </w:r>
+            <w:proofErr w:type="gramEnd"/>
+            <w:r>
+              <w:rPr>
+                <w:rFonts w:ascii="Courier" w:hAnsi="Courier" w:cs="Courier"/>
+                <w:color w:val="333333"/>
+                <w:kern w:val="0"/>
+                <w:sz w:val="20"/>
+                <w:szCs w:val="20"/>
+              </w:rPr>
+              <w:t>=h;</w:t>
+            </w:r>
+          </w:p>
+          <w:p>
+            <w:pPr>
+              <w:widowControl/>
+              <w:spacing w:line="270" w:lineRule="atLeast"/>
+              <w:jc w:val="left"/>
+              <w:rPr>
+                <w:rFonts w:ascii="Monaco" w:eastAsia="Times New Roman" w:hAnsi="Monaco" w:cs="Times New Roman"/>
+                <w:color w:val="333333"/>
+                <w:kern w:val="0"/>
+                <w:sz w:val="20"/>
+                <w:szCs w:val="20"/>
+              </w:rPr>
+            </w:pPr>
+            <w:r>
+              <w:rPr>
+                <w:rFonts w:ascii="Courier" w:hAnsi="Courier" w:cs="Courier"/>
+                <w:color w:val="333333"/>
+                <w:kern w:val="0"/>
+                <w:sz w:val="20"/>
+                <w:szCs w:val="20"/>
+              </w:rPr>
+              <w:t>        }</w:t>
+            </w:r>
+          </w:p>
+          <w:p>
+            <w:pPr>
+              <w:widowControl/>
+              <w:spacing w:line="270" w:lineRule="atLeast"/>
+              <w:jc w:val="left"/>
+              <w:rPr>
+                <w:rFonts w:ascii="Monaco" w:eastAsia="Times New Roman" w:hAnsi="Monaco" w:cs="Times New Roman"/>
+                <w:color w:val="333333"/>
+                <w:kern w:val="0"/>
+                <w:sz w:val="20"/>
+                <w:szCs w:val="20"/>
+              </w:rPr>
+            </w:pPr>
+            <w:r>
+              <w:rPr>
+                <w:rFonts w:ascii="Courier" w:hAnsi="Courier" w:cs="Courier"/>
+                <w:color w:val="333333"/>
+                <w:kern w:val="0"/>
+                <w:sz w:val="20"/>
+                <w:szCs w:val="20"/>
+              </w:rPr>
+              <w:t>        </w:t>
+            </w:r>
+            <w:proofErr w:type="gramStart"/>
+            <w:r>
+              <w:rPr>
+                <w:rFonts w:ascii="Courier" w:hAnsi="Courier" w:cs="Courier"/>
+                <w:color w:val="333333"/>
+                <w:kern w:val="0"/>
+                <w:sz w:val="20"/>
+                <w:szCs w:val="20"/>
+              </w:rPr>
+              <w:t>public</w:t>
+            </w:r>
+            <w:proofErr w:type="gramEnd"/>
+            <w:r>
+              <w:rPr>
+                <w:rFonts w:ascii="Monaco" w:eastAsia="Times New Roman" w:hAnsi="Monaco" w:cs="Times New Roman"/>
+                <w:color w:val="333333"/>
+                <w:kern w:val="0"/>
+                <w:sz w:val="20"/>
+                <w:szCs w:val="20"/>
+              </w:rPr>
+              <w:t xml:space="preserve"> </w:t>
+            </w:r>
+            <w:proofErr w:type="spellStart"/>
+            <w:r>
+              <w:rPr>
+                <w:rFonts w:ascii="Courier" w:hAnsi="Courier" w:cs="Courier"/>
+                <w:color w:val="FF6600"/>
+                <w:kern w:val="0"/>
+                <w:sz w:val="20"/>
+                <w:szCs w:val="20"/>
+              </w:rPr>
+              <w:t>int</w:t>
+            </w:r>
+            <w:proofErr w:type="spellEnd"/>
+            <w:r>
+              <w:rPr>
+                <w:rFonts w:ascii="Monaco" w:eastAsia="Times New Roman" w:hAnsi="Monaco" w:cs="Times New Roman"/>
+                <w:color w:val="FF6600"/>
+                <w:kern w:val="0"/>
+                <w:sz w:val="20"/>
+                <w:szCs w:val="20"/>
+              </w:rPr>
+              <w:t xml:space="preserve"> </w:t>
+            </w:r>
+            <w:proofErr w:type="spellStart"/>
+            <w:r>
+              <w:rPr>
+                <w:rFonts w:ascii="Courier" w:hAnsi="Courier" w:cs="Courier"/>
+                <w:color w:val="FF6600"/>
+                <w:kern w:val="0"/>
+                <w:sz w:val="20"/>
+                <w:szCs w:val="20"/>
+              </w:rPr>
+              <w:t>compareTo</w:t>
+            </w:r>
+            <w:proofErr w:type="spellEnd"/>
+            <w:r>
+              <w:rPr>
+                <w:rFonts w:ascii="Courier" w:hAnsi="Courier" w:cs="Courier"/>
+                <w:color w:val="FF6600"/>
+                <w:kern w:val="0"/>
+                <w:sz w:val="20"/>
+                <w:szCs w:val="20"/>
+              </w:rPr>
+              <w:t xml:space="preserve">(Actor o) </w:t>
+            </w:r>
+            <w:r>
+              <w:rPr>
+                <w:rFonts w:ascii="Courier" w:hAnsi="Courier" w:cs="Courier"/>
+                <w:color w:val="333333"/>
+                <w:kern w:val="0"/>
+                <w:sz w:val="20"/>
+                <w:szCs w:val="20"/>
+              </w:rPr>
+              <w:t>{</w:t>
+            </w:r>
+          </w:p>
+          <w:p>
+            <w:pPr>
+              <w:widowControl/>
+              <w:spacing w:line="270" w:lineRule="atLeast"/>
+              <w:jc w:val="left"/>
+              <w:rPr>
+                <w:rFonts w:ascii="Monaco" w:eastAsia="Times New Roman" w:hAnsi="Monaco" w:cs="Times New Roman"/>
+                <w:color w:val="333333"/>
+                <w:kern w:val="0"/>
+                <w:sz w:val="20"/>
+                <w:szCs w:val="20"/>
+              </w:rPr>
+            </w:pPr>
+            <w:r>
+              <w:rPr>
+                <w:rFonts w:ascii="Courier" w:hAnsi="Courier" w:cs="Courier"/>
+                <w:color w:val="333333"/>
+                <w:kern w:val="0"/>
+                <w:sz w:val="20"/>
+                <w:szCs w:val="20"/>
+              </w:rPr>
+              <w:t>            </w:t>
+            </w:r>
+            <w:proofErr w:type="gramStart"/>
+            <w:r>
+              <w:rPr>
+                <w:rFonts w:ascii="Courier" w:hAnsi="Courier" w:cs="Courier"/>
+                <w:color w:val="333333"/>
+                <w:kern w:val="0"/>
+                <w:sz w:val="20"/>
+                <w:szCs w:val="20"/>
+              </w:rPr>
+              <w:t>if</w:t>
+            </w:r>
+            <w:proofErr w:type="gramEnd"/>
+            <w:r>
+              <w:rPr>
+                <w:rFonts w:ascii="Courier" w:hAnsi="Courier" w:cs="Courier"/>
+                <w:color w:val="333333"/>
+                <w:kern w:val="0"/>
+                <w:sz w:val="20"/>
+                <w:szCs w:val="20"/>
+              </w:rPr>
+              <w:t>(weight&gt;</w:t>
+            </w:r>
+            <w:proofErr w:type="spellStart"/>
+            <w:r>
+              <w:rPr>
+                <w:rFonts w:ascii="Courier" w:hAnsi="Courier" w:cs="Courier"/>
+                <w:color w:val="333333"/>
+                <w:kern w:val="0"/>
+                <w:sz w:val="20"/>
+                <w:szCs w:val="20"/>
+              </w:rPr>
+              <w:t>o.weight</w:t>
+            </w:r>
+            <w:proofErr w:type="spellEnd"/>
+            <w:r>
+              <w:rPr>
+                <w:rFonts w:ascii="Courier" w:hAnsi="Courier" w:cs="Courier"/>
+                <w:color w:val="333333"/>
+                <w:kern w:val="0"/>
+                <w:sz w:val="20"/>
+                <w:szCs w:val="20"/>
+              </w:rPr>
+              <w:t>)</w:t>
+            </w:r>
+          </w:p>
+          <w:p>
+            <w:pPr>
+              <w:widowControl/>
+              <w:spacing w:line="270" w:lineRule="atLeast"/>
+              <w:jc w:val="left"/>
+              <w:rPr>
+                <w:rFonts w:ascii="Monaco" w:eastAsia="Times New Roman" w:hAnsi="Monaco" w:cs="Times New Roman"/>
+                <w:color w:val="333333"/>
+                <w:kern w:val="0"/>
+                <w:sz w:val="20"/>
+                <w:szCs w:val="20"/>
+              </w:rPr>
+            </w:pPr>
+            <w:r>
+              <w:rPr>
+                <w:rFonts w:ascii="Courier" w:hAnsi="Courier" w:cs="Courier"/>
+                <w:color w:val="333333"/>
+                <w:kern w:val="0"/>
+                <w:sz w:val="20"/>
+                <w:szCs w:val="20"/>
+              </w:rPr>
+              <w:t>                </w:t>
+            </w:r>
+            <w:proofErr w:type="gramStart"/>
+            <w:r>
+              <w:rPr>
+                <w:rFonts w:ascii="Courier" w:hAnsi="Courier" w:cs="Courier"/>
+                <w:color w:val="333333"/>
+                <w:kern w:val="0"/>
+                <w:sz w:val="20"/>
+                <w:szCs w:val="20"/>
+              </w:rPr>
+              <w:t>return</w:t>
+            </w:r>
+            <w:proofErr w:type="gramEnd"/>
+            <w:r>
+              <w:rPr>
+                <w:rFonts w:ascii="Monaco" w:eastAsia="Times New Roman" w:hAnsi="Monaco" w:cs="Times New Roman"/>
+                <w:color w:val="333333"/>
+                <w:kern w:val="0"/>
+                <w:sz w:val="20"/>
+                <w:szCs w:val="20"/>
+              </w:rPr>
+              <w:t xml:space="preserve"> </w:t>
+            </w:r>
+            <w:r>
+              <w:rPr>
+                <w:rFonts w:ascii="Courier" w:hAnsi="Courier" w:cs="Courier"/>
+                <w:color w:val="333333"/>
+                <w:kern w:val="0"/>
+                <w:sz w:val="20"/>
+                <w:szCs w:val="20"/>
+              </w:rPr>
+              <w:t>1;</w:t>
+            </w:r>
+          </w:p>
+          <w:p>
+            <w:pPr>
+              <w:widowControl/>
+              <w:spacing w:line="270" w:lineRule="atLeast"/>
+              <w:jc w:val="left"/>
+              <w:rPr>
+                <w:rFonts w:ascii="Monaco" w:eastAsia="Times New Roman" w:hAnsi="Monaco" w:cs="Times New Roman"/>
+                <w:color w:val="333333"/>
+                <w:kern w:val="0"/>
+                <w:sz w:val="20"/>
+                <w:szCs w:val="20"/>
+              </w:rPr>
+            </w:pPr>
+            <w:r>
+              <w:rPr>
+                <w:rFonts w:ascii="Courier" w:hAnsi="Courier" w:cs="Courier"/>
+                <w:color w:val="333333"/>
+                <w:kern w:val="0"/>
+                <w:sz w:val="20"/>
+                <w:szCs w:val="20"/>
+              </w:rPr>
+              <w:t>            </w:t>
+            </w:r>
+            <w:proofErr w:type="gramStart"/>
+            <w:r>
+              <w:rPr>
+                <w:rFonts w:ascii="Courier" w:hAnsi="Courier" w:cs="Courier"/>
+                <w:color w:val="333333"/>
+                <w:kern w:val="0"/>
+                <w:sz w:val="20"/>
+                <w:szCs w:val="20"/>
+              </w:rPr>
+              <w:t>if</w:t>
+            </w:r>
+            <w:proofErr w:type="gramEnd"/>
+            <w:r>
+              <w:rPr>
+                <w:rFonts w:ascii="Monaco" w:eastAsia="Times New Roman" w:hAnsi="Monaco" w:cs="Times New Roman"/>
+                <w:color w:val="333333"/>
+                <w:kern w:val="0"/>
+                <w:sz w:val="20"/>
+                <w:szCs w:val="20"/>
+              </w:rPr>
+              <w:t xml:space="preserve"> </w:t>
+            </w:r>
+            <w:r>
+              <w:rPr>
+                <w:rFonts w:ascii="Courier" w:hAnsi="Courier" w:cs="Courier"/>
+                <w:color w:val="333333"/>
+                <w:kern w:val="0"/>
+                <w:sz w:val="20"/>
+                <w:szCs w:val="20"/>
+              </w:rPr>
+              <w:t>(weight&lt;</w:t>
+            </w:r>
+            <w:proofErr w:type="spellStart"/>
+            <w:r>
+              <w:rPr>
+                <w:rFonts w:ascii="Courier" w:hAnsi="Courier" w:cs="Courier"/>
+                <w:color w:val="333333"/>
+                <w:kern w:val="0"/>
+                <w:sz w:val="20"/>
+                <w:szCs w:val="20"/>
+              </w:rPr>
+              <w:t>o.weight</w:t>
+            </w:r>
+            <w:proofErr w:type="spellEnd"/>
+            <w:r>
+              <w:rPr>
+                <w:rFonts w:ascii="Courier" w:hAnsi="Courier" w:cs="Courier"/>
+                <w:color w:val="333333"/>
+                <w:kern w:val="0"/>
+                <w:sz w:val="20"/>
+                <w:szCs w:val="20"/>
+              </w:rPr>
+              <w:t>) {</w:t>
+            </w:r>
+          </w:p>
+          <w:p>
+            <w:pPr>
+              <w:widowControl/>
+              <w:spacing w:line="270" w:lineRule="atLeast"/>
+              <w:jc w:val="left"/>
+              <w:rPr>
+                <w:rFonts w:ascii="Monaco" w:eastAsia="Times New Roman" w:hAnsi="Monaco" w:cs="Times New Roman"/>
+                <w:color w:val="333333"/>
+                <w:kern w:val="0"/>
+                <w:sz w:val="20"/>
+                <w:szCs w:val="20"/>
+              </w:rPr>
+            </w:pPr>
+            <w:r>
+              <w:rPr>
+                <w:rFonts w:ascii="Courier" w:hAnsi="Courier" w:cs="Courier"/>
+                <w:color w:val="333333"/>
+                <w:kern w:val="0"/>
+                <w:sz w:val="20"/>
+                <w:szCs w:val="20"/>
+              </w:rPr>
+              <w:t>                </w:t>
+            </w:r>
+            <w:proofErr w:type="gramStart"/>
+            <w:r>
+              <w:rPr>
+                <w:rFonts w:ascii="Courier" w:hAnsi="Courier" w:cs="Courier"/>
+                <w:color w:val="333333"/>
+                <w:kern w:val="0"/>
+                <w:sz w:val="20"/>
+                <w:szCs w:val="20"/>
+              </w:rPr>
+              <w:t>return</w:t>
+            </w:r>
+            <w:proofErr w:type="gramEnd"/>
+            <w:r>
+              <w:rPr>
+                <w:rFonts w:ascii="Monaco" w:eastAsia="Times New Roman" w:hAnsi="Monaco" w:cs="Times New Roman"/>
+                <w:color w:val="333333"/>
+                <w:kern w:val="0"/>
+                <w:sz w:val="20"/>
+                <w:szCs w:val="20"/>
+              </w:rPr>
+              <w:t xml:space="preserve"> </w:t>
+            </w:r>
+            <w:r>
+              <w:rPr>
+                <w:rFonts w:ascii="Courier" w:hAnsi="Courier" w:cs="Courier"/>
+                <w:color w:val="333333"/>
+                <w:kern w:val="0"/>
+                <w:sz w:val="20"/>
+                <w:szCs w:val="20"/>
+              </w:rPr>
+              <w:t>-1;</w:t>
+            </w:r>
+          </w:p>
+          <w:p>
+            <w:pPr>
+              <w:widowControl/>
+              <w:spacing w:line="270" w:lineRule="atLeast"/>
+              <w:jc w:val="left"/>
+              <w:rPr>
+                <w:rFonts w:ascii="Monaco" w:eastAsia="Times New Roman" w:hAnsi="Monaco" w:cs="Times New Roman"/>
+                <w:color w:val="333333"/>
+                <w:kern w:val="0"/>
+                <w:sz w:val="20"/>
+                <w:szCs w:val="20"/>
+              </w:rPr>
+            </w:pPr>
+            <w:r>
+              <w:rPr>
+                <w:rFonts w:ascii="Courier" w:hAnsi="Courier" w:cs="Courier"/>
+                <w:color w:val="333333"/>
+                <w:kern w:val="0"/>
+                <w:sz w:val="20"/>
+                <w:szCs w:val="20"/>
+              </w:rPr>
+              <w:t>            </w:t>
+            </w:r>
+            <w:proofErr w:type="gramStart"/>
+            <w:r>
+              <w:rPr>
+                <w:rFonts w:ascii="Courier" w:hAnsi="Courier" w:cs="Courier"/>
+                <w:color w:val="333333"/>
+                <w:kern w:val="0"/>
+                <w:sz w:val="20"/>
+                <w:szCs w:val="20"/>
+              </w:rPr>
+              <w:t>}else</w:t>
+            </w:r>
+            <w:proofErr w:type="gramEnd"/>
+            <w:r>
+              <w:rPr>
+                <w:rFonts w:ascii="Monaco" w:eastAsia="Times New Roman" w:hAnsi="Monaco" w:cs="Times New Roman"/>
+                <w:color w:val="333333"/>
+                <w:kern w:val="0"/>
+                <w:sz w:val="20"/>
+                <w:szCs w:val="20"/>
+              </w:rPr>
+              <w:t xml:space="preserve"> </w:t>
+            </w:r>
+            <w:r>
+              <w:rPr>
+                <w:rFonts w:ascii="Courier" w:hAnsi="Courier" w:cs="Courier"/>
+                <w:color w:val="333333"/>
+                <w:kern w:val="0"/>
+                <w:sz w:val="20"/>
+                <w:szCs w:val="20"/>
+              </w:rPr>
+              <w:t>{</w:t>
+            </w:r>
+          </w:p>
+          <w:p>
+            <w:pPr>
+              <w:widowControl/>
+              <w:spacing w:line="270" w:lineRule="atLeast"/>
+              <w:jc w:val="left"/>
+              <w:rPr>
+                <w:rFonts w:ascii="Monaco" w:eastAsia="Times New Roman" w:hAnsi="Monaco" w:cs="Times New Roman"/>
+                <w:color w:val="333333"/>
+                <w:kern w:val="0"/>
+                <w:sz w:val="20"/>
+                <w:szCs w:val="20"/>
+              </w:rPr>
+            </w:pPr>
+            <w:r>
+              <w:rPr>
+                <w:rFonts w:ascii="Courier" w:hAnsi="Courier" w:cs="Courier"/>
+                <w:color w:val="333333"/>
+                <w:kern w:val="0"/>
+                <w:sz w:val="20"/>
+                <w:szCs w:val="20"/>
+              </w:rPr>
+              <w:t>                </w:t>
+            </w:r>
+            <w:proofErr w:type="gramStart"/>
+            <w:r>
+              <w:rPr>
+                <w:rFonts w:ascii="Courier" w:hAnsi="Courier" w:cs="Courier"/>
+                <w:color w:val="333333"/>
+                <w:kern w:val="0"/>
+                <w:sz w:val="20"/>
+                <w:szCs w:val="20"/>
+              </w:rPr>
+              <w:t>return</w:t>
+            </w:r>
+            <w:proofErr w:type="gramEnd"/>
+            <w:r>
+              <w:rPr>
+                <w:rFonts w:ascii="Monaco" w:eastAsia="Times New Roman" w:hAnsi="Monaco" w:cs="Times New Roman"/>
+                <w:color w:val="333333"/>
+                <w:kern w:val="0"/>
+                <w:sz w:val="20"/>
+                <w:szCs w:val="20"/>
+              </w:rPr>
+              <w:t xml:space="preserve"> </w:t>
+            </w:r>
+            <w:proofErr w:type="spellStart"/>
+            <w:r>
+              <w:rPr>
+                <w:rFonts w:ascii="Courier" w:hAnsi="Courier" w:cs="Courier"/>
+                <w:color w:val="333333"/>
+                <w:kern w:val="0"/>
+                <w:sz w:val="20"/>
+                <w:szCs w:val="20"/>
+              </w:rPr>
+              <w:t>o.height</w:t>
+            </w:r>
+            <w:proofErr w:type="spellEnd"/>
+            <w:r>
+              <w:rPr>
+                <w:rFonts w:ascii="Courier" w:hAnsi="Courier" w:cs="Courier"/>
+                <w:color w:val="333333"/>
+                <w:kern w:val="0"/>
+                <w:sz w:val="20"/>
+                <w:szCs w:val="20"/>
+              </w:rPr>
+              <w:t>-height;</w:t>
+            </w:r>
+          </w:p>
+          <w:p>
+            <w:pPr>
+              <w:widowControl/>
+              <w:spacing w:line="270" w:lineRule="atLeast"/>
+              <w:jc w:val="left"/>
+              <w:rPr>
+                <w:rFonts w:ascii="Monaco" w:eastAsia="Times New Roman" w:hAnsi="Monaco" w:cs="Times New Roman"/>
+                <w:color w:val="333333"/>
+                <w:kern w:val="0"/>
+                <w:sz w:val="20"/>
+                <w:szCs w:val="20"/>
+              </w:rPr>
+            </w:pPr>
+            <w:r>
+              <w:rPr>
+                <w:rFonts w:ascii="Courier" w:hAnsi="Courier" w:cs="Courier"/>
+                <w:color w:val="333333"/>
+                <w:kern w:val="0"/>
+                <w:sz w:val="20"/>
+                <w:szCs w:val="20"/>
+              </w:rPr>
+              <w:t>            }</w:t>
+            </w:r>
+          </w:p>
+          <w:p>
+            <w:pPr>
+              <w:widowControl/>
+              <w:spacing w:line="270" w:lineRule="atLeast"/>
+              <w:jc w:val="left"/>
+              <w:rPr>
+                <w:rFonts w:ascii="Monaco" w:eastAsia="Times New Roman" w:hAnsi="Monaco" w:cs="Times New Roman"/>
+                <w:color w:val="333333"/>
+                <w:kern w:val="0"/>
+                <w:sz w:val="20"/>
+                <w:szCs w:val="20"/>
+              </w:rPr>
+            </w:pPr>
+            <w:r>
+              <w:rPr>
+                <w:rFonts w:ascii="Courier" w:hAnsi="Courier" w:cs="Courier"/>
+                <w:color w:val="333333"/>
+                <w:kern w:val="0"/>
+                <w:sz w:val="20"/>
+                <w:szCs w:val="20"/>
+              </w:rPr>
+              <w:t>        }</w:t>
+            </w:r>
+          </w:p>
+          <w:p>
+            <w:pPr>
+              <w:widowControl/>
+              <w:spacing w:line="270" w:lineRule="atLeast"/>
+              <w:ind w:firstLine="480"/>
+              <w:jc w:val="left"/>
+              <w:rPr>
+                <w:rFonts w:ascii="Courier" w:hAnsi="Courier" w:cs="Courier" w:hint="eastAsia"/>
+                <w:color w:val="333333"/>
+                <w:kern w:val="0"/>
+                <w:sz w:val="20"/>
+                <w:szCs w:val="20"/>
+              </w:rPr>
+            </w:pPr>
+            <w:r>
+              <w:rPr>
+                <w:rFonts w:ascii="Courier" w:hAnsi="Courier" w:cs="Courier"/>
+                <w:color w:val="333333"/>
+                <w:kern w:val="0"/>
+                <w:sz w:val="20"/>
+                <w:szCs w:val="20"/>
+              </w:rPr>
+              <w:t>}</w:t>
+            </w:r>
+          </w:p>
+          <w:p>
+            <w:pPr>
+              <w:widowControl/>
+              <w:spacing w:line="270" w:lineRule="atLeast"/>
+              <w:ind w:firstLine="480"/>
+              <w:jc w:val="left"/>
+              <w:rPr>
+                <w:rFonts w:ascii="Monaco" w:eastAsia="Times New Roman" w:hAnsi="Monaco" w:cs="Times New Roman" w:hint="eastAsia"/>
+                <w:color w:val="333333"/>
+                <w:kern w:val="0"/>
+                <w:sz w:val="20"/>
+                <w:szCs w:val="20"/>
+              </w:rPr>
+            </w:pPr>
+          </w:p>
+          <w:p>
+            <w:pPr>
+              <w:rPr>
+                <w:rFonts w:ascii="Arial" w:eastAsia="Heiti SC Light" w:hAnsi="Arial" w:cs="Arial"/>
+                <w:kern w:val="0"/>
+                <w:sz w:val="28"/>
+                <w:szCs w:val="28"/>
+              </w:rPr>
+            </w:pPr>
+            <w:r>
+              <w:rPr>
+                <w:rFonts w:ascii="Arial" w:eastAsia="Heiti SC Light" w:hAnsi="Arial" w:cs="Arial" w:hint="eastAsia"/>
+                <w:kern w:val="0"/>
+                <w:sz w:val="28"/>
+                <w:szCs w:val="28"/>
+              </w:rPr>
+              <w:t>1:</w:t>
+            </w:r>
+            <w:r>
+              <w:rPr>
+                <w:rFonts w:ascii="Arial" w:eastAsia="Heiti SC Light" w:hAnsi="Arial" w:cs="Arial"/>
+                <w:kern w:val="0"/>
+                <w:sz w:val="28"/>
+                <w:szCs w:val="28"/>
+              </w:rPr>
+              <w:t>Compara</w:t>
+            </w:r>
+            <w:r>
+              <w:rPr>
+                <w:rFonts w:ascii="Arial" w:eastAsia="Heiti SC Light" w:hAnsi="Arial" w:cs="Arial"/>
+                <w:kern w:val="0"/>
+                <w:sz w:val="28"/>
+                <w:szCs w:val="28"/>
+              </w:rPr>
+              <w:t>tor</w:t>
+            </w:r>
+            <w:r>
+              <w:rPr>
+                <w:rFonts w:ascii="Arial" w:eastAsia="Heiti SC Light" w:hAnsi="Arial" w:cs="Arial" w:hint="eastAsia"/>
+                <w:kern w:val="0"/>
+                <w:sz w:val="28"/>
+                <w:szCs w:val="28"/>
+              </w:rPr>
+              <w:t>接口</w:t>
+            </w:r>
+            <w:r>
+              <w:rPr>
+                <w:rFonts w:ascii="Arial" w:eastAsia="Heiti SC Light" w:hAnsi="Arial" w:cs="Arial"/>
+                <w:kern w:val="0"/>
+                <w:sz w:val="28"/>
+                <w:szCs w:val="28"/>
+              </w:rPr>
+              <w:t>: compare(T t1,T t2</w:t>
+            </w:r>
+            <w:bookmarkStart w:id="0" w:name="_GoBack"/>
+            <w:bookmarkEnd w:id="0"/>
+            <w:r>
+              <w:rPr>
+                <w:rFonts w:ascii="Arial" w:eastAsia="Heiti SC Light" w:hAnsi="Arial" w:cs="Arial"/>
+                <w:kern w:val="0"/>
+                <w:sz w:val="28"/>
+                <w:szCs w:val="28"/>
+              </w:rPr>
+              <w:t>)</w:t>
+            </w:r>
+          </w:p>
+          <w:p>
+            <w:pPr>
+              <w:widowControl/>
+              <w:spacing w:line="270" w:lineRule="atLeast"/>
+              <w:jc w:val="left"/>
+              <w:rPr>
+                <w:rFonts w:ascii="Monaco" w:eastAsia="Times New Roman" w:hAnsi="Monaco" w:cs="Times New Roman"/>
+                <w:color w:val="333333"/>
+                <w:kern w:val="0"/>
+                <w:sz w:val="20"/>
+                <w:szCs w:val="20"/>
+              </w:rPr>
+            </w:pPr>
+            <w:r>
+              <w:rPr>
+                <w:rFonts w:ascii="Courier" w:hAnsi="Courier" w:cs="Courier"/>
+                <w:color w:val="333333"/>
+                <w:kern w:val="0"/>
+                <w:sz w:val="20"/>
+                <w:szCs w:val="20"/>
+              </w:rPr>
+              <w:t>  public</w:t>
+            </w:r>
+            <w:r>
+              <w:rPr>
+                <w:rFonts w:ascii="Monaco" w:eastAsia="Times New Roman" w:hAnsi="Monaco" w:cs="Times New Roman"/>
+                <w:color w:val="333333"/>
+                <w:kern w:val="0"/>
+                <w:sz w:val="20"/>
+                <w:szCs w:val="20"/>
+              </w:rPr>
+              <w:t xml:space="preserve">  </w:t>
+            </w:r>
+            <w:r>
+              <w:rPr>
+                <w:rFonts w:ascii="Courier" w:hAnsi="Courier" w:cs="Courier"/>
+                <w:color w:val="333333"/>
+                <w:kern w:val="0"/>
+                <w:sz w:val="20"/>
+                <w:szCs w:val="20"/>
+              </w:rPr>
+              <w:t>static</w:t>
+            </w:r>
+            <w:r>
+              <w:rPr>
+                <w:rFonts w:ascii="Monaco" w:eastAsia="Times New Roman" w:hAnsi="Monaco" w:cs="Times New Roman"/>
+                <w:color w:val="333333"/>
+                <w:kern w:val="0"/>
+                <w:sz w:val="20"/>
+                <w:szCs w:val="20"/>
+              </w:rPr>
+              <w:t xml:space="preserve"> </w:t>
+            </w:r>
+            <w:r>
+              <w:rPr>
+                <w:rFonts w:ascii="Courier" w:hAnsi="Courier" w:cs="Courier"/>
+                <w:color w:val="333333"/>
+                <w:kern w:val="0"/>
+                <w:sz w:val="20"/>
+                <w:szCs w:val="20"/>
+              </w:rPr>
+              <w:t>class</w:t>
+            </w:r>
+            <w:r>
+              <w:rPr>
+                <w:rFonts w:ascii="Monaco" w:eastAsia="Times New Roman" w:hAnsi="Monaco" w:cs="Times New Roman"/>
+                <w:color w:val="333333"/>
+                <w:kern w:val="0"/>
+                <w:sz w:val="20"/>
+                <w:szCs w:val="20"/>
+              </w:rPr>
+              <w:t xml:space="preserve"> </w:t>
+            </w:r>
+            <w:r>
+              <w:rPr>
+                <w:rFonts w:ascii="Courier" w:hAnsi="Courier" w:cs="Courier"/>
+                <w:color w:val="333333"/>
+                <w:kern w:val="0"/>
+                <w:sz w:val="20"/>
+                <w:szCs w:val="20"/>
+              </w:rPr>
+              <w:t>people implements</w:t>
+            </w:r>
+            <w:r>
+              <w:rPr>
+                <w:rFonts w:ascii="Monaco" w:eastAsia="Times New Roman" w:hAnsi="Monaco" w:cs="Times New Roman"/>
+                <w:color w:val="333333"/>
+                <w:kern w:val="0"/>
+                <w:sz w:val="20"/>
+                <w:szCs w:val="20"/>
+              </w:rPr>
+              <w:t xml:space="preserve"> </w:t>
+            </w:r>
+            <w:r>
+              <w:rPr>
+                <w:rFonts w:ascii="Courier" w:hAnsi="Courier" w:cs="Courier"/>
+                <w:color w:val="333333"/>
+                <w:kern w:val="0"/>
+                <w:sz w:val="20"/>
+                <w:szCs w:val="20"/>
+              </w:rPr>
+              <w:t>Comparator&lt;people&gt;{//</w:t>
+            </w:r>
+            <w:r>
+              <w:rPr>
+                <w:rFonts w:ascii="Courier" w:hAnsi="Courier" w:cs="Courier"/>
+                <w:color w:val="333333"/>
+                <w:kern w:val="0"/>
+                <w:sz w:val="20"/>
+                <w:szCs w:val="20"/>
+              </w:rPr>
+              <w:t>体重</w:t>
+            </w:r>
+            <w:r>
+              <w:rPr>
+                <w:rFonts w:ascii="Courier" w:hAnsi="Courier" w:cs="Courier"/>
+                <w:color w:val="333333"/>
+                <w:kern w:val="0"/>
+                <w:sz w:val="20"/>
+                <w:szCs w:val="20"/>
+              </w:rPr>
+              <w:t>\</w:t>
+            </w:r>
+            <w:r>
+              <w:rPr>
+                <w:rFonts w:ascii="Courier" w:hAnsi="Courier" w:cs="Courier"/>
+                <w:color w:val="333333"/>
+                <w:kern w:val="0"/>
+                <w:sz w:val="20"/>
+                <w:szCs w:val="20"/>
+              </w:rPr>
+              <w:t>身高从小到大</w:t>
+            </w:r>
+          </w:p>
+          <w:p>
+            <w:pPr>
+              <w:widowControl/>
+              <w:spacing w:line="270" w:lineRule="atLeast"/>
+              <w:jc w:val="left"/>
+              <w:rPr>
+                <w:rFonts w:ascii="Monaco" w:eastAsia="Times New Roman" w:hAnsi="Monaco" w:cs="Times New Roman"/>
+                <w:color w:val="333333"/>
+                <w:kern w:val="0"/>
+                <w:sz w:val="20"/>
+                <w:szCs w:val="20"/>
+              </w:rPr>
+            </w:pPr>
+            <w:r>
+              <w:rPr>
+                <w:rFonts w:ascii="Courier" w:hAnsi="Courier" w:cs="Courier"/>
+                <w:color w:val="333333"/>
+                <w:kern w:val="0"/>
+                <w:sz w:val="20"/>
+                <w:szCs w:val="20"/>
+              </w:rPr>
+              <w:t>    </w:t>
+            </w:r>
+            <w:proofErr w:type="spellStart"/>
+            <w:proofErr w:type="gramStart"/>
+            <w:r>
+              <w:rPr>
+                <w:rFonts w:ascii="Courier" w:hAnsi="Courier" w:cs="Courier"/>
+                <w:color w:val="333333"/>
+                <w:kern w:val="0"/>
+                <w:sz w:val="20"/>
+                <w:szCs w:val="20"/>
+              </w:rPr>
+              <w:t>int</w:t>
+            </w:r>
+            <w:proofErr w:type="spellEnd"/>
+            <w:proofErr w:type="gramEnd"/>
+            <w:r>
+              <w:rPr>
+                <w:rFonts w:ascii="Monaco" w:eastAsia="Times New Roman" w:hAnsi="Monaco" w:cs="Times New Roman"/>
+                <w:color w:val="333333"/>
+                <w:kern w:val="0"/>
+                <w:sz w:val="20"/>
+                <w:szCs w:val="20"/>
+              </w:rPr>
+              <w:t xml:space="preserve"> </w:t>
+            </w:r>
+            <w:proofErr w:type="spellStart"/>
+            <w:r>
+              <w:rPr>
+                <w:rFonts w:ascii="Courier" w:hAnsi="Courier" w:cs="Courier"/>
+                <w:color w:val="333333"/>
+                <w:kern w:val="0"/>
+                <w:sz w:val="20"/>
+                <w:szCs w:val="20"/>
+              </w:rPr>
+              <w:t>num</w:t>
+            </w:r>
+            <w:proofErr w:type="spellEnd"/>
+            <w:r>
+              <w:rPr>
+                <w:rFonts w:ascii="Courier" w:hAnsi="Courier" w:cs="Courier"/>
+                <w:color w:val="333333"/>
+                <w:kern w:val="0"/>
+                <w:sz w:val="20"/>
+                <w:szCs w:val="20"/>
+              </w:rPr>
+              <w:t>;</w:t>
+            </w:r>
+          </w:p>
+          <w:p>
+            <w:pPr>
+              <w:widowControl/>
+              <w:spacing w:line="270" w:lineRule="atLeast"/>
+              <w:jc w:val="left"/>
+              <w:rPr>
+                <w:rFonts w:ascii="Monaco" w:eastAsia="Times New Roman" w:hAnsi="Monaco" w:cs="Times New Roman"/>
+                <w:color w:val="333333"/>
+                <w:kern w:val="0"/>
+                <w:sz w:val="20"/>
+                <w:szCs w:val="20"/>
+              </w:rPr>
+            </w:pPr>
+            <w:r>
+              <w:rPr>
+                <w:rFonts w:ascii="Courier" w:hAnsi="Courier" w:cs="Courier"/>
+                <w:color w:val="333333"/>
+                <w:kern w:val="0"/>
+                <w:sz w:val="20"/>
+                <w:szCs w:val="20"/>
+              </w:rPr>
+              <w:t>    </w:t>
+            </w:r>
+            <w:proofErr w:type="spellStart"/>
+            <w:proofErr w:type="gramStart"/>
+            <w:r>
+              <w:rPr>
+                <w:rFonts w:ascii="Courier" w:hAnsi="Courier" w:cs="Courier"/>
+                <w:color w:val="333333"/>
+                <w:kern w:val="0"/>
+                <w:sz w:val="20"/>
+                <w:szCs w:val="20"/>
+              </w:rPr>
+              <w:t>int</w:t>
+            </w:r>
+            <w:proofErr w:type="spellEnd"/>
+            <w:proofErr w:type="gramEnd"/>
+            <w:r>
+              <w:rPr>
+                <w:rFonts w:ascii="Monaco" w:eastAsia="Times New Roman" w:hAnsi="Monaco" w:cs="Times New Roman"/>
+                <w:color w:val="333333"/>
+                <w:kern w:val="0"/>
+                <w:sz w:val="20"/>
+                <w:szCs w:val="20"/>
+              </w:rPr>
+              <w:t xml:space="preserve"> </w:t>
+            </w:r>
+            <w:r>
+              <w:rPr>
+                <w:rFonts w:ascii="Courier" w:hAnsi="Courier" w:cs="Courier"/>
+                <w:color w:val="333333"/>
+                <w:kern w:val="0"/>
+                <w:sz w:val="20"/>
+                <w:szCs w:val="20"/>
+              </w:rPr>
+              <w:t>height;</w:t>
+            </w:r>
+          </w:p>
+          <w:p>
+            <w:pPr>
+              <w:widowControl/>
+              <w:spacing w:line="270" w:lineRule="atLeast"/>
+              <w:jc w:val="left"/>
+              <w:rPr>
+                <w:rFonts w:ascii="Monaco" w:eastAsia="Times New Roman" w:hAnsi="Monaco" w:cs="Times New Roman"/>
+                <w:color w:val="333333"/>
+                <w:kern w:val="0"/>
+                <w:sz w:val="20"/>
+                <w:szCs w:val="20"/>
+              </w:rPr>
+            </w:pPr>
+            <w:r>
+              <w:rPr>
+                <w:rFonts w:ascii="Courier" w:hAnsi="Courier" w:cs="Courier"/>
+                <w:color w:val="333333"/>
+                <w:kern w:val="0"/>
+                <w:sz w:val="20"/>
+                <w:szCs w:val="20"/>
+              </w:rPr>
+              <w:t>    </w:t>
+            </w:r>
+            <w:proofErr w:type="spellStart"/>
+            <w:proofErr w:type="gramStart"/>
+            <w:r>
+              <w:rPr>
+                <w:rFonts w:ascii="Courier" w:hAnsi="Courier" w:cs="Courier"/>
+                <w:color w:val="333333"/>
+                <w:kern w:val="0"/>
+                <w:sz w:val="20"/>
+                <w:szCs w:val="20"/>
+              </w:rPr>
+              <w:t>int</w:t>
+            </w:r>
+            <w:proofErr w:type="spellEnd"/>
+            <w:proofErr w:type="gramEnd"/>
+            <w:r>
+              <w:rPr>
+                <w:rFonts w:ascii="Monaco" w:eastAsia="Times New Roman" w:hAnsi="Monaco" w:cs="Times New Roman"/>
+                <w:color w:val="333333"/>
+                <w:kern w:val="0"/>
+                <w:sz w:val="20"/>
+                <w:szCs w:val="20"/>
+              </w:rPr>
+              <w:t xml:space="preserve"> </w:t>
+            </w:r>
+            <w:r>
+              <w:rPr>
+                <w:rFonts w:ascii="Courier" w:hAnsi="Courier" w:cs="Courier"/>
+                <w:color w:val="333333"/>
+                <w:kern w:val="0"/>
+                <w:sz w:val="20"/>
+                <w:szCs w:val="20"/>
+              </w:rPr>
+              <w:t>weight;</w:t>
+            </w:r>
+          </w:p>
+          <w:p>
+            <w:pPr>
+              <w:widowControl/>
+              <w:spacing w:line="270" w:lineRule="atLeast"/>
+              <w:jc w:val="left"/>
+              <w:rPr>
+                <w:rFonts w:ascii="Monaco" w:eastAsia="Times New Roman" w:hAnsi="Monaco" w:cs="Times New Roman"/>
+                <w:color w:val="333333"/>
+                <w:kern w:val="0"/>
+                <w:sz w:val="20"/>
+                <w:szCs w:val="20"/>
+              </w:rPr>
+            </w:pPr>
+            <w:r>
+              <w:rPr>
+                <w:rFonts w:ascii="Courier" w:hAnsi="Courier" w:cs="Courier"/>
+                <w:color w:val="333333"/>
+                <w:kern w:val="0"/>
+                <w:sz w:val="20"/>
+                <w:szCs w:val="20"/>
+              </w:rPr>
+              <w:t>    @Override</w:t>
+            </w:r>
+          </w:p>
+          <w:p>
+            <w:pPr>
+              <w:widowControl/>
+              <w:spacing w:line="270" w:lineRule="atLeast"/>
+              <w:jc w:val="left"/>
+              <w:rPr>
+                <w:rFonts w:ascii="Monaco" w:eastAsia="Times New Roman" w:hAnsi="Monaco" w:cs="Times New Roman"/>
+                <w:color w:val="333333"/>
+                <w:kern w:val="0"/>
+                <w:sz w:val="20"/>
+                <w:szCs w:val="20"/>
+              </w:rPr>
+            </w:pPr>
+            <w:r>
+              <w:rPr>
+                <w:rFonts w:ascii="Courier" w:hAnsi="Courier" w:cs="Courier"/>
+                <w:color w:val="333333"/>
+                <w:kern w:val="0"/>
+                <w:sz w:val="20"/>
+                <w:szCs w:val="20"/>
+              </w:rPr>
+              <w:t>    </w:t>
+            </w:r>
+            <w:proofErr w:type="gramStart"/>
+            <w:r>
+              <w:rPr>
+                <w:rFonts w:ascii="Courier" w:hAnsi="Courier" w:cs="Courier"/>
+                <w:color w:val="333333"/>
+                <w:kern w:val="0"/>
+                <w:sz w:val="20"/>
+                <w:szCs w:val="20"/>
+              </w:rPr>
+              <w:t>public</w:t>
+            </w:r>
+            <w:proofErr w:type="gramEnd"/>
+            <w:r>
+              <w:rPr>
+                <w:rFonts w:ascii="Monaco" w:eastAsia="Times New Roman" w:hAnsi="Monaco" w:cs="Times New Roman"/>
+                <w:color w:val="333333"/>
+                <w:kern w:val="0"/>
+                <w:sz w:val="20"/>
+                <w:szCs w:val="20"/>
+              </w:rPr>
+              <w:t xml:space="preserve"> </w:t>
+            </w:r>
+            <w:proofErr w:type="spellStart"/>
+            <w:r>
+              <w:rPr>
+                <w:rFonts w:ascii="Courier" w:hAnsi="Courier" w:cs="Courier"/>
+                <w:b/>
+                <w:color w:val="FF6600"/>
+                <w:kern w:val="0"/>
+                <w:sz w:val="20"/>
+                <w:szCs w:val="20"/>
+              </w:rPr>
+              <w:t>int</w:t>
+            </w:r>
+            <w:proofErr w:type="spellEnd"/>
+            <w:r>
+              <w:rPr>
+                <w:rFonts w:ascii="Monaco" w:eastAsia="Times New Roman" w:hAnsi="Monaco" w:cs="Times New Roman"/>
+                <w:b/>
+                <w:color w:val="FF6600"/>
+                <w:kern w:val="0"/>
+                <w:sz w:val="20"/>
+                <w:szCs w:val="20"/>
+              </w:rPr>
+              <w:t xml:space="preserve"> </w:t>
+            </w:r>
+            <w:r>
+              <w:rPr>
+                <w:rFonts w:ascii="Courier" w:hAnsi="Courier" w:cs="Courier"/>
+                <w:b/>
+                <w:color w:val="FF6600"/>
+                <w:kern w:val="0"/>
+                <w:sz w:val="20"/>
+                <w:szCs w:val="20"/>
+              </w:rPr>
+              <w:t>compare(people o1, people o2)</w:t>
+            </w:r>
+            <w:r>
+              <w:rPr>
+                <w:rFonts w:ascii="Courier" w:hAnsi="Courier" w:cs="Courier"/>
+                <w:b/>
+                <w:color w:val="333333"/>
+                <w:kern w:val="0"/>
+                <w:sz w:val="20"/>
+                <w:szCs w:val="20"/>
+              </w:rPr>
+              <w:t xml:space="preserve"> </w:t>
+            </w:r>
+            <w:r>
+              <w:rPr>
+                <w:rFonts w:ascii="Courier" w:hAnsi="Courier" w:cs="Courier"/>
+                <w:color w:val="333333"/>
+                <w:kern w:val="0"/>
+                <w:sz w:val="20"/>
+                <w:szCs w:val="20"/>
+              </w:rPr>
+              <w:t>{</w:t>
+            </w:r>
+          </w:p>
+          <w:p>
+            <w:pPr>
+              <w:widowControl/>
+              <w:spacing w:line="270" w:lineRule="atLeast"/>
+              <w:jc w:val="left"/>
+              <w:rPr>
+                <w:rFonts w:ascii="Monaco" w:eastAsia="Times New Roman" w:hAnsi="Monaco" w:cs="Times New Roman"/>
+                <w:color w:val="333333"/>
+                <w:kern w:val="0"/>
+                <w:sz w:val="20"/>
+                <w:szCs w:val="20"/>
+              </w:rPr>
+            </w:pPr>
+            <w:r>
+              <w:rPr>
+                <w:rFonts w:ascii="Courier" w:hAnsi="Courier" w:cs="Courier"/>
+                <w:color w:val="333333"/>
+                <w:kern w:val="0"/>
+                <w:sz w:val="20"/>
+                <w:szCs w:val="20"/>
+              </w:rPr>
+              <w:t>        // TODO Auto-generated method stub</w:t>
+            </w:r>
+          </w:p>
+          <w:p>
+            <w:pPr>
+              <w:widowControl/>
+              <w:spacing w:line="270" w:lineRule="atLeast"/>
+              <w:jc w:val="left"/>
+              <w:rPr>
+                <w:rFonts w:ascii="Monaco" w:eastAsia="Times New Roman" w:hAnsi="Monaco" w:cs="Times New Roman"/>
+                <w:color w:val="333333"/>
+                <w:kern w:val="0"/>
+                <w:sz w:val="20"/>
+                <w:szCs w:val="20"/>
+              </w:rPr>
+            </w:pPr>
+            <w:r>
+              <w:rPr>
+                <w:rFonts w:ascii="Courier" w:hAnsi="Courier" w:cs="Courier"/>
+                <w:color w:val="333333"/>
+                <w:kern w:val="0"/>
+                <w:sz w:val="20"/>
+                <w:szCs w:val="20"/>
+              </w:rPr>
+              <w:t>        </w:t>
+            </w:r>
+            <w:proofErr w:type="gramStart"/>
+            <w:r>
+              <w:rPr>
+                <w:rFonts w:ascii="Courier" w:hAnsi="Courier" w:cs="Courier"/>
+                <w:color w:val="333333"/>
+                <w:kern w:val="0"/>
+                <w:sz w:val="20"/>
+                <w:szCs w:val="20"/>
+              </w:rPr>
+              <w:t>if</w:t>
+            </w:r>
+            <w:proofErr w:type="gramEnd"/>
+            <w:r>
+              <w:rPr>
+                <w:rFonts w:ascii="Courier" w:hAnsi="Courier" w:cs="Courier"/>
+                <w:color w:val="333333"/>
+                <w:kern w:val="0"/>
+                <w:sz w:val="20"/>
+                <w:szCs w:val="20"/>
+              </w:rPr>
+              <w:t>(o1.weight!=o2.weight)</w:t>
+            </w:r>
+          </w:p>
+          <w:p>
+            <w:pPr>
+              <w:widowControl/>
+              <w:spacing w:line="270" w:lineRule="atLeast"/>
+              <w:jc w:val="left"/>
+              <w:rPr>
+                <w:rFonts w:ascii="Monaco" w:eastAsia="Times New Roman" w:hAnsi="Monaco" w:cs="Times New Roman"/>
+                <w:color w:val="333333"/>
+                <w:kern w:val="0"/>
+                <w:sz w:val="20"/>
+                <w:szCs w:val="20"/>
+              </w:rPr>
+            </w:pPr>
+            <w:r>
+              <w:rPr>
+                <w:rFonts w:ascii="Courier" w:hAnsi="Courier" w:cs="Courier"/>
+                <w:color w:val="333333"/>
+                <w:kern w:val="0"/>
+                <w:sz w:val="20"/>
+                <w:szCs w:val="20"/>
+              </w:rPr>
+              <w:t>            </w:t>
+            </w:r>
+            <w:proofErr w:type="gramStart"/>
+            <w:r>
+              <w:rPr>
+                <w:rFonts w:ascii="Courier" w:hAnsi="Courier" w:cs="Courier"/>
+                <w:color w:val="333333"/>
+                <w:kern w:val="0"/>
+                <w:sz w:val="20"/>
+                <w:szCs w:val="20"/>
+              </w:rPr>
+              <w:t>return</w:t>
+            </w:r>
+            <w:proofErr w:type="gramEnd"/>
+            <w:r>
+              <w:rPr>
+                <w:rFonts w:ascii="Monaco" w:eastAsia="Times New Roman" w:hAnsi="Monaco" w:cs="Times New Roman"/>
+                <w:color w:val="333333"/>
+                <w:kern w:val="0"/>
+                <w:sz w:val="20"/>
+                <w:szCs w:val="20"/>
+              </w:rPr>
+              <w:t xml:space="preserve"> </w:t>
+            </w:r>
+            <w:r>
+              <w:rPr>
+                <w:rFonts w:ascii="Courier" w:hAnsi="Courier" w:cs="Courier"/>
+                <w:color w:val="333333"/>
+                <w:kern w:val="0"/>
+                <w:sz w:val="20"/>
+                <w:szCs w:val="20"/>
+              </w:rPr>
+              <w:t>o1.weight-o2.weight;</w:t>
+            </w:r>
+          </w:p>
+          <w:p>
+            <w:pPr>
+              <w:widowControl/>
+              <w:spacing w:line="270" w:lineRule="atLeast"/>
+              <w:jc w:val="left"/>
+              <w:rPr>
+                <w:rFonts w:ascii="Monaco" w:eastAsia="Times New Roman" w:hAnsi="Monaco" w:cs="Times New Roman"/>
+                <w:color w:val="333333"/>
+                <w:kern w:val="0"/>
+                <w:sz w:val="20"/>
+                <w:szCs w:val="20"/>
+              </w:rPr>
+            </w:pPr>
+            <w:r>
+              <w:rPr>
+                <w:rFonts w:ascii="Courier" w:hAnsi="Courier" w:cs="Courier"/>
+                <w:color w:val="333333"/>
+                <w:kern w:val="0"/>
+                <w:sz w:val="20"/>
+                <w:szCs w:val="20"/>
+              </w:rPr>
+              <w:t>        </w:t>
+            </w:r>
+            <w:proofErr w:type="gramStart"/>
+            <w:r>
+              <w:rPr>
+                <w:rFonts w:ascii="Courier" w:hAnsi="Courier" w:cs="Courier"/>
+                <w:color w:val="333333"/>
+                <w:kern w:val="0"/>
+                <w:sz w:val="20"/>
+                <w:szCs w:val="20"/>
+              </w:rPr>
+              <w:t>else</w:t>
+            </w:r>
+            <w:proofErr w:type="gramEnd"/>
+          </w:p>
+          <w:p>
+            <w:pPr>
+              <w:widowControl/>
+              <w:spacing w:line="270" w:lineRule="atLeast"/>
+              <w:jc w:val="left"/>
+              <w:rPr>
+                <w:rFonts w:ascii="Monaco" w:eastAsia="Times New Roman" w:hAnsi="Monaco" w:cs="Times New Roman"/>
+                <w:color w:val="333333"/>
+                <w:kern w:val="0"/>
+                <w:sz w:val="20"/>
+                <w:szCs w:val="20"/>
+              </w:rPr>
+            </w:pPr>
+            <w:r>
+              <w:rPr>
+                <w:rFonts w:ascii="Courier" w:hAnsi="Courier" w:cs="Courier"/>
+                <w:color w:val="333333"/>
+                <w:kern w:val="0"/>
+                <w:sz w:val="20"/>
+                <w:szCs w:val="20"/>
+              </w:rPr>
+              <w:t>            </w:t>
+            </w:r>
+            <w:proofErr w:type="gramStart"/>
+            <w:r>
+              <w:rPr>
+                <w:rFonts w:ascii="Courier" w:hAnsi="Courier" w:cs="Courier"/>
+                <w:color w:val="333333"/>
+                <w:kern w:val="0"/>
+                <w:sz w:val="20"/>
+                <w:szCs w:val="20"/>
+              </w:rPr>
+              <w:t>return</w:t>
+            </w:r>
+            <w:proofErr w:type="gramEnd"/>
+            <w:r>
+              <w:rPr>
+                <w:rFonts w:ascii="Monaco" w:eastAsia="Times New Roman" w:hAnsi="Monaco" w:cs="Times New Roman"/>
+                <w:color w:val="333333"/>
+                <w:kern w:val="0"/>
+                <w:sz w:val="20"/>
+                <w:szCs w:val="20"/>
+              </w:rPr>
+              <w:t xml:space="preserve"> </w:t>
+            </w:r>
+            <w:r>
+              <w:rPr>
+                <w:rFonts w:ascii="Courier" w:hAnsi="Courier" w:cs="Courier"/>
+                <w:color w:val="333333"/>
+                <w:kern w:val="0"/>
+                <w:sz w:val="20"/>
+                <w:szCs w:val="20"/>
+              </w:rPr>
+              <w:t>o2.height-o1.height;</w:t>
+            </w:r>
+          </w:p>
+          <w:p>
+            <w:pPr>
+              <w:widowControl/>
+              <w:spacing w:line="270" w:lineRule="atLeast"/>
+              <w:jc w:val="left"/>
+              <w:rPr>
+                <w:rFonts w:ascii="Monaco" w:eastAsia="Times New Roman" w:hAnsi="Monaco" w:cs="Times New Roman"/>
+                <w:color w:val="333333"/>
+                <w:kern w:val="0"/>
+                <w:sz w:val="20"/>
+                <w:szCs w:val="20"/>
+              </w:rPr>
+            </w:pPr>
+            <w:r>
+              <w:rPr>
+                <w:rFonts w:ascii="Courier" w:hAnsi="Courier" w:cs="Courier"/>
+                <w:color w:val="333333"/>
+                <w:kern w:val="0"/>
+                <w:sz w:val="20"/>
+                <w:szCs w:val="20"/>
+              </w:rPr>
+              <w:t>    } </w:t>
+            </w:r>
+          </w:p>
+          <w:p>
+            <w:pPr>
+              <w:rPr>
+                <w:rFonts w:ascii="Arial" w:eastAsia="Heiti SC Light" w:hAnsi="Arial" w:cs="Arial" w:hint="eastAsia"/>
+                <w:kern w:val="0"/>
+                <w:sz w:val="28"/>
+                <w:szCs w:val="28"/>
+              </w:rPr>
+            </w:pPr>
+          </w:p>
+          <w:p>
+            <w:pPr>
+              <w:rPr>
+                <w:rFonts w:ascii="Arial" w:eastAsia="Heiti SC Light" w:hAnsi="Arial" w:cs="Arial" w:hint="eastAsia"/>
+                <w:kern w:val="0"/>
+                <w:sz w:val="28"/>
+                <w:szCs w:val="28"/>
+              </w:rPr>
+            </w:pPr>
+          </w:p>
+        </w:tc>
+      </w:tr>
+    </w:tbl>
+    <w:p>
+      <w:pPr>
+        <w:rPr>
+          <w:rFonts w:ascii="Arial" w:eastAsia="Heiti SC Light" w:hAnsi="Arial" w:cs="Arial" w:hint="eastAsia"/>
           <w:kern w:val="0"/>
           <w:sz w:val="28"/>
           <w:szCs w:val="28"/>

</xml_diff>

<commit_message>
add subarray notesfor java
</commit_message>
<xml_diff>
--- a/java/JAVA_总结.docx
+++ b/java/JAVA_总结.docx
@@ -12928,7 +12928,7 @@
     <w:p>
       <w:pPr>
         <w:rPr>
-          <w:rFonts w:ascii="Arial" w:eastAsia="Heiti SC Light" w:hAnsi="Arial" w:cs="Arial" w:hint="eastAsia"/>
+          <w:rFonts w:ascii="Arial" w:eastAsia="Heiti SC Light" w:hAnsi="Arial" w:cs="Arial"/>
           <w:kern w:val="0"/>
           <w:sz w:val="28"/>
           <w:szCs w:val="28"/>
@@ -12938,7 +12938,7 @@
     <w:p>
       <w:pPr>
         <w:rPr>
-          <w:rFonts w:ascii="Arial" w:eastAsia="Heiti SC Light" w:hAnsi="Arial" w:cs="Arial" w:hint="eastAsia"/>
+          <w:rFonts w:ascii="Arial" w:eastAsia="Heiti SC Light" w:hAnsi="Arial" w:cs="Arial"/>
           <w:kern w:val="0"/>
           <w:sz w:val="28"/>
           <w:szCs w:val="28"/>
@@ -12948,7 +12948,7 @@
     <w:p>
       <w:pPr>
         <w:rPr>
-          <w:rFonts w:ascii="Arial" w:eastAsia="Heiti SC Light" w:hAnsi="Arial" w:cs="Arial" w:hint="eastAsia"/>
+          <w:rFonts w:ascii="Arial" w:eastAsia="Heiti SC Light" w:hAnsi="Arial" w:cs="Arial"/>
           <w:kern w:val="0"/>
           <w:sz w:val="28"/>
           <w:szCs w:val="28"/>
@@ -12985,18 +12985,7 @@
           <w:sz w:val="28"/>
           <w:szCs w:val="28"/>
         </w:rPr>
-        <w:t>中</w:t>
-      </w:r>
-      <w:r>
-        <w:rPr>
-          <w:rFonts w:ascii="Arial" w:eastAsia="Heiti SC Light" w:hAnsi="Arial" w:cs="Arial" w:hint="eastAsia"/>
-          <w:b/>
-          <w:color w:val="0000FF"/>
-          <w:kern w:val="0"/>
-          <w:sz w:val="28"/>
-          <w:szCs w:val="28"/>
-        </w:rPr>
-        <w:t>自定义一个可以比较的类</w:t>
+        <w:t>中自定义一个可以比较的类</w:t>
       </w:r>
       <w:r>
         <w:rPr>
@@ -13025,7 +13014,7 @@
           <w:p>
             <w:pPr>
               <w:rPr>
-                <w:rFonts w:ascii="Arial" w:eastAsia="Heiti SC Light" w:hAnsi="Arial" w:cs="Arial" w:hint="eastAsia"/>
+                <w:rFonts w:ascii="Arial" w:eastAsia="Heiti SC Light" w:hAnsi="Arial" w:cs="Arial"/>
                 <w:kern w:val="0"/>
                 <w:sz w:val="28"/>
                 <w:szCs w:val="28"/>
@@ -14093,7 +14082,7 @@
               <w:ind w:firstLine="480"/>
               <w:jc w:val="left"/>
               <w:rPr>
-                <w:rFonts w:ascii="Courier" w:hAnsi="Courier" w:cs="Courier" w:hint="eastAsia"/>
+                <w:rFonts w:ascii="Courier" w:hAnsi="Courier" w:cs="Courier"/>
                 <w:color w:val="333333"/>
                 <w:kern w:val="0"/>
                 <w:sz w:val="20"/>
@@ -14118,7 +14107,7 @@
               <w:ind w:firstLine="480"/>
               <w:jc w:val="left"/>
               <w:rPr>
-                <w:rFonts w:ascii="Monaco" w:eastAsia="Times New Roman" w:hAnsi="Monaco" w:cs="Times New Roman" w:hint="eastAsia"/>
+                <w:rFonts w:ascii="Monaco" w:eastAsia="Times New Roman" w:hAnsi="Monaco" w:cs="Times New Roman"/>
                 <w:color w:val="333333"/>
                 <w:kern w:val="0"/>
                 <w:sz w:val="20"/>
@@ -14151,16 +14140,7 @@
                 <w:sz w:val="28"/>
                 <w:szCs w:val="28"/>
               </w:rPr>
-              <w:t>Compara</w:t>
-            </w:r>
-            <w:r>
-              <w:rPr>
-                <w:rFonts w:ascii="Arial" w:eastAsia="Heiti SC Light" w:hAnsi="Arial" w:cs="Arial"/>
-                <w:kern w:val="0"/>
-                <w:sz w:val="28"/>
-                <w:szCs w:val="28"/>
-              </w:rPr>
-              <w:t>tor</w:t>
+              <w:t>Comparator</w:t>
             </w:r>
             <w:r>
               <w:rPr>
@@ -14178,18 +14158,7 @@
                 <w:sz w:val="28"/>
                 <w:szCs w:val="28"/>
               </w:rPr>
-              <w:t>: compare(T t1,T t2</w:t>
-            </w:r>
-            <w:bookmarkStart w:id="0" w:name="_GoBack"/>
-            <w:bookmarkEnd w:id="0"/>
-            <w:r>
-              <w:rPr>
-                <w:rFonts w:ascii="Arial" w:eastAsia="Heiti SC Light" w:hAnsi="Arial" w:cs="Arial"/>
-                <w:kern w:val="0"/>
-                <w:sz w:val="28"/>
-                <w:szCs w:val="28"/>
-              </w:rPr>
-              <w:t>)</w:t>
+              <w:t>: compare(T t1,T t2)</w:t>
             </w:r>
           </w:p>
           <w:p>
@@ -14883,17 +14852,7 @@
           <w:p>
             <w:pPr>
               <w:rPr>
-                <w:rFonts w:ascii="Arial" w:eastAsia="Heiti SC Light" w:hAnsi="Arial" w:cs="Arial" w:hint="eastAsia"/>
-                <w:kern w:val="0"/>
-                <w:sz w:val="28"/>
-                <w:szCs w:val="28"/>
-              </w:rPr>
-            </w:pPr>
-          </w:p>
-          <w:p>
-            <w:pPr>
-              <w:rPr>
-                <w:rFonts w:ascii="Arial" w:eastAsia="Heiti SC Light" w:hAnsi="Arial" w:cs="Arial" w:hint="eastAsia"/>
+                <w:rFonts w:ascii="Arial" w:eastAsia="Heiti SC Light" w:hAnsi="Arial" w:cs="Arial"/>
                 <w:kern w:val="0"/>
                 <w:sz w:val="28"/>
                 <w:szCs w:val="28"/>
@@ -14906,7 +14865,292 @@
     <w:p>
       <w:pPr>
         <w:rPr>
+          <w:rFonts w:ascii="Arial" w:eastAsia="Heiti SC Light" w:hAnsi="Arial" w:cs="Arial"/>
+          <w:kern w:val="0"/>
+          <w:sz w:val="28"/>
+          <w:szCs w:val="28"/>
+        </w:rPr>
+      </w:pPr>
+    </w:p>
+    <w:p>
+      <w:pPr>
+        <w:rPr>
+          <w:rFonts w:ascii="Arial" w:eastAsia="Heiti SC Light" w:hAnsi="Arial" w:cs="Arial"/>
+          <w:kern w:val="0"/>
+          <w:sz w:val="28"/>
+          <w:szCs w:val="28"/>
+        </w:rPr>
+      </w:pPr>
+      <w:r>
+        <w:rPr>
+          <w:rFonts w:ascii="Arial" w:eastAsia="Heiti SC Light" w:hAnsi="Arial" w:cs="Arial"/>
+          <w:b/>
+          <w:color w:val="0000FF"/>
+          <w:kern w:val="0"/>
+          <w:sz w:val="28"/>
+          <w:szCs w:val="28"/>
+        </w:rPr>
+        <w:t>Java</w:t>
+      </w:r>
+      <w:r>
+        <w:rPr>
           <w:rFonts w:ascii="Arial" w:eastAsia="Heiti SC Light" w:hAnsi="Arial" w:cs="Arial" w:hint="eastAsia"/>
+          <w:b/>
+          <w:color w:val="0000FF"/>
+          <w:kern w:val="0"/>
+          <w:sz w:val="28"/>
+          <w:szCs w:val="28"/>
+        </w:rPr>
+        <w:t xml:space="preserve"> </w:t>
+      </w:r>
+      <w:r>
+        <w:rPr>
+          <w:rFonts w:ascii="Arial" w:eastAsia="Heiti SC Light" w:hAnsi="Arial" w:cs="Arial" w:hint="eastAsia"/>
+          <w:b/>
+          <w:color w:val="0000FF"/>
+          <w:kern w:val="0"/>
+          <w:sz w:val="28"/>
+          <w:szCs w:val="28"/>
+        </w:rPr>
+        <w:t>中</w:t>
+      </w:r>
+      <w:r>
+        <w:rPr>
+          <w:rFonts w:ascii="Arial" w:eastAsia="Heiti SC Light" w:hAnsi="Arial" w:cs="Arial" w:hint="eastAsia"/>
+          <w:b/>
+          <w:color w:val="0000FF"/>
+          <w:kern w:val="0"/>
+          <w:sz w:val="28"/>
+          <w:szCs w:val="28"/>
+        </w:rPr>
+        <w:t>怎样取出一个数组的</w:t>
+      </w:r>
+      <w:r>
+        <w:rPr>
+          <w:rFonts w:ascii="Arial" w:eastAsia="Heiti SC Light" w:hAnsi="Arial" w:cs="Arial"/>
+          <w:b/>
+          <w:color w:val="0000FF"/>
+          <w:kern w:val="0"/>
+          <w:sz w:val="28"/>
+          <w:szCs w:val="28"/>
+        </w:rPr>
+        <w:t>sub array</w:t>
+      </w:r>
+      <w:r>
+        <w:rPr>
+          <w:rFonts w:ascii="Arial" w:eastAsia="Heiti SC Light" w:hAnsi="Arial" w:cs="Arial" w:hint="eastAsia"/>
+          <w:kern w:val="0"/>
+          <w:sz w:val="28"/>
+          <w:szCs w:val="28"/>
+        </w:rPr>
+        <w:t>：</w:t>
+      </w:r>
+    </w:p>
+    <w:tbl>
+      <w:tblPr>
+        <w:tblStyle w:val="a3"/>
+        <w:tblW w:w="0" w:type="auto"/>
+        <w:tblLook w:val="04A0" w:firstRow="1" w:lastRow="0" w:firstColumn="1" w:lastColumn="0" w:noHBand="0" w:noVBand="1"/>
+      </w:tblPr>
+      <w:tblGrid>
+        <w:gridCol w:w="8516"/>
+      </w:tblGrid>
+      <w:tr>
+        <w:tc>
+          <w:tcPr>
+            <w:tcW w:w="8516" w:type="dxa"/>
+          </w:tcPr>
+          <w:p>
+            <w:pPr>
+              <w:rPr>
+                <w:rFonts w:ascii="Arial" w:eastAsia="Heiti SC Light" w:hAnsi="Arial" w:cs="Arial" w:hint="eastAsia"/>
+                <w:kern w:val="0"/>
+                <w:sz w:val="28"/>
+                <w:szCs w:val="28"/>
+              </w:rPr>
+            </w:pPr>
+            <w:r>
+              <w:rPr>
+                <w:rFonts w:ascii="Arial" w:eastAsia="Heiti SC Light" w:hAnsi="Arial" w:cs="Arial" w:hint="eastAsia"/>
+                <w:kern w:val="0"/>
+                <w:sz w:val="28"/>
+                <w:szCs w:val="28"/>
+              </w:rPr>
+              <w:t>在</w:t>
+            </w:r>
+            <w:proofErr w:type="spellStart"/>
+            <w:r>
+              <w:rPr>
+                <w:rFonts w:ascii="Arial" w:eastAsia="Heiti SC Light" w:hAnsi="Arial" w:cs="Arial"/>
+                <w:kern w:val="0"/>
+                <w:sz w:val="28"/>
+                <w:szCs w:val="28"/>
+              </w:rPr>
+              <w:t>c++</w:t>
+            </w:r>
+            <w:proofErr w:type="spellEnd"/>
+            <w:r>
+              <w:rPr>
+                <w:rFonts w:ascii="Arial" w:eastAsia="Heiti SC Light" w:hAnsi="Arial" w:cs="Arial" w:hint="eastAsia"/>
+                <w:kern w:val="0"/>
+                <w:sz w:val="28"/>
+                <w:szCs w:val="28"/>
+              </w:rPr>
+              <w:t>中，数组代表的就是第一个元素的指针，因此可</w:t>
+            </w:r>
+            <w:bookmarkStart w:id="0" w:name="_GoBack"/>
+            <w:bookmarkEnd w:id="0"/>
+            <w:r>
+              <w:rPr>
+                <w:rFonts w:ascii="Arial" w:eastAsia="Heiti SC Light" w:hAnsi="Arial" w:cs="Arial" w:hint="eastAsia"/>
+                <w:kern w:val="0"/>
+                <w:sz w:val="28"/>
+                <w:szCs w:val="28"/>
+              </w:rPr>
+              <w:t>以在穿参数的时候传递</w:t>
+            </w:r>
+            <w:r>
+              <w:rPr>
+                <w:rFonts w:ascii="Arial" w:eastAsia="Heiti SC Light" w:hAnsi="Arial" w:cs="Arial"/>
+                <w:kern w:val="0"/>
+                <w:sz w:val="28"/>
+                <w:szCs w:val="28"/>
+              </w:rPr>
+              <w:t>print(A+2),</w:t>
+            </w:r>
+            <w:r>
+              <w:rPr>
+                <w:rFonts w:ascii="Arial" w:eastAsia="Heiti SC Light" w:hAnsi="Arial" w:cs="Arial" w:hint="eastAsia"/>
+                <w:kern w:val="0"/>
+                <w:sz w:val="28"/>
+                <w:szCs w:val="28"/>
+              </w:rPr>
+              <w:t>表示指针已经移到第三个位置了。</w:t>
+            </w:r>
+          </w:p>
+          <w:p>
+            <w:pPr>
+              <w:rPr>
+                <w:rFonts w:ascii="Arial" w:eastAsia="Heiti SC Light" w:hAnsi="Arial" w:cs="Arial"/>
+                <w:kern w:val="0"/>
+                <w:sz w:val="28"/>
+                <w:szCs w:val="28"/>
+              </w:rPr>
+            </w:pPr>
+            <w:r>
+              <w:rPr>
+                <w:rFonts w:ascii="Arial" w:eastAsia="Heiti SC Light" w:hAnsi="Arial" w:cs="Arial" w:hint="eastAsia"/>
+                <w:kern w:val="0"/>
+                <w:sz w:val="28"/>
+                <w:szCs w:val="28"/>
+              </w:rPr>
+              <w:t>但是</w:t>
+            </w:r>
+            <w:r>
+              <w:rPr>
+                <w:rFonts w:ascii="Arial" w:eastAsia="Heiti SC Light" w:hAnsi="Arial" w:cs="Arial"/>
+                <w:kern w:val="0"/>
+                <w:sz w:val="28"/>
+                <w:szCs w:val="28"/>
+              </w:rPr>
+              <w:t>java</w:t>
+            </w:r>
+            <w:r>
+              <w:rPr>
+                <w:rFonts w:ascii="Arial" w:eastAsia="Heiti SC Light" w:hAnsi="Arial" w:cs="Arial" w:hint="eastAsia"/>
+                <w:kern w:val="0"/>
+                <w:sz w:val="28"/>
+                <w:szCs w:val="28"/>
+              </w:rPr>
+              <w:t>中却不可以这样做，主要原因是此时</w:t>
+            </w:r>
+            <w:r>
+              <w:rPr>
+                <w:rFonts w:ascii="Arial" w:eastAsia="Heiti SC Light" w:hAnsi="Arial" w:cs="Arial"/>
+                <w:kern w:val="0"/>
+                <w:sz w:val="28"/>
+                <w:szCs w:val="28"/>
+              </w:rPr>
+              <w:t>A</w:t>
+            </w:r>
+            <w:r>
+              <w:rPr>
+                <w:rFonts w:ascii="Arial" w:eastAsia="Heiti SC Light" w:hAnsi="Arial" w:cs="Arial" w:hint="eastAsia"/>
+                <w:kern w:val="0"/>
+                <w:sz w:val="28"/>
+                <w:szCs w:val="28"/>
+              </w:rPr>
+              <w:t>是引用了，要实现同样的效果，需要自定义起始和结束的位置，</w:t>
+            </w:r>
+            <w:proofErr w:type="spellStart"/>
+            <w:r>
+              <w:rPr>
+                <w:rFonts w:ascii="Arial" w:eastAsia="Heiti SC Light" w:hAnsi="Arial" w:cs="Arial"/>
+                <w:kern w:val="0"/>
+                <w:sz w:val="28"/>
+                <w:szCs w:val="28"/>
+              </w:rPr>
+              <w:t>fromindex,toindex</w:t>
+            </w:r>
+            <w:proofErr w:type="spellEnd"/>
+            <w:r>
+              <w:rPr>
+                <w:rFonts w:ascii="Arial" w:eastAsia="Heiti SC Light" w:hAnsi="Arial" w:cs="Arial"/>
+                <w:kern w:val="0"/>
+                <w:sz w:val="28"/>
+                <w:szCs w:val="28"/>
+              </w:rPr>
+              <w:t>.</w:t>
+            </w:r>
+          </w:p>
+          <w:p>
+            <w:pPr>
+              <w:rPr>
+                <w:rFonts w:ascii="Arial" w:eastAsia="Heiti SC Light" w:hAnsi="Arial" w:cs="Arial"/>
+                <w:kern w:val="0"/>
+                <w:sz w:val="28"/>
+                <w:szCs w:val="28"/>
+              </w:rPr>
+            </w:pPr>
+            <w:r>
+              <w:rPr>
+                <w:rFonts w:ascii="Arial" w:eastAsia="Heiti SC Light" w:hAnsi="Arial" w:cs="Arial" w:hint="eastAsia"/>
+                <w:kern w:val="0"/>
+                <w:sz w:val="28"/>
+                <w:szCs w:val="28"/>
+              </w:rPr>
+              <w:t>或者，同效果的，使用</w:t>
+            </w:r>
+            <w:proofErr w:type="spellStart"/>
+            <w:r>
+              <w:rPr>
+                <w:rFonts w:ascii="Arial" w:eastAsia="Heiti SC Light" w:hAnsi="Arial" w:cs="Arial"/>
+                <w:b/>
+                <w:kern w:val="0"/>
+                <w:sz w:val="28"/>
+                <w:szCs w:val="28"/>
+              </w:rPr>
+              <w:t>Arrays.copyOfRange</w:t>
+            </w:r>
+            <w:proofErr w:type="spellEnd"/>
+            <w:r>
+              <w:rPr>
+                <w:rFonts w:ascii="Arial" w:eastAsia="Heiti SC Light" w:hAnsi="Arial" w:cs="Arial"/>
+                <w:b/>
+                <w:kern w:val="0"/>
+                <w:sz w:val="28"/>
+                <w:szCs w:val="28"/>
+              </w:rPr>
+              <w:t>(arr,index1,index2).</w:t>
+            </w:r>
+          </w:p>
+        </w:tc>
+      </w:tr>
+    </w:tbl>
+    <w:p>
+      <w:pPr>
+        <w:rPr>
+          <w:rFonts w:ascii="Arial" w:eastAsia="Heiti SC Light" w:hAnsi="Arial" w:cs="Arial"/>
           <w:kern w:val="0"/>
           <w:sz w:val="28"/>
           <w:szCs w:val="28"/>

</xml_diff>

<commit_message>
add some notes on the enum type in java
</commit_message>
<xml_diff>
--- a/java/JAVA_总结.docx
+++ b/java/JAVA_总结.docx
@@ -6185,7 +6185,7 @@
               </w:rPr>
               <w:t xml:space="preserve"> </w:t>
             </w:r>
-            <w:hyperlink r:id="rId5" w:history="1">
+            <w:hyperlink r:id="rId6" w:history="1">
               <w:r>
                 <w:rPr>
                   <w:rStyle w:val="a4"/>
@@ -15403,7 +15403,7 @@
     <w:p>
       <w:pPr>
         <w:rPr>
-          <w:rFonts w:ascii="Arial" w:eastAsia="Heiti SC Light" w:hAnsi="Arial" w:cs="Arial" w:hint="eastAsia"/>
+          <w:rFonts w:ascii="Arial" w:eastAsia="Heiti SC Light" w:hAnsi="Arial" w:cs="Arial"/>
           <w:kern w:val="0"/>
           <w:sz w:val="28"/>
           <w:szCs w:val="28"/>
@@ -15539,11 +15539,68 @@
           <w:p>
             <w:pPr>
               <w:rPr>
+                <w:rFonts w:ascii="Arial" w:eastAsia="Heiti SC Light" w:hAnsi="Arial" w:cs="Arial"/>
+                <w:kern w:val="0"/>
+                <w:sz w:val="28"/>
+                <w:szCs w:val="28"/>
+              </w:rPr>
+            </w:pPr>
+            <w:proofErr w:type="spellStart"/>
+            <w:r>
+              <w:rPr>
+                <w:rFonts w:ascii="Arial" w:eastAsia="Heiti SC Light" w:hAnsi="Arial" w:cs="Arial"/>
+                <w:kern w:val="0"/>
+                <w:sz w:val="28"/>
+                <w:szCs w:val="28"/>
+              </w:rPr>
+              <w:t>toArray</w:t>
+            </w:r>
+            <w:proofErr w:type="spellEnd"/>
+            <w:r>
+              <w:rPr>
+                <w:rFonts w:ascii="Arial" w:eastAsia="Heiti SC Light" w:hAnsi="Arial" w:cs="Arial"/>
+                <w:kern w:val="0"/>
+                <w:sz w:val="28"/>
+                <w:szCs w:val="28"/>
+              </w:rPr>
+              <w:t>():</w:t>
+            </w:r>
+            <w:r>
+              <w:rPr>
                 <w:rFonts w:ascii="Arial" w:eastAsia="Heiti SC Light" w:hAnsi="Arial" w:cs="Arial" w:hint="eastAsia"/>
                 <w:kern w:val="0"/>
                 <w:sz w:val="28"/>
                 <w:szCs w:val="28"/>
               </w:rPr>
+              <w:t>返回的是一个</w:t>
+            </w:r>
+            <w:r>
+              <w:rPr>
+                <w:rFonts w:ascii="Arial" w:eastAsia="Heiti SC Light" w:hAnsi="Arial" w:cs="Arial"/>
+                <w:kern w:val="0"/>
+                <w:sz w:val="28"/>
+                <w:szCs w:val="28"/>
+              </w:rPr>
+              <w:t>Object</w:t>
+            </w:r>
+            <w:r>
+              <w:rPr>
+                <w:rFonts w:ascii="Arial" w:eastAsia="Heiti SC Light" w:hAnsi="Arial" w:cs="Arial" w:hint="eastAsia"/>
+                <w:kern w:val="0"/>
+                <w:sz w:val="28"/>
+                <w:szCs w:val="28"/>
+              </w:rPr>
+              <w:t>数组</w:t>
+            </w:r>
+          </w:p>
+          <w:p>
+            <w:pPr>
+              <w:rPr>
+                <w:rFonts w:ascii="Arial" w:eastAsia="Heiti SC Light" w:hAnsi="Arial" w:cs="Arial"/>
+                <w:kern w:val="0"/>
+                <w:sz w:val="28"/>
+                <w:szCs w:val="28"/>
+              </w:rPr>
             </w:pPr>
             <w:proofErr w:type="spellStart"/>
             <w:r>
@@ -15563,7 +15620,7 @@
                 <w:sz w:val="28"/>
                 <w:szCs w:val="28"/>
               </w:rPr>
-              <w:t>():</w:t>
+              <w:t>(T[] a):</w:t>
             </w:r>
             <w:r>
               <w:rPr>
@@ -15572,16 +15629,16 @@
                 <w:sz w:val="28"/>
                 <w:szCs w:val="28"/>
               </w:rPr>
-              <w:t>返回的是一个</w:t>
-            </w:r>
-            <w:r>
-              <w:rPr>
-                <w:rFonts w:ascii="Arial" w:eastAsia="Heiti SC Light" w:hAnsi="Arial" w:cs="Arial"/>
-                <w:kern w:val="0"/>
-                <w:sz w:val="28"/>
-                <w:szCs w:val="28"/>
-              </w:rPr>
-              <w:t>Object</w:t>
+              <w:t>返回指定类型的数组</w:t>
+            </w:r>
+            <w:r>
+              <w:rPr>
+                <w:rFonts w:ascii="Arial" w:eastAsia="Heiti SC Light" w:hAnsi="Arial" w:cs="Arial"/>
+                <w:kern w:val="0"/>
+                <w:sz w:val="28"/>
+                <w:szCs w:val="28"/>
+              </w:rPr>
+              <w:t>,</w:t>
             </w:r>
             <w:r>
               <w:rPr>
@@ -15590,67 +15647,8 @@
                 <w:sz w:val="28"/>
                 <w:szCs w:val="28"/>
               </w:rPr>
-              <w:t>数组</w:t>
-            </w:r>
-          </w:p>
-          <w:p>
-            <w:pPr>
-              <w:rPr>
-                <w:rFonts w:ascii="Arial" w:eastAsia="Heiti SC Light" w:hAnsi="Arial" w:cs="Arial"/>
-                <w:kern w:val="0"/>
-                <w:sz w:val="28"/>
-                <w:szCs w:val="28"/>
-              </w:rPr>
-            </w:pPr>
-            <w:proofErr w:type="spellStart"/>
-            <w:r>
-              <w:rPr>
-                <w:rFonts w:ascii="Arial" w:eastAsia="Heiti SC Light" w:hAnsi="Arial" w:cs="Arial"/>
-                <w:kern w:val="0"/>
-                <w:sz w:val="28"/>
-                <w:szCs w:val="28"/>
-              </w:rPr>
-              <w:t>toArray</w:t>
-            </w:r>
-            <w:proofErr w:type="spellEnd"/>
-            <w:r>
-              <w:rPr>
-                <w:rFonts w:ascii="Arial" w:eastAsia="Heiti SC Light" w:hAnsi="Arial" w:cs="Arial"/>
-                <w:kern w:val="0"/>
-                <w:sz w:val="28"/>
-                <w:szCs w:val="28"/>
-              </w:rPr>
-              <w:t>(T[] a):</w:t>
-            </w:r>
-            <w:r>
-              <w:rPr>
-                <w:rFonts w:ascii="Arial" w:eastAsia="Heiti SC Light" w:hAnsi="Arial" w:cs="Arial" w:hint="eastAsia"/>
-                <w:kern w:val="0"/>
-                <w:sz w:val="28"/>
-                <w:szCs w:val="28"/>
-              </w:rPr>
-              <w:t>返回指定类型的数组</w:t>
-            </w:r>
-            <w:r>
-              <w:rPr>
-                <w:rFonts w:ascii="Arial" w:eastAsia="Heiti SC Light" w:hAnsi="Arial" w:cs="Arial"/>
-                <w:kern w:val="0"/>
-                <w:sz w:val="28"/>
-                <w:szCs w:val="28"/>
-              </w:rPr>
-              <w:t>,</w:t>
-            </w:r>
-            <w:r>
-              <w:rPr>
-                <w:rFonts w:ascii="Arial" w:eastAsia="Heiti SC Light" w:hAnsi="Arial" w:cs="Arial" w:hint="eastAsia"/>
-                <w:kern w:val="0"/>
-                <w:sz w:val="28"/>
-                <w:szCs w:val="28"/>
-              </w:rPr>
               <w:t>很不好用</w:t>
             </w:r>
-            <w:bookmarkStart w:id="0" w:name="_GoBack"/>
-            <w:bookmarkEnd w:id="0"/>
             <w:r>
               <w:rPr>
                 <w:rFonts w:ascii="Arial" w:eastAsia="Heiti SC Light" w:hAnsi="Arial" w:cs="Arial"/>
@@ -16163,6 +16161,858 @@
         </w:rPr>
       </w:pPr>
     </w:p>
+    <w:p>
+      <w:pPr>
+        <w:rPr>
+          <w:rFonts w:ascii="Arial" w:eastAsia="Heiti SC Light" w:hAnsi="Arial" w:cs="Arial"/>
+          <w:kern w:val="0"/>
+          <w:sz w:val="28"/>
+          <w:szCs w:val="28"/>
+        </w:rPr>
+      </w:pPr>
+      <w:r>
+        <w:rPr>
+          <w:rFonts w:ascii="Arial" w:eastAsia="Heiti SC Light" w:hAnsi="Arial" w:cs="Arial"/>
+          <w:b/>
+          <w:color w:val="0000FF"/>
+          <w:kern w:val="0"/>
+          <w:sz w:val="28"/>
+          <w:szCs w:val="28"/>
+        </w:rPr>
+        <w:t>Java</w:t>
+      </w:r>
+      <w:r>
+        <w:rPr>
+          <w:rFonts w:ascii="Arial" w:eastAsia="Heiti SC Light" w:hAnsi="Arial" w:cs="Arial" w:hint="eastAsia"/>
+          <w:b/>
+          <w:color w:val="0000FF"/>
+          <w:kern w:val="0"/>
+          <w:sz w:val="28"/>
+          <w:szCs w:val="28"/>
+        </w:rPr>
+        <w:t xml:space="preserve"> </w:t>
+      </w:r>
+      <w:r>
+        <w:rPr>
+          <w:rFonts w:ascii="Arial" w:eastAsia="Heiti SC Light" w:hAnsi="Arial" w:cs="Arial" w:hint="eastAsia"/>
+          <w:b/>
+          <w:color w:val="0000FF"/>
+          <w:kern w:val="0"/>
+          <w:sz w:val="28"/>
+          <w:szCs w:val="28"/>
+        </w:rPr>
+        <w:t>中</w:t>
+      </w:r>
+      <w:proofErr w:type="spellStart"/>
+      <w:r>
+        <w:rPr>
+          <w:rFonts w:ascii="Arial" w:eastAsia="Heiti SC Light" w:hAnsi="Arial" w:cs="Arial" w:hint="eastAsia"/>
+          <w:b/>
+          <w:color w:val="0000FF"/>
+          <w:kern w:val="0"/>
+          <w:sz w:val="28"/>
+          <w:szCs w:val="28"/>
+        </w:rPr>
+        <w:t>e</w:t>
+      </w:r>
+      <w:r>
+        <w:rPr>
+          <w:rFonts w:ascii="Arial" w:eastAsia="Heiti SC Light" w:hAnsi="Arial" w:cs="Arial"/>
+          <w:b/>
+          <w:color w:val="0000FF"/>
+          <w:kern w:val="0"/>
+          <w:sz w:val="28"/>
+          <w:szCs w:val="28"/>
+        </w:rPr>
+        <w:t>num</w:t>
+      </w:r>
+      <w:proofErr w:type="spellEnd"/>
+      <w:r>
+        <w:rPr>
+          <w:rFonts w:ascii="Arial" w:eastAsia="Heiti SC Light" w:hAnsi="Arial" w:cs="Arial" w:hint="eastAsia"/>
+          <w:kern w:val="0"/>
+          <w:sz w:val="28"/>
+          <w:szCs w:val="28"/>
+        </w:rPr>
+        <w:t>：</w:t>
+      </w:r>
+    </w:p>
+    <w:tbl>
+      <w:tblPr>
+        <w:tblStyle w:val="a3"/>
+        <w:tblW w:w="0" w:type="auto"/>
+        <w:tblLook w:val="04A0" w:firstRow="1" w:lastRow="0" w:firstColumn="1" w:lastColumn="0" w:noHBand="0" w:noVBand="1"/>
+      </w:tblPr>
+      <w:tblGrid>
+        <w:gridCol w:w="8516"/>
+      </w:tblGrid>
+      <w:tr>
+        <w:tc>
+          <w:tcPr>
+            <w:tcW w:w="8516" w:type="dxa"/>
+          </w:tcPr>
+          <w:p>
+            <w:pPr>
+              <w:rPr>
+                <w:rFonts w:ascii="Arial" w:eastAsia="Heiti SC Light" w:hAnsi="Arial" w:cs="Arial" w:hint="eastAsia"/>
+                <w:kern w:val="0"/>
+                <w:sz w:val="28"/>
+                <w:szCs w:val="28"/>
+              </w:rPr>
+            </w:pPr>
+            <w:r>
+              <w:rPr>
+                <w:rFonts w:ascii="Arial" w:eastAsia="Heiti SC Light" w:hAnsi="Arial" w:cs="Arial" w:hint="eastAsia"/>
+                <w:kern w:val="0"/>
+                <w:sz w:val="28"/>
+                <w:szCs w:val="28"/>
+              </w:rPr>
+              <w:t>基本使用：</w:t>
+            </w:r>
+          </w:p>
+          <w:p>
+            <w:pPr>
+              <w:rPr>
+                <w:rFonts w:ascii="Arial" w:eastAsia="Heiti SC Light" w:hAnsi="Arial" w:cs="Arial"/>
+                <w:kern w:val="0"/>
+                <w:sz w:val="28"/>
+                <w:szCs w:val="28"/>
+              </w:rPr>
+            </w:pPr>
+            <w:proofErr w:type="gramStart"/>
+            <w:r>
+              <w:rPr>
+                <w:rFonts w:ascii="Arial" w:eastAsia="Heiti SC Light" w:hAnsi="Arial" w:cs="Arial"/>
+                <w:kern w:val="0"/>
+                <w:sz w:val="28"/>
+                <w:szCs w:val="28"/>
+              </w:rPr>
+              <w:t>public</w:t>
+            </w:r>
+            <w:proofErr w:type="gramEnd"/>
+            <w:r>
+              <w:rPr>
+                <w:rFonts w:ascii="Arial" w:eastAsia="Heiti SC Light" w:hAnsi="Arial" w:cs="Arial"/>
+                <w:kern w:val="0"/>
+                <w:sz w:val="28"/>
+                <w:szCs w:val="28"/>
+              </w:rPr>
+              <w:t xml:space="preserve"> </w:t>
+            </w:r>
+            <w:proofErr w:type="spellStart"/>
+            <w:r>
+              <w:rPr>
+                <w:rFonts w:ascii="Arial" w:eastAsia="Heiti SC Light" w:hAnsi="Arial" w:cs="Arial"/>
+                <w:kern w:val="0"/>
+                <w:sz w:val="28"/>
+                <w:szCs w:val="28"/>
+              </w:rPr>
+              <w:t>enum</w:t>
+            </w:r>
+            <w:proofErr w:type="spellEnd"/>
+            <w:r>
+              <w:rPr>
+                <w:rFonts w:ascii="Arial" w:eastAsia="Heiti SC Light" w:hAnsi="Arial" w:cs="Arial"/>
+                <w:kern w:val="0"/>
+                <w:sz w:val="28"/>
+                <w:szCs w:val="28"/>
+              </w:rPr>
+              <w:t xml:space="preserve"> Season{</w:t>
+            </w:r>
+            <w:proofErr w:type="spellStart"/>
+            <w:r>
+              <w:rPr>
+                <w:rFonts w:ascii="Arial" w:eastAsia="Heiti SC Light" w:hAnsi="Arial" w:cs="Arial"/>
+                <w:kern w:val="0"/>
+                <w:sz w:val="28"/>
+                <w:szCs w:val="28"/>
+              </w:rPr>
+              <w:t>Sring</w:t>
+            </w:r>
+            <w:proofErr w:type="spellEnd"/>
+            <w:r>
+              <w:rPr>
+                <w:rFonts w:ascii="Arial" w:eastAsia="Heiti SC Light" w:hAnsi="Arial" w:cs="Arial"/>
+                <w:b/>
+                <w:color w:val="FF6600"/>
+                <w:kern w:val="0"/>
+                <w:sz w:val="28"/>
+                <w:szCs w:val="28"/>
+              </w:rPr>
+              <w:t>,</w:t>
+            </w:r>
+            <w:r>
+              <w:rPr>
+                <w:rFonts w:ascii="Arial" w:eastAsia="Heiti SC Light" w:hAnsi="Arial" w:cs="Arial"/>
+                <w:b/>
+                <w:color w:val="FF6600"/>
+                <w:kern w:val="0"/>
+                <w:sz w:val="28"/>
+                <w:szCs w:val="28"/>
+              </w:rPr>
+              <w:t xml:space="preserve"> </w:t>
+            </w:r>
+            <w:r>
+              <w:rPr>
+                <w:rFonts w:ascii="Arial" w:eastAsia="Heiti SC Light" w:hAnsi="Arial" w:cs="Arial"/>
+                <w:kern w:val="0"/>
+                <w:sz w:val="28"/>
+                <w:szCs w:val="28"/>
+              </w:rPr>
+              <w:t>Summer</w:t>
+            </w:r>
+            <w:r>
+              <w:rPr>
+                <w:rFonts w:ascii="Arial" w:eastAsia="Heiti SC Light" w:hAnsi="Arial" w:cs="Arial"/>
+                <w:b/>
+                <w:color w:val="FF6600"/>
+                <w:kern w:val="0"/>
+                <w:sz w:val="28"/>
+                <w:szCs w:val="28"/>
+              </w:rPr>
+              <w:t>,</w:t>
+            </w:r>
+            <w:r>
+              <w:rPr>
+                <w:rFonts w:ascii="Arial" w:eastAsia="Heiti SC Light" w:hAnsi="Arial" w:cs="Arial"/>
+                <w:b/>
+                <w:color w:val="FF6600"/>
+                <w:kern w:val="0"/>
+                <w:sz w:val="28"/>
+                <w:szCs w:val="28"/>
+              </w:rPr>
+              <w:t xml:space="preserve"> </w:t>
+            </w:r>
+            <w:r>
+              <w:rPr>
+                <w:rFonts w:ascii="Arial" w:eastAsia="Heiti SC Light" w:hAnsi="Arial" w:cs="Arial"/>
+                <w:kern w:val="0"/>
+                <w:sz w:val="28"/>
+                <w:szCs w:val="28"/>
+              </w:rPr>
+              <w:t>Fall</w:t>
+            </w:r>
+            <w:r>
+              <w:rPr>
+                <w:rFonts w:ascii="Arial" w:eastAsia="Heiti SC Light" w:hAnsi="Arial" w:cs="Arial"/>
+                <w:b/>
+                <w:color w:val="FF6600"/>
+                <w:kern w:val="0"/>
+                <w:sz w:val="28"/>
+                <w:szCs w:val="28"/>
+              </w:rPr>
+              <w:t>,</w:t>
+            </w:r>
+            <w:r>
+              <w:rPr>
+                <w:rFonts w:ascii="Arial" w:eastAsia="Heiti SC Light" w:hAnsi="Arial" w:cs="Arial"/>
+                <w:b/>
+                <w:color w:val="FF6600"/>
+                <w:kern w:val="0"/>
+                <w:sz w:val="28"/>
+                <w:szCs w:val="28"/>
+              </w:rPr>
+              <w:t xml:space="preserve"> </w:t>
+            </w:r>
+            <w:r>
+              <w:rPr>
+                <w:rFonts w:ascii="Arial" w:eastAsia="Heiti SC Light" w:hAnsi="Arial" w:cs="Arial"/>
+                <w:kern w:val="0"/>
+                <w:sz w:val="28"/>
+                <w:szCs w:val="28"/>
+              </w:rPr>
+              <w:t>Winter}</w:t>
+            </w:r>
+          </w:p>
+          <w:p>
+            <w:pPr>
+              <w:rPr>
+                <w:rFonts w:ascii="Arial" w:eastAsia="Heiti SC Light" w:hAnsi="Arial" w:cs="Arial" w:hint="eastAsia"/>
+                <w:kern w:val="0"/>
+                <w:sz w:val="28"/>
+                <w:szCs w:val="28"/>
+              </w:rPr>
+            </w:pPr>
+            <w:r>
+              <w:rPr>
+                <w:rFonts w:ascii="Arial" w:eastAsia="Heiti SC Light" w:hAnsi="Arial" w:cs="Arial" w:hint="eastAsia"/>
+                <w:kern w:val="0"/>
+                <w:sz w:val="28"/>
+                <w:szCs w:val="28"/>
+              </w:rPr>
+              <w:t>当然可以在</w:t>
+            </w:r>
+            <w:proofErr w:type="spellStart"/>
+            <w:r>
+              <w:rPr>
+                <w:rFonts w:ascii="Arial" w:eastAsia="Heiti SC Light" w:hAnsi="Arial" w:cs="Arial"/>
+                <w:kern w:val="0"/>
+                <w:sz w:val="28"/>
+                <w:szCs w:val="28"/>
+              </w:rPr>
+              <w:t>enum</w:t>
+            </w:r>
+            <w:proofErr w:type="spellEnd"/>
+            <w:r>
+              <w:rPr>
+                <w:rFonts w:ascii="Arial" w:eastAsia="Heiti SC Light" w:hAnsi="Arial" w:cs="Arial" w:hint="eastAsia"/>
+                <w:kern w:val="0"/>
+                <w:sz w:val="28"/>
+                <w:szCs w:val="28"/>
+              </w:rPr>
+              <w:t>类型上做更多的事，</w:t>
+            </w:r>
+            <w:proofErr w:type="spellStart"/>
+            <w:r>
+              <w:rPr>
+                <w:rFonts w:ascii="Arial" w:eastAsia="Heiti SC Light" w:hAnsi="Arial" w:cs="Arial"/>
+                <w:kern w:val="0"/>
+                <w:sz w:val="28"/>
+                <w:szCs w:val="28"/>
+              </w:rPr>
+              <w:t>enum</w:t>
+            </w:r>
+            <w:proofErr w:type="spellEnd"/>
+            <w:r>
+              <w:rPr>
+                <w:rFonts w:ascii="Arial" w:eastAsia="Heiti SC Light" w:hAnsi="Arial" w:cs="Arial" w:hint="eastAsia"/>
+                <w:kern w:val="0"/>
+                <w:sz w:val="28"/>
+                <w:szCs w:val="28"/>
+              </w:rPr>
+              <w:t>继承与</w:t>
+            </w:r>
+            <w:proofErr w:type="spellStart"/>
+            <w:r>
+              <w:rPr>
+                <w:rFonts w:ascii="Arial" w:eastAsia="Heiti SC Light" w:hAnsi="Arial" w:cs="Arial"/>
+                <w:kern w:val="0"/>
+                <w:sz w:val="28"/>
+                <w:szCs w:val="28"/>
+              </w:rPr>
+              <w:t>java.lang.Enum</w:t>
+            </w:r>
+            <w:proofErr w:type="spellEnd"/>
+            <w:r>
+              <w:rPr>
+                <w:rFonts w:ascii="Arial" w:eastAsia="Heiti SC Light" w:hAnsi="Arial" w:cs="Arial" w:hint="eastAsia"/>
+                <w:kern w:val="0"/>
+                <w:sz w:val="28"/>
+                <w:szCs w:val="28"/>
+              </w:rPr>
+              <w:t>类，因此他不能继承其他类了，但是可以实现多个接口，另外，</w:t>
+            </w:r>
+          </w:p>
+          <w:p>
+            <w:pPr>
+              <w:widowControl/>
+              <w:numPr>
+                <w:ilvl w:val="0"/>
+                <w:numId w:val="1"/>
+              </w:numPr>
+              <w:shd w:val="clear" w:color="auto" w:fill="FFFFFF"/>
+              <w:spacing w:line="360" w:lineRule="atLeast"/>
+              <w:ind w:left="0"/>
+              <w:jc w:val="left"/>
+              <w:textAlignment w:val="baseline"/>
+              <w:rPr>
+                <w:rFonts w:ascii="Arial" w:eastAsia="Heiti SC Light" w:hAnsi="Arial" w:cs="Arial"/>
+                <w:kern w:val="0"/>
+                <w:sz w:val="28"/>
+                <w:szCs w:val="28"/>
+              </w:rPr>
+            </w:pPr>
+            <w:r>
+              <w:rPr>
+                <w:rFonts w:ascii="Arial" w:eastAsia="Heiti SC Light" w:hAnsi="Arial" w:cs="Arial" w:hint="eastAsia"/>
+                <w:kern w:val="0"/>
+                <w:sz w:val="28"/>
+                <w:szCs w:val="28"/>
+              </w:rPr>
+              <w:t>1:</w:t>
+            </w:r>
+            <w:r>
+              <w:rPr>
+                <w:rFonts w:ascii="Arial" w:eastAsia="Heiti SC Light" w:hAnsi="Arial" w:cs="Arial"/>
+                <w:kern w:val="0"/>
+                <w:sz w:val="28"/>
+                <w:szCs w:val="28"/>
+              </w:rPr>
+              <w:t xml:space="preserve">enum </w:t>
+            </w:r>
+            <w:proofErr w:type="spellStart"/>
+            <w:r>
+              <w:rPr>
+                <w:rFonts w:ascii="Arial" w:eastAsia="Heiti SC Light" w:hAnsi="Arial" w:cs="Arial"/>
+                <w:kern w:val="0"/>
+                <w:sz w:val="28"/>
+                <w:szCs w:val="28"/>
+              </w:rPr>
+              <w:t>类型不支持</w:t>
+            </w:r>
+            <w:proofErr w:type="spellEnd"/>
+            <w:r>
+              <w:rPr>
+                <w:rFonts w:ascii="Arial" w:eastAsia="Heiti SC Light" w:hAnsi="Arial" w:cs="Arial"/>
+                <w:kern w:val="0"/>
+                <w:sz w:val="28"/>
+                <w:szCs w:val="28"/>
+              </w:rPr>
+              <w:t xml:space="preserve"> public </w:t>
+            </w:r>
+            <w:r>
+              <w:rPr>
+                <w:rFonts w:ascii="Arial" w:eastAsia="Heiti SC Light" w:hAnsi="Arial" w:cs="Arial"/>
+                <w:kern w:val="0"/>
+                <w:sz w:val="28"/>
+                <w:szCs w:val="28"/>
+              </w:rPr>
+              <w:t>和</w:t>
+            </w:r>
+            <w:r>
+              <w:rPr>
+                <w:rFonts w:ascii="Arial" w:eastAsia="Heiti SC Light" w:hAnsi="Arial" w:cs="Arial"/>
+                <w:kern w:val="0"/>
+                <w:sz w:val="28"/>
+                <w:szCs w:val="28"/>
+              </w:rPr>
+              <w:t xml:space="preserve"> protected </w:t>
+            </w:r>
+            <w:proofErr w:type="spellStart"/>
+            <w:r>
+              <w:rPr>
+                <w:rFonts w:ascii="Arial" w:eastAsia="Heiti SC Light" w:hAnsi="Arial" w:cs="Arial"/>
+                <w:kern w:val="0"/>
+                <w:sz w:val="28"/>
+                <w:szCs w:val="28"/>
+              </w:rPr>
+              <w:t>修饰符的构造方法，因此构造函数一定要是</w:t>
+            </w:r>
+            <w:proofErr w:type="spellEnd"/>
+            <w:r>
+              <w:rPr>
+                <w:rFonts w:ascii="Arial" w:eastAsia="Heiti SC Light" w:hAnsi="Arial" w:cs="Arial"/>
+                <w:kern w:val="0"/>
+                <w:sz w:val="28"/>
+                <w:szCs w:val="28"/>
+              </w:rPr>
+              <w:t xml:space="preserve"> private </w:t>
+            </w:r>
+            <w:r>
+              <w:rPr>
+                <w:rFonts w:ascii="Arial" w:eastAsia="Heiti SC Light" w:hAnsi="Arial" w:cs="Arial"/>
+                <w:kern w:val="0"/>
+                <w:sz w:val="28"/>
+                <w:szCs w:val="28"/>
+              </w:rPr>
+              <w:t>或</w:t>
+            </w:r>
+            <w:r>
+              <w:rPr>
+                <w:rFonts w:ascii="Arial" w:eastAsia="Heiti SC Light" w:hAnsi="Arial" w:cs="Arial"/>
+                <w:kern w:val="0"/>
+                <w:sz w:val="28"/>
+                <w:szCs w:val="28"/>
+              </w:rPr>
+              <w:t xml:space="preserve"> friendly </w:t>
+            </w:r>
+            <w:proofErr w:type="spellStart"/>
+            <w:r>
+              <w:rPr>
+                <w:rFonts w:ascii="Arial" w:eastAsia="Heiti SC Light" w:hAnsi="Arial" w:cs="Arial"/>
+                <w:kern w:val="0"/>
+                <w:sz w:val="28"/>
+                <w:szCs w:val="28"/>
+              </w:rPr>
+              <w:t>的。也正因为如此，所以枚举对象是无法在程序中通过直接调用其构造方法来初始化的</w:t>
+            </w:r>
+            <w:proofErr w:type="spellEnd"/>
+            <w:r>
+              <w:rPr>
+                <w:rFonts w:ascii="Arial" w:eastAsia="Heiti SC Light" w:hAnsi="Arial" w:cs="Arial"/>
+                <w:kern w:val="0"/>
+                <w:sz w:val="28"/>
+                <w:szCs w:val="28"/>
+              </w:rPr>
+              <w:t>。</w:t>
+            </w:r>
+          </w:p>
+          <w:p>
+            <w:pPr>
+              <w:widowControl/>
+              <w:numPr>
+                <w:ilvl w:val="0"/>
+                <w:numId w:val="2"/>
+              </w:numPr>
+              <w:shd w:val="clear" w:color="auto" w:fill="FFFFFF"/>
+              <w:spacing w:line="360" w:lineRule="atLeast"/>
+              <w:ind w:left="0"/>
+              <w:jc w:val="left"/>
+              <w:textAlignment w:val="baseline"/>
+              <w:rPr>
+                <w:rFonts w:ascii="Arial" w:eastAsia="Heiti SC Light" w:hAnsi="Arial" w:cs="Arial"/>
+                <w:kern w:val="0"/>
+                <w:sz w:val="28"/>
+                <w:szCs w:val="28"/>
+              </w:rPr>
+            </w:pPr>
+            <w:r>
+              <w:rPr>
+                <w:rFonts w:ascii="Arial" w:eastAsia="Heiti SC Light" w:hAnsi="Arial" w:cs="Arial" w:hint="eastAsia"/>
+                <w:kern w:val="0"/>
+                <w:sz w:val="28"/>
+                <w:szCs w:val="28"/>
+              </w:rPr>
+              <w:t>2:</w:t>
+            </w:r>
+            <w:r>
+              <w:rPr>
+                <w:rFonts w:ascii="Arial" w:eastAsia="Heiti SC Light" w:hAnsi="Arial" w:cs="Arial"/>
+                <w:kern w:val="0"/>
+                <w:sz w:val="28"/>
+                <w:szCs w:val="28"/>
+              </w:rPr>
+              <w:t>定义</w:t>
+            </w:r>
+            <w:r>
+              <w:rPr>
+                <w:rFonts w:ascii="Arial" w:eastAsia="Heiti SC Light" w:hAnsi="Arial" w:cs="Arial"/>
+                <w:kern w:val="0"/>
+                <w:sz w:val="28"/>
+                <w:szCs w:val="28"/>
+              </w:rPr>
+              <w:t xml:space="preserve"> </w:t>
+            </w:r>
+            <w:proofErr w:type="spellStart"/>
+            <w:r>
+              <w:rPr>
+                <w:rFonts w:ascii="Arial" w:eastAsia="Heiti SC Light" w:hAnsi="Arial" w:cs="Arial"/>
+                <w:kern w:val="0"/>
+                <w:sz w:val="28"/>
+                <w:szCs w:val="28"/>
+              </w:rPr>
+              <w:t>enum</w:t>
+            </w:r>
+            <w:proofErr w:type="spellEnd"/>
+            <w:r>
+              <w:rPr>
+                <w:rFonts w:ascii="Arial" w:eastAsia="Heiti SC Light" w:hAnsi="Arial" w:cs="Arial"/>
+                <w:kern w:val="0"/>
+                <w:sz w:val="28"/>
+                <w:szCs w:val="28"/>
+              </w:rPr>
+              <w:t xml:space="preserve"> </w:t>
+            </w:r>
+            <w:r>
+              <w:rPr>
+                <w:rFonts w:ascii="Arial" w:eastAsia="Heiti SC Light" w:hAnsi="Arial" w:cs="Arial"/>
+                <w:kern w:val="0"/>
+                <w:sz w:val="28"/>
+                <w:szCs w:val="28"/>
+              </w:rPr>
+              <w:t>类型时候，如果是简单类型，那么最后一个枚举值后不用跟任何一个符号；但如果有定制方法，那么最后一个枚举值与后面代码要用分号</w:t>
+            </w:r>
+            <w:r>
+              <w:rPr>
+                <w:rFonts w:ascii="Arial" w:eastAsia="Heiti SC Light" w:hAnsi="Arial" w:cs="Arial"/>
+                <w:kern w:val="0"/>
+                <w:sz w:val="28"/>
+                <w:szCs w:val="28"/>
+              </w:rPr>
+              <w:t>';'</w:t>
+            </w:r>
+            <w:r>
+              <w:rPr>
+                <w:rFonts w:ascii="Arial" w:eastAsia="Heiti SC Light" w:hAnsi="Arial" w:cs="Arial"/>
+                <w:kern w:val="0"/>
+                <w:sz w:val="28"/>
+                <w:szCs w:val="28"/>
+              </w:rPr>
+              <w:t>隔开，不能用逗号或空格。</w:t>
+            </w:r>
+          </w:p>
+          <w:p>
+            <w:pPr>
+              <w:widowControl/>
+              <w:numPr>
+                <w:ilvl w:val="0"/>
+                <w:numId w:val="3"/>
+              </w:numPr>
+              <w:shd w:val="clear" w:color="auto" w:fill="FFFFFF"/>
+              <w:spacing w:line="360" w:lineRule="atLeast"/>
+              <w:ind w:left="0"/>
+              <w:jc w:val="left"/>
+              <w:textAlignment w:val="baseline"/>
+              <w:rPr>
+                <w:rFonts w:ascii="Arial" w:eastAsia="Heiti SC Light" w:hAnsi="Arial" w:cs="Arial"/>
+                <w:kern w:val="0"/>
+                <w:sz w:val="28"/>
+                <w:szCs w:val="28"/>
+              </w:rPr>
+            </w:pPr>
+            <w:r>
+              <w:rPr>
+                <w:rFonts w:ascii="Arial" w:eastAsia="Heiti SC Light" w:hAnsi="Arial" w:cs="Arial" w:hint="eastAsia"/>
+                <w:kern w:val="0"/>
+                <w:sz w:val="28"/>
+                <w:szCs w:val="28"/>
+              </w:rPr>
+              <w:t>3:</w:t>
+            </w:r>
+            <w:proofErr w:type="spellStart"/>
+            <w:r>
+              <w:rPr>
+                <w:rFonts w:ascii="Arial" w:eastAsia="Heiti SC Light" w:hAnsi="Arial" w:cs="Arial"/>
+                <w:kern w:val="0"/>
+                <w:sz w:val="28"/>
+                <w:szCs w:val="28"/>
+              </w:rPr>
+              <w:t>由于</w:t>
+            </w:r>
+            <w:proofErr w:type="spellEnd"/>
+            <w:r>
+              <w:rPr>
+                <w:rFonts w:ascii="Arial" w:eastAsia="Heiti SC Light" w:hAnsi="Arial" w:cs="Arial"/>
+                <w:kern w:val="0"/>
+                <w:sz w:val="28"/>
+                <w:szCs w:val="28"/>
+              </w:rPr>
+              <w:t xml:space="preserve"> </w:t>
+            </w:r>
+            <w:proofErr w:type="spellStart"/>
+            <w:r>
+              <w:rPr>
+                <w:rFonts w:ascii="Arial" w:eastAsia="Heiti SC Light" w:hAnsi="Arial" w:cs="Arial"/>
+                <w:kern w:val="0"/>
+                <w:sz w:val="28"/>
+                <w:szCs w:val="28"/>
+              </w:rPr>
+              <w:t>enum</w:t>
+            </w:r>
+            <w:proofErr w:type="spellEnd"/>
+            <w:r>
+              <w:rPr>
+                <w:rFonts w:ascii="Arial" w:eastAsia="Heiti SC Light" w:hAnsi="Arial" w:cs="Arial"/>
+                <w:kern w:val="0"/>
+                <w:sz w:val="28"/>
+                <w:szCs w:val="28"/>
+              </w:rPr>
+              <w:t xml:space="preserve"> </w:t>
+            </w:r>
+            <w:proofErr w:type="spellStart"/>
+            <w:r>
+              <w:rPr>
+                <w:rFonts w:ascii="Arial" w:eastAsia="Heiti SC Light" w:hAnsi="Arial" w:cs="Arial"/>
+                <w:kern w:val="0"/>
+                <w:sz w:val="28"/>
+                <w:szCs w:val="28"/>
+              </w:rPr>
+              <w:t>类型的值实际上是通过运行期构造出对象来表示的，所以在</w:t>
+            </w:r>
+            <w:proofErr w:type="spellEnd"/>
+            <w:r>
+              <w:rPr>
+                <w:rFonts w:ascii="Arial" w:eastAsia="Heiti SC Light" w:hAnsi="Arial" w:cs="Arial"/>
+                <w:kern w:val="0"/>
+                <w:sz w:val="28"/>
+                <w:szCs w:val="28"/>
+              </w:rPr>
+              <w:t xml:space="preserve"> cluster </w:t>
+            </w:r>
+            <w:proofErr w:type="spellStart"/>
+            <w:r>
+              <w:rPr>
+                <w:rFonts w:ascii="Arial" w:eastAsia="Heiti SC Light" w:hAnsi="Arial" w:cs="Arial"/>
+                <w:kern w:val="0"/>
+                <w:sz w:val="28"/>
+                <w:szCs w:val="28"/>
+              </w:rPr>
+              <w:t>环境下，每个虚拟机都会构造出一个同义的枚举对象。因而在做比较操作时候就需要注意，如果直接通过使用等号</w:t>
+            </w:r>
+            <w:proofErr w:type="spellEnd"/>
+            <w:r>
+              <w:rPr>
+                <w:rFonts w:ascii="Arial" w:eastAsia="Heiti SC Light" w:hAnsi="Arial" w:cs="Arial"/>
+                <w:kern w:val="0"/>
+                <w:sz w:val="28"/>
+                <w:szCs w:val="28"/>
+              </w:rPr>
+              <w:t xml:space="preserve"> ( ‘ == ’ ) </w:t>
+            </w:r>
+            <w:proofErr w:type="spellStart"/>
+            <w:r>
+              <w:rPr>
+                <w:rFonts w:ascii="Arial" w:eastAsia="Heiti SC Light" w:hAnsi="Arial" w:cs="Arial"/>
+                <w:kern w:val="0"/>
+                <w:sz w:val="28"/>
+                <w:szCs w:val="28"/>
+              </w:rPr>
+              <w:t>操作符，这些看似一样的枚举值一定不相等，因为这不是同一个对象实例</w:t>
+            </w:r>
+            <w:proofErr w:type="spellEnd"/>
+            <w:r>
+              <w:rPr>
+                <w:rFonts w:ascii="Arial" w:eastAsia="Heiti SC Light" w:hAnsi="Arial" w:cs="Arial"/>
+                <w:kern w:val="0"/>
+                <w:sz w:val="28"/>
+                <w:szCs w:val="28"/>
+              </w:rPr>
+              <w:t>。</w:t>
+            </w:r>
+          </w:p>
+          <w:p>
+            <w:pPr>
+              <w:rPr>
+                <w:rFonts w:ascii="Arial" w:eastAsia="Heiti SC Light" w:hAnsi="Arial" w:cs="Arial" w:hint="eastAsia"/>
+                <w:kern w:val="0"/>
+                <w:sz w:val="28"/>
+                <w:szCs w:val="28"/>
+              </w:rPr>
+            </w:pPr>
+          </w:p>
+          <w:p>
+            <w:pPr>
+              <w:rPr>
+                <w:rFonts w:ascii="Arial" w:eastAsia="Heiti SC Light" w:hAnsi="Arial" w:cs="Arial"/>
+                <w:kern w:val="0"/>
+                <w:sz w:val="28"/>
+                <w:szCs w:val="28"/>
+              </w:rPr>
+            </w:pPr>
+            <w:r>
+              <w:rPr>
+                <w:rFonts w:ascii="Arial" w:eastAsia="Heiti SC Light" w:hAnsi="Arial" w:cs="Arial" w:hint="eastAsia"/>
+                <w:b/>
+                <w:color w:val="FF6600"/>
+                <w:kern w:val="0"/>
+                <w:sz w:val="28"/>
+                <w:szCs w:val="28"/>
+              </w:rPr>
+              <w:t>总结：</w:t>
+            </w:r>
+            <w:proofErr w:type="spellStart"/>
+            <w:r>
+              <w:rPr>
+                <w:rFonts w:ascii="Arial" w:eastAsia="Heiti SC Light" w:hAnsi="Arial" w:cs="Arial"/>
+                <w:kern w:val="0"/>
+                <w:sz w:val="28"/>
+                <w:szCs w:val="28"/>
+              </w:rPr>
+              <w:t>enum</w:t>
+            </w:r>
+            <w:proofErr w:type="spellEnd"/>
+            <w:r>
+              <w:rPr>
+                <w:rFonts w:ascii="Arial" w:eastAsia="Heiti SC Light" w:hAnsi="Arial" w:cs="Arial" w:hint="eastAsia"/>
+                <w:kern w:val="0"/>
+                <w:sz w:val="28"/>
+                <w:szCs w:val="28"/>
+              </w:rPr>
+              <w:t>类就是</w:t>
+            </w:r>
+            <w:r>
+              <w:rPr>
+                <w:rFonts w:ascii="Arial" w:eastAsia="Heiti SC Light" w:hAnsi="Arial" w:cs="Arial"/>
+                <w:kern w:val="0"/>
+                <w:sz w:val="28"/>
+                <w:szCs w:val="28"/>
+              </w:rPr>
+              <w:t>field</w:t>
+            </w:r>
+            <w:r>
+              <w:rPr>
+                <w:rFonts w:ascii="Arial" w:eastAsia="Heiti SC Light" w:hAnsi="Arial" w:cs="Arial" w:hint="eastAsia"/>
+                <w:kern w:val="0"/>
+                <w:sz w:val="28"/>
+                <w:szCs w:val="28"/>
+              </w:rPr>
+              <w:t>是本身实例的类，并且构造函数是私有的（只供内部使用）的类，可以在</w:t>
+            </w:r>
+            <w:proofErr w:type="spellStart"/>
+            <w:r>
+              <w:rPr>
+                <w:rFonts w:ascii="Arial" w:eastAsia="Heiti SC Light" w:hAnsi="Arial" w:cs="Arial"/>
+                <w:kern w:val="0"/>
+                <w:sz w:val="28"/>
+                <w:szCs w:val="28"/>
+              </w:rPr>
+              <w:t>enum</w:t>
+            </w:r>
+            <w:proofErr w:type="spellEnd"/>
+            <w:r>
+              <w:rPr>
+                <w:rFonts w:ascii="Arial" w:eastAsia="Heiti SC Light" w:hAnsi="Arial" w:cs="Arial" w:hint="eastAsia"/>
+                <w:kern w:val="0"/>
+                <w:sz w:val="28"/>
+                <w:szCs w:val="28"/>
+              </w:rPr>
+              <w:t>上使用一般的类的方法，但是注意上述三个注意点。</w:t>
+            </w:r>
+            <w:proofErr w:type="spellStart"/>
+            <w:r>
+              <w:rPr>
+                <w:rFonts w:ascii="Arial" w:eastAsia="Heiti SC Light" w:hAnsi="Arial" w:cs="Arial"/>
+                <w:kern w:val="0"/>
+                <w:sz w:val="28"/>
+                <w:szCs w:val="28"/>
+              </w:rPr>
+              <w:t>Enum</w:t>
+            </w:r>
+            <w:proofErr w:type="spellEnd"/>
+            <w:r>
+              <w:rPr>
+                <w:rFonts w:ascii="Arial" w:eastAsia="Heiti SC Light" w:hAnsi="Arial" w:cs="Arial" w:hint="eastAsia"/>
+                <w:kern w:val="0"/>
+                <w:sz w:val="28"/>
+                <w:szCs w:val="28"/>
+              </w:rPr>
+              <w:t>还可以实现单例模式！</w:t>
+            </w:r>
+          </w:p>
+          <w:p>
+            <w:pPr>
+              <w:rPr>
+                <w:rFonts w:ascii="Arial" w:eastAsia="Heiti SC Light" w:hAnsi="Arial" w:cs="Arial" w:hint="eastAsia"/>
+                <w:kern w:val="0"/>
+                <w:sz w:val="28"/>
+                <w:szCs w:val="28"/>
+              </w:rPr>
+            </w:pPr>
+            <w:r>
+              <w:rPr>
+                <w:rFonts w:ascii="Arial" w:eastAsia="Heiti SC Light" w:hAnsi="Arial" w:cs="Arial" w:hint="eastAsia"/>
+                <w:kern w:val="0"/>
+                <w:sz w:val="28"/>
+                <w:szCs w:val="28"/>
+              </w:rPr>
+              <w:t>能使用</w:t>
+            </w:r>
+            <w:proofErr w:type="spellStart"/>
+            <w:r>
+              <w:rPr>
+                <w:rFonts w:ascii="Arial" w:eastAsia="Heiti SC Light" w:hAnsi="Arial" w:cs="Arial"/>
+                <w:kern w:val="0"/>
+                <w:sz w:val="28"/>
+                <w:szCs w:val="28"/>
+              </w:rPr>
+              <w:t>enum</w:t>
+            </w:r>
+            <w:proofErr w:type="spellEnd"/>
+            <w:r>
+              <w:rPr>
+                <w:rFonts w:ascii="Arial" w:eastAsia="Heiti SC Light" w:hAnsi="Arial" w:cs="Arial" w:hint="eastAsia"/>
+                <w:kern w:val="0"/>
+                <w:sz w:val="28"/>
+                <w:szCs w:val="28"/>
+              </w:rPr>
+              <w:t>考虑使用他！！</w:t>
+            </w:r>
+            <w:bookmarkStart w:id="0" w:name="_GoBack"/>
+            <w:bookmarkEnd w:id="0"/>
+          </w:p>
+        </w:tc>
+      </w:tr>
+    </w:tbl>
     <w:p>
       <w:pPr>
         <w:rPr>
@@ -16351,6 +17201,142 @@
     </w:sectPr>
   </w:body>
 </w:document>
+</file>
+
+<file path=word/numbering.xml><?xml version="1.0" encoding="utf-8"?>
+<w:numbering xmlns:wpc="http://schemas.microsoft.com/office/word/2010/wordprocessingCanvas" xmlns:mo="http://schemas.microsoft.com/office/mac/office/2008/main" xmlns:mc="http://schemas.openxmlformats.org/markup-compatibility/2006" xmlns:mv="urn:schemas-microsoft-com:mac:vml" xmlns:o="urn:schemas-microsoft-com:office:office" xmlns:r="http://schemas.openxmlformats.org/officeDocument/2006/relationships" xmlns:m="http://schemas.openxmlformats.org/officeDocument/2006/math" xmlns:v="urn:schemas-microsoft-com:vml" xmlns:wp14="http://schemas.microsoft.com/office/word/2010/wordprocessingDrawing" xmlns:wp="http://schemas.openxmlformats.org/drawingml/2006/wordprocessingDrawing" xmlns:w10="urn:schemas-microsoft-com:office:word" xmlns:w="http://schemas.openxmlformats.org/wordprocessingml/2006/main" xmlns:w14="http://schemas.microsoft.com/office/word/2010/wordml" xmlns:wpg="http://schemas.microsoft.com/office/word/2010/wordprocessingGroup" xmlns:wpi="http://schemas.microsoft.com/office/word/2010/wordprocessingInk" xmlns:wne="http://schemas.microsoft.com/office/word/2006/wordml" xmlns:wps="http://schemas.microsoft.com/office/word/2010/wordprocessingShape" mc:Ignorable="w14 wp14">
+  <w:abstractNum w:abstractNumId="0">
+    <w:nsid w:val="15905EE8"/>
+    <w:multiLevelType w:val="multilevel"/>
+    <w:tmpl w:val="6DC0D838"/>
+    <w:lvl w:ilvl="0">
+      <w:start w:val="1"/>
+      <w:numFmt w:val="decimal"/>
+      <w:lvlText w:val="%1."/>
+      <w:lvlJc w:val="left"/>
+      <w:pPr>
+        <w:tabs>
+          <w:tab w:val="num" w:pos="720"/>
+        </w:tabs>
+        <w:ind w:left="720" w:hanging="360"/>
+      </w:pPr>
+    </w:lvl>
+    <w:lvl w:ilvl="1" w:tentative="1">
+      <w:start w:val="1"/>
+      <w:numFmt w:val="decimal"/>
+      <w:lvlText w:val="%2."/>
+      <w:lvlJc w:val="left"/>
+      <w:pPr>
+        <w:tabs>
+          <w:tab w:val="num" w:pos="1440"/>
+        </w:tabs>
+        <w:ind w:left="1440" w:hanging="360"/>
+      </w:pPr>
+    </w:lvl>
+    <w:lvl w:ilvl="2" w:tentative="1">
+      <w:start w:val="1"/>
+      <w:numFmt w:val="decimal"/>
+      <w:lvlText w:val="%3."/>
+      <w:lvlJc w:val="left"/>
+      <w:pPr>
+        <w:tabs>
+          <w:tab w:val="num" w:pos="2160"/>
+        </w:tabs>
+        <w:ind w:left="2160" w:hanging="360"/>
+      </w:pPr>
+    </w:lvl>
+    <w:lvl w:ilvl="3" w:tentative="1">
+      <w:start w:val="1"/>
+      <w:numFmt w:val="decimal"/>
+      <w:lvlText w:val="%4."/>
+      <w:lvlJc w:val="left"/>
+      <w:pPr>
+        <w:tabs>
+          <w:tab w:val="num" w:pos="2880"/>
+        </w:tabs>
+        <w:ind w:left="2880" w:hanging="360"/>
+      </w:pPr>
+    </w:lvl>
+    <w:lvl w:ilvl="4" w:tentative="1">
+      <w:start w:val="1"/>
+      <w:numFmt w:val="decimal"/>
+      <w:lvlText w:val="%5."/>
+      <w:lvlJc w:val="left"/>
+      <w:pPr>
+        <w:tabs>
+          <w:tab w:val="num" w:pos="3600"/>
+        </w:tabs>
+        <w:ind w:left="3600" w:hanging="360"/>
+      </w:pPr>
+    </w:lvl>
+    <w:lvl w:ilvl="5" w:tentative="1">
+      <w:start w:val="1"/>
+      <w:numFmt w:val="decimal"/>
+      <w:lvlText w:val="%6."/>
+      <w:lvlJc w:val="left"/>
+      <w:pPr>
+        <w:tabs>
+          <w:tab w:val="num" w:pos="4320"/>
+        </w:tabs>
+        <w:ind w:left="4320" w:hanging="360"/>
+      </w:pPr>
+    </w:lvl>
+    <w:lvl w:ilvl="6" w:tentative="1">
+      <w:start w:val="1"/>
+      <w:numFmt w:val="decimal"/>
+      <w:lvlText w:val="%7."/>
+      <w:lvlJc w:val="left"/>
+      <w:pPr>
+        <w:tabs>
+          <w:tab w:val="num" w:pos="5040"/>
+        </w:tabs>
+        <w:ind w:left="5040" w:hanging="360"/>
+      </w:pPr>
+    </w:lvl>
+    <w:lvl w:ilvl="7" w:tentative="1">
+      <w:start w:val="1"/>
+      <w:numFmt w:val="decimal"/>
+      <w:lvlText w:val="%8."/>
+      <w:lvlJc w:val="left"/>
+      <w:pPr>
+        <w:tabs>
+          <w:tab w:val="num" w:pos="5760"/>
+        </w:tabs>
+        <w:ind w:left="5760" w:hanging="360"/>
+      </w:pPr>
+    </w:lvl>
+    <w:lvl w:ilvl="8" w:tentative="1">
+      <w:start w:val="1"/>
+      <w:numFmt w:val="decimal"/>
+      <w:lvlText w:val="%9."/>
+      <w:lvlJc w:val="left"/>
+      <w:pPr>
+        <w:tabs>
+          <w:tab w:val="num" w:pos="6480"/>
+        </w:tabs>
+        <w:ind w:left="6480" w:hanging="360"/>
+      </w:pPr>
+    </w:lvl>
+  </w:abstractNum>
+  <w:num w:numId="1">
+    <w:abstractNumId w:val="0"/>
+    <w:lvlOverride w:ilvl="0">
+      <w:startOverride w:val="1"/>
+    </w:lvlOverride>
+  </w:num>
+  <w:num w:numId="2">
+    <w:abstractNumId w:val="0"/>
+    <w:lvlOverride w:ilvl="0">
+      <w:startOverride w:val="2"/>
+    </w:lvlOverride>
+  </w:num>
+  <w:num w:numId="3">
+    <w:abstractNumId w:val="0"/>
+    <w:lvlOverride w:ilvl="0">
+      <w:startOverride w:val="3"/>
+    </w:lvlOverride>
+  </w:num>
+</w:numbering>
 </file>
 
 <file path=word/styles.xml><?xml version="1.0" encoding="utf-8"?>

</xml_diff>

<commit_message>
add notes on bit manipulations
</commit_message>
<xml_diff>
--- a/java/JAVA_总结.docx
+++ b/java/JAVA_总结.docx
@@ -16254,7 +16254,7 @@
           <w:p>
             <w:pPr>
               <w:rPr>
-                <w:rFonts w:ascii="Arial" w:eastAsia="Heiti SC Light" w:hAnsi="Arial" w:cs="Arial" w:hint="eastAsia"/>
+                <w:rFonts w:ascii="Arial" w:eastAsia="Heiti SC Light" w:hAnsi="Arial" w:cs="Arial"/>
                 <w:kern w:val="0"/>
                 <w:sz w:val="28"/>
                 <w:szCs w:val="28"/>
@@ -16427,7 +16427,7 @@
           <w:p>
             <w:pPr>
               <w:rPr>
-                <w:rFonts w:ascii="Arial" w:eastAsia="Heiti SC Light" w:hAnsi="Arial" w:cs="Arial" w:hint="eastAsia"/>
+                <w:rFonts w:ascii="Arial" w:eastAsia="Heiti SC Light" w:hAnsi="Arial" w:cs="Arial"/>
                 <w:kern w:val="0"/>
                 <w:sz w:val="28"/>
                 <w:szCs w:val="28"/>
@@ -16540,7 +16540,6 @@
               </w:rPr>
               <w:t xml:space="preserve">enum </w:t>
             </w:r>
-            <w:proofErr w:type="spellStart"/>
             <w:r>
               <w:rPr>
                 <w:rFonts w:ascii="Arial" w:eastAsia="Heiti SC Light" w:hAnsi="Arial" w:cs="Arial"/>
@@ -16550,7 +16549,6 @@
               </w:rPr>
               <w:t>类型不支持</w:t>
             </w:r>
-            <w:proofErr w:type="spellEnd"/>
             <w:r>
               <w:rPr>
                 <w:rFonts w:ascii="Arial" w:eastAsia="Heiti SC Light" w:hAnsi="Arial" w:cs="Arial"/>
@@ -16578,7 +16576,6 @@
               </w:rPr>
               <w:t xml:space="preserve"> protected </w:t>
             </w:r>
-            <w:proofErr w:type="spellStart"/>
             <w:r>
               <w:rPr>
                 <w:rFonts w:ascii="Arial" w:eastAsia="Heiti SC Light" w:hAnsi="Arial" w:cs="Arial"/>
@@ -16588,7 +16585,6 @@
               </w:rPr>
               <w:t>修饰符的构造方法，因此构造函数一定要是</w:t>
             </w:r>
-            <w:proofErr w:type="spellEnd"/>
             <w:r>
               <w:rPr>
                 <w:rFonts w:ascii="Arial" w:eastAsia="Heiti SC Light" w:hAnsi="Arial" w:cs="Arial"/>
@@ -16616,25 +16612,14 @@
               </w:rPr>
               <w:t xml:space="preserve"> friendly </w:t>
             </w:r>
-            <w:proofErr w:type="spellStart"/>
-            <w:r>
-              <w:rPr>
-                <w:rFonts w:ascii="Arial" w:eastAsia="Heiti SC Light" w:hAnsi="Arial" w:cs="Arial"/>
-                <w:kern w:val="0"/>
-                <w:sz w:val="28"/>
-                <w:szCs w:val="28"/>
-              </w:rPr>
-              <w:t>的。也正因为如此，所以枚举对象是无法在程序中通过直接调用其构造方法来初始化的</w:t>
-            </w:r>
-            <w:proofErr w:type="spellEnd"/>
-            <w:r>
-              <w:rPr>
-                <w:rFonts w:ascii="Arial" w:eastAsia="Heiti SC Light" w:hAnsi="Arial" w:cs="Arial"/>
-                <w:kern w:val="0"/>
-                <w:sz w:val="28"/>
-                <w:szCs w:val="28"/>
-              </w:rPr>
-              <w:t>。</w:t>
+            <w:r>
+              <w:rPr>
+                <w:rFonts w:ascii="Arial" w:eastAsia="Heiti SC Light" w:hAnsi="Arial" w:cs="Arial"/>
+                <w:kern w:val="0"/>
+                <w:sz w:val="28"/>
+                <w:szCs w:val="28"/>
+              </w:rPr>
+              <w:t>的。也正因为如此，所以枚举对象是无法在程序中通过直接调用其构造方法来初始化的。</w:t>
             </w:r>
           </w:p>
           <w:p>
@@ -16759,7 +16744,6 @@
               </w:rPr>
               <w:t>3:</w:t>
             </w:r>
-            <w:proofErr w:type="spellStart"/>
             <w:r>
               <w:rPr>
                 <w:rFonts w:ascii="Arial" w:eastAsia="Heiti SC Light" w:hAnsi="Arial" w:cs="Arial"/>
@@ -16769,7 +16753,6 @@
               </w:rPr>
               <w:t>由于</w:t>
             </w:r>
-            <w:proofErr w:type="spellEnd"/>
             <w:r>
               <w:rPr>
                 <w:rFonts w:ascii="Arial" w:eastAsia="Heiti SC Light" w:hAnsi="Arial" w:cs="Arial"/>
@@ -16799,7 +16782,6 @@
               </w:rPr>
               <w:t xml:space="preserve"> </w:t>
             </w:r>
-            <w:proofErr w:type="spellStart"/>
             <w:r>
               <w:rPr>
                 <w:rFonts w:ascii="Arial" w:eastAsia="Heiti SC Light" w:hAnsi="Arial" w:cs="Arial"/>
@@ -16809,7 +16791,6 @@
               </w:rPr>
               <w:t>类型的值实际上是通过运行期构造出对象来表示的，所以在</w:t>
             </w:r>
-            <w:proofErr w:type="spellEnd"/>
             <w:r>
               <w:rPr>
                 <w:rFonts w:ascii="Arial" w:eastAsia="Heiti SC Light" w:hAnsi="Arial" w:cs="Arial"/>
@@ -16819,7 +16800,6 @@
               </w:rPr>
               <w:t xml:space="preserve"> cluster </w:t>
             </w:r>
-            <w:proofErr w:type="spellStart"/>
             <w:r>
               <w:rPr>
                 <w:rFonts w:ascii="Arial" w:eastAsia="Heiti SC Light" w:hAnsi="Arial" w:cs="Arial"/>
@@ -16829,7 +16809,6 @@
               </w:rPr>
               <w:t>环境下，每个虚拟机都会构造出一个同义的枚举对象。因而在做比较操作时候就需要注意，如果直接通过使用等号</w:t>
             </w:r>
-            <w:proofErr w:type="spellEnd"/>
             <w:r>
               <w:rPr>
                 <w:rFonts w:ascii="Arial" w:eastAsia="Heiti SC Light" w:hAnsi="Arial" w:cs="Arial"/>
@@ -16839,31 +16818,20 @@
               </w:rPr>
               <w:t xml:space="preserve"> ( ‘ == ’ ) </w:t>
             </w:r>
-            <w:proofErr w:type="spellStart"/>
-            <w:r>
-              <w:rPr>
-                <w:rFonts w:ascii="Arial" w:eastAsia="Heiti SC Light" w:hAnsi="Arial" w:cs="Arial"/>
-                <w:kern w:val="0"/>
-                <w:sz w:val="28"/>
-                <w:szCs w:val="28"/>
-              </w:rPr>
-              <w:t>操作符，这些看似一样的枚举值一定不相等，因为这不是同一个对象实例</w:t>
-            </w:r>
-            <w:proofErr w:type="spellEnd"/>
-            <w:r>
-              <w:rPr>
-                <w:rFonts w:ascii="Arial" w:eastAsia="Heiti SC Light" w:hAnsi="Arial" w:cs="Arial"/>
-                <w:kern w:val="0"/>
-                <w:sz w:val="28"/>
-                <w:szCs w:val="28"/>
-              </w:rPr>
-              <w:t>。</w:t>
-            </w:r>
-          </w:p>
-          <w:p>
-            <w:pPr>
-              <w:rPr>
-                <w:rFonts w:ascii="Arial" w:eastAsia="Heiti SC Light" w:hAnsi="Arial" w:cs="Arial" w:hint="eastAsia"/>
+            <w:r>
+              <w:rPr>
+                <w:rFonts w:ascii="Arial" w:eastAsia="Heiti SC Light" w:hAnsi="Arial" w:cs="Arial"/>
+                <w:kern w:val="0"/>
+                <w:sz w:val="28"/>
+                <w:szCs w:val="28"/>
+              </w:rPr>
+              <w:t>操作符，这些看似一样的枚举值一定不相等，因为这不是同一个对象实例。</w:t>
+            </w:r>
+          </w:p>
+          <w:p>
+            <w:pPr>
+              <w:rPr>
+                <w:rFonts w:ascii="Arial" w:eastAsia="Heiti SC Light" w:hAnsi="Arial" w:cs="Arial"/>
                 <w:kern w:val="0"/>
                 <w:sz w:val="28"/>
                 <w:szCs w:val="28"/>
@@ -16972,12 +16940,32 @@
           <w:p>
             <w:pPr>
               <w:rPr>
+                <w:rFonts w:ascii="Arial" w:eastAsia="Heiti SC Light" w:hAnsi="Arial" w:cs="Arial"/>
+                <w:kern w:val="0"/>
+                <w:sz w:val="28"/>
+                <w:szCs w:val="28"/>
+              </w:rPr>
+            </w:pPr>
+            <w:r>
+              <w:rPr>
                 <w:rFonts w:ascii="Arial" w:eastAsia="Heiti SC Light" w:hAnsi="Arial" w:cs="Arial" w:hint="eastAsia"/>
                 <w:kern w:val="0"/>
                 <w:sz w:val="28"/>
                 <w:szCs w:val="28"/>
               </w:rPr>
-            </w:pPr>
+              <w:t>能使用</w:t>
+            </w:r>
+            <w:proofErr w:type="spellStart"/>
+            <w:r>
+              <w:rPr>
+                <w:rFonts w:ascii="Arial" w:eastAsia="Heiti SC Light" w:hAnsi="Arial" w:cs="Arial"/>
+                <w:kern w:val="0"/>
+                <w:sz w:val="28"/>
+                <w:szCs w:val="28"/>
+              </w:rPr>
+              <w:t>enum</w:t>
+            </w:r>
+            <w:proofErr w:type="spellEnd"/>
             <w:r>
               <w:rPr>
                 <w:rFonts w:ascii="Arial" w:eastAsia="Heiti SC Light" w:hAnsi="Arial" w:cs="Arial" w:hint="eastAsia"/>
@@ -16985,19 +16973,119 @@
                 <w:sz w:val="28"/>
                 <w:szCs w:val="28"/>
               </w:rPr>
-              <w:t>能使用</w:t>
-            </w:r>
-            <w:proofErr w:type="spellStart"/>
-            <w:r>
-              <w:rPr>
-                <w:rFonts w:ascii="Arial" w:eastAsia="Heiti SC Light" w:hAnsi="Arial" w:cs="Arial"/>
-                <w:kern w:val="0"/>
-                <w:sz w:val="28"/>
-                <w:szCs w:val="28"/>
-              </w:rPr>
-              <w:t>enum</w:t>
-            </w:r>
-            <w:proofErr w:type="spellEnd"/>
+              <w:t>考虑使用他！！</w:t>
+            </w:r>
+          </w:p>
+        </w:tc>
+      </w:tr>
+    </w:tbl>
+    <w:p>
+      <w:pPr>
+        <w:rPr>
+          <w:rFonts w:ascii="Arial" w:eastAsia="Heiti SC Light" w:hAnsi="Arial" w:cs="Arial"/>
+          <w:kern w:val="0"/>
+          <w:sz w:val="28"/>
+          <w:szCs w:val="28"/>
+        </w:rPr>
+      </w:pPr>
+    </w:p>
+    <w:p>
+      <w:pPr>
+        <w:rPr>
+          <w:rFonts w:ascii="Arial" w:eastAsia="Heiti SC Light" w:hAnsi="Arial" w:cs="Arial" w:hint="eastAsia"/>
+          <w:kern w:val="0"/>
+          <w:sz w:val="28"/>
+          <w:szCs w:val="28"/>
+        </w:rPr>
+      </w:pPr>
+      <w:r>
+        <w:rPr>
+          <w:rFonts w:ascii="Arial" w:eastAsia="Heiti SC Light" w:hAnsi="Arial" w:cs="Arial"/>
+          <w:b/>
+          <w:color w:val="0000FF"/>
+          <w:kern w:val="0"/>
+          <w:sz w:val="28"/>
+          <w:szCs w:val="28"/>
+        </w:rPr>
+        <w:t>Arrays</w:t>
+      </w:r>
+      <w:r>
+        <w:rPr>
+          <w:rFonts w:ascii="Arial" w:eastAsia="Heiti SC Light" w:hAnsi="Arial" w:cs="Arial" w:hint="eastAsia"/>
+          <w:b/>
+          <w:color w:val="0000FF"/>
+          <w:kern w:val="0"/>
+          <w:sz w:val="28"/>
+          <w:szCs w:val="28"/>
+        </w:rPr>
+        <w:t xml:space="preserve"> </w:t>
+      </w:r>
+      <w:r>
+        <w:rPr>
+          <w:rFonts w:ascii="Arial" w:eastAsia="Heiti SC Light" w:hAnsi="Arial" w:cs="Arial" w:hint="eastAsia"/>
+          <w:b/>
+          <w:color w:val="0000FF"/>
+          <w:kern w:val="0"/>
+          <w:sz w:val="28"/>
+          <w:szCs w:val="28"/>
+        </w:rPr>
+        <w:t>中</w:t>
+      </w:r>
+      <w:r>
+        <w:rPr>
+          <w:rFonts w:ascii="Arial" w:eastAsia="Heiti SC Light" w:hAnsi="Arial" w:cs="Arial"/>
+          <w:b/>
+          <w:color w:val="0000FF"/>
+          <w:kern w:val="0"/>
+          <w:sz w:val="28"/>
+          <w:szCs w:val="28"/>
+        </w:rPr>
+        <w:t>fill</w:t>
+      </w:r>
+      <w:r>
+        <w:rPr>
+          <w:rFonts w:ascii="Arial" w:eastAsia="Heiti SC Light" w:hAnsi="Arial" w:cs="Arial" w:hint="eastAsia"/>
+          <w:b/>
+          <w:color w:val="0000FF"/>
+          <w:kern w:val="0"/>
+          <w:sz w:val="28"/>
+          <w:szCs w:val="28"/>
+        </w:rPr>
+        <w:t>函数</w:t>
+      </w:r>
+      <w:r>
+        <w:rPr>
+          <w:rFonts w:ascii="Arial" w:eastAsia="Heiti SC Light" w:hAnsi="Arial" w:cs="Arial" w:hint="eastAsia"/>
+          <w:kern w:val="0"/>
+          <w:sz w:val="28"/>
+          <w:szCs w:val="28"/>
+        </w:rPr>
+        <w:t>：</w:t>
+      </w:r>
+    </w:p>
+    <w:tbl>
+      <w:tblPr>
+        <w:tblStyle w:val="a3"/>
+        <w:tblW w:w="0" w:type="auto"/>
+        <w:tblLook w:val="04A0" w:firstRow="1" w:lastRow="0" w:firstColumn="1" w:lastColumn="0" w:noHBand="0" w:noVBand="1"/>
+      </w:tblPr>
+      <w:tblGrid>
+        <w:gridCol w:w="8516"/>
+      </w:tblGrid>
+      <w:tr>
+        <w:tc>
+          <w:tcPr>
+            <w:tcW w:w="8516" w:type="dxa"/>
+          </w:tcPr>
+          <w:p>
+            <w:pPr>
+              <w:rPr>
+                <w:rFonts w:ascii="Arial" w:eastAsia="Heiti SC Light" w:hAnsi="Arial" w:cs="Arial"/>
+                <w:kern w:val="0"/>
+                <w:sz w:val="28"/>
+                <w:szCs w:val="28"/>
+              </w:rPr>
+            </w:pPr>
             <w:r>
               <w:rPr>
                 <w:rFonts w:ascii="Arial" w:eastAsia="Heiti SC Light" w:hAnsi="Arial" w:cs="Arial" w:hint="eastAsia"/>
@@ -17005,10 +17093,166 @@
                 <w:sz w:val="28"/>
                 <w:szCs w:val="28"/>
               </w:rPr>
-              <w:t>考虑使用他！！</w:t>
+              <w:t>注意</w:t>
+            </w:r>
+            <w:r>
+              <w:rPr>
+                <w:rFonts w:ascii="Arial" w:eastAsia="Heiti SC Light" w:hAnsi="Arial" w:cs="Arial"/>
+                <w:kern w:val="0"/>
+                <w:sz w:val="28"/>
+                <w:szCs w:val="28"/>
+              </w:rPr>
+              <w:t>fill</w:t>
+            </w:r>
+            <w:r>
+              <w:rPr>
+                <w:rFonts w:ascii="Arial" w:eastAsia="Heiti SC Light" w:hAnsi="Arial" w:cs="Arial" w:hint="eastAsia"/>
+                <w:kern w:val="0"/>
+                <w:sz w:val="28"/>
+                <w:szCs w:val="28"/>
+              </w:rPr>
+              <w:t>函数只</w:t>
+            </w:r>
+            <w:r>
+              <w:rPr>
+                <w:rFonts w:ascii="Arial" w:eastAsia="Heiti SC Light" w:hAnsi="Arial" w:cs="Arial" w:hint="eastAsia"/>
+                <w:kern w:val="0"/>
+                <w:sz w:val="28"/>
+                <w:szCs w:val="28"/>
+              </w:rPr>
+              <w:t>针对一维的数组</w:t>
+            </w:r>
+            <w:r>
+              <w:rPr>
+                <w:rFonts w:ascii="Arial" w:eastAsia="Heiti SC Light" w:hAnsi="Arial" w:cs="Arial"/>
+                <w:kern w:val="0"/>
+                <w:sz w:val="28"/>
+                <w:szCs w:val="28"/>
+              </w:rPr>
+              <w:t>,</w:t>
+            </w:r>
+            <w:r>
+              <w:rPr>
+                <w:rFonts w:ascii="Arial" w:eastAsia="Heiti SC Light" w:hAnsi="Arial" w:cs="Arial" w:hint="eastAsia"/>
+                <w:kern w:val="0"/>
+                <w:sz w:val="28"/>
+                <w:szCs w:val="28"/>
+              </w:rPr>
+              <w:t>以下的代码是错误的：</w:t>
             </w:r>
             <w:bookmarkStart w:id="0" w:name="_GoBack"/>
             <w:bookmarkEnd w:id="0"/>
+          </w:p>
+          <w:p>
+            <w:pPr>
+              <w:rPr>
+                <w:rFonts w:ascii="Arial" w:eastAsia="Heiti SC Light" w:hAnsi="Arial" w:cs="Arial"/>
+                <w:kern w:val="0"/>
+                <w:sz w:val="28"/>
+                <w:szCs w:val="28"/>
+              </w:rPr>
+            </w:pPr>
+            <w:proofErr w:type="gramStart"/>
+            <w:r>
+              <w:rPr>
+                <w:rFonts w:ascii="Arial" w:eastAsia="Heiti SC Light" w:hAnsi="Arial" w:cs="Arial"/>
+                <w:kern w:val="0"/>
+                <w:sz w:val="28"/>
+                <w:szCs w:val="28"/>
+              </w:rPr>
+              <w:t>I</w:t>
+            </w:r>
+            <w:proofErr w:type="spellStart"/>
+            <w:r>
+              <w:rPr>
+                <w:rFonts w:ascii="Arial" w:eastAsia="Heiti SC Light" w:hAnsi="Arial" w:cs="Arial"/>
+                <w:kern w:val="0"/>
+                <w:sz w:val="28"/>
+                <w:szCs w:val="28"/>
+              </w:rPr>
+              <w:t>nt</w:t>
+            </w:r>
+            <w:proofErr w:type="spellEnd"/>
+            <w:r>
+              <w:rPr>
+                <w:rFonts w:ascii="Arial" w:eastAsia="Heiti SC Light" w:hAnsi="Arial" w:cs="Arial"/>
+                <w:kern w:val="0"/>
+                <w:sz w:val="28"/>
+                <w:szCs w:val="28"/>
+              </w:rPr>
+              <w:t>[</w:t>
+            </w:r>
+            <w:proofErr w:type="gramEnd"/>
+            <w:r>
+              <w:rPr>
+                <w:rFonts w:ascii="Arial" w:eastAsia="Heiti SC Light" w:hAnsi="Arial" w:cs="Arial"/>
+                <w:kern w:val="0"/>
+                <w:sz w:val="28"/>
+                <w:szCs w:val="28"/>
+              </w:rPr>
+              <w:t xml:space="preserve">][] res = new </w:t>
+            </w:r>
+            <w:proofErr w:type="spellStart"/>
+            <w:r>
+              <w:rPr>
+                <w:rFonts w:ascii="Arial" w:eastAsia="Heiti SC Light" w:hAnsi="Arial" w:cs="Arial"/>
+                <w:kern w:val="0"/>
+                <w:sz w:val="28"/>
+                <w:szCs w:val="28"/>
+              </w:rPr>
+              <w:t>int</w:t>
+            </w:r>
+            <w:proofErr w:type="spellEnd"/>
+            <w:r>
+              <w:rPr>
+                <w:rFonts w:ascii="Arial" w:eastAsia="Heiti SC Light" w:hAnsi="Arial" w:cs="Arial"/>
+                <w:kern w:val="0"/>
+                <w:sz w:val="28"/>
+                <w:szCs w:val="28"/>
+              </w:rPr>
+              <w:t>[3][4];</w:t>
+            </w:r>
+          </w:p>
+          <w:p>
+            <w:pPr>
+              <w:rPr>
+                <w:rFonts w:ascii="Arial" w:eastAsia="Heiti SC Light" w:hAnsi="Arial" w:cs="Arial"/>
+                <w:kern w:val="0"/>
+                <w:sz w:val="28"/>
+                <w:szCs w:val="28"/>
+              </w:rPr>
+            </w:pPr>
+            <w:proofErr w:type="spellStart"/>
+            <w:proofErr w:type="gramStart"/>
+            <w:r>
+              <w:rPr>
+                <w:rFonts w:ascii="Arial" w:eastAsia="Heiti SC Light" w:hAnsi="Arial" w:cs="Arial"/>
+                <w:kern w:val="0"/>
+                <w:sz w:val="28"/>
+                <w:szCs w:val="28"/>
+              </w:rPr>
+              <w:t>Arrays.fill</w:t>
+            </w:r>
+            <w:proofErr w:type="spellEnd"/>
+            <w:r>
+              <w:rPr>
+                <w:rFonts w:ascii="Arial" w:eastAsia="Heiti SC Light" w:hAnsi="Arial" w:cs="Arial"/>
+                <w:kern w:val="0"/>
+                <w:sz w:val="28"/>
+                <w:szCs w:val="28"/>
+              </w:rPr>
+              <w:t>(</w:t>
+            </w:r>
+            <w:proofErr w:type="gramEnd"/>
+            <w:r>
+              <w:rPr>
+                <w:rFonts w:ascii="Arial" w:eastAsia="Heiti SC Light" w:hAnsi="Arial" w:cs="Arial"/>
+                <w:kern w:val="0"/>
+                <w:sz w:val="28"/>
+                <w:szCs w:val="28"/>
+              </w:rPr>
+              <w:t>res,2);</w:t>
+            </w:r>
           </w:p>
         </w:tc>
       </w:tr>

</xml_diff>

<commit_message>
modify some notes on java summary
</commit_message>
<xml_diff>
--- a/java/JAVA_总结.docx
+++ b/java/JAVA_总结.docx
@@ -2698,12 +2698,21 @@
               <w:widowControl/>
               <w:jc w:val="left"/>
               <w:rPr>
-                <w:rFonts w:ascii="Times" w:eastAsia="Times New Roman" w:hAnsi="Times" w:cs="Times New Roman"/>
-                <w:kern w:val="0"/>
-                <w:sz w:val="20"/>
-                <w:szCs w:val="20"/>
-              </w:rPr>
-            </w:pPr>
+                <w:rFonts w:ascii="Times" w:eastAsia="Times New Roman" w:hAnsi="Times" w:cs="Times New Roman" w:hint="eastAsia"/>
+                <w:kern w:val="0"/>
+                <w:sz w:val="20"/>
+                <w:szCs w:val="20"/>
+              </w:rPr>
+            </w:pPr>
+            <w:r>
+              <w:rPr>
+                <w:rFonts w:ascii="Arial" w:eastAsia="Heiti SC Light" w:hAnsi="Arial" w:cs="Arial" w:hint="eastAsia"/>
+                <w:kern w:val="0"/>
+                <w:sz w:val="28"/>
+                <w:szCs w:val="28"/>
+              </w:rPr>
+              <w:t>上述两个都自动补零，如果长度大于原来的数组。</w:t>
+            </w:r>
           </w:p>
         </w:tc>
       </w:tr>
@@ -4027,7 +4036,6 @@
                 <w:szCs w:val="28"/>
               </w:rPr>
             </w:pPr>
-            <w:proofErr w:type="spellStart"/>
             <w:proofErr w:type="gramStart"/>
             <w:r>
               <w:rPr>
@@ -4036,9 +4044,17 @@
                 <w:sz w:val="28"/>
                 <w:szCs w:val="28"/>
               </w:rPr>
-              <w:t>subString</w:t>
-            </w:r>
-            <w:proofErr w:type="spellEnd"/>
+              <w:t>subs</w:t>
+            </w:r>
+            <w:r>
+              <w:rPr>
+                <w:rFonts w:ascii="Arial" w:eastAsia="Heiti SC Light" w:hAnsi="Arial" w:cs="Arial"/>
+                <w:kern w:val="0"/>
+                <w:sz w:val="28"/>
+                <w:szCs w:val="28"/>
+              </w:rPr>
+              <w:t>tring</w:t>
+            </w:r>
             <w:proofErr w:type="gramEnd"/>
             <w:r>
               <w:rPr>
@@ -12882,6 +12898,175 @@
               <w:t>}</w:t>
             </w:r>
           </w:p>
+          <w:p>
+            <w:pPr>
+              <w:rPr>
+                <w:rFonts w:ascii="Arial" w:eastAsia="Heiti SC Light" w:hAnsi="Arial" w:cs="Arial"/>
+                <w:kern w:val="0"/>
+                <w:sz w:val="28"/>
+                <w:szCs w:val="28"/>
+              </w:rPr>
+            </w:pPr>
+            <w:r>
+              <w:rPr>
+                <w:rFonts w:ascii="Arial" w:eastAsia="Heiti SC Light" w:hAnsi="Arial" w:cs="Arial" w:hint="eastAsia"/>
+                <w:b/>
+                <w:color w:val="FF6600"/>
+                <w:kern w:val="0"/>
+                <w:sz w:val="28"/>
+                <w:szCs w:val="28"/>
+              </w:rPr>
+              <w:t>注意</w:t>
+            </w:r>
+            <w:r>
+              <w:rPr>
+                <w:rFonts w:ascii="Arial" w:eastAsia="Heiti SC Light" w:hAnsi="Arial" w:cs="Arial" w:hint="eastAsia"/>
+                <w:kern w:val="0"/>
+                <w:sz w:val="28"/>
+                <w:szCs w:val="28"/>
+              </w:rPr>
+              <w:t>：</w:t>
+            </w:r>
+            <w:r>
+              <w:rPr>
+                <w:rFonts w:ascii="Arial" w:eastAsia="Heiti SC Light" w:hAnsi="Arial" w:cs="Arial"/>
+                <w:kern w:val="0"/>
+                <w:sz w:val="28"/>
+                <w:szCs w:val="28"/>
+              </w:rPr>
+              <w:t>Random</w:t>
+            </w:r>
+            <w:r>
+              <w:rPr>
+                <w:rFonts w:ascii="Arial" w:eastAsia="Heiti SC Light" w:hAnsi="Arial" w:cs="Arial" w:hint="eastAsia"/>
+                <w:kern w:val="0"/>
+                <w:sz w:val="28"/>
+                <w:szCs w:val="28"/>
+              </w:rPr>
+              <w:t>里面的</w:t>
+            </w:r>
+            <w:proofErr w:type="spellStart"/>
+            <w:r>
+              <w:rPr>
+                <w:rFonts w:ascii="Arial" w:eastAsia="Heiti SC Light" w:hAnsi="Arial" w:cs="Arial"/>
+                <w:kern w:val="0"/>
+                <w:sz w:val="28"/>
+                <w:szCs w:val="28"/>
+              </w:rPr>
+              <w:t>nextInt</w:t>
+            </w:r>
+            <w:proofErr w:type="spellEnd"/>
+            <w:r>
+              <w:rPr>
+                <w:rFonts w:ascii="Arial" w:eastAsia="Heiti SC Light" w:hAnsi="Arial" w:cs="Arial"/>
+                <w:kern w:val="0"/>
+                <w:sz w:val="28"/>
+                <w:szCs w:val="28"/>
+              </w:rPr>
+              <w:t>(</w:t>
+            </w:r>
+            <w:proofErr w:type="spellStart"/>
+            <w:r>
+              <w:rPr>
+                <w:rFonts w:ascii="Arial" w:eastAsia="Heiti SC Light" w:hAnsi="Arial" w:cs="Arial"/>
+                <w:kern w:val="0"/>
+                <w:sz w:val="28"/>
+                <w:szCs w:val="28"/>
+              </w:rPr>
+              <w:t>int</w:t>
+            </w:r>
+            <w:proofErr w:type="spellEnd"/>
+            <w:r>
+              <w:rPr>
+                <w:rFonts w:ascii="Arial" w:eastAsia="Heiti SC Light" w:hAnsi="Arial" w:cs="Arial"/>
+                <w:kern w:val="0"/>
+                <w:sz w:val="28"/>
+                <w:szCs w:val="28"/>
+              </w:rPr>
+              <w:t xml:space="preserve"> bound)</w:t>
+            </w:r>
+            <w:r>
+              <w:rPr>
+                <w:rFonts w:ascii="Arial" w:eastAsia="Heiti SC Light" w:hAnsi="Arial" w:cs="Arial" w:hint="eastAsia"/>
+                <w:kern w:val="0"/>
+                <w:sz w:val="28"/>
+                <w:szCs w:val="28"/>
+              </w:rPr>
+              <w:t>是产生</w:t>
+            </w:r>
+            <w:r>
+              <w:rPr>
+                <w:rFonts w:ascii="Arial" w:eastAsia="Heiti SC Light" w:hAnsi="Arial" w:cs="Arial" w:hint="eastAsia"/>
+                <w:kern w:val="0"/>
+                <w:sz w:val="28"/>
+                <w:szCs w:val="28"/>
+              </w:rPr>
+              <w:t>0</w:t>
+            </w:r>
+            <w:r>
+              <w:rPr>
+                <w:rFonts w:ascii="Arial" w:eastAsia="Heiti SC Light" w:hAnsi="Arial" w:cs="Arial" w:hint="eastAsia"/>
+                <w:kern w:val="0"/>
+                <w:sz w:val="28"/>
+                <w:szCs w:val="28"/>
+              </w:rPr>
+              <w:t>～</w:t>
+            </w:r>
+            <w:r>
+              <w:rPr>
+                <w:rFonts w:ascii="Arial" w:eastAsia="Heiti SC Light" w:hAnsi="Arial" w:cs="Arial"/>
+                <w:kern w:val="0"/>
+                <w:sz w:val="28"/>
+                <w:szCs w:val="28"/>
+              </w:rPr>
+              <w:t>bound</w:t>
+            </w:r>
+            <w:r>
+              <w:rPr>
+                <w:rFonts w:ascii="Arial" w:eastAsia="Heiti SC Light" w:hAnsi="Arial" w:cs="Arial" w:hint="eastAsia"/>
+                <w:kern w:val="0"/>
+                <w:sz w:val="28"/>
+                <w:szCs w:val="28"/>
+              </w:rPr>
+              <w:t>的正数，其中</w:t>
+            </w:r>
+            <w:r>
+              <w:rPr>
+                <w:rFonts w:ascii="Arial" w:eastAsia="Heiti SC Light" w:hAnsi="Arial" w:cs="Arial"/>
+                <w:kern w:val="0"/>
+                <w:sz w:val="28"/>
+                <w:szCs w:val="28"/>
+              </w:rPr>
+              <w:t>bound</w:t>
+            </w:r>
+            <w:r>
+              <w:rPr>
+                <w:rFonts w:ascii="Arial" w:eastAsia="Heiti SC Light" w:hAnsi="Arial" w:cs="Arial" w:hint="eastAsia"/>
+                <w:kern w:val="0"/>
+                <w:sz w:val="28"/>
+                <w:szCs w:val="28"/>
+              </w:rPr>
+              <w:t>是</w:t>
+            </w:r>
+            <w:r>
+              <w:rPr>
+                <w:rFonts w:ascii="Arial" w:eastAsia="Heiti SC Light" w:hAnsi="Arial" w:cs="Arial"/>
+                <w:kern w:val="0"/>
+                <w:sz w:val="28"/>
+                <w:szCs w:val="28"/>
+              </w:rPr>
+              <w:t xml:space="preserve">exclusive </w:t>
+            </w:r>
+            <w:r>
+              <w:rPr>
+                <w:rFonts w:ascii="Arial" w:eastAsia="Heiti SC Light" w:hAnsi="Arial" w:cs="Arial" w:hint="eastAsia"/>
+                <w:kern w:val="0"/>
+                <w:sz w:val="28"/>
+                <w:szCs w:val="28"/>
+              </w:rPr>
+              <w:t>的。</w:t>
+            </w:r>
+          </w:p>
         </w:tc>
       </w:tr>
     </w:tbl>
@@ -16858,10 +17043,13 @@
               </w:rPr>
               <w:t>总结：</w:t>
             </w:r>
-            <w:proofErr w:type="spellStart"/>
-            <w:r>
-              <w:rPr>
-                <w:rFonts w:ascii="Arial" w:eastAsia="Heiti SC Light" w:hAnsi="Arial" w:cs="Arial"/>
+            <w:bookmarkStart w:id="0" w:name="_GoBack"/>
+            <w:proofErr w:type="spellStart"/>
+            <w:r>
+              <w:rPr>
+                <w:rFonts w:ascii="Arial" w:eastAsia="Heiti SC Light" w:hAnsi="Arial" w:cs="Arial"/>
+                <w:b/>
+                <w:color w:val="FF6600"/>
                 <w:kern w:val="0"/>
                 <w:sz w:val="28"/>
                 <w:szCs w:val="28"/>
@@ -16872,6 +17060,8 @@
             <w:r>
               <w:rPr>
                 <w:rFonts w:ascii="Arial" w:eastAsia="Heiti SC Light" w:hAnsi="Arial" w:cs="Arial" w:hint="eastAsia"/>
+                <w:b/>
+                <w:color w:val="FF6600"/>
                 <w:kern w:val="0"/>
                 <w:sz w:val="28"/>
                 <w:szCs w:val="28"/>
@@ -16881,6 +17071,8 @@
             <w:r>
               <w:rPr>
                 <w:rFonts w:ascii="Arial" w:eastAsia="Heiti SC Light" w:hAnsi="Arial" w:cs="Arial"/>
+                <w:b/>
+                <w:color w:val="FF6600"/>
                 <w:kern w:val="0"/>
                 <w:sz w:val="28"/>
                 <w:szCs w:val="28"/>
@@ -16890,11 +17082,23 @@
             <w:r>
               <w:rPr>
                 <w:rFonts w:ascii="Arial" w:eastAsia="Heiti SC Light" w:hAnsi="Arial" w:cs="Arial" w:hint="eastAsia"/>
-                <w:kern w:val="0"/>
-                <w:sz w:val="28"/>
-                <w:szCs w:val="28"/>
-              </w:rPr>
-              <w:t>是本身实例的类，并且构造函数是私有的（只供内部使用）的类，可以在</w:t>
+                <w:b/>
+                <w:color w:val="FF6600"/>
+                <w:kern w:val="0"/>
+                <w:sz w:val="28"/>
+                <w:szCs w:val="28"/>
+              </w:rPr>
+              <w:t>是本身实例的类，并且构造函数是私有的（只供内部使用）的类</w:t>
+            </w:r>
+            <w:bookmarkEnd w:id="0"/>
+            <w:r>
+              <w:rPr>
+                <w:rFonts w:ascii="Arial" w:eastAsia="Heiti SC Light" w:hAnsi="Arial" w:cs="Arial" w:hint="eastAsia"/>
+                <w:kern w:val="0"/>
+                <w:sz w:val="28"/>
+                <w:szCs w:val="28"/>
+              </w:rPr>
+              <w:t>，可以在</w:t>
             </w:r>
             <w:proofErr w:type="spellStart"/>
             <w:r>
@@ -16992,7 +17196,7 @@
     <w:p>
       <w:pPr>
         <w:rPr>
-          <w:rFonts w:ascii="Arial" w:eastAsia="Heiti SC Light" w:hAnsi="Arial" w:cs="Arial" w:hint="eastAsia"/>
+          <w:rFonts w:ascii="Arial" w:eastAsia="Heiti SC Light" w:hAnsi="Arial" w:cs="Arial"/>
           <w:kern w:val="0"/>
           <w:sz w:val="28"/>
           <w:szCs w:val="28"/>
@@ -17140,18 +17344,17 @@
               </w:rPr>
               <w:t>以下的代码是错误的：</w:t>
             </w:r>
-            <w:bookmarkStart w:id="0" w:name="_GoBack"/>
-            <w:bookmarkEnd w:id="0"/>
-          </w:p>
-          <w:p>
-            <w:pPr>
-              <w:rPr>
-                <w:rFonts w:ascii="Arial" w:eastAsia="Heiti SC Light" w:hAnsi="Arial" w:cs="Arial"/>
-                <w:kern w:val="0"/>
-                <w:sz w:val="28"/>
-                <w:szCs w:val="28"/>
-              </w:rPr>
-            </w:pPr>
+          </w:p>
+          <w:p>
+            <w:pPr>
+              <w:rPr>
+                <w:rFonts w:ascii="Arial" w:eastAsia="Heiti SC Light" w:hAnsi="Arial" w:cs="Arial"/>
+                <w:kern w:val="0"/>
+                <w:sz w:val="28"/>
+                <w:szCs w:val="28"/>
+              </w:rPr>
+            </w:pPr>
+            <w:proofErr w:type="spellStart"/>
             <w:proofErr w:type="gramStart"/>
             <w:r>
               <w:rPr>
@@ -17160,17 +17363,7 @@
                 <w:sz w:val="28"/>
                 <w:szCs w:val="28"/>
               </w:rPr>
-              <w:t>I</w:t>
-            </w:r>
-            <w:proofErr w:type="spellStart"/>
-            <w:r>
-              <w:rPr>
-                <w:rFonts w:ascii="Arial" w:eastAsia="Heiti SC Light" w:hAnsi="Arial" w:cs="Arial"/>
-                <w:kern w:val="0"/>
-                <w:sz w:val="28"/>
-                <w:szCs w:val="28"/>
-              </w:rPr>
-              <w:t>nt</w:t>
+              <w:t>Int</w:t>
             </w:r>
             <w:proofErr w:type="spellEnd"/>
             <w:r>

</xml_diff>